<commit_message>
Altered MSc Research Project Notes
</commit_message>
<xml_diff>
--- a/Research_Project/MSc Research Project Reading Notes.docx
+++ b/Research_Project/MSc Research Project Reading Notes.docx
@@ -221,7 +221,43 @@
           <w:color w:val="000000"/>
           <w:lang w:eastAsia="en-AU"/>
         </w:rPr>
-        <w:t>The weak interaction, unlike its strong and electromagnetic counterparts, does not possess an associated “charge” (where the strong and EM forces possess colour, and electric charge respectively). There are two types of interactions which are mediated by the charged W bosons, and the neutral Z boson, named charged, and neutral current interactions respectively. Flavour is not conserved in charged weak interactions involving quarks due to the principle of quark confinement (i.e. quarks are always found in bound states). Quarks are ‘skewed’ for weak interactions (i.e. the weak force couples the following pairs):</w:t>
+        <w:t>The weak interaction, unlike its strong and electromagnetic counterparts, does not possess an associated “charge” (where the strong and EM forces possess colour, and electric charge respectively). There are two types of interactions which are mediated by the charged W bosons, and the neutral Z boson, named charged, and neutral current interactions respectively. Flavour is not conserved in charged weak interactions involving quarks due to the principle of quark confinement (</w:t>
+      </w:r>
+      <w:proofErr w:type="gramStart"/>
+      <w:r>
+        <w:rPr>
+          <w:rFonts w:ascii="Calibri" w:eastAsia="Times New Roman" w:hAnsi="Calibri" w:cs="Calibri"/>
+          <w:color w:val="000000"/>
+          <w:lang w:eastAsia="en-AU"/>
+        </w:rPr>
+        <w:t>i.e.</w:t>
+      </w:r>
+      <w:proofErr w:type="gramEnd"/>
+      <w:r>
+        <w:rPr>
+          <w:rFonts w:ascii="Calibri" w:eastAsia="Times New Roman" w:hAnsi="Calibri" w:cs="Calibri"/>
+          <w:color w:val="000000"/>
+          <w:lang w:eastAsia="en-AU"/>
+        </w:rPr>
+        <w:t xml:space="preserve"> quarks are always found in bound states). Quarks are ‘skewed’ for weak interactions (</w:t>
+      </w:r>
+      <w:proofErr w:type="gramStart"/>
+      <w:r>
+        <w:rPr>
+          <w:rFonts w:ascii="Calibri" w:eastAsia="Times New Roman" w:hAnsi="Calibri" w:cs="Calibri"/>
+          <w:color w:val="000000"/>
+          <w:lang w:eastAsia="en-AU"/>
+        </w:rPr>
+        <w:t>i.e.</w:t>
+      </w:r>
+      <w:proofErr w:type="gramEnd"/>
+      <w:r>
+        <w:rPr>
+          <w:rFonts w:ascii="Calibri" w:eastAsia="Times New Roman" w:hAnsi="Calibri" w:cs="Calibri"/>
+          <w:color w:val="000000"/>
+          <w:lang w:eastAsia="en-AU"/>
+        </w:rPr>
+        <w:t xml:space="preserve"> the weak force couples the following pairs):</w:t>
       </w:r>
     </w:p>
     <w:p>
@@ -314,7 +350,53 @@
           <w:color w:val="000000"/>
           <w:lang w:eastAsia="en-AU"/>
         </w:rPr>
-        <w:t>$d’,s’ and b’$ are linear combinations of $d, s$, and $b$, and $V_{CKM}$ represents the coupling strengths between the quarks ($V_{ud}</w:t>
+        <w:t>$</w:t>
+      </w:r>
+      <w:proofErr w:type="spellStart"/>
+      <w:r>
+        <w:rPr>
+          <w:rFonts w:ascii="Calibri" w:eastAsia="Times New Roman" w:hAnsi="Calibri" w:cs="Calibri"/>
+          <w:color w:val="000000"/>
+          <w:lang w:eastAsia="en-AU"/>
+        </w:rPr>
+        <w:t>d</w:t>
+      </w:r>
+      <w:proofErr w:type="gramStart"/>
+      <w:r>
+        <w:rPr>
+          <w:rFonts w:ascii="Calibri" w:eastAsia="Times New Roman" w:hAnsi="Calibri" w:cs="Calibri"/>
+          <w:color w:val="000000"/>
+          <w:lang w:eastAsia="en-AU"/>
+        </w:rPr>
+        <w:t>’,s</w:t>
+      </w:r>
+      <w:proofErr w:type="spellEnd"/>
+      <w:proofErr w:type="gramEnd"/>
+      <w:r>
+        <w:rPr>
+          <w:rFonts w:ascii="Calibri" w:eastAsia="Times New Roman" w:hAnsi="Calibri" w:cs="Calibri"/>
+          <w:color w:val="000000"/>
+          <w:lang w:eastAsia="en-AU"/>
+        </w:rPr>
+        <w:t>’ and b’$ are linear combinations of $d, s$, and $b$, and $V_{CKM}$ represents the coupling strengths between the quarks ($V_{</w:t>
+      </w:r>
+      <w:proofErr w:type="spellStart"/>
+      <w:r>
+        <w:rPr>
+          <w:rFonts w:ascii="Calibri" w:eastAsia="Times New Roman" w:hAnsi="Calibri" w:cs="Calibri"/>
+          <w:color w:val="000000"/>
+          <w:lang w:eastAsia="en-AU"/>
+        </w:rPr>
+        <w:t>ud</w:t>
+      </w:r>
+      <w:proofErr w:type="spellEnd"/>
+      <w:r>
+        <w:rPr>
+          <w:rFonts w:ascii="Calibri" w:eastAsia="Times New Roman" w:hAnsi="Calibri" w:cs="Calibri"/>
+          <w:color w:val="000000"/>
+          <w:lang w:eastAsia="en-AU"/>
+        </w:rPr>
+        <w:t>}</w:t>
       </w:r>
       <w:r>
         <w:rPr>
@@ -330,7 +412,43 @@
           <w:color w:val="000000"/>
           <w:lang w:eastAsia="en-AU"/>
         </w:rPr>
-        <w:t xml:space="preserve">represents the coupling of $u$ to $d$ (i.e.$d\rightarrow u + W^{-}$). </w:t>
+        <w:t>represents the coupling of $u$ to $d$ (</w:t>
+      </w:r>
+      <w:proofErr w:type="spellStart"/>
+      <w:r>
+        <w:rPr>
+          <w:rFonts w:ascii="Calibri" w:eastAsia="Times New Roman" w:hAnsi="Calibri" w:cs="Calibri"/>
+          <w:color w:val="000000"/>
+          <w:lang w:eastAsia="en-AU"/>
+        </w:rPr>
+        <w:t>i.e.$d</w:t>
+      </w:r>
+      <w:proofErr w:type="spellEnd"/>
+      <w:r>
+        <w:rPr>
+          <w:rFonts w:ascii="Calibri" w:eastAsia="Times New Roman" w:hAnsi="Calibri" w:cs="Calibri"/>
+          <w:color w:val="000000"/>
+          <w:lang w:eastAsia="en-AU"/>
+        </w:rPr>
+        <w:t>\</w:t>
+      </w:r>
+      <w:proofErr w:type="spellStart"/>
+      <w:r>
+        <w:rPr>
+          <w:rFonts w:ascii="Calibri" w:eastAsia="Times New Roman" w:hAnsi="Calibri" w:cs="Calibri"/>
+          <w:color w:val="000000"/>
+          <w:lang w:eastAsia="en-AU"/>
+        </w:rPr>
+        <w:t>rightarrow</w:t>
+      </w:r>
+      <w:proofErr w:type="spellEnd"/>
+      <w:r>
+        <w:rPr>
+          <w:rFonts w:ascii="Calibri" w:eastAsia="Times New Roman" w:hAnsi="Calibri" w:cs="Calibri"/>
+          <w:color w:val="000000"/>
+          <w:lang w:eastAsia="en-AU"/>
+        </w:rPr>
+        <w:t xml:space="preserve"> u + W^{-}$). </w:t>
       </w:r>
       <w:r>
         <w:rPr>
@@ -566,7 +684,31 @@
           <w:u w:val="single"/>
           <w:lang w:eastAsia="en-AU"/>
         </w:rPr>
-        <w:t>Electroweak Penguin Decays (Egede et al.)</w:t>
+        <w:t>Electroweak Penguin Decays (</w:t>
+      </w:r>
+      <w:proofErr w:type="spellStart"/>
+      <w:r>
+        <w:rPr>
+          <w:rFonts w:ascii="Calibri" w:eastAsia="Times New Roman" w:hAnsi="Calibri" w:cs="Calibri"/>
+          <w:b/>
+          <w:bCs/>
+          <w:color w:val="000000"/>
+          <w:u w:val="single"/>
+          <w:lang w:eastAsia="en-AU"/>
+        </w:rPr>
+        <w:t>Egede</w:t>
+      </w:r>
+      <w:proofErr w:type="spellEnd"/>
+      <w:r>
+        <w:rPr>
+          <w:rFonts w:ascii="Calibri" w:eastAsia="Times New Roman" w:hAnsi="Calibri" w:cs="Calibri"/>
+          <w:b/>
+          <w:bCs/>
+          <w:color w:val="000000"/>
+          <w:u w:val="single"/>
+          <w:lang w:eastAsia="en-AU"/>
+        </w:rPr>
+        <w:t xml:space="preserve"> et al.)</w:t>
       </w:r>
     </w:p>
     <w:p>
@@ -603,7 +745,61 @@
           <w:color w:val="000000"/>
           <w:lang w:eastAsia="en-AU"/>
         </w:rPr>
-        <w:t xml:space="preserve">process and is forbidden in the SM at tree level. However, at one-loop level, the FCNC quark level process like $b\rightarrow s\gamma$ is permitted. Examples of such decays include $B^{0}\rightarrow K^{*0}\gamma$. Such decays which consist of either a lepton or a hard photon in the final state are referred to as </w:t>
+        <w:t>process and is forbidden in the SM at tree level. However, at one-loop level, the FCNC quark level process like $b\</w:t>
+      </w:r>
+      <w:proofErr w:type="spellStart"/>
+      <w:r>
+        <w:rPr>
+          <w:rFonts w:ascii="Calibri" w:eastAsia="Times New Roman" w:hAnsi="Calibri" w:cs="Calibri"/>
+          <w:color w:val="000000"/>
+          <w:lang w:eastAsia="en-AU"/>
+        </w:rPr>
+        <w:t>rightarrow</w:t>
+      </w:r>
+      <w:proofErr w:type="spellEnd"/>
+      <w:r>
+        <w:rPr>
+          <w:rFonts w:ascii="Calibri" w:eastAsia="Times New Roman" w:hAnsi="Calibri" w:cs="Calibri"/>
+          <w:color w:val="000000"/>
+          <w:lang w:eastAsia="en-AU"/>
+        </w:rPr>
+        <w:t xml:space="preserve"> s\gamma$ is permitted. Examples of such decays include $B</w:t>
+      </w:r>
+      <w:proofErr w:type="gramStart"/>
+      <w:r>
+        <w:rPr>
+          <w:rFonts w:ascii="Calibri" w:eastAsia="Times New Roman" w:hAnsi="Calibri" w:cs="Calibri"/>
+          <w:color w:val="000000"/>
+          <w:lang w:eastAsia="en-AU"/>
+        </w:rPr>
+        <w:t>^{</w:t>
+      </w:r>
+      <w:proofErr w:type="gramEnd"/>
+      <w:r>
+        <w:rPr>
+          <w:rFonts w:ascii="Calibri" w:eastAsia="Times New Roman" w:hAnsi="Calibri" w:cs="Calibri"/>
+          <w:color w:val="000000"/>
+          <w:lang w:eastAsia="en-AU"/>
+        </w:rPr>
+        <w:t>0}\</w:t>
+      </w:r>
+      <w:proofErr w:type="spellStart"/>
+      <w:r>
+        <w:rPr>
+          <w:rFonts w:ascii="Calibri" w:eastAsia="Times New Roman" w:hAnsi="Calibri" w:cs="Calibri"/>
+          <w:color w:val="000000"/>
+          <w:lang w:eastAsia="en-AU"/>
+        </w:rPr>
+        <w:t>rightarrow</w:t>
+      </w:r>
+      <w:proofErr w:type="spellEnd"/>
+      <w:r>
+        <w:rPr>
+          <w:rFonts w:ascii="Calibri" w:eastAsia="Times New Roman" w:hAnsi="Calibri" w:cs="Calibri"/>
+          <w:color w:val="000000"/>
+          <w:lang w:eastAsia="en-AU"/>
+        </w:rPr>
+        <w:t xml:space="preserve"> K^{*0}\gamma$. Such decays which consist of either a lepton or a hard photon in the final state are referred to as </w:t>
       </w:r>
       <w:r>
         <w:rPr>
@@ -1211,7 +1407,61 @@
           <w:color w:val="000000"/>
           <w:lang w:eastAsia="en-AU"/>
         </w:rPr>
-        <w:t xml:space="preserve">Here, the operators $\mathcal{O}_{i}$ encode the low energy behaviour and the complex valued Wilson coefficients $C_{i}$ characterise how these different operators contribute to the overall process. Any new physics will manifest itself through Wilson coefficients that have different values form those expected in the SM or through Wilson coefficients that correspond to completely new operators such as scalar, pseudoscalar or tensor currents. The contributions to the Wilson coefficients from NP depend on both the coupling constants between the NP particles and the SM particles, as well as the masses of the NP particles. The study of electroweak penguin decays cannot therefore </w:t>
+        <w:t>Here, the operators $\</w:t>
+      </w:r>
+      <w:proofErr w:type="spellStart"/>
+      <w:r>
+        <w:rPr>
+          <w:rFonts w:ascii="Calibri" w:eastAsia="Times New Roman" w:hAnsi="Calibri" w:cs="Calibri"/>
+          <w:color w:val="000000"/>
+          <w:lang w:eastAsia="en-AU"/>
+        </w:rPr>
+        <w:t>mathcal</w:t>
+      </w:r>
+      <w:proofErr w:type="spellEnd"/>
+      <w:r>
+        <w:rPr>
+          <w:rFonts w:ascii="Calibri" w:eastAsia="Times New Roman" w:hAnsi="Calibri" w:cs="Calibri"/>
+          <w:color w:val="000000"/>
+          <w:lang w:eastAsia="en-AU"/>
+        </w:rPr>
+        <w:t>{O}_{</w:t>
+      </w:r>
+      <w:proofErr w:type="spellStart"/>
+      <w:r>
+        <w:rPr>
+          <w:rFonts w:ascii="Calibri" w:eastAsia="Times New Roman" w:hAnsi="Calibri" w:cs="Calibri"/>
+          <w:color w:val="000000"/>
+          <w:lang w:eastAsia="en-AU"/>
+        </w:rPr>
+        <w:t>i</w:t>
+      </w:r>
+      <w:proofErr w:type="spellEnd"/>
+      <w:r>
+        <w:rPr>
+          <w:rFonts w:ascii="Calibri" w:eastAsia="Times New Roman" w:hAnsi="Calibri" w:cs="Calibri"/>
+          <w:color w:val="000000"/>
+          <w:lang w:eastAsia="en-AU"/>
+        </w:rPr>
+        <w:t>}$ encode the low energy behaviour and the complex valued Wilson coefficients $C_{</w:t>
+      </w:r>
+      <w:proofErr w:type="spellStart"/>
+      <w:r>
+        <w:rPr>
+          <w:rFonts w:ascii="Calibri" w:eastAsia="Times New Roman" w:hAnsi="Calibri" w:cs="Calibri"/>
+          <w:color w:val="000000"/>
+          <w:lang w:eastAsia="en-AU"/>
+        </w:rPr>
+        <w:t>i</w:t>
+      </w:r>
+      <w:proofErr w:type="spellEnd"/>
+      <w:r>
+        <w:rPr>
+          <w:rFonts w:ascii="Calibri" w:eastAsia="Times New Roman" w:hAnsi="Calibri" w:cs="Calibri"/>
+          <w:color w:val="000000"/>
+          <w:lang w:eastAsia="en-AU"/>
+        </w:rPr>
+        <w:t xml:space="preserve">}$ characterise how these different operators contribute to the overall process. Any new physics will manifest itself through Wilson coefficients that have different values form those expected in the SM or through Wilson coefficients that correspond to completely new operators such as scalar, pseudoscalar or tensor currents. The contributions to the Wilson coefficients from NP depend on both the coupling constants between the NP particles and the SM particles, as well as the masses of the NP particles. The study of electroweak penguin decays cannot therefore </w:t>
       </w:r>
       <w:r>
         <w:rPr>
@@ -1319,7 +1569,25 @@
           <w:color w:val="000000"/>
           <w:lang w:eastAsia="en-AU"/>
         </w:rPr>
-        <w:t xml:space="preserve">violated in the weak theory is: the left-handed fields couple differently from the right-handed fields. </w:t>
+        <w:t xml:space="preserve">violated in the weak theory </w:t>
+      </w:r>
+      <w:proofErr w:type="gramStart"/>
+      <w:r>
+        <w:rPr>
+          <w:rFonts w:ascii="Calibri" w:eastAsia="Times New Roman" w:hAnsi="Calibri" w:cs="Calibri"/>
+          <w:color w:val="000000"/>
+          <w:lang w:eastAsia="en-AU"/>
+        </w:rPr>
+        <w:t>is:</w:t>
+      </w:r>
+      <w:proofErr w:type="gramEnd"/>
+      <w:r>
+        <w:rPr>
+          <w:rFonts w:ascii="Calibri" w:eastAsia="Times New Roman" w:hAnsi="Calibri" w:cs="Calibri"/>
+          <w:color w:val="000000"/>
+          <w:lang w:eastAsia="en-AU"/>
+        </w:rPr>
+        <w:t xml:space="preserve"> the left-handed fields couple differently from the right-handed fields. </w:t>
       </w:r>
       <w:r>
         <w:rPr>
@@ -1343,7 +1611,25 @@
           <w:color w:val="000000"/>
           <w:lang w:eastAsia="en-AU"/>
         </w:rPr>
-        <w:t xml:space="preserve"> It is also known that CP invariance (i.e. the invariance of a system under the combination of the aforementioned transformations) is violated by rare processes involving hadrons.</w:t>
+        <w:t xml:space="preserve"> It is also known that CP invariance (</w:t>
+      </w:r>
+      <w:proofErr w:type="gramStart"/>
+      <w:r>
+        <w:rPr>
+          <w:rFonts w:ascii="Calibri" w:eastAsia="Times New Roman" w:hAnsi="Calibri" w:cs="Calibri"/>
+          <w:color w:val="000000"/>
+          <w:lang w:eastAsia="en-AU"/>
+        </w:rPr>
+        <w:t>i.e.</w:t>
+      </w:r>
+      <w:proofErr w:type="gramEnd"/>
+      <w:r>
+        <w:rPr>
+          <w:rFonts w:ascii="Calibri" w:eastAsia="Times New Roman" w:hAnsi="Calibri" w:cs="Calibri"/>
+          <w:color w:val="000000"/>
+          <w:lang w:eastAsia="en-AU"/>
+        </w:rPr>
+        <w:t xml:space="preserve"> the invariance of a system under the combination of the aforementioned transformations) is violated by rare processes involving hadrons.</w:t>
       </w:r>
       <w:r>
         <w:rPr>
@@ -1369,7 +1655,25 @@
           <w:color w:val="000000"/>
           <w:lang w:eastAsia="en-AU"/>
         </w:rPr>
-        <w:t xml:space="preserve">which has been predicted by theory, but has not been experimentally observed. The absence of such an observation is known as the </w:t>
+        <w:t xml:space="preserve">which has been predicted by </w:t>
+      </w:r>
+      <w:proofErr w:type="gramStart"/>
+      <w:r>
+        <w:rPr>
+          <w:rFonts w:ascii="Calibri" w:eastAsia="Times New Roman" w:hAnsi="Calibri" w:cs="Calibri"/>
+          <w:color w:val="000000"/>
+          <w:lang w:eastAsia="en-AU"/>
+        </w:rPr>
+        <w:t>theory, but</w:t>
+      </w:r>
+      <w:proofErr w:type="gramEnd"/>
+      <w:r>
+        <w:rPr>
+          <w:rFonts w:ascii="Calibri" w:eastAsia="Times New Roman" w:hAnsi="Calibri" w:cs="Calibri"/>
+          <w:color w:val="000000"/>
+          <w:lang w:eastAsia="en-AU"/>
+        </w:rPr>
+        <w:t xml:space="preserve"> has not been experimentally observed. The absence of such an observation is known as the </w:t>
       </w:r>
       <w:r>
         <w:rPr>
@@ -1397,8 +1701,18 @@
           <w:color w:val="000000"/>
           <w:lang w:eastAsia="en-AU"/>
         </w:rPr>
-        <w:t>The QCD Lagrangian</w:t>
-      </w:r>
+        <w:t xml:space="preserve">The QCD </w:t>
+      </w:r>
+      <w:proofErr w:type="spellStart"/>
+      <w:r>
+        <w:rPr>
+          <w:rFonts w:ascii="Calibri" w:eastAsia="Times New Roman" w:hAnsi="Calibri" w:cs="Calibri"/>
+          <w:color w:val="000000"/>
+          <w:lang w:eastAsia="en-AU"/>
+        </w:rPr>
+        <w:t>Lagrangian</w:t>
+      </w:r>
+      <w:proofErr w:type="spellEnd"/>
       <w:r>
         <w:rPr>
           <w:rFonts w:ascii="Calibri" w:eastAsia="Times New Roman" w:hAnsi="Calibri" w:cs="Calibri"/>
@@ -1737,7 +2051,43 @@
           <w:color w:val="000000"/>
           <w:lang w:eastAsia="en-AU"/>
         </w:rPr>
-        <w:t xml:space="preserve">For three light quarks (e.g. u, d, s), the aforementioned Lagrangian possesses a U(3) x U(3) symmetry </w:t>
+        <w:t xml:space="preserve">For three light quarks (e.g. u, d, s), the aforementioned </w:t>
+      </w:r>
+      <w:proofErr w:type="spellStart"/>
+      <w:r>
+        <w:rPr>
+          <w:rFonts w:ascii="Calibri" w:eastAsia="Times New Roman" w:hAnsi="Calibri" w:cs="Calibri"/>
+          <w:color w:val="000000"/>
+          <w:lang w:eastAsia="en-AU"/>
+        </w:rPr>
+        <w:t>Lagrangian</w:t>
+      </w:r>
+      <w:proofErr w:type="spellEnd"/>
+      <w:r>
+        <w:rPr>
+          <w:rFonts w:ascii="Calibri" w:eastAsia="Times New Roman" w:hAnsi="Calibri" w:cs="Calibri"/>
+          <w:color w:val="000000"/>
+          <w:lang w:eastAsia="en-AU"/>
+        </w:rPr>
+        <w:t xml:space="preserve"> possesses a </w:t>
+      </w:r>
+      <w:proofErr w:type="gramStart"/>
+      <w:r>
+        <w:rPr>
+          <w:rFonts w:ascii="Calibri" w:eastAsia="Times New Roman" w:hAnsi="Calibri" w:cs="Calibri"/>
+          <w:color w:val="000000"/>
+          <w:lang w:eastAsia="en-AU"/>
+        </w:rPr>
+        <w:t>U(</w:t>
+      </w:r>
+      <w:proofErr w:type="gramEnd"/>
+      <w:r>
+        <w:rPr>
+          <w:rFonts w:ascii="Calibri" w:eastAsia="Times New Roman" w:hAnsi="Calibri" w:cs="Calibri"/>
+          <w:color w:val="000000"/>
+          <w:lang w:eastAsia="en-AU"/>
+        </w:rPr>
+        <w:t xml:space="preserve">3) x U(3) symmetry </w:t>
       </w:r>
       <w:r>
         <w:rPr>
@@ -1877,7 +2227,25 @@
           <w:color w:val="000000"/>
           <w:lang w:eastAsia="en-AU"/>
         </w:rPr>
-        <w:t xml:space="preserve">given that the masses of the quarks are neglected. The consideration of the mass would break this symmetry. SU(3) x SU(3) is </w:t>
+        <w:t xml:space="preserve">given that the masses of the quarks are neglected. The consideration of the mass would break this symmetry. </w:t>
+      </w:r>
+      <w:proofErr w:type="gramStart"/>
+      <w:r>
+        <w:rPr>
+          <w:rFonts w:ascii="Calibri" w:eastAsia="Times New Roman" w:hAnsi="Calibri" w:cs="Calibri"/>
+          <w:color w:val="000000"/>
+          <w:lang w:eastAsia="en-AU"/>
+        </w:rPr>
+        <w:t>SU(</w:t>
+      </w:r>
+      <w:proofErr w:type="gramEnd"/>
+      <w:r>
+        <w:rPr>
+          <w:rFonts w:ascii="Calibri" w:eastAsia="Times New Roman" w:hAnsi="Calibri" w:cs="Calibri"/>
+          <w:color w:val="000000"/>
+          <w:lang w:eastAsia="en-AU"/>
+        </w:rPr>
+        <w:t xml:space="preserve">3) x SU(3) is </w:t>
       </w:r>
       <w:r>
         <w:rPr>
@@ -2195,7 +2563,25 @@
           <w:color w:val="000000"/>
           <w:lang w:eastAsia="en-AU"/>
         </w:rPr>
-        <w:t xml:space="preserve">$c$ is a constant, $\Lambda$ represents a QCD scale and $\delta_{ff’}$ is the Kronecker delta. </w:t>
+        <w:t>$c$ is a constant, $\Lambda$ represents a QCD scale and $\delta_{ff</w:t>
+      </w:r>
+      <w:proofErr w:type="gramStart"/>
+      <w:r>
+        <w:rPr>
+          <w:rFonts w:ascii="Calibri" w:eastAsia="Times New Roman" w:hAnsi="Calibri" w:cs="Calibri"/>
+          <w:color w:val="000000"/>
+          <w:lang w:eastAsia="en-AU"/>
+        </w:rPr>
+        <w:t>’}$</w:t>
+      </w:r>
+      <w:proofErr w:type="gramEnd"/>
+      <w:r>
+        <w:rPr>
+          <w:rFonts w:ascii="Calibri" w:eastAsia="Times New Roman" w:hAnsi="Calibri" w:cs="Calibri"/>
+          <w:color w:val="000000"/>
+          <w:lang w:eastAsia="en-AU"/>
+        </w:rPr>
+        <w:t xml:space="preserve"> is the Kronecker delta. </w:t>
       </w:r>
       <w:r>
         <w:rPr>
@@ -2211,15 +2597,51 @@
           <w:color w:val="000000"/>
           <w:lang w:eastAsia="en-AU"/>
         </w:rPr>
-        <w:t>The above relation leads to an unbroken symmetry in the case where $U = V$ (i.e. $SU(3)_{V}$). This leads to 9 broken generators (and therefore 9 Goldstone bosons, namely the charged and neutral pions and kaons, the anti-kaon, and the eta</w:t>
-      </w:r>
-      <w:r>
-        <w:rPr>
-          <w:rFonts w:ascii="Calibri" w:eastAsia="Times New Roman" w:hAnsi="Calibri" w:cs="Calibri"/>
-          <w:color w:val="000000"/>
-          <w:lang w:eastAsia="en-AU"/>
-        </w:rPr>
-        <w:t xml:space="preserve">. The ninth boson appears to be missing, the only candidate for which at this stage is the $\eta’$ (with a mass of 958 MeV). For a relativistic field theory for scalars, the relevant mass parameter is $m^{2}$ (i.e. the mass of the $\eta’$ is large). </w:t>
+        <w:t>The above relation leads to an unbroken symmetry in the case where $U = V$ (i.e. $SU(</w:t>
+      </w:r>
+      <w:proofErr w:type="gramStart"/>
+      <w:r>
+        <w:rPr>
+          <w:rFonts w:ascii="Calibri" w:eastAsia="Times New Roman" w:hAnsi="Calibri" w:cs="Calibri"/>
+          <w:color w:val="000000"/>
+          <w:lang w:eastAsia="en-AU"/>
+        </w:rPr>
+        <w:t>3)_</w:t>
+      </w:r>
+      <w:proofErr w:type="gramEnd"/>
+      <w:r>
+        <w:rPr>
+          <w:rFonts w:ascii="Calibri" w:eastAsia="Times New Roman" w:hAnsi="Calibri" w:cs="Calibri"/>
+          <w:color w:val="000000"/>
+          <w:lang w:eastAsia="en-AU"/>
+        </w:rPr>
+        <w:t>{V}$). This leads to 9 broken generators (and therefore 9 Goldstone bosons, namely the charged and neutral pions and kaons, the anti-kaon, and the eta</w:t>
+      </w:r>
+      <w:r>
+        <w:rPr>
+          <w:rFonts w:ascii="Calibri" w:eastAsia="Times New Roman" w:hAnsi="Calibri" w:cs="Calibri"/>
+          <w:color w:val="000000"/>
+          <w:lang w:eastAsia="en-AU"/>
+        </w:rPr>
+        <w:t>. The ninth boson appears to be missing, the only candidate for which at this stage is the $\eta’$ (with a mass of 958 MeV). For a relativistic field theory for scalars, the relevant mass parameter is $m</w:t>
+      </w:r>
+      <w:proofErr w:type="gramStart"/>
+      <w:r>
+        <w:rPr>
+          <w:rFonts w:ascii="Calibri" w:eastAsia="Times New Roman" w:hAnsi="Calibri" w:cs="Calibri"/>
+          <w:color w:val="000000"/>
+          <w:lang w:eastAsia="en-AU"/>
+        </w:rPr>
+        <w:t>^{</w:t>
+      </w:r>
+      <w:proofErr w:type="gramEnd"/>
+      <w:r>
+        <w:rPr>
+          <w:rFonts w:ascii="Calibri" w:eastAsia="Times New Roman" w:hAnsi="Calibri" w:cs="Calibri"/>
+          <w:color w:val="000000"/>
+          <w:lang w:eastAsia="en-AU"/>
+        </w:rPr>
+        <w:t xml:space="preserve">2}$ (i.e. the mass of the $\eta’$ is large). </w:t>
       </w:r>
     </w:p>
     <w:p>
@@ -2674,7 +3096,43 @@
           <w:color w:val="000000"/>
           <w:lang w:eastAsia="en-AU"/>
         </w:rPr>
-        <w:t>This term vanishes in the limit that $m\rightarrow 0$ (i.e the current is conserved in the limit that the quark mass</w:t>
+        <w:t>This term vanishes in the limit that $m\</w:t>
+      </w:r>
+      <w:proofErr w:type="spellStart"/>
+      <w:r>
+        <w:rPr>
+          <w:rFonts w:ascii="Calibri" w:eastAsia="Times New Roman" w:hAnsi="Calibri" w:cs="Calibri"/>
+          <w:color w:val="000000"/>
+          <w:lang w:eastAsia="en-AU"/>
+        </w:rPr>
+        <w:t>rightarrow</w:t>
+      </w:r>
+      <w:proofErr w:type="spellEnd"/>
+      <w:r>
+        <w:rPr>
+          <w:rFonts w:ascii="Calibri" w:eastAsia="Times New Roman" w:hAnsi="Calibri" w:cs="Calibri"/>
+          <w:color w:val="000000"/>
+          <w:lang w:eastAsia="en-AU"/>
+        </w:rPr>
+        <w:t xml:space="preserve"> 0$ (</w:t>
+      </w:r>
+      <w:proofErr w:type="spellStart"/>
+      <w:r>
+        <w:rPr>
+          <w:rFonts w:ascii="Calibri" w:eastAsia="Times New Roman" w:hAnsi="Calibri" w:cs="Calibri"/>
+          <w:color w:val="000000"/>
+          <w:lang w:eastAsia="en-AU"/>
+        </w:rPr>
+        <w:t>i.e</w:t>
+      </w:r>
+      <w:proofErr w:type="spellEnd"/>
+      <w:r>
+        <w:rPr>
+          <w:rFonts w:ascii="Calibri" w:eastAsia="Times New Roman" w:hAnsi="Calibri" w:cs="Calibri"/>
+          <w:color w:val="000000"/>
+          <w:lang w:eastAsia="en-AU"/>
+        </w:rPr>
+        <w:t xml:space="preserve"> the current is conserved in the limit that the quark mass</w:t>
       </w:r>
       <w:r>
         <w:rPr>
@@ -3015,15 +3473,69 @@
           <w:color w:val="000000"/>
           <w:lang w:eastAsia="en-AU"/>
         </w:rPr>
-        <w:t>Here, $F_{\mu\nu}$ represents the QCD field strength and $\tilde{F} = \frac{1}{2}\epsilon_{\mu\nu\rho\sigma}F^{\rho\sigma}$</w:t>
-      </w:r>
-      <w:r>
-        <w:rPr>
-          <w:rFonts w:ascii="Calibri" w:eastAsia="Times New Roman" w:hAnsi="Calibri" w:cs="Calibri"/>
-          <w:color w:val="000000"/>
-          <w:lang w:eastAsia="en-AU"/>
-        </w:rPr>
-        <w:t xml:space="preserve">. F and its dual are related by an exchange of $\vec{E}$ and $\vec{B}$ (electric and magnetic fields). </w:t>
+        <w:t>Here, $F_{</w:t>
+      </w:r>
+      <w:proofErr w:type="gramStart"/>
+      <w:r>
+        <w:rPr>
+          <w:rFonts w:ascii="Calibri" w:eastAsia="Times New Roman" w:hAnsi="Calibri" w:cs="Calibri"/>
+          <w:color w:val="000000"/>
+          <w:lang w:eastAsia="en-AU"/>
+        </w:rPr>
+        <w:t>\mu\nu}$</w:t>
+      </w:r>
+      <w:proofErr w:type="gramEnd"/>
+      <w:r>
+        <w:rPr>
+          <w:rFonts w:ascii="Calibri" w:eastAsia="Times New Roman" w:hAnsi="Calibri" w:cs="Calibri"/>
+          <w:color w:val="000000"/>
+          <w:lang w:eastAsia="en-AU"/>
+        </w:rPr>
+        <w:t xml:space="preserve"> represents the QCD field strength and $\tilde{F} = \frac{1}{2}\epsilon_{\mu\nu\rho\sigma}F^{\rho\sigma}$</w:t>
+      </w:r>
+      <w:r>
+        <w:rPr>
+          <w:rFonts w:ascii="Calibri" w:eastAsia="Times New Roman" w:hAnsi="Calibri" w:cs="Calibri"/>
+          <w:color w:val="000000"/>
+          <w:lang w:eastAsia="en-AU"/>
+        </w:rPr>
+        <w:t>. F and its dual are related by an exchange of $\</w:t>
+      </w:r>
+      <w:proofErr w:type="spellStart"/>
+      <w:r>
+        <w:rPr>
+          <w:rFonts w:ascii="Calibri" w:eastAsia="Times New Roman" w:hAnsi="Calibri" w:cs="Calibri"/>
+          <w:color w:val="000000"/>
+          <w:lang w:eastAsia="en-AU"/>
+        </w:rPr>
+        <w:t>vec</w:t>
+      </w:r>
+      <w:proofErr w:type="spellEnd"/>
+      <w:r>
+        <w:rPr>
+          <w:rFonts w:ascii="Calibri" w:eastAsia="Times New Roman" w:hAnsi="Calibri" w:cs="Calibri"/>
+          <w:color w:val="000000"/>
+          <w:lang w:eastAsia="en-AU"/>
+        </w:rPr>
+        <w:t>{E}$ and $\</w:t>
+      </w:r>
+      <w:proofErr w:type="spellStart"/>
+      <w:r>
+        <w:rPr>
+          <w:rFonts w:ascii="Calibri" w:eastAsia="Times New Roman" w:hAnsi="Calibri" w:cs="Calibri"/>
+          <w:color w:val="000000"/>
+          <w:lang w:eastAsia="en-AU"/>
+        </w:rPr>
+        <w:t>vec</w:t>
+      </w:r>
+      <w:proofErr w:type="spellEnd"/>
+      <w:r>
+        <w:rPr>
+          <w:rFonts w:ascii="Calibri" w:eastAsia="Times New Roman" w:hAnsi="Calibri" w:cs="Calibri"/>
+          <w:color w:val="000000"/>
+          <w:lang w:eastAsia="en-AU"/>
+        </w:rPr>
+        <w:t xml:space="preserve">{B}$ (electric and magnetic fields). </w:t>
       </w:r>
     </w:p>
     <w:p>
@@ -3051,7 +3563,25 @@
           <w:color w:val="000000"/>
           <w:lang w:eastAsia="en-AU"/>
         </w:rPr>
-        <w:t>An additional term containing depending on an angle $\theta$ can be added to the QCD Lagrangian, thereby leading to:</w:t>
+        <w:t xml:space="preserve">An additional term containing depending on an angle $\theta$ can be added to the QCD </w:t>
+      </w:r>
+      <w:proofErr w:type="spellStart"/>
+      <w:r>
+        <w:rPr>
+          <w:rFonts w:ascii="Calibri" w:eastAsia="Times New Roman" w:hAnsi="Calibri" w:cs="Calibri"/>
+          <w:color w:val="000000"/>
+          <w:lang w:eastAsia="en-AU"/>
+        </w:rPr>
+        <w:t>Lagrangian</w:t>
+      </w:r>
+      <w:proofErr w:type="spellEnd"/>
+      <w:r>
+        <w:rPr>
+          <w:rFonts w:ascii="Calibri" w:eastAsia="Times New Roman" w:hAnsi="Calibri" w:cs="Calibri"/>
+          <w:color w:val="000000"/>
+          <w:lang w:eastAsia="en-AU"/>
+        </w:rPr>
+        <w:t>, thereby leading to:</w:t>
       </w:r>
     </w:p>
     <w:p>
@@ -3242,15 +3772,69 @@
           <w:color w:val="000000"/>
           <w:lang w:eastAsia="en-AU"/>
         </w:rPr>
-        <w:t xml:space="preserve">which are expected to be within the sub-eV regime, and hence very light, the masses of ALPs are not as constrained, meaning that these can be arbitrarily heavy. ALPs will always couple to photons and can hence be produced in photon-photon collisions. They could also couple to gluons, Z bosons, and Higgs bosons, as well as fermions (i.e. leptons and quarks). </w:t>
-      </w:r>
-      <w:r>
-        <w:rPr>
-          <w:rFonts w:ascii="Calibri" w:eastAsia="Times New Roman" w:hAnsi="Calibri" w:cs="Calibri"/>
-          <w:color w:val="000000"/>
-          <w:lang w:eastAsia="en-AU"/>
-        </w:rPr>
-        <w:t xml:space="preserve">The interactions of ALPs with these SM particles preserves a global shift symmetry $a\rightarrow a+c$, where $a$ represents the ALP field, and $c$ is a constant. </w:t>
+        <w:t>which are expected to be within the sub-eV regime, and hence very light, the masses of ALPs are not as constrained, meaning that these can be arbitrarily heavy. ALPs will always couple to photons and can hence be produced in photon-photon collisions. They could also couple to gluons, Z bosons, and Higgs bosons, as well as fermions (</w:t>
+      </w:r>
+      <w:proofErr w:type="gramStart"/>
+      <w:r>
+        <w:rPr>
+          <w:rFonts w:ascii="Calibri" w:eastAsia="Times New Roman" w:hAnsi="Calibri" w:cs="Calibri"/>
+          <w:color w:val="000000"/>
+          <w:lang w:eastAsia="en-AU"/>
+        </w:rPr>
+        <w:t>i.e.</w:t>
+      </w:r>
+      <w:proofErr w:type="gramEnd"/>
+      <w:r>
+        <w:rPr>
+          <w:rFonts w:ascii="Calibri" w:eastAsia="Times New Roman" w:hAnsi="Calibri" w:cs="Calibri"/>
+          <w:color w:val="000000"/>
+          <w:lang w:eastAsia="en-AU"/>
+        </w:rPr>
+        <w:t xml:space="preserve"> leptons and quarks). </w:t>
+      </w:r>
+      <w:r>
+        <w:rPr>
+          <w:rFonts w:ascii="Calibri" w:eastAsia="Times New Roman" w:hAnsi="Calibri" w:cs="Calibri"/>
+          <w:color w:val="000000"/>
+          <w:lang w:eastAsia="en-AU"/>
+        </w:rPr>
+        <w:t>The interactions of ALPs with these SM particles preserves a global shift symmetry $a\</w:t>
+      </w:r>
+      <w:proofErr w:type="spellStart"/>
+      <w:r>
+        <w:rPr>
+          <w:rFonts w:ascii="Calibri" w:eastAsia="Times New Roman" w:hAnsi="Calibri" w:cs="Calibri"/>
+          <w:color w:val="000000"/>
+          <w:lang w:eastAsia="en-AU"/>
+        </w:rPr>
+        <w:t>rightarrow</w:t>
+      </w:r>
+      <w:proofErr w:type="spellEnd"/>
+      <w:r>
+        <w:rPr>
+          <w:rFonts w:ascii="Calibri" w:eastAsia="Times New Roman" w:hAnsi="Calibri" w:cs="Calibri"/>
+          <w:color w:val="000000"/>
+          <w:lang w:eastAsia="en-AU"/>
+        </w:rPr>
+        <w:t xml:space="preserve"> </w:t>
+      </w:r>
+      <w:proofErr w:type="spellStart"/>
+      <w:r>
+        <w:rPr>
+          <w:rFonts w:ascii="Calibri" w:eastAsia="Times New Roman" w:hAnsi="Calibri" w:cs="Calibri"/>
+          <w:color w:val="000000"/>
+          <w:lang w:eastAsia="en-AU"/>
+        </w:rPr>
+        <w:t>a+c</w:t>
+      </w:r>
+      <w:proofErr w:type="spellEnd"/>
+      <w:r>
+        <w:rPr>
+          <w:rFonts w:ascii="Calibri" w:eastAsia="Times New Roman" w:hAnsi="Calibri" w:cs="Calibri"/>
+          <w:color w:val="000000"/>
+          <w:lang w:eastAsia="en-AU"/>
+        </w:rPr>
+        <w:t xml:space="preserve">$, where $a$ represents the ALP field, and $c$ is a constant. </w:t>
       </w:r>
       <w:r>
         <w:rPr>
@@ -3266,7 +3850,25 @@
           <w:color w:val="000000"/>
           <w:lang w:eastAsia="en-AU"/>
         </w:rPr>
-        <w:t xml:space="preserve"> ALPs could resolve several outstanding issues relating to the naturalness of SM parameters, such as the aforementioned strong CP problem, as well as the hierarchy problem, and can also serve as mediators to dark </w:t>
+        <w:t xml:space="preserve"> ALPs could resolve several outstanding issues relating to the naturalness of SM parameters, such as the </w:t>
+      </w:r>
+      <w:proofErr w:type="gramStart"/>
+      <w:r>
+        <w:rPr>
+          <w:rFonts w:ascii="Calibri" w:eastAsia="Times New Roman" w:hAnsi="Calibri" w:cs="Calibri"/>
+          <w:color w:val="000000"/>
+          <w:lang w:eastAsia="en-AU"/>
+        </w:rPr>
+        <w:t>aforementioned strong</w:t>
+      </w:r>
+      <w:proofErr w:type="gramEnd"/>
+      <w:r>
+        <w:rPr>
+          <w:rFonts w:ascii="Calibri" w:eastAsia="Times New Roman" w:hAnsi="Calibri" w:cs="Calibri"/>
+          <w:color w:val="000000"/>
+          <w:lang w:eastAsia="en-AU"/>
+        </w:rPr>
+        <w:t xml:space="preserve"> CP problem, as well as the hierarchy problem, and can also serve as mediators to dark </w:t>
       </w:r>
       <w:r>
         <w:rPr>
@@ -3368,7 +3970,61 @@
           <w:color w:val="000000"/>
           <w:lang w:eastAsia="en-AU"/>
         </w:rPr>
-        <w:t>One can consider a minimal ALP (a) model with coupling $g_{aW}$ to the SU(2)_{W} gauge-boson field strengths, $W^{b}_{\mu\nu}$, and Lagrangian:</w:t>
+        <w:t>One can consider a minimal ALP (a) model with coupling $g_{</w:t>
+      </w:r>
+      <w:proofErr w:type="spellStart"/>
+      <w:r>
+        <w:rPr>
+          <w:rFonts w:ascii="Calibri" w:eastAsia="Times New Roman" w:hAnsi="Calibri" w:cs="Calibri"/>
+          <w:color w:val="000000"/>
+          <w:lang w:eastAsia="en-AU"/>
+        </w:rPr>
+        <w:t>aW</w:t>
+      </w:r>
+      <w:proofErr w:type="spellEnd"/>
+      <w:r>
+        <w:rPr>
+          <w:rFonts w:ascii="Calibri" w:eastAsia="Times New Roman" w:hAnsi="Calibri" w:cs="Calibri"/>
+          <w:color w:val="000000"/>
+          <w:lang w:eastAsia="en-AU"/>
+        </w:rPr>
+        <w:t>}$ to the SU(</w:t>
+      </w:r>
+      <w:proofErr w:type="gramStart"/>
+      <w:r>
+        <w:rPr>
+          <w:rFonts w:ascii="Calibri" w:eastAsia="Times New Roman" w:hAnsi="Calibri" w:cs="Calibri"/>
+          <w:color w:val="000000"/>
+          <w:lang w:eastAsia="en-AU"/>
+        </w:rPr>
+        <w:t>2)_</w:t>
+      </w:r>
+      <w:proofErr w:type="gramEnd"/>
+      <w:r>
+        <w:rPr>
+          <w:rFonts w:ascii="Calibri" w:eastAsia="Times New Roman" w:hAnsi="Calibri" w:cs="Calibri"/>
+          <w:color w:val="000000"/>
+          <w:lang w:eastAsia="en-AU"/>
+        </w:rPr>
+        <w:t xml:space="preserve">{W} gauge-boson field strengths, $W^{b}_{\mu\nu}$, and </w:t>
+      </w:r>
+      <w:proofErr w:type="spellStart"/>
+      <w:r>
+        <w:rPr>
+          <w:rFonts w:ascii="Calibri" w:eastAsia="Times New Roman" w:hAnsi="Calibri" w:cs="Calibri"/>
+          <w:color w:val="000000"/>
+          <w:lang w:eastAsia="en-AU"/>
+        </w:rPr>
+        <w:t>Lagrangian</w:t>
+      </w:r>
+      <w:proofErr w:type="spellEnd"/>
+      <w:r>
+        <w:rPr>
+          <w:rFonts w:ascii="Calibri" w:eastAsia="Times New Roman" w:hAnsi="Calibri" w:cs="Calibri"/>
+          <w:color w:val="000000"/>
+          <w:lang w:eastAsia="en-AU"/>
+        </w:rPr>
+        <w:t>:</w:t>
       </w:r>
     </w:p>
     <w:p>
@@ -3601,7 +4257,61 @@
           <w:color w:val="000000"/>
           <w:lang w:eastAsia="en-AU"/>
         </w:rPr>
-        <w:t xml:space="preserve">$\tilde{W}^{b\mu\nu}$ is the dual field-strength tensor. This coupling leads to the production of ALPs at one-loop level in the process $B\rightarrow K^{*}a$, where the ALP is emitted from an internal $W^{\pm}$ boson. Electroweak symmetry breaking and the resulting gauge boson mixing generates an ALP coupling to a pair of photons, and the branching fraction for $a\rightarrow\gamma\gamma$ is almost 100% </w:t>
+        <w:t>$\tilde{W}^{b</w:t>
+      </w:r>
+      <w:proofErr w:type="gramStart"/>
+      <w:r>
+        <w:rPr>
+          <w:rFonts w:ascii="Calibri" w:eastAsia="Times New Roman" w:hAnsi="Calibri" w:cs="Calibri"/>
+          <w:color w:val="000000"/>
+          <w:lang w:eastAsia="en-AU"/>
+        </w:rPr>
+        <w:t>\mu\nu}$</w:t>
+      </w:r>
+      <w:proofErr w:type="gramEnd"/>
+      <w:r>
+        <w:rPr>
+          <w:rFonts w:ascii="Calibri" w:eastAsia="Times New Roman" w:hAnsi="Calibri" w:cs="Calibri"/>
+          <w:color w:val="000000"/>
+          <w:lang w:eastAsia="en-AU"/>
+        </w:rPr>
+        <w:t xml:space="preserve"> is the dual field-strength tensor. This coupling leads to the production of ALPs at one-loop level in the process $B\rightarrow K</w:t>
+      </w:r>
+      <w:proofErr w:type="gramStart"/>
+      <w:r>
+        <w:rPr>
+          <w:rFonts w:ascii="Calibri" w:eastAsia="Times New Roman" w:hAnsi="Calibri" w:cs="Calibri"/>
+          <w:color w:val="000000"/>
+          <w:lang w:eastAsia="en-AU"/>
+        </w:rPr>
+        <w:t>^{</w:t>
+      </w:r>
+      <w:proofErr w:type="gramEnd"/>
+      <w:r>
+        <w:rPr>
+          <w:rFonts w:ascii="Calibri" w:eastAsia="Times New Roman" w:hAnsi="Calibri" w:cs="Calibri"/>
+          <w:color w:val="000000"/>
+          <w:lang w:eastAsia="en-AU"/>
+        </w:rPr>
+        <w:t>*}a$, where the ALP is emitted from an internal $W^{\pm}$ boson. Electroweak symmetry breaking and the resulting gauge boson mixing generates an ALP coupling to a pair of photons, and the branching fraction for $a\</w:t>
+      </w:r>
+      <w:proofErr w:type="spellStart"/>
+      <w:r>
+        <w:rPr>
+          <w:rFonts w:ascii="Calibri" w:eastAsia="Times New Roman" w:hAnsi="Calibri" w:cs="Calibri"/>
+          <w:color w:val="000000"/>
+          <w:lang w:eastAsia="en-AU"/>
+        </w:rPr>
+        <w:t>rightarrow</w:t>
+      </w:r>
+      <w:proofErr w:type="spellEnd"/>
+      <w:r>
+        <w:rPr>
+          <w:rFonts w:ascii="Calibri" w:eastAsia="Times New Roman" w:hAnsi="Calibri" w:cs="Calibri"/>
+          <w:color w:val="000000"/>
+          <w:lang w:eastAsia="en-AU"/>
+        </w:rPr>
+        <w:t xml:space="preserve">\gamma\gamma$ is almost 100% </w:t>
       </w:r>
       <w:r>
         <w:rPr>
@@ -3634,7 +4344,55 @@
           <w:u w:val="single"/>
           <w:lang w:eastAsia="en-AU"/>
         </w:rPr>
-        <w:t>$B\rightarrow K*A, A\rightarrow\gamma\gamma$ Decay Process</w:t>
+        <w:t>$B\</w:t>
+      </w:r>
+      <w:proofErr w:type="spellStart"/>
+      <w:r>
+        <w:rPr>
+          <w:rFonts w:ascii="Calibri" w:eastAsia="Times New Roman" w:hAnsi="Calibri" w:cs="Calibri"/>
+          <w:b/>
+          <w:bCs/>
+          <w:color w:val="000000"/>
+          <w:u w:val="single"/>
+          <w:lang w:eastAsia="en-AU"/>
+        </w:rPr>
+        <w:t>rightarrow</w:t>
+      </w:r>
+      <w:proofErr w:type="spellEnd"/>
+      <w:r>
+        <w:rPr>
+          <w:rFonts w:ascii="Calibri" w:eastAsia="Times New Roman" w:hAnsi="Calibri" w:cs="Calibri"/>
+          <w:b/>
+          <w:bCs/>
+          <w:color w:val="000000"/>
+          <w:u w:val="single"/>
+          <w:lang w:eastAsia="en-AU"/>
+        </w:rPr>
+        <w:t xml:space="preserve"> K*A, A\</w:t>
+      </w:r>
+      <w:proofErr w:type="spellStart"/>
+      <w:r>
+        <w:rPr>
+          <w:rFonts w:ascii="Calibri" w:eastAsia="Times New Roman" w:hAnsi="Calibri" w:cs="Calibri"/>
+          <w:b/>
+          <w:bCs/>
+          <w:color w:val="000000"/>
+          <w:u w:val="single"/>
+          <w:lang w:eastAsia="en-AU"/>
+        </w:rPr>
+        <w:t>rightarrow</w:t>
+      </w:r>
+      <w:proofErr w:type="spellEnd"/>
+      <w:r>
+        <w:rPr>
+          <w:rFonts w:ascii="Calibri" w:eastAsia="Times New Roman" w:hAnsi="Calibri" w:cs="Calibri"/>
+          <w:b/>
+          <w:bCs/>
+          <w:color w:val="000000"/>
+          <w:u w:val="single"/>
+          <w:lang w:eastAsia="en-AU"/>
+        </w:rPr>
+        <w:t>\gamma\gamma$ Decay Process</w:t>
       </w:r>
     </w:p>
     <w:p>
@@ -3663,15 +4421,77 @@
           <w:color w:val="000000"/>
           <w:lang w:eastAsia="en-AU"/>
         </w:rPr>
-        <w:t>(Tongyan, Lin, Shuve paper)</w:t>
-      </w:r>
-      <w:r>
-        <w:rPr>
-          <w:rFonts w:ascii="Calibri" w:eastAsia="Times New Roman" w:hAnsi="Calibri" w:cs="Calibri"/>
-          <w:color w:val="000000"/>
-          <w:lang w:eastAsia="en-AU"/>
-        </w:rPr>
-        <w:t>, and thereby exploit the coupling of ALPs to W+- bosons, which can give rise to observable signatures. This ALP model possesses a zero coupling with gluons. The effective Lagrangian can be written as:</w:t>
+        <w:t>(</w:t>
+      </w:r>
+      <w:proofErr w:type="spellStart"/>
+      <w:r>
+        <w:rPr>
+          <w:rFonts w:ascii="Calibri" w:eastAsia="Times New Roman" w:hAnsi="Calibri" w:cs="Calibri"/>
+          <w:b/>
+          <w:bCs/>
+          <w:color w:val="000000"/>
+          <w:lang w:eastAsia="en-AU"/>
+        </w:rPr>
+        <w:t>Tongyan</w:t>
+      </w:r>
+      <w:proofErr w:type="spellEnd"/>
+      <w:r>
+        <w:rPr>
+          <w:rFonts w:ascii="Calibri" w:eastAsia="Times New Roman" w:hAnsi="Calibri" w:cs="Calibri"/>
+          <w:b/>
+          <w:bCs/>
+          <w:color w:val="000000"/>
+          <w:lang w:eastAsia="en-AU"/>
+        </w:rPr>
+        <w:t xml:space="preserve">, Lin, </w:t>
+      </w:r>
+      <w:proofErr w:type="spellStart"/>
+      <w:r>
+        <w:rPr>
+          <w:rFonts w:ascii="Calibri" w:eastAsia="Times New Roman" w:hAnsi="Calibri" w:cs="Calibri"/>
+          <w:b/>
+          <w:bCs/>
+          <w:color w:val="000000"/>
+          <w:lang w:eastAsia="en-AU"/>
+        </w:rPr>
+        <w:t>Shuve</w:t>
+      </w:r>
+      <w:proofErr w:type="spellEnd"/>
+      <w:r>
+        <w:rPr>
+          <w:rFonts w:ascii="Calibri" w:eastAsia="Times New Roman" w:hAnsi="Calibri" w:cs="Calibri"/>
+          <w:b/>
+          <w:bCs/>
+          <w:color w:val="000000"/>
+          <w:lang w:eastAsia="en-AU"/>
+        </w:rPr>
+        <w:t xml:space="preserve"> paper)</w:t>
+      </w:r>
+      <w:r>
+        <w:rPr>
+          <w:rFonts w:ascii="Calibri" w:eastAsia="Times New Roman" w:hAnsi="Calibri" w:cs="Calibri"/>
+          <w:color w:val="000000"/>
+          <w:lang w:eastAsia="en-AU"/>
+        </w:rPr>
+        <w:t xml:space="preserve">, and thereby exploit the coupling of ALPs to W+- bosons, which can give rise to observable signatures. This ALP model possesses a zero coupling with gluons. The effective </w:t>
+      </w:r>
+      <w:proofErr w:type="spellStart"/>
+      <w:r>
+        <w:rPr>
+          <w:rFonts w:ascii="Calibri" w:eastAsia="Times New Roman" w:hAnsi="Calibri" w:cs="Calibri"/>
+          <w:color w:val="000000"/>
+          <w:lang w:eastAsia="en-AU"/>
+        </w:rPr>
+        <w:t>Lagrangian</w:t>
+      </w:r>
+      <w:proofErr w:type="spellEnd"/>
+      <w:r>
+        <w:rPr>
+          <w:rFonts w:ascii="Calibri" w:eastAsia="Times New Roman" w:hAnsi="Calibri" w:cs="Calibri"/>
+          <w:color w:val="000000"/>
+          <w:lang w:eastAsia="en-AU"/>
+        </w:rPr>
+        <w:t xml:space="preserve"> can be written as:</w:t>
       </w:r>
     </w:p>
     <w:p>
@@ -4099,7 +4919,25 @@
           <w:color w:val="000000"/>
           <w:lang w:eastAsia="en-AU"/>
         </w:rPr>
-        <w:t>Here, the $g_{aW}$ represents the coupling between the ALP field $a$ and the electroweak gauge boson field W ($\tilde{W}^{\mu\nu} = \epsilon^{\mu\nu\alpha\beta}W_{\alpha\beta}/2$)</w:t>
+        <w:t>Here, the $g_{aW}$ represents the coupling between the ALP field $a$ and the electroweak gauge boson field W ($\tilde{W}^{\mu\nu} = \epsilon^{</w:t>
+      </w:r>
+      <w:proofErr w:type="gramStart"/>
+      <w:r>
+        <w:rPr>
+          <w:rFonts w:ascii="Calibri" w:eastAsia="Times New Roman" w:hAnsi="Calibri" w:cs="Calibri"/>
+          <w:color w:val="000000"/>
+          <w:lang w:eastAsia="en-AU"/>
+        </w:rPr>
+        <w:t>\mu\nu\alpha\beta}W</w:t>
+      </w:r>
+      <w:proofErr w:type="gramEnd"/>
+      <w:r>
+        <w:rPr>
+          <w:rFonts w:ascii="Calibri" w:eastAsia="Times New Roman" w:hAnsi="Calibri" w:cs="Calibri"/>
+          <w:color w:val="000000"/>
+          <w:lang w:eastAsia="en-AU"/>
+        </w:rPr>
+        <w:t>_{\alpha\beta}/2$)</w:t>
       </w:r>
     </w:p>
     <w:p>
@@ -4181,7 +5019,25 @@
           <w:color w:val="000000"/>
           <w:lang w:eastAsia="en-AU"/>
         </w:rPr>
-        <w:t xml:space="preserve"> Such a process is forbidden at tree level, but is permitted at loop level (as illustrated in the diagram on the left). </w:t>
+        <w:t xml:space="preserve"> Such a process is forbidden at tree </w:t>
+      </w:r>
+      <w:proofErr w:type="gramStart"/>
+      <w:r>
+        <w:rPr>
+          <w:rFonts w:ascii="Calibri" w:eastAsia="Times New Roman" w:hAnsi="Calibri" w:cs="Calibri"/>
+          <w:color w:val="000000"/>
+          <w:lang w:eastAsia="en-AU"/>
+        </w:rPr>
+        <w:t>level, but</w:t>
+      </w:r>
+      <w:proofErr w:type="gramEnd"/>
+      <w:r>
+        <w:rPr>
+          <w:rFonts w:ascii="Calibri" w:eastAsia="Times New Roman" w:hAnsi="Calibri" w:cs="Calibri"/>
+          <w:color w:val="000000"/>
+          <w:lang w:eastAsia="en-AU"/>
+        </w:rPr>
+        <w:t xml:space="preserve"> is permitted at loop level (as illustrated in the diagram on the left). </w:t>
       </w:r>
     </w:p>
     <w:p>
@@ -4208,7 +5064,25 @@
           <w:color w:val="000000"/>
           <w:lang w:eastAsia="en-AU"/>
         </w:rPr>
-        <w:t>to pairs of gauge bosons (specifically photons), the following decay channels were deemed to be promising for the detection of ALPs at the LHCb:</w:t>
+        <w:t xml:space="preserve">to pairs of gauge bosons (specifically photons), the following decay channels were deemed to be promising for the detection of ALPs at the </w:t>
+      </w:r>
+      <w:proofErr w:type="spellStart"/>
+      <w:r>
+        <w:rPr>
+          <w:rFonts w:ascii="Calibri" w:eastAsia="Times New Roman" w:hAnsi="Calibri" w:cs="Calibri"/>
+          <w:color w:val="000000"/>
+          <w:lang w:eastAsia="en-AU"/>
+        </w:rPr>
+        <w:t>LHCb</w:t>
+      </w:r>
+      <w:proofErr w:type="spellEnd"/>
+      <w:r>
+        <w:rPr>
+          <w:rFonts w:ascii="Calibri" w:eastAsia="Times New Roman" w:hAnsi="Calibri" w:cs="Calibri"/>
+          <w:color w:val="000000"/>
+          <w:lang w:eastAsia="en-AU"/>
+        </w:rPr>
+        <w:t>:</w:t>
       </w:r>
     </w:p>
     <w:p>
@@ -4549,7 +5423,33 @@
           <w:color w:val="5A5A5A"/>
           <w:lang w:eastAsia="en-AU"/>
         </w:rPr>
-        <w:t>Chapter 2: The LHCb Detector</w:t>
+        <w:t xml:space="preserve">Chapter 2: The </w:t>
+      </w:r>
+      <w:proofErr w:type="spellStart"/>
+      <w:r>
+        <w:rPr>
+          <w:rFonts w:ascii="Calibri" w:eastAsia="Times New Roman" w:hAnsi="Calibri" w:cs="Calibri"/>
+          <w:b/>
+          <w:bCs/>
+          <w:i/>
+          <w:iCs/>
+          <w:color w:val="5A5A5A"/>
+          <w:lang w:eastAsia="en-AU"/>
+        </w:rPr>
+        <w:t>LHCb</w:t>
+      </w:r>
+      <w:proofErr w:type="spellEnd"/>
+      <w:r>
+        <w:rPr>
+          <w:rFonts w:ascii="Calibri" w:eastAsia="Times New Roman" w:hAnsi="Calibri" w:cs="Calibri"/>
+          <w:b/>
+          <w:bCs/>
+          <w:i/>
+          <w:iCs/>
+          <w:color w:val="5A5A5A"/>
+          <w:lang w:eastAsia="en-AU"/>
+        </w:rPr>
+        <w:t xml:space="preserve"> Detector</w:t>
       </w:r>
     </w:p>
     <w:p>
@@ -4568,7 +5468,25 @@
           <w:color w:val="000000"/>
           <w:lang w:eastAsia="en-AU"/>
         </w:rPr>
-        <w:t>The LHCb experiment is dedicated to heavy-flavour physics at the LHC. It seeks indirect evidence of new physics in CP violation and rare decays of beauty and charm hadrons. </w:t>
+        <w:t xml:space="preserve">The </w:t>
+      </w:r>
+      <w:proofErr w:type="spellStart"/>
+      <w:r>
+        <w:rPr>
+          <w:rFonts w:ascii="Calibri" w:eastAsia="Times New Roman" w:hAnsi="Calibri" w:cs="Calibri"/>
+          <w:color w:val="000000"/>
+          <w:lang w:eastAsia="en-AU"/>
+        </w:rPr>
+        <w:t>LHCb</w:t>
+      </w:r>
+      <w:proofErr w:type="spellEnd"/>
+      <w:r>
+        <w:rPr>
+          <w:rFonts w:ascii="Calibri" w:eastAsia="Times New Roman" w:hAnsi="Calibri" w:cs="Calibri"/>
+          <w:color w:val="000000"/>
+          <w:lang w:eastAsia="en-AU"/>
+        </w:rPr>
+        <w:t xml:space="preserve"> experiment is dedicated to heavy-flavour physics at the LHC. It seeks indirect evidence of new physics in CP violation and rare decays of beauty and charm hadrons. </w:t>
       </w:r>
     </w:p>
     <w:p>
@@ -4587,7 +5505,25 @@
           <w:color w:val="000000"/>
           <w:lang w:eastAsia="en-AU"/>
         </w:rPr>
-        <w:t>The extent of CP violation in the Standard Model weak interaction cannot explain the amount of matter in the universe. As a result, a new source of CP violation beyond the Standard Model is needed to solve the puzzle. The effect of such a source may be evident in heavy flavour physics. The LHCb intends to study the phenomenon of CP violation by analysing the higher statistics and various decay modes of the $B_{d}$, $B_{s}$ and $D$ mesons</w:t>
+        <w:t xml:space="preserve">The extent of CP violation in the Standard Model weak interaction cannot explain the amount of matter in the universe. As a result, a new source of CP violation beyond the Standard Model is needed to solve the puzzle. The effect of such a source may be evident in heavy flavour physics. The </w:t>
+      </w:r>
+      <w:proofErr w:type="spellStart"/>
+      <w:r>
+        <w:rPr>
+          <w:rFonts w:ascii="Calibri" w:eastAsia="Times New Roman" w:hAnsi="Calibri" w:cs="Calibri"/>
+          <w:color w:val="000000"/>
+          <w:lang w:eastAsia="en-AU"/>
+        </w:rPr>
+        <w:t>LHCb</w:t>
+      </w:r>
+      <w:proofErr w:type="spellEnd"/>
+      <w:r>
+        <w:rPr>
+          <w:rFonts w:ascii="Calibri" w:eastAsia="Times New Roman" w:hAnsi="Calibri" w:cs="Calibri"/>
+          <w:color w:val="000000"/>
+          <w:lang w:eastAsia="en-AU"/>
+        </w:rPr>
+        <w:t xml:space="preserve"> intends to study the phenomenon of CP violation by analysing the higher statistics and various decay modes of the $B_{d}$, $B_{s}$ and $D$ mesons</w:t>
       </w:r>
     </w:p>
     <w:p>
@@ -4606,7 +5542,143 @@
           <w:color w:val="000000"/>
           <w:lang w:eastAsia="en-AU"/>
         </w:rPr>
-        <w:t>The LHCb has a $b\bar{b}$ production cross-section of approximately 500 microbarn at an energy of 13 TeV, and is therefore the most abundant source of B mesons in the world. It must therefore be able to exploit the large number of $b$ hadrons. As a result, its trigger must be sensitive to a variety of final states. Displaced vertex and high transverse momentum signatures are exploited in order to separate the decays of interest from the background. The momentum and invariant mass resolution of the detector is also required to be high in order to mitigate effects from the combinatorial background. Additionally, the identification of charged particles is essential in flavour physics experiments, in order to, for instance, isolate suppressed decays and for b-quark flavour tagging. The ability to detect photons and charged particles permits the reconstruction of radiative decays, as well as more common ones such as those containing $\pi^{0}$ and $\eta$ mesons in the final state. </w:t>
+        <w:t xml:space="preserve">The </w:t>
+      </w:r>
+      <w:proofErr w:type="spellStart"/>
+      <w:r>
+        <w:rPr>
+          <w:rFonts w:ascii="Calibri" w:eastAsia="Times New Roman" w:hAnsi="Calibri" w:cs="Calibri"/>
+          <w:color w:val="000000"/>
+          <w:lang w:eastAsia="en-AU"/>
+        </w:rPr>
+        <w:t>LHCb</w:t>
+      </w:r>
+      <w:proofErr w:type="spellEnd"/>
+      <w:r>
+        <w:rPr>
+          <w:rFonts w:ascii="Calibri" w:eastAsia="Times New Roman" w:hAnsi="Calibri" w:cs="Calibri"/>
+          <w:color w:val="000000"/>
+          <w:lang w:eastAsia="en-AU"/>
+        </w:rPr>
+        <w:t xml:space="preserve"> has a $b\bar{b}$ production cross-section of approximately 500 </w:t>
+      </w:r>
+      <w:proofErr w:type="spellStart"/>
+      <w:r>
+        <w:rPr>
+          <w:rFonts w:ascii="Calibri" w:eastAsia="Times New Roman" w:hAnsi="Calibri" w:cs="Calibri"/>
+          <w:color w:val="000000"/>
+          <w:lang w:eastAsia="en-AU"/>
+        </w:rPr>
+        <w:t>microbarn</w:t>
+      </w:r>
+      <w:proofErr w:type="spellEnd"/>
+      <w:r>
+        <w:rPr>
+          <w:rFonts w:ascii="Calibri" w:eastAsia="Times New Roman" w:hAnsi="Calibri" w:cs="Calibri"/>
+          <w:color w:val="000000"/>
+          <w:lang w:eastAsia="en-AU"/>
+        </w:rPr>
+        <w:t xml:space="preserve"> at an energy of 13 </w:t>
+      </w:r>
+      <w:proofErr w:type="spellStart"/>
+      <w:proofErr w:type="gramStart"/>
+      <w:r>
+        <w:rPr>
+          <w:rFonts w:ascii="Calibri" w:eastAsia="Times New Roman" w:hAnsi="Calibri" w:cs="Calibri"/>
+          <w:color w:val="000000"/>
+          <w:lang w:eastAsia="en-AU"/>
+        </w:rPr>
+        <w:t>TeV</w:t>
+      </w:r>
+      <w:proofErr w:type="spellEnd"/>
+      <w:r>
+        <w:rPr>
+          <w:rFonts w:ascii="Calibri" w:eastAsia="Times New Roman" w:hAnsi="Calibri" w:cs="Calibri"/>
+          <w:color w:val="000000"/>
+          <w:lang w:eastAsia="en-AU"/>
+        </w:rPr>
+        <w:t>, and</w:t>
+      </w:r>
+      <w:proofErr w:type="gramEnd"/>
+      <w:r>
+        <w:rPr>
+          <w:rFonts w:ascii="Calibri" w:eastAsia="Times New Roman" w:hAnsi="Calibri" w:cs="Calibri"/>
+          <w:color w:val="000000"/>
+          <w:lang w:eastAsia="en-AU"/>
+        </w:rPr>
+        <w:t xml:space="preserve"> is therefore the most abundant source of B mesons in the world. It must therefore be able to exploit the large number of $b$ hadrons. As a result, its trigger must be sensitive to a variety of final states. Displaced vertex and high transverse momentum signatures are exploited </w:t>
+      </w:r>
+      <w:proofErr w:type="gramStart"/>
+      <w:r>
+        <w:rPr>
+          <w:rFonts w:ascii="Calibri" w:eastAsia="Times New Roman" w:hAnsi="Calibri" w:cs="Calibri"/>
+          <w:color w:val="000000"/>
+          <w:lang w:eastAsia="en-AU"/>
+        </w:rPr>
+        <w:t>in order to</w:t>
+      </w:r>
+      <w:proofErr w:type="gramEnd"/>
+      <w:r>
+        <w:rPr>
+          <w:rFonts w:ascii="Calibri" w:eastAsia="Times New Roman" w:hAnsi="Calibri" w:cs="Calibri"/>
+          <w:color w:val="000000"/>
+          <w:lang w:eastAsia="en-AU"/>
+        </w:rPr>
+        <w:t xml:space="preserve"> separate the decays of interest from the background. The momentum and invariant mass resolution of the detector is also required to be high </w:t>
+      </w:r>
+      <w:proofErr w:type="gramStart"/>
+      <w:r>
+        <w:rPr>
+          <w:rFonts w:ascii="Calibri" w:eastAsia="Times New Roman" w:hAnsi="Calibri" w:cs="Calibri"/>
+          <w:color w:val="000000"/>
+          <w:lang w:eastAsia="en-AU"/>
+        </w:rPr>
+        <w:t>in order to</w:t>
+      </w:r>
+      <w:proofErr w:type="gramEnd"/>
+      <w:r>
+        <w:rPr>
+          <w:rFonts w:ascii="Calibri" w:eastAsia="Times New Roman" w:hAnsi="Calibri" w:cs="Calibri"/>
+          <w:color w:val="000000"/>
+          <w:lang w:eastAsia="en-AU"/>
+        </w:rPr>
+        <w:t xml:space="preserve"> mitigate effects from the combinatorial background. Additionally, the identification of charged particles is essential in flavour physics experiments, </w:t>
+      </w:r>
+      <w:proofErr w:type="gramStart"/>
+      <w:r>
+        <w:rPr>
+          <w:rFonts w:ascii="Calibri" w:eastAsia="Times New Roman" w:hAnsi="Calibri" w:cs="Calibri"/>
+          <w:color w:val="000000"/>
+          <w:lang w:eastAsia="en-AU"/>
+        </w:rPr>
+        <w:t>in order to</w:t>
+      </w:r>
+      <w:proofErr w:type="gramEnd"/>
+      <w:r>
+        <w:rPr>
+          <w:rFonts w:ascii="Calibri" w:eastAsia="Times New Roman" w:hAnsi="Calibri" w:cs="Calibri"/>
+          <w:color w:val="000000"/>
+          <w:lang w:eastAsia="en-AU"/>
+        </w:rPr>
+        <w:t>, for instance, isolate suppressed decays and for b-quark flavour tagging. The ability to detect photons and charged particles permits the reconstruction of radiative decays, as well as more common ones such as those containing $\pi</w:t>
+      </w:r>
+      <w:proofErr w:type="gramStart"/>
+      <w:r>
+        <w:rPr>
+          <w:rFonts w:ascii="Calibri" w:eastAsia="Times New Roman" w:hAnsi="Calibri" w:cs="Calibri"/>
+          <w:color w:val="000000"/>
+          <w:lang w:eastAsia="en-AU"/>
+        </w:rPr>
+        <w:t>^{</w:t>
+      </w:r>
+      <w:proofErr w:type="gramEnd"/>
+      <w:r>
+        <w:rPr>
+          <w:rFonts w:ascii="Calibri" w:eastAsia="Times New Roman" w:hAnsi="Calibri" w:cs="Calibri"/>
+          <w:color w:val="000000"/>
+          <w:lang w:eastAsia="en-AU"/>
+        </w:rPr>
+        <w:t>0}$ and $\eta$ mesons in the final state. </w:t>
       </w:r>
     </w:p>
     <w:p>
@@ -4625,7 +5697,99 @@
           <w:color w:val="000000"/>
           <w:lang w:eastAsia="en-AU"/>
         </w:rPr>
-        <w:t>Data taking at the LHCb detector is divided into fills and runs. A fill is a single period of collisions delimited by the announcement of stable beam conditions and the dumping of the beam by the LHCb; a phase which typically lasts approximately 12 hours. A fill is further divided into runs, each of hich lasts a maximum of one hour.In order to benefit from the high event rate at the LHCb, a high-bandwidth data acquisition system and a robust, and selective trigger system are essential. This chapter describes the key components of the experimental setup, as well as the processes relating to the acquisition and analysis of data from this experiment. </w:t>
+        <w:t xml:space="preserve">Data taking at the </w:t>
+      </w:r>
+      <w:proofErr w:type="spellStart"/>
+      <w:r>
+        <w:rPr>
+          <w:rFonts w:ascii="Calibri" w:eastAsia="Times New Roman" w:hAnsi="Calibri" w:cs="Calibri"/>
+          <w:color w:val="000000"/>
+          <w:lang w:eastAsia="en-AU"/>
+        </w:rPr>
+        <w:t>LHCb</w:t>
+      </w:r>
+      <w:proofErr w:type="spellEnd"/>
+      <w:r>
+        <w:rPr>
+          <w:rFonts w:ascii="Calibri" w:eastAsia="Times New Roman" w:hAnsi="Calibri" w:cs="Calibri"/>
+          <w:color w:val="000000"/>
+          <w:lang w:eastAsia="en-AU"/>
+        </w:rPr>
+        <w:t xml:space="preserve"> detector is divided into fills and runs. A fill is a single period of collisions delimited by the announcement of stable beam conditions and the dumping of the beam by the </w:t>
+      </w:r>
+      <w:proofErr w:type="spellStart"/>
+      <w:r>
+        <w:rPr>
+          <w:rFonts w:ascii="Calibri" w:eastAsia="Times New Roman" w:hAnsi="Calibri" w:cs="Calibri"/>
+          <w:color w:val="000000"/>
+          <w:lang w:eastAsia="en-AU"/>
+        </w:rPr>
+        <w:t>LHCb</w:t>
+      </w:r>
+      <w:proofErr w:type="spellEnd"/>
+      <w:r>
+        <w:rPr>
+          <w:rFonts w:ascii="Calibri" w:eastAsia="Times New Roman" w:hAnsi="Calibri" w:cs="Calibri"/>
+          <w:color w:val="000000"/>
+          <w:lang w:eastAsia="en-AU"/>
+        </w:rPr>
+        <w:t xml:space="preserve">; a phase which typically lasts approximately 12 hours. A fill is further divided into runs, each of </w:t>
+      </w:r>
+      <w:proofErr w:type="spellStart"/>
+      <w:r>
+        <w:rPr>
+          <w:rFonts w:ascii="Calibri" w:eastAsia="Times New Roman" w:hAnsi="Calibri" w:cs="Calibri"/>
+          <w:color w:val="000000"/>
+          <w:lang w:eastAsia="en-AU"/>
+        </w:rPr>
+        <w:t>hich</w:t>
+      </w:r>
+      <w:proofErr w:type="spellEnd"/>
+      <w:r>
+        <w:rPr>
+          <w:rFonts w:ascii="Calibri" w:eastAsia="Times New Roman" w:hAnsi="Calibri" w:cs="Calibri"/>
+          <w:color w:val="000000"/>
+          <w:lang w:eastAsia="en-AU"/>
+        </w:rPr>
+        <w:t xml:space="preserve"> lasts a maximum of one </w:t>
+      </w:r>
+      <w:proofErr w:type="spellStart"/>
+      <w:proofErr w:type="gramStart"/>
+      <w:r>
+        <w:rPr>
+          <w:rFonts w:ascii="Calibri" w:eastAsia="Times New Roman" w:hAnsi="Calibri" w:cs="Calibri"/>
+          <w:color w:val="000000"/>
+          <w:lang w:eastAsia="en-AU"/>
+        </w:rPr>
+        <w:t>hour.In</w:t>
+      </w:r>
+      <w:proofErr w:type="spellEnd"/>
+      <w:proofErr w:type="gramEnd"/>
+      <w:r>
+        <w:rPr>
+          <w:rFonts w:ascii="Calibri" w:eastAsia="Times New Roman" w:hAnsi="Calibri" w:cs="Calibri"/>
+          <w:color w:val="000000"/>
+          <w:lang w:eastAsia="en-AU"/>
+        </w:rPr>
+        <w:t xml:space="preserve"> order to benefit from the high event rate at the </w:t>
+      </w:r>
+      <w:proofErr w:type="spellStart"/>
+      <w:r>
+        <w:rPr>
+          <w:rFonts w:ascii="Calibri" w:eastAsia="Times New Roman" w:hAnsi="Calibri" w:cs="Calibri"/>
+          <w:color w:val="000000"/>
+          <w:lang w:eastAsia="en-AU"/>
+        </w:rPr>
+        <w:t>LHCb</w:t>
+      </w:r>
+      <w:proofErr w:type="spellEnd"/>
+      <w:r>
+        <w:rPr>
+          <w:rFonts w:ascii="Calibri" w:eastAsia="Times New Roman" w:hAnsi="Calibri" w:cs="Calibri"/>
+          <w:color w:val="000000"/>
+          <w:lang w:eastAsia="en-AU"/>
+        </w:rPr>
+        <w:t>, a high-bandwidth data acquisition system and a robust, and selective trigger system are essential. This chapter describes the key components of the experimental setup, as well as the processes relating to the acquisition and analysis of data from this experiment. </w:t>
       </w:r>
     </w:p>
     <w:p>
@@ -4658,7 +5822,31 @@
           <w:u w:val="single"/>
           <w:lang w:eastAsia="en-AU"/>
         </w:rPr>
-        <w:t>Structure of the LHCb Detector</w:t>
+        <w:t xml:space="preserve">Structure of the </w:t>
+      </w:r>
+      <w:proofErr w:type="spellStart"/>
+      <w:r>
+        <w:rPr>
+          <w:rFonts w:ascii="Calibri" w:eastAsia="Times New Roman" w:hAnsi="Calibri" w:cs="Calibri"/>
+          <w:b/>
+          <w:bCs/>
+          <w:color w:val="000000"/>
+          <w:u w:val="single"/>
+          <w:lang w:eastAsia="en-AU"/>
+        </w:rPr>
+        <w:t>LHCb</w:t>
+      </w:r>
+      <w:proofErr w:type="spellEnd"/>
+      <w:r>
+        <w:rPr>
+          <w:rFonts w:ascii="Calibri" w:eastAsia="Times New Roman" w:hAnsi="Calibri" w:cs="Calibri"/>
+          <w:b/>
+          <w:bCs/>
+          <w:color w:val="000000"/>
+          <w:u w:val="single"/>
+          <w:lang w:eastAsia="en-AU"/>
+        </w:rPr>
+        <w:t xml:space="preserve"> Detector</w:t>
       </w:r>
     </w:p>
     <w:p>
@@ -4677,7 +5865,79 @@
           <w:color w:val="000000"/>
           <w:lang w:eastAsia="en-AU"/>
         </w:rPr>
-        <w:t>The LHCb is a single arm spectrometer with a forward angular coverage from approximately 10 mrad to 300 mrad in the bending (non-bending) plane and covering the pseudorapidity range between 2 and 5. The detector is designed such that the b and $\bar{b}$ hadrons are produced in the same forward or backward cone at high energies, and consists of a high-precision tracking system consisting of the following components:</w:t>
+        <w:t xml:space="preserve">The </w:t>
+      </w:r>
+      <w:proofErr w:type="spellStart"/>
+      <w:r>
+        <w:rPr>
+          <w:rFonts w:ascii="Calibri" w:eastAsia="Times New Roman" w:hAnsi="Calibri" w:cs="Calibri"/>
+          <w:color w:val="000000"/>
+          <w:lang w:eastAsia="en-AU"/>
+        </w:rPr>
+        <w:t>LHCb</w:t>
+      </w:r>
+      <w:proofErr w:type="spellEnd"/>
+      <w:r>
+        <w:rPr>
+          <w:rFonts w:ascii="Calibri" w:eastAsia="Times New Roman" w:hAnsi="Calibri" w:cs="Calibri"/>
+          <w:color w:val="000000"/>
+          <w:lang w:eastAsia="en-AU"/>
+        </w:rPr>
+        <w:t xml:space="preserve"> is a single arm spectrometer with a forward angular coverage from approximately 10 </w:t>
+      </w:r>
+      <w:proofErr w:type="spellStart"/>
+      <w:r>
+        <w:rPr>
+          <w:rFonts w:ascii="Calibri" w:eastAsia="Times New Roman" w:hAnsi="Calibri" w:cs="Calibri"/>
+          <w:color w:val="000000"/>
+          <w:lang w:eastAsia="en-AU"/>
+        </w:rPr>
+        <w:t>mrad</w:t>
+      </w:r>
+      <w:proofErr w:type="spellEnd"/>
+      <w:r>
+        <w:rPr>
+          <w:rFonts w:ascii="Calibri" w:eastAsia="Times New Roman" w:hAnsi="Calibri" w:cs="Calibri"/>
+          <w:color w:val="000000"/>
+          <w:lang w:eastAsia="en-AU"/>
+        </w:rPr>
+        <w:t xml:space="preserve"> to 300 </w:t>
+      </w:r>
+      <w:proofErr w:type="spellStart"/>
+      <w:r>
+        <w:rPr>
+          <w:rFonts w:ascii="Calibri" w:eastAsia="Times New Roman" w:hAnsi="Calibri" w:cs="Calibri"/>
+          <w:color w:val="000000"/>
+          <w:lang w:eastAsia="en-AU"/>
+        </w:rPr>
+        <w:t>mrad</w:t>
+      </w:r>
+      <w:proofErr w:type="spellEnd"/>
+      <w:r>
+        <w:rPr>
+          <w:rFonts w:ascii="Calibri" w:eastAsia="Times New Roman" w:hAnsi="Calibri" w:cs="Calibri"/>
+          <w:color w:val="000000"/>
+          <w:lang w:eastAsia="en-AU"/>
+        </w:rPr>
+        <w:t xml:space="preserve"> in the bending (non-bending) plane and covering the </w:t>
+      </w:r>
+      <w:proofErr w:type="spellStart"/>
+      <w:r>
+        <w:rPr>
+          <w:rFonts w:ascii="Calibri" w:eastAsia="Times New Roman" w:hAnsi="Calibri" w:cs="Calibri"/>
+          <w:color w:val="000000"/>
+          <w:lang w:eastAsia="en-AU"/>
+        </w:rPr>
+        <w:t>pseudorapidity</w:t>
+      </w:r>
+      <w:proofErr w:type="spellEnd"/>
+      <w:r>
+        <w:rPr>
+          <w:rFonts w:ascii="Calibri" w:eastAsia="Times New Roman" w:hAnsi="Calibri" w:cs="Calibri"/>
+          <w:color w:val="000000"/>
+          <w:lang w:eastAsia="en-AU"/>
+        </w:rPr>
+        <w:t xml:space="preserve"> range between 2 and 5. The detector is designed such that the b and $\bar{b}$ hadrons are produced in the same forward or backward cone at high energies, and consists of a high-precision tracking system consisting of the following components:</w:t>
       </w:r>
     </w:p>
     <w:p>
@@ -4796,7 +6056,43 @@
           <w:color w:val="000000"/>
           <w:lang w:eastAsia="en-AU"/>
         </w:rPr>
-        <w:t>These components are collectively referred to as T-stations. The tracking system provides a measurement of the momentum of charged particles with a relative uncertainty ranging between 0.5% to 1.0% at 200 GeV/c. The other key components that are responsible for measuring the properties of the particles that traverse the detector include the two ring imaging Cherenkov (RICH) detectors, and a calorimeter system comprising of a scintillating-pad (SPD) and preshower detectors (PS), as well as electromagnetic and hadronic calorimeters (ECAL and HCAL respectively). A system responsible for detecting muons is also present as part of the experimental setup. Each of the components are described in further detail below</w:t>
+        <w:t xml:space="preserve">These components are collectively referred to as T-stations. The tracking system provides a measurement of the momentum of charged particles with a relative uncertainty ranging between 0.5% to 1.0% at 200 GeV/c. The other key components that are responsible for measuring the properties of the particles that traverse the detector include the </w:t>
+      </w:r>
+      <w:proofErr w:type="gramStart"/>
+      <w:r>
+        <w:rPr>
+          <w:rFonts w:ascii="Calibri" w:eastAsia="Times New Roman" w:hAnsi="Calibri" w:cs="Calibri"/>
+          <w:color w:val="000000"/>
+          <w:lang w:eastAsia="en-AU"/>
+        </w:rPr>
+        <w:t>two ring</w:t>
+      </w:r>
+      <w:proofErr w:type="gramEnd"/>
+      <w:r>
+        <w:rPr>
+          <w:rFonts w:ascii="Calibri" w:eastAsia="Times New Roman" w:hAnsi="Calibri" w:cs="Calibri"/>
+          <w:color w:val="000000"/>
+          <w:lang w:eastAsia="en-AU"/>
+        </w:rPr>
+        <w:t xml:space="preserve"> imaging Cherenkov (RICH) detectors, and a calorimeter system comprising of a scintillating-pad (SPD) and </w:t>
+      </w:r>
+      <w:proofErr w:type="spellStart"/>
+      <w:r>
+        <w:rPr>
+          <w:rFonts w:ascii="Calibri" w:eastAsia="Times New Roman" w:hAnsi="Calibri" w:cs="Calibri"/>
+          <w:color w:val="000000"/>
+          <w:lang w:eastAsia="en-AU"/>
+        </w:rPr>
+        <w:t>preshower</w:t>
+      </w:r>
+      <w:proofErr w:type="spellEnd"/>
+      <w:r>
+        <w:rPr>
+          <w:rFonts w:ascii="Calibri" w:eastAsia="Times New Roman" w:hAnsi="Calibri" w:cs="Calibri"/>
+          <w:color w:val="000000"/>
+          <w:lang w:eastAsia="en-AU"/>
+        </w:rPr>
+        <w:t xml:space="preserve"> detectors (PS), as well as electromagnetic and hadronic calorimeters (ECAL and HCAL respectively). A system responsible for detecting muons is also present as part of the experimental setup. Each of the components are described in further detail below</w:t>
       </w:r>
     </w:p>
     <w:p>
@@ -4837,7 +6133,43 @@
           <w:color w:val="000000"/>
           <w:lang w:eastAsia="en-AU"/>
         </w:rPr>
-        <w:t>The VELO is a silicon microstrip detector that surrounds the proton-proton interaction region in the LHCb experiment. It provides measurements of track coordinates that enable the identification of the primary interaction and secondary vertices, which are characteristic of b and c-hadron decays. The VELO was designed to optimise the following aspects of the LHCb experiment:</w:t>
+        <w:t xml:space="preserve">The VELO is a silicon microstrip detector that surrounds the proton-proton interaction region in the </w:t>
+      </w:r>
+      <w:proofErr w:type="spellStart"/>
+      <w:r>
+        <w:rPr>
+          <w:rFonts w:ascii="Calibri" w:eastAsia="Times New Roman" w:hAnsi="Calibri" w:cs="Calibri"/>
+          <w:color w:val="000000"/>
+          <w:lang w:eastAsia="en-AU"/>
+        </w:rPr>
+        <w:t>LHCb</w:t>
+      </w:r>
+      <w:proofErr w:type="spellEnd"/>
+      <w:r>
+        <w:rPr>
+          <w:rFonts w:ascii="Calibri" w:eastAsia="Times New Roman" w:hAnsi="Calibri" w:cs="Calibri"/>
+          <w:color w:val="000000"/>
+          <w:lang w:eastAsia="en-AU"/>
+        </w:rPr>
+        <w:t xml:space="preserve"> experiment. It provides measurements of track coordinates that enable the identification of the primary interaction and secondary vertices, which are characteristic of b and c-hadron decays. The VELO was designed to optimise the following aspects of the </w:t>
+      </w:r>
+      <w:proofErr w:type="spellStart"/>
+      <w:r>
+        <w:rPr>
+          <w:rFonts w:ascii="Calibri" w:eastAsia="Times New Roman" w:hAnsi="Calibri" w:cs="Calibri"/>
+          <w:color w:val="000000"/>
+          <w:lang w:eastAsia="en-AU"/>
+        </w:rPr>
+        <w:t>LHCb</w:t>
+      </w:r>
+      <w:proofErr w:type="spellEnd"/>
+      <w:r>
+        <w:rPr>
+          <w:rFonts w:ascii="Calibri" w:eastAsia="Times New Roman" w:hAnsi="Calibri" w:cs="Calibri"/>
+          <w:color w:val="000000"/>
+          <w:lang w:eastAsia="en-AU"/>
+        </w:rPr>
+        <w:t xml:space="preserve"> experiment:</w:t>
       </w:r>
     </w:p>
     <w:p>
@@ -4870,7 +6202,79 @@
           <w:color w:val="000000"/>
           <w:lang w:eastAsia="en-AU"/>
         </w:rPr>
-        <w:t>The VELO is designed to cover the forward region such that all tracks inside the nominal LHCb acceptance of 15-300 mrad cross at least three VELO stations. In this way, the detector fully reconstructs roughly 27% of $b\bar{b}$ production for 7 TeV proton-proton centre of mass collisions, while covering just 1.8% of the solid angle. The VELO also reconstructs tracks in the forward and backward directions hich do not have momentum information, but are useful to improve the primary vertex reconstruction</w:t>
+        <w:t xml:space="preserve">The VELO is designed to cover the forward region such that all tracks inside the nominal </w:t>
+      </w:r>
+      <w:proofErr w:type="spellStart"/>
+      <w:r>
+        <w:rPr>
+          <w:rFonts w:ascii="Calibri" w:eastAsia="Times New Roman" w:hAnsi="Calibri" w:cs="Calibri"/>
+          <w:color w:val="000000"/>
+          <w:lang w:eastAsia="en-AU"/>
+        </w:rPr>
+        <w:t>LHCb</w:t>
+      </w:r>
+      <w:proofErr w:type="spellEnd"/>
+      <w:r>
+        <w:rPr>
+          <w:rFonts w:ascii="Calibri" w:eastAsia="Times New Roman" w:hAnsi="Calibri" w:cs="Calibri"/>
+          <w:color w:val="000000"/>
+          <w:lang w:eastAsia="en-AU"/>
+        </w:rPr>
+        <w:t xml:space="preserve"> acceptance of 15-300 </w:t>
+      </w:r>
+      <w:proofErr w:type="spellStart"/>
+      <w:r>
+        <w:rPr>
+          <w:rFonts w:ascii="Calibri" w:eastAsia="Times New Roman" w:hAnsi="Calibri" w:cs="Calibri"/>
+          <w:color w:val="000000"/>
+          <w:lang w:eastAsia="en-AU"/>
+        </w:rPr>
+        <w:t>mrad</w:t>
+      </w:r>
+      <w:proofErr w:type="spellEnd"/>
+      <w:r>
+        <w:rPr>
+          <w:rFonts w:ascii="Calibri" w:eastAsia="Times New Roman" w:hAnsi="Calibri" w:cs="Calibri"/>
+          <w:color w:val="000000"/>
+          <w:lang w:eastAsia="en-AU"/>
+        </w:rPr>
+        <w:t xml:space="preserve"> cross at least three VELO stations. In this way, the detector fully reconstructs roughly 27% of $b\bar{b}$ production for 7 </w:t>
+      </w:r>
+      <w:proofErr w:type="spellStart"/>
+      <w:r>
+        <w:rPr>
+          <w:rFonts w:ascii="Calibri" w:eastAsia="Times New Roman" w:hAnsi="Calibri" w:cs="Calibri"/>
+          <w:color w:val="000000"/>
+          <w:lang w:eastAsia="en-AU"/>
+        </w:rPr>
+        <w:t>TeV</w:t>
+      </w:r>
+      <w:proofErr w:type="spellEnd"/>
+      <w:r>
+        <w:rPr>
+          <w:rFonts w:ascii="Calibri" w:eastAsia="Times New Roman" w:hAnsi="Calibri" w:cs="Calibri"/>
+          <w:color w:val="000000"/>
+          <w:lang w:eastAsia="en-AU"/>
+        </w:rPr>
+        <w:t xml:space="preserve"> proton-proton centre of mass collisions, while covering just 1.8% of the solid angle. The VELO also reconstructs tracks in the forward and backward directions </w:t>
+      </w:r>
+      <w:proofErr w:type="spellStart"/>
+      <w:r>
+        <w:rPr>
+          <w:rFonts w:ascii="Calibri" w:eastAsia="Times New Roman" w:hAnsi="Calibri" w:cs="Calibri"/>
+          <w:color w:val="000000"/>
+          <w:lang w:eastAsia="en-AU"/>
+        </w:rPr>
+        <w:t>hich</w:t>
+      </w:r>
+      <w:proofErr w:type="spellEnd"/>
+      <w:r>
+        <w:rPr>
+          <w:rFonts w:ascii="Calibri" w:eastAsia="Times New Roman" w:hAnsi="Calibri" w:cs="Calibri"/>
+          <w:color w:val="000000"/>
+          <w:lang w:eastAsia="en-AU"/>
+        </w:rPr>
+        <w:t xml:space="preserve"> do not have momentum information, but are useful to improve the primary vertex reconstruction</w:t>
       </w:r>
     </w:p>
     <w:p>
@@ -4903,7 +6307,25 @@
           <w:color w:val="000000"/>
           <w:lang w:eastAsia="en-AU"/>
         </w:rPr>
-        <w:t xml:space="preserve"> The reconstruction of the primary vertex and displaced secondary decay vertex of a heavy flavour hadron in the VELO is a key ingredient of the high level trigger which reduces the event rate from a 1 MHz event rate to a few kHz</w:t>
+        <w:t xml:space="preserve"> The reconstruction of the primary vertex and displaced secondary decay vertex of a heavy flavour hadron in the VELO is a key ingredient of the </w:t>
+      </w:r>
+      <w:proofErr w:type="gramStart"/>
+      <w:r>
+        <w:rPr>
+          <w:rFonts w:ascii="Calibri" w:eastAsia="Times New Roman" w:hAnsi="Calibri" w:cs="Calibri"/>
+          <w:color w:val="000000"/>
+          <w:lang w:eastAsia="en-AU"/>
+        </w:rPr>
+        <w:t>high level</w:t>
+      </w:r>
+      <w:proofErr w:type="gramEnd"/>
+      <w:r>
+        <w:rPr>
+          <w:rFonts w:ascii="Calibri" w:eastAsia="Times New Roman" w:hAnsi="Calibri" w:cs="Calibri"/>
+          <w:color w:val="000000"/>
+          <w:lang w:eastAsia="en-AU"/>
+        </w:rPr>
+        <w:t xml:space="preserve"> trigger which reduces the event rate from a 1 MHz event rate to a few kHz</w:t>
       </w:r>
     </w:p>
     <w:p>
@@ -4936,7 +6358,25 @@
           <w:color w:val="000000"/>
           <w:lang w:eastAsia="en-AU"/>
         </w:rPr>
-        <w:t xml:space="preserve"> LHCb has studied decay modes with up to six charged tracks in the final state. This relies on the highly efficient cluster reconstruction in the VELO since the track reconstruction efficiency losses are transmitted as the sixth power. The cluster reconstruction efficiency in the VELO is paramount, both for the selection of those tracks, as six measurements per track are required, and for efficient pattern recognition and fake track rejection. </w:t>
+        <w:t xml:space="preserve"> </w:t>
+      </w:r>
+      <w:proofErr w:type="spellStart"/>
+      <w:r>
+        <w:rPr>
+          <w:rFonts w:ascii="Calibri" w:eastAsia="Times New Roman" w:hAnsi="Calibri" w:cs="Calibri"/>
+          <w:color w:val="000000"/>
+          <w:lang w:eastAsia="en-AU"/>
+        </w:rPr>
+        <w:t>LHCb</w:t>
+      </w:r>
+      <w:proofErr w:type="spellEnd"/>
+      <w:r>
+        <w:rPr>
+          <w:rFonts w:ascii="Calibri" w:eastAsia="Times New Roman" w:hAnsi="Calibri" w:cs="Calibri"/>
+          <w:color w:val="000000"/>
+          <w:lang w:eastAsia="en-AU"/>
+        </w:rPr>
+        <w:t xml:space="preserve"> has studied decay modes with up to six charged tracks in the final state. This relies on the highly efficient cluster reconstruction in the VELO since the track reconstruction efficiency losses are transmitted as the sixth power. The cluster reconstruction efficiency in the VELO is paramount, both for the selection of those tracks, as six measurements per track are required, and for efficient pattern recognition and fake track rejection. </w:t>
       </w:r>
     </w:p>
     <w:p>
@@ -4969,7 +6409,43 @@
           <w:color w:val="000000"/>
           <w:lang w:eastAsia="en-AU"/>
         </w:rPr>
-        <w:t xml:space="preserve"> Excellent vertex resolution is essential to the LHCb physics programme. Most analyses rely heavily on selection cuts on the distance with which tracks approach the primary vertex (i.e. the impact parameter). The impact parameter resolution was optimised by positioning the VELO sensors as close to the LHC beam as permitted by safety consideration, having a small inter-strip pitch at the inside of the sensors, and minimising the amount of material traversed by a particle before the first measured hits in the VELO</w:t>
+        <w:t xml:space="preserve"> Excellent vertex resolution is essential to the </w:t>
+      </w:r>
+      <w:proofErr w:type="spellStart"/>
+      <w:r>
+        <w:rPr>
+          <w:rFonts w:ascii="Calibri" w:eastAsia="Times New Roman" w:hAnsi="Calibri" w:cs="Calibri"/>
+          <w:color w:val="000000"/>
+          <w:lang w:eastAsia="en-AU"/>
+        </w:rPr>
+        <w:t>LHCb</w:t>
+      </w:r>
+      <w:proofErr w:type="spellEnd"/>
+      <w:r>
+        <w:rPr>
+          <w:rFonts w:ascii="Calibri" w:eastAsia="Times New Roman" w:hAnsi="Calibri" w:cs="Calibri"/>
+          <w:color w:val="000000"/>
+          <w:lang w:eastAsia="en-AU"/>
+        </w:rPr>
+        <w:t xml:space="preserve"> physics programme. Most analyses rely heavily on selection cuts on the distance with which tracks approach the primary vertex (</w:t>
+      </w:r>
+      <w:proofErr w:type="gramStart"/>
+      <w:r>
+        <w:rPr>
+          <w:rFonts w:ascii="Calibri" w:eastAsia="Times New Roman" w:hAnsi="Calibri" w:cs="Calibri"/>
+          <w:color w:val="000000"/>
+          <w:lang w:eastAsia="en-AU"/>
+        </w:rPr>
+        <w:t>i.e.</w:t>
+      </w:r>
+      <w:proofErr w:type="gramEnd"/>
+      <w:r>
+        <w:rPr>
+          <w:rFonts w:ascii="Calibri" w:eastAsia="Times New Roman" w:hAnsi="Calibri" w:cs="Calibri"/>
+          <w:color w:val="000000"/>
+          <w:lang w:eastAsia="en-AU"/>
+        </w:rPr>
+        <w:t xml:space="preserve"> the impact parameter). The impact parameter resolution was optimised by positioning the VELO sensors as close to the LHC beam as permitted by safety consideration, having a small inter-strip pitch at the inside of the sensors, and minimising the amount of material traversed by a particle before the first measured hits in the VELO</w:t>
       </w:r>
     </w:p>
     <w:p>
@@ -5002,7 +6478,25 @@
           <w:color w:val="000000"/>
           <w:lang w:eastAsia="en-AU"/>
         </w:rPr>
-        <w:t xml:space="preserve"> The decay time of a particle is obtained from the measurement of its flight distance in the VELO. This is necessary for lifetime requirements and, critically, for time-dependent measurements in the rapidly oscillating $B_{s}^{0}-B_{s}^{0}$ bar meson system</w:t>
+        <w:t xml:space="preserve"> The decay time of a particle is obtained from the measurement of its flight distance in the VELO. This is necessary for lifetime requirements and, critically, for time-dependent measurements in the rapidly oscillating $B_{s}^{0}-B_{s}</w:t>
+      </w:r>
+      <w:proofErr w:type="gramStart"/>
+      <w:r>
+        <w:rPr>
+          <w:rFonts w:ascii="Calibri" w:eastAsia="Times New Roman" w:hAnsi="Calibri" w:cs="Calibri"/>
+          <w:color w:val="000000"/>
+          <w:lang w:eastAsia="en-AU"/>
+        </w:rPr>
+        <w:t>^{</w:t>
+      </w:r>
+      <w:proofErr w:type="gramEnd"/>
+      <w:r>
+        <w:rPr>
+          <w:rFonts w:ascii="Calibri" w:eastAsia="Times New Roman" w:hAnsi="Calibri" w:cs="Calibri"/>
+          <w:color w:val="000000"/>
+          <w:lang w:eastAsia="en-AU"/>
+        </w:rPr>
+        <w:t>0}$ bar meson system</w:t>
       </w:r>
     </w:p>
     <w:p>
@@ -5054,7 +6548,79 @@
           <w:color w:val="000000"/>
           <w:lang w:eastAsia="en-AU"/>
         </w:rPr>
-        <w:t>The two Ring Image Cherenkov (RICH) detectors, named RICH1 and RICH2 are responsible for the identification of charged hadrons (e.g. pions, kaons, and protons). RICH1 covers the low and intermediate momentum region (i.e. 2-40 GeV/c) over the full spectrometer angular acceptance of 25-300 mrad, while RICH2 covers the high-momentum region 15-100 GeV/c over the angular range 15-120 mrad.</w:t>
+        <w:t>The two Ring Image Cherenkov (RICH) detectors, named RICH1 and RICH2 are responsible for the identification of charged hadrons (</w:t>
+      </w:r>
+      <w:proofErr w:type="gramStart"/>
+      <w:r>
+        <w:rPr>
+          <w:rFonts w:ascii="Calibri" w:eastAsia="Times New Roman" w:hAnsi="Calibri" w:cs="Calibri"/>
+          <w:color w:val="000000"/>
+          <w:lang w:eastAsia="en-AU"/>
+        </w:rPr>
+        <w:t>e.g.</w:t>
+      </w:r>
+      <w:proofErr w:type="gramEnd"/>
+      <w:r>
+        <w:rPr>
+          <w:rFonts w:ascii="Calibri" w:eastAsia="Times New Roman" w:hAnsi="Calibri" w:cs="Calibri"/>
+          <w:color w:val="000000"/>
+          <w:lang w:eastAsia="en-AU"/>
+        </w:rPr>
+        <w:t xml:space="preserve"> pions, kaons, and protons). RICH1 covers the low and intermediate momentum region (</w:t>
+      </w:r>
+      <w:proofErr w:type="gramStart"/>
+      <w:r>
+        <w:rPr>
+          <w:rFonts w:ascii="Calibri" w:eastAsia="Times New Roman" w:hAnsi="Calibri" w:cs="Calibri"/>
+          <w:color w:val="000000"/>
+          <w:lang w:eastAsia="en-AU"/>
+        </w:rPr>
+        <w:t>i.e.</w:t>
+      </w:r>
+      <w:proofErr w:type="gramEnd"/>
+      <w:r>
+        <w:rPr>
+          <w:rFonts w:ascii="Calibri" w:eastAsia="Times New Roman" w:hAnsi="Calibri" w:cs="Calibri"/>
+          <w:color w:val="000000"/>
+          <w:lang w:eastAsia="en-AU"/>
+        </w:rPr>
+        <w:t xml:space="preserve"> 2-40 GeV/c) over the full spectrometer angular acceptance of 25-300 </w:t>
+      </w:r>
+      <w:proofErr w:type="spellStart"/>
+      <w:r>
+        <w:rPr>
+          <w:rFonts w:ascii="Calibri" w:eastAsia="Times New Roman" w:hAnsi="Calibri" w:cs="Calibri"/>
+          <w:color w:val="000000"/>
+          <w:lang w:eastAsia="en-AU"/>
+        </w:rPr>
+        <w:t>mrad</w:t>
+      </w:r>
+      <w:proofErr w:type="spellEnd"/>
+      <w:r>
+        <w:rPr>
+          <w:rFonts w:ascii="Calibri" w:eastAsia="Times New Roman" w:hAnsi="Calibri" w:cs="Calibri"/>
+          <w:color w:val="000000"/>
+          <w:lang w:eastAsia="en-AU"/>
+        </w:rPr>
+        <w:t xml:space="preserve">, while RICH2 covers the high-momentum region 15-100 GeV/c over the angular range 15-120 </w:t>
+      </w:r>
+      <w:proofErr w:type="spellStart"/>
+      <w:r>
+        <w:rPr>
+          <w:rFonts w:ascii="Calibri" w:eastAsia="Times New Roman" w:hAnsi="Calibri" w:cs="Calibri"/>
+          <w:color w:val="000000"/>
+          <w:lang w:eastAsia="en-AU"/>
+        </w:rPr>
+        <w:t>mrad</w:t>
+      </w:r>
+      <w:proofErr w:type="spellEnd"/>
+      <w:r>
+        <w:rPr>
+          <w:rFonts w:ascii="Calibri" w:eastAsia="Times New Roman" w:hAnsi="Calibri" w:cs="Calibri"/>
+          <w:color w:val="000000"/>
+          <w:lang w:eastAsia="en-AU"/>
+        </w:rPr>
+        <w:t>.</w:t>
       </w:r>
     </w:p>
     <w:p>
@@ -5073,7 +6639,61 @@
           <w:color w:val="000000"/>
           <w:lang w:eastAsia="en-AU"/>
         </w:rPr>
-        <w:t>In order to limit its overall volume, RICH 1 is placed as close as possible to the interaction region, and is located immediately downstream of the VELO described above. RICH 2 on the other hand, is placed downstream of the magnet, since the high momentum tracks that it measures are less influenced by the magnetic field. Both detectors consist of entrance and exit windows that serve as links to the VELO and magnet respectively. These windows form a foam sandwich construction, and are skinned with carbon fibre and aluminium respectively. (LINK TO RICH PAPER FOR MORE INFORMATION)</w:t>
+        <w:t xml:space="preserve">In order to limit its overall volume, RICH 1 is placed as close as possible to the interaction </w:t>
+      </w:r>
+      <w:proofErr w:type="gramStart"/>
+      <w:r>
+        <w:rPr>
+          <w:rFonts w:ascii="Calibri" w:eastAsia="Times New Roman" w:hAnsi="Calibri" w:cs="Calibri"/>
+          <w:color w:val="000000"/>
+          <w:lang w:eastAsia="en-AU"/>
+        </w:rPr>
+        <w:t>region, and</w:t>
+      </w:r>
+      <w:proofErr w:type="gramEnd"/>
+      <w:r>
+        <w:rPr>
+          <w:rFonts w:ascii="Calibri" w:eastAsia="Times New Roman" w:hAnsi="Calibri" w:cs="Calibri"/>
+          <w:color w:val="000000"/>
+          <w:lang w:eastAsia="en-AU"/>
+        </w:rPr>
+        <w:t xml:space="preserve"> is located immediately downstream of the VELO described above. RICH 2 on the other hand, is placed downstream of the </w:t>
+      </w:r>
+      <w:proofErr w:type="gramStart"/>
+      <w:r>
+        <w:rPr>
+          <w:rFonts w:ascii="Calibri" w:eastAsia="Times New Roman" w:hAnsi="Calibri" w:cs="Calibri"/>
+          <w:color w:val="000000"/>
+          <w:lang w:eastAsia="en-AU"/>
+        </w:rPr>
+        <w:t>magnet, since</w:t>
+      </w:r>
+      <w:proofErr w:type="gramEnd"/>
+      <w:r>
+        <w:rPr>
+          <w:rFonts w:ascii="Calibri" w:eastAsia="Times New Roman" w:hAnsi="Calibri" w:cs="Calibri"/>
+          <w:color w:val="000000"/>
+          <w:lang w:eastAsia="en-AU"/>
+        </w:rPr>
+        <w:t xml:space="preserve"> the high momentum tracks that it measures are less influenced by the magnetic field. Both detectors consist of entrance and exit windows that serve as links to the VELO and magnet respectively. These windows form a foam sandwich </w:t>
+      </w:r>
+      <w:proofErr w:type="gramStart"/>
+      <w:r>
+        <w:rPr>
+          <w:rFonts w:ascii="Calibri" w:eastAsia="Times New Roman" w:hAnsi="Calibri" w:cs="Calibri"/>
+          <w:color w:val="000000"/>
+          <w:lang w:eastAsia="en-AU"/>
+        </w:rPr>
+        <w:t>construction, and</w:t>
+      </w:r>
+      <w:proofErr w:type="gramEnd"/>
+      <w:r>
+        <w:rPr>
+          <w:rFonts w:ascii="Calibri" w:eastAsia="Times New Roman" w:hAnsi="Calibri" w:cs="Calibri"/>
+          <w:color w:val="000000"/>
+          <w:lang w:eastAsia="en-AU"/>
+        </w:rPr>
+        <w:t xml:space="preserve"> are skinned with carbon fibre and aluminium respectively. (LINK TO RICH PAPER FOR MORE INFORMATION)</w:t>
       </w:r>
     </w:p>
     <w:p>
@@ -5179,7 +6799,43 @@
           <w:color w:val="000000"/>
           <w:lang w:eastAsia="en-AU"/>
         </w:rPr>
-        <w:t>Each cell of the ECAL and HCAL is equipped with a PMT and the corresponding FEB converts the signal to an energy value E, in order to obtain a constant dynamic range in transverse energy over the calorimeter plane. The transverse energy, $E_{T}$ is defined as $E_{T} = E\sin(\theta)$ where $\theta$ is the angle between the beam axis and a line from the interaction point to the centre of the cell. </w:t>
+        <w:t xml:space="preserve">Each cell of the ECAL and HCAL is equipped with a </w:t>
+      </w:r>
+      <w:proofErr w:type="gramStart"/>
+      <w:r>
+        <w:rPr>
+          <w:rFonts w:ascii="Calibri" w:eastAsia="Times New Roman" w:hAnsi="Calibri" w:cs="Calibri"/>
+          <w:color w:val="000000"/>
+          <w:lang w:eastAsia="en-AU"/>
+        </w:rPr>
+        <w:t>PMT</w:t>
+      </w:r>
+      <w:proofErr w:type="gramEnd"/>
+      <w:r>
+        <w:rPr>
+          <w:rFonts w:ascii="Calibri" w:eastAsia="Times New Roman" w:hAnsi="Calibri" w:cs="Calibri"/>
+          <w:color w:val="000000"/>
+          <w:lang w:eastAsia="en-AU"/>
+        </w:rPr>
+        <w:t xml:space="preserve"> and the corresponding FEB converts the signal to an energy value E, in order to obtain a constant dynamic range in transverse energy over the calorimeter plane. The transverse energy, $E_{T}$ is defined as $E_{T} = E\sin(\</w:t>
+      </w:r>
+      <w:proofErr w:type="gramStart"/>
+      <w:r>
+        <w:rPr>
+          <w:rFonts w:ascii="Calibri" w:eastAsia="Times New Roman" w:hAnsi="Calibri" w:cs="Calibri"/>
+          <w:color w:val="000000"/>
+          <w:lang w:eastAsia="en-AU"/>
+        </w:rPr>
+        <w:t>theta)$</w:t>
+      </w:r>
+      <w:proofErr w:type="gramEnd"/>
+      <w:r>
+        <w:rPr>
+          <w:rFonts w:ascii="Calibri" w:eastAsia="Times New Roman" w:hAnsi="Calibri" w:cs="Calibri"/>
+          <w:color w:val="000000"/>
+          <w:lang w:eastAsia="en-AU"/>
+        </w:rPr>
+        <w:t xml:space="preserve"> where $\theta$ is the angle between the beam axis and a line from the interaction point to the centre of the cell. </w:t>
       </w:r>
     </w:p>
     <w:p>
@@ -5217,7 +6873,43 @@
           <w:color w:val="000000"/>
           <w:lang w:eastAsia="en-AU"/>
         </w:rPr>
-        <w:t>The ECAL measures the transverse energy of electrons, photons and neutral pions for the L0 trigger, which is relevant to select B decays with an electron or photon in the final state The offline reconstruction and energy computation of neutral pions, electrons and photons also make use of the information from the PS detector. The HCAL provides a measurement of the transverse energy of hadrons for the L0 trigger in order to select a large variety of D and B decays with a charged hadron (e.g. a kaon, pion, or proton) in the final state. The SPD, PS, ECAL and HCAL are all used for offline particle identification</w:t>
+        <w:t xml:space="preserve">The ECAL measures the transverse energy of electrons, </w:t>
+      </w:r>
+      <w:proofErr w:type="gramStart"/>
+      <w:r>
+        <w:rPr>
+          <w:rFonts w:ascii="Calibri" w:eastAsia="Times New Roman" w:hAnsi="Calibri" w:cs="Calibri"/>
+          <w:color w:val="000000"/>
+          <w:lang w:eastAsia="en-AU"/>
+        </w:rPr>
+        <w:t>photons</w:t>
+      </w:r>
+      <w:proofErr w:type="gramEnd"/>
+      <w:r>
+        <w:rPr>
+          <w:rFonts w:ascii="Calibri" w:eastAsia="Times New Roman" w:hAnsi="Calibri" w:cs="Calibri"/>
+          <w:color w:val="000000"/>
+          <w:lang w:eastAsia="en-AU"/>
+        </w:rPr>
+        <w:t xml:space="preserve"> and neutral pions for the L0 trigger, which is relevant to select B decays with an electron or photon in the final state The offline reconstruction and energy computation of neutral pions, electrons and photons also make use of the information from the PS detector. The HCAL provides a measurement of the transverse energy of hadrons for the L0 trigger in order to select a large variety of D and B decays with a charged hadron (</w:t>
+      </w:r>
+      <w:proofErr w:type="gramStart"/>
+      <w:r>
+        <w:rPr>
+          <w:rFonts w:ascii="Calibri" w:eastAsia="Times New Roman" w:hAnsi="Calibri" w:cs="Calibri"/>
+          <w:color w:val="000000"/>
+          <w:lang w:eastAsia="en-AU"/>
+        </w:rPr>
+        <w:t>e.g.</w:t>
+      </w:r>
+      <w:proofErr w:type="gramEnd"/>
+      <w:r>
+        <w:rPr>
+          <w:rFonts w:ascii="Calibri" w:eastAsia="Times New Roman" w:hAnsi="Calibri" w:cs="Calibri"/>
+          <w:color w:val="000000"/>
+          <w:lang w:eastAsia="en-AU"/>
+        </w:rPr>
+        <w:t xml:space="preserve"> a kaon, pion, or proton) in the final state. The SPD, PS, ECAL and HCAL are all used for offline particle identification</w:t>
       </w:r>
     </w:p>
     <w:p>
@@ -5672,7 +7364,151 @@
           <w:color w:val="000000"/>
           <w:lang w:eastAsia="en-AU"/>
         </w:rPr>
-        <w:t>Three regions have been labelled in the diagram below (inner, middle and outer), depending on the distance of the cells to the beam-pipe. The cell size is such that the SPD-PS-ECAL system is projective, as seen from the interaction point. In addition, the outer dimensions of the ECAL match projectively with those of the tracking system $\theta_{x} &lt; 300 mrad$ and $\theta_{y} &lt; 250 mrad$ while the inner angular acceptance of ECAL is limited to $\theta_{x,y} &gt; 25 mrad$ around the beam pipe, where $\theta_{x}$ and $\theta_{y}$ are the polar angles in the LHCb frame in which (x,y) is the plane perpendicular to the beam axis. The ECAL front surface is located approximately 12.5 m from the interaction point.  The energy resolution of the ECAL for a given cell, measured with test-beam electrons is parameterised as:</w:t>
+        <w:t xml:space="preserve">Three regions have been labelled in the diagram below (inner, </w:t>
+      </w:r>
+      <w:proofErr w:type="gramStart"/>
+      <w:r>
+        <w:rPr>
+          <w:rFonts w:ascii="Calibri" w:eastAsia="Times New Roman" w:hAnsi="Calibri" w:cs="Calibri"/>
+          <w:color w:val="000000"/>
+          <w:lang w:eastAsia="en-AU"/>
+        </w:rPr>
+        <w:t>middle</w:t>
+      </w:r>
+      <w:proofErr w:type="gramEnd"/>
+      <w:r>
+        <w:rPr>
+          <w:rFonts w:ascii="Calibri" w:eastAsia="Times New Roman" w:hAnsi="Calibri" w:cs="Calibri"/>
+          <w:color w:val="000000"/>
+          <w:lang w:eastAsia="en-AU"/>
+        </w:rPr>
+        <w:t xml:space="preserve"> and outer), depending on the distance of the cells to the beam-pipe. The cell size is such that the SPD-PS-ECAL system is projective, as seen from the interaction point. In addition, the outer dimensions of the ECAL match </w:t>
+      </w:r>
+      <w:proofErr w:type="spellStart"/>
+      <w:r>
+        <w:rPr>
+          <w:rFonts w:ascii="Calibri" w:eastAsia="Times New Roman" w:hAnsi="Calibri" w:cs="Calibri"/>
+          <w:color w:val="000000"/>
+          <w:lang w:eastAsia="en-AU"/>
+        </w:rPr>
+        <w:t>projectively</w:t>
+      </w:r>
+      <w:proofErr w:type="spellEnd"/>
+      <w:r>
+        <w:rPr>
+          <w:rFonts w:ascii="Calibri" w:eastAsia="Times New Roman" w:hAnsi="Calibri" w:cs="Calibri"/>
+          <w:color w:val="000000"/>
+          <w:lang w:eastAsia="en-AU"/>
+        </w:rPr>
+        <w:t xml:space="preserve"> with those of the tracking system $\theta_{x} &lt; 300 </w:t>
+      </w:r>
+      <w:proofErr w:type="spellStart"/>
+      <w:r>
+        <w:rPr>
+          <w:rFonts w:ascii="Calibri" w:eastAsia="Times New Roman" w:hAnsi="Calibri" w:cs="Calibri"/>
+          <w:color w:val="000000"/>
+          <w:lang w:eastAsia="en-AU"/>
+        </w:rPr>
+        <w:t>mrad</w:t>
+      </w:r>
+      <w:proofErr w:type="spellEnd"/>
+      <w:r>
+        <w:rPr>
+          <w:rFonts w:ascii="Calibri" w:eastAsia="Times New Roman" w:hAnsi="Calibri" w:cs="Calibri"/>
+          <w:color w:val="000000"/>
+          <w:lang w:eastAsia="en-AU"/>
+        </w:rPr>
+        <w:t xml:space="preserve">$ and $\theta_{y} &lt; 250 </w:t>
+      </w:r>
+      <w:proofErr w:type="spellStart"/>
+      <w:r>
+        <w:rPr>
+          <w:rFonts w:ascii="Calibri" w:eastAsia="Times New Roman" w:hAnsi="Calibri" w:cs="Calibri"/>
+          <w:color w:val="000000"/>
+          <w:lang w:eastAsia="en-AU"/>
+        </w:rPr>
+        <w:t>mrad</w:t>
+      </w:r>
+      <w:proofErr w:type="spellEnd"/>
+      <w:r>
+        <w:rPr>
+          <w:rFonts w:ascii="Calibri" w:eastAsia="Times New Roman" w:hAnsi="Calibri" w:cs="Calibri"/>
+          <w:color w:val="000000"/>
+          <w:lang w:eastAsia="en-AU"/>
+        </w:rPr>
+        <w:t>$ while the inner angular acceptance of ECAL is limited to $\theta_{</w:t>
+      </w:r>
+      <w:proofErr w:type="spellStart"/>
+      <w:r>
+        <w:rPr>
+          <w:rFonts w:ascii="Calibri" w:eastAsia="Times New Roman" w:hAnsi="Calibri" w:cs="Calibri"/>
+          <w:color w:val="000000"/>
+          <w:lang w:eastAsia="en-AU"/>
+        </w:rPr>
+        <w:t>x,y</w:t>
+      </w:r>
+      <w:proofErr w:type="spellEnd"/>
+      <w:r>
+        <w:rPr>
+          <w:rFonts w:ascii="Calibri" w:eastAsia="Times New Roman" w:hAnsi="Calibri" w:cs="Calibri"/>
+          <w:color w:val="000000"/>
+          <w:lang w:eastAsia="en-AU"/>
+        </w:rPr>
+        <w:t xml:space="preserve">} &gt; 25 </w:t>
+      </w:r>
+      <w:proofErr w:type="spellStart"/>
+      <w:r>
+        <w:rPr>
+          <w:rFonts w:ascii="Calibri" w:eastAsia="Times New Roman" w:hAnsi="Calibri" w:cs="Calibri"/>
+          <w:color w:val="000000"/>
+          <w:lang w:eastAsia="en-AU"/>
+        </w:rPr>
+        <w:t>mrad</w:t>
+      </w:r>
+      <w:proofErr w:type="spellEnd"/>
+      <w:r>
+        <w:rPr>
+          <w:rFonts w:ascii="Calibri" w:eastAsia="Times New Roman" w:hAnsi="Calibri" w:cs="Calibri"/>
+          <w:color w:val="000000"/>
+          <w:lang w:eastAsia="en-AU"/>
+        </w:rPr>
+        <w:t xml:space="preserve">$ around the beam pipe, where $\theta_{x}$ and $\theta_{y}$ are the polar angles in the </w:t>
+      </w:r>
+      <w:proofErr w:type="spellStart"/>
+      <w:r>
+        <w:rPr>
+          <w:rFonts w:ascii="Calibri" w:eastAsia="Times New Roman" w:hAnsi="Calibri" w:cs="Calibri"/>
+          <w:color w:val="000000"/>
+          <w:lang w:eastAsia="en-AU"/>
+        </w:rPr>
+        <w:t>LHCb</w:t>
+      </w:r>
+      <w:proofErr w:type="spellEnd"/>
+      <w:r>
+        <w:rPr>
+          <w:rFonts w:ascii="Calibri" w:eastAsia="Times New Roman" w:hAnsi="Calibri" w:cs="Calibri"/>
+          <w:color w:val="000000"/>
+          <w:lang w:eastAsia="en-AU"/>
+        </w:rPr>
+        <w:t xml:space="preserve"> frame in which (</w:t>
+      </w:r>
+      <w:proofErr w:type="spellStart"/>
+      <w:r>
+        <w:rPr>
+          <w:rFonts w:ascii="Calibri" w:eastAsia="Times New Roman" w:hAnsi="Calibri" w:cs="Calibri"/>
+          <w:color w:val="000000"/>
+          <w:lang w:eastAsia="en-AU"/>
+        </w:rPr>
+        <w:t>x,y</w:t>
+      </w:r>
+      <w:proofErr w:type="spellEnd"/>
+      <w:r>
+        <w:rPr>
+          <w:rFonts w:ascii="Calibri" w:eastAsia="Times New Roman" w:hAnsi="Calibri" w:cs="Calibri"/>
+          <w:color w:val="000000"/>
+          <w:lang w:eastAsia="en-AU"/>
+        </w:rPr>
+        <w:t>) is the plane perpendicular to the beam axis. The ECAL front surface is located approximately 12.5 m from the interaction point.  The energy resolution of the ECAL for a given cell, measured with test-beam electrons is parameterised as:</w:t>
       </w:r>
     </w:p>
     <w:p>
@@ -5702,7 +7538,25 @@
           <w:color w:val="000000"/>
           <w:lang w:eastAsia="en-AU"/>
         </w:rPr>
-        <w:t xml:space="preserve">Here, $E$ is the particle energy in GeV, $\theta$ is the angle between the beam axis and a line from the LHCb interaction point and the centre of the ECAL cell. The second contribution is the constant term (corresponding to mis-calibration, non-linearities, leakage, etc.) while the third one is due to the noise of the electronics, which is evaluated on average to 1.2 </w:t>
+        <w:t xml:space="preserve">Here, $E$ is the particle energy in GeV, $\theta$ is the angle between the beam axis and a line from the </w:t>
+      </w:r>
+      <w:proofErr w:type="spellStart"/>
+      <w:r>
+        <w:rPr>
+          <w:rFonts w:ascii="Calibri" w:eastAsia="Times New Roman" w:hAnsi="Calibri" w:cs="Calibri"/>
+          <w:color w:val="000000"/>
+          <w:lang w:eastAsia="en-AU"/>
+        </w:rPr>
+        <w:t>LHCb</w:t>
+      </w:r>
+      <w:proofErr w:type="spellEnd"/>
+      <w:r>
+        <w:rPr>
+          <w:rFonts w:ascii="Calibri" w:eastAsia="Times New Roman" w:hAnsi="Calibri" w:cs="Calibri"/>
+          <w:color w:val="000000"/>
+          <w:lang w:eastAsia="en-AU"/>
+        </w:rPr>
+        <w:t xml:space="preserve"> interaction point and the centre of the ECAL cell. The second contribution is the constant term (corresponding to mis-calibration, non-linearities, leakage, etc.) while the third one is due to the noise of the electronics, which is evaluated on average to 1.2 </w:t>
       </w:r>
       <w:r>
         <w:rPr>
@@ -5753,7 +7607,25 @@
           <w:color w:val="000000"/>
           <w:lang w:eastAsia="en-AU"/>
         </w:rPr>
-        <w:t>The HCAL thickness is 5.6 interaction lengths due to space limitations. A sampling structure was chosen, made from iron and scintillating tiles, as absorber and active material, respectively. The special feature of this sampling structure is the orientation of the scintillating tiles that are placed parallel to the beam axis, thereby enhancing the light collection compared to a perpendicular orientation of the scintillating tiles. The same photomultiplier type as in ECAL (Hamamatsu R7899-20) is used for the readout. The HCAL has in total 1488 cells all of the same dimension located in two regions (inner and outer), depending on the distance to the beam pipe. </w:t>
+        <w:t xml:space="preserve">The HCAL thickness is 5.6 interaction lengths due to space limitations. A sampling structure was chosen, made from iron and scintillating tiles, as absorber and active material, respectively. The special feature of this sampling structure is the orientation of the scintillating tiles that are placed parallel to the beam axis, thereby enhancing the light collection compared to a perpendicular orientation of the scintillating tiles. The same photomultiplier type as in ECAL (Hamamatsu R7899-20) is used for the readout. The HCAL has in total 1488 cells </w:t>
+      </w:r>
+      <w:proofErr w:type="gramStart"/>
+      <w:r>
+        <w:rPr>
+          <w:rFonts w:ascii="Calibri" w:eastAsia="Times New Roman" w:hAnsi="Calibri" w:cs="Calibri"/>
+          <w:color w:val="000000"/>
+          <w:lang w:eastAsia="en-AU"/>
+        </w:rPr>
+        <w:t>all of</w:t>
+      </w:r>
+      <w:proofErr w:type="gramEnd"/>
+      <w:r>
+        <w:rPr>
+          <w:rFonts w:ascii="Calibri" w:eastAsia="Times New Roman" w:hAnsi="Calibri" w:cs="Calibri"/>
+          <w:color w:val="000000"/>
+          <w:lang w:eastAsia="en-AU"/>
+        </w:rPr>
+        <w:t xml:space="preserve"> the same dimension located in two regions (inner and outer), depending on the distance to the beam pipe. </w:t>
       </w:r>
     </w:p>
     <w:p>
@@ -5922,7 +7794,25 @@
           <w:color w:val="000000"/>
           <w:lang w:eastAsia="en-AU"/>
         </w:rPr>
-        <w:t xml:space="preserve">The LHCb dipole magnet is a </w:t>
+        <w:t xml:space="preserve">The </w:t>
+      </w:r>
+      <w:proofErr w:type="spellStart"/>
+      <w:r>
+        <w:rPr>
+          <w:rFonts w:ascii="Calibri" w:eastAsia="Times New Roman" w:hAnsi="Calibri" w:cs="Calibri"/>
+          <w:color w:val="000000"/>
+          <w:lang w:eastAsia="en-AU"/>
+        </w:rPr>
+        <w:t>LHCb</w:t>
+      </w:r>
+      <w:proofErr w:type="spellEnd"/>
+      <w:r>
+        <w:rPr>
+          <w:rFonts w:ascii="Calibri" w:eastAsia="Times New Roman" w:hAnsi="Calibri" w:cs="Calibri"/>
+          <w:color w:val="000000"/>
+          <w:lang w:eastAsia="en-AU"/>
+        </w:rPr>
+        <w:t xml:space="preserve"> dipole magnet is a </w:t>
       </w:r>
       <w:r>
         <w:rPr>
@@ -5940,7 +7830,25 @@
           <w:color w:val="000000"/>
           <w:lang w:eastAsia="en-AU"/>
         </w:rPr>
-        <w:t>(i.e. it does not require cryogenic cooling) that consists of two trapezoidal coils bent at 45 degrees on the two transverse sides, arranged inside an iron yoke of window-frame configuration. It is responsible for the production of magnetic fields for momentum measurements</w:t>
+        <w:t>(</w:t>
+      </w:r>
+      <w:proofErr w:type="gramStart"/>
+      <w:r>
+        <w:rPr>
+          <w:rFonts w:ascii="Calibri" w:eastAsia="Times New Roman" w:hAnsi="Calibri" w:cs="Calibri"/>
+          <w:color w:val="000000"/>
+          <w:lang w:eastAsia="en-AU"/>
+        </w:rPr>
+        <w:t>i.e.</w:t>
+      </w:r>
+      <w:proofErr w:type="gramEnd"/>
+      <w:r>
+        <w:rPr>
+          <w:rFonts w:ascii="Calibri" w:eastAsia="Times New Roman" w:hAnsi="Calibri" w:cs="Calibri"/>
+          <w:color w:val="000000"/>
+          <w:lang w:eastAsia="en-AU"/>
+        </w:rPr>
+        <w:t xml:space="preserve"> it does not require cryogenic cooling) that consists of two trapezoidal coils bent at 45 degrees on the two transverse sides, arranged inside an iron yoke of window-frame configuration. It is responsible for the production of magnetic fields for momentum measurements</w:t>
       </w:r>
       <w:r>
         <w:rPr>
@@ -5964,7 +7872,61 @@
           <w:color w:val="000000"/>
           <w:lang w:eastAsia="en-AU"/>
         </w:rPr>
-        <w:t>The measurements cover the forward acceptance of $\pm 250$ mrad vertically and of $\pm 300 $ mrad horizontally. The magnet consists of saddle-shaped coils in a window-frame yoke with sloping poles in order to match the required detector acceptance, and has an integrated field of 4 Tm for tracks of 10 m length. This</w:t>
+        <w:t xml:space="preserve">The measurements cover the forward acceptance of $\pm 250$ </w:t>
+      </w:r>
+      <w:proofErr w:type="spellStart"/>
+      <w:r>
+        <w:rPr>
+          <w:rFonts w:ascii="Calibri" w:eastAsia="Times New Roman" w:hAnsi="Calibri" w:cs="Calibri"/>
+          <w:color w:val="000000"/>
+          <w:lang w:eastAsia="en-AU"/>
+        </w:rPr>
+        <w:t>mrad</w:t>
+      </w:r>
+      <w:proofErr w:type="spellEnd"/>
+      <w:r>
+        <w:rPr>
+          <w:rFonts w:ascii="Calibri" w:eastAsia="Times New Roman" w:hAnsi="Calibri" w:cs="Calibri"/>
+          <w:color w:val="000000"/>
+          <w:lang w:eastAsia="en-AU"/>
+        </w:rPr>
+        <w:t xml:space="preserve"> vertically and of $\pm 300 $ </w:t>
+      </w:r>
+      <w:proofErr w:type="spellStart"/>
+      <w:r>
+        <w:rPr>
+          <w:rFonts w:ascii="Calibri" w:eastAsia="Times New Roman" w:hAnsi="Calibri" w:cs="Calibri"/>
+          <w:color w:val="000000"/>
+          <w:lang w:eastAsia="en-AU"/>
+        </w:rPr>
+        <w:t>mrad</w:t>
+      </w:r>
+      <w:proofErr w:type="spellEnd"/>
+      <w:r>
+        <w:rPr>
+          <w:rFonts w:ascii="Calibri" w:eastAsia="Times New Roman" w:hAnsi="Calibri" w:cs="Calibri"/>
+          <w:color w:val="000000"/>
+          <w:lang w:eastAsia="en-AU"/>
+        </w:rPr>
+        <w:t xml:space="preserve"> horizontally. The magnet consists of saddle-shaped coils in a window-frame yoke with sloping poles in order to match the required detector </w:t>
+      </w:r>
+      <w:proofErr w:type="gramStart"/>
+      <w:r>
+        <w:rPr>
+          <w:rFonts w:ascii="Calibri" w:eastAsia="Times New Roman" w:hAnsi="Calibri" w:cs="Calibri"/>
+          <w:color w:val="000000"/>
+          <w:lang w:eastAsia="en-AU"/>
+        </w:rPr>
+        <w:t>acceptance, and</w:t>
+      </w:r>
+      <w:proofErr w:type="gramEnd"/>
+      <w:r>
+        <w:rPr>
+          <w:rFonts w:ascii="Calibri" w:eastAsia="Times New Roman" w:hAnsi="Calibri" w:cs="Calibri"/>
+          <w:color w:val="000000"/>
+          <w:lang w:eastAsia="en-AU"/>
+        </w:rPr>
+        <w:t xml:space="preserve"> has an integrated field of 4 Tm for tracks of 10 m length. This</w:t>
       </w:r>
       <w:r>
         <w:rPr>
@@ -5980,7 +7942,25 @@
           <w:color w:val="000000"/>
           <w:lang w:eastAsia="en-AU"/>
         </w:rPr>
-        <w:t xml:space="preserve">contains two identical coils of conical saddle shape, weighing 54 tons, that are placed symmetrically to each other. Each coil consists of 15 pancakes arranged in five triplets and produced of pure Al-99.7 hollow conductor in an annealed state with a central cooling tunnel of 25 mm diameter. Cast aluminium clamps are used to hold together the triplets making up the coils, and to support and centre the coils with respect to the measured mechanical axis of the iron poles with tolerances of several millimeters. </w:t>
+        <w:t xml:space="preserve">contains two identical coils of conical saddle shape, weighing 54 tons, that are placed symmetrically to each other. Each coil consists of 15 pancakes arranged in five triplets and produced of pure Al-99.7 hollow conductor in an annealed state with a central cooling tunnel of 25 mm diameter. Cast aluminium clamps are used to hold together the triplets making up the coils, and to support and centre the coils with respect to the measured mechanical axis of the iron poles with tolerances of several </w:t>
+      </w:r>
+      <w:proofErr w:type="spellStart"/>
+      <w:r>
+        <w:rPr>
+          <w:rFonts w:ascii="Calibri" w:eastAsia="Times New Roman" w:hAnsi="Calibri" w:cs="Calibri"/>
+          <w:color w:val="000000"/>
+          <w:lang w:eastAsia="en-AU"/>
+        </w:rPr>
+        <w:t>millimeters</w:t>
+      </w:r>
+      <w:proofErr w:type="spellEnd"/>
+      <w:r>
+        <w:rPr>
+          <w:rFonts w:ascii="Calibri" w:eastAsia="Times New Roman" w:hAnsi="Calibri" w:cs="Calibri"/>
+          <w:color w:val="000000"/>
+          <w:lang w:eastAsia="en-AU"/>
+        </w:rPr>
+        <w:t xml:space="preserve">. </w:t>
       </w:r>
     </w:p>
     <w:p>
@@ -5998,7 +7978,25 @@
           <w:color w:val="000000"/>
           <w:lang w:eastAsia="en-AU"/>
         </w:rPr>
-        <w:t>The magnet is operated via the Magnet Control System, which controls the power supply and monitors a number of operational parameters (e.g. temperatures, voltages, water flow, mechanical</w:t>
+        <w:t>The magnet is operated via the Magnet Control System, which controls the power supply and monitors a number of operational parameters (</w:t>
+      </w:r>
+      <w:proofErr w:type="gramStart"/>
+      <w:r>
+        <w:rPr>
+          <w:rFonts w:ascii="Calibri" w:eastAsia="Times New Roman" w:hAnsi="Calibri" w:cs="Calibri"/>
+          <w:color w:val="000000"/>
+          <w:lang w:eastAsia="en-AU"/>
+        </w:rPr>
+        <w:t>e.g.</w:t>
+      </w:r>
+      <w:proofErr w:type="gramEnd"/>
+      <w:r>
+        <w:rPr>
+          <w:rFonts w:ascii="Calibri" w:eastAsia="Times New Roman" w:hAnsi="Calibri" w:cs="Calibri"/>
+          <w:color w:val="000000"/>
+          <w:lang w:eastAsia="en-AU"/>
+        </w:rPr>
+        <w:t xml:space="preserve"> temperatures, voltages, water flow, mechanical</w:t>
       </w:r>
       <w:r>
         <w:rPr>
@@ -6095,7 +8093,7 @@
           <w:iCs/>
           <w:lang w:eastAsia="en-AU"/>
         </w:rPr>
-        <w:t xml:space="preserve">“Chapter 3”: </w:t>
+        <w:t>Chapter 3”</w:t>
       </w:r>
       <w:r>
         <w:rPr>
@@ -6106,9 +8104,87 @@
           <w:iCs/>
           <w:lang w:eastAsia="en-AU"/>
         </w:rPr>
-        <w:t xml:space="preserve">Experimental Methods </w:t>
-      </w:r>
-    </w:p>
+        <w:t xml:space="preserve">: </w:t>
+      </w:r>
+      <w:r>
+        <w:rPr>
+          <w:rFonts w:eastAsia="Times New Roman"/>
+          <w:b/>
+          <w:bCs/>
+          <w:i/>
+          <w:iCs/>
+          <w:lang w:eastAsia="en-AU"/>
+        </w:rPr>
+        <w:t>Overview of Software</w:t>
+      </w:r>
+      <w:r>
+        <w:rPr>
+          <w:rFonts w:eastAsia="Times New Roman"/>
+          <w:b/>
+          <w:bCs/>
+          <w:i/>
+          <w:iCs/>
+          <w:lang w:eastAsia="en-AU"/>
+        </w:rPr>
+        <w:t xml:space="preserve"> and Modules Used in Analysis</w:t>
+      </w:r>
+    </w:p>
+    <w:p>
+      <w:pPr>
+        <w:rPr>
+          <w:lang w:eastAsia="en-AU"/>
+        </w:rPr>
+      </w:pPr>
+    </w:p>
+    <w:p>
+      <w:pPr>
+        <w:pStyle w:val="Subtitle"/>
+        <w:rPr>
+          <w:rFonts w:eastAsia="Times New Roman"/>
+          <w:b/>
+          <w:bCs/>
+          <w:i/>
+          <w:iCs/>
+          <w:lang w:eastAsia="en-AU"/>
+        </w:rPr>
+      </w:pPr>
+      <w:r>
+        <w:rPr>
+          <w:rFonts w:eastAsia="Times New Roman"/>
+          <w:b/>
+          <w:bCs/>
+          <w:i/>
+          <w:iCs/>
+          <w:lang w:eastAsia="en-AU"/>
+        </w:rPr>
+        <w:t>Experimental Methods</w:t>
+      </w:r>
+    </w:p>
+    <w:p>
+      <w:pPr>
+        <w:pStyle w:val="ListParagraph"/>
+        <w:numPr>
+          <w:ilvl w:val="0"/>
+          <w:numId w:val="6"/>
+        </w:numPr>
+        <w:rPr>
+          <w:lang w:eastAsia="en-AU"/>
+        </w:rPr>
+      </w:pPr>
+      <w:r>
+        <w:rPr>
+          <w:lang w:eastAsia="en-AU"/>
+        </w:rPr>
+        <w:t xml:space="preserve">Looked for </w:t>
+      </w:r>
+      <w:r>
+        <w:rPr>
+          <w:lang w:eastAsia="en-AU"/>
+        </w:rPr>
+        <w:t xml:space="preserve"> </w:t>
+      </w:r>
+    </w:p>
+    <w:p/>
     <w:p>
       <w:pPr>
         <w:rPr>
@@ -6145,11 +8221,11 @@
     </w:p>
     <w:p>
       <w:pPr>
-        <w:pStyle w:val="ListParagraph"/>
-        <w:numPr>
-          <w:ilvl w:val="0"/>
-          <w:numId w:val="4"/>
-        </w:numPr>
+        <w:rPr>
+          <w:b/>
+          <w:bCs/>
+          <w:u w:val="single"/>
+        </w:rPr>
       </w:pPr>
     </w:p>
     <w:sectPr>
@@ -6165,6 +8241,95 @@
 <file path=word/numbering.xml><?xml version="1.0" encoding="utf-8"?>
 <w:numbering xmlns:wpc="http://schemas.microsoft.com/office/word/2010/wordprocessingCanvas" xmlns:cx="http://schemas.microsoft.com/office/drawing/2014/chartex" xmlns:cx1="http://schemas.microsoft.com/office/drawing/2015/9/8/chartex" xmlns:cx2="http://schemas.microsoft.com/office/drawing/2015/10/21/chartex" xmlns:cx3="http://schemas.microsoft.com/office/drawing/2016/5/9/chartex" xmlns:cx4="http://schemas.microsoft.com/office/drawing/2016/5/10/chartex" xmlns:cx5="http://schemas.microsoft.com/office/drawing/2016/5/11/chartex" xmlns:cx6="http://schemas.microsoft.com/office/drawing/2016/5/12/chartex" xmlns:cx7="http://schemas.microsoft.com/office/drawing/2016/5/13/chartex" xmlns:cx8="http://schemas.microsoft.com/office/drawing/2016/5/14/chartex" xmlns:mc="http://schemas.openxmlformats.org/markup-compatibility/2006" xmlns:aink="http://schemas.microsoft.com/office/drawing/2016/ink" xmlns:am3d="http://schemas.microsoft.com/office/drawing/2017/model3d" xmlns:o="urn:schemas-microsoft-com:office:office" xmlns:oel="http://schemas.microsoft.com/office/2019/extlst" xmlns:r="http://schemas.openxmlformats.org/officeDocument/2006/relationships" xmlns:m="http://schemas.openxmlformats.org/officeDocument/2006/math" xmlns:v="urn:schemas-microsoft-com:vml" xmlns:wp14="http://schemas.microsoft.com/office/word/2010/wordprocessingDrawing" xmlns:wp="http://schemas.openxmlformats.org/drawingml/2006/wordprocessingDrawing" xmlns:w10="urn:schemas-microsoft-com:office:word" xmlns:w="http://schemas.openxmlformats.org/wordprocessingml/2006/main" xmlns:w14="http://schemas.microsoft.com/office/word/2010/wordml" xmlns:w15="http://schemas.microsoft.com/office/word/2012/wordml" xmlns:w16cex="http://schemas.microsoft.com/office/word/2018/wordml/cex" xmlns:w16cid="http://schemas.microsoft.com/office/word/2016/wordml/cid" xmlns:w16="http://schemas.microsoft.com/office/word/2018/wordml" xmlns:w16sdtdh="http://schemas.microsoft.com/office/word/2020/wordml/sdtdatahash" xmlns:w16se="http://schemas.microsoft.com/office/word/2015/wordml/symex" xmlns:wpg="http://schemas.microsoft.com/office/word/2010/wordprocessingGroup" xmlns:wpi="http://schemas.microsoft.com/office/word/2010/wordprocessingInk" xmlns:wne="http://schemas.microsoft.com/office/word/2006/wordml" xmlns:wps="http://schemas.microsoft.com/office/word/2010/wordprocessingShape" mc:Ignorable="w14 w15 w16se w16cid w16 w16cex w16sdtdh wp14">
   <w:abstractNum w:abstractNumId="0" w15:restartNumberingAfterBreak="0">
+    <w:nsid w:val="09B21DE0"/>
+    <w:multiLevelType w:val="hybridMultilevel"/>
+    <w:tmpl w:val="0B80AB0C"/>
+    <w:lvl w:ilvl="0" w:tplc="9202BD34">
+      <w:start w:val="1"/>
+      <w:numFmt w:val="decimal"/>
+      <w:lvlText w:val="%1."/>
+      <w:lvlJc w:val="left"/>
+      <w:pPr>
+        <w:ind w:left="720" w:hanging="360"/>
+      </w:pPr>
+      <w:rPr>
+        <w:rFonts w:hint="default"/>
+      </w:rPr>
+    </w:lvl>
+    <w:lvl w:ilvl="1" w:tplc="0C090019" w:tentative="1">
+      <w:start w:val="1"/>
+      <w:numFmt w:val="lowerLetter"/>
+      <w:lvlText w:val="%2."/>
+      <w:lvlJc w:val="left"/>
+      <w:pPr>
+        <w:ind w:left="1440" w:hanging="360"/>
+      </w:pPr>
+    </w:lvl>
+    <w:lvl w:ilvl="2" w:tplc="0C09001B" w:tentative="1">
+      <w:start w:val="1"/>
+      <w:numFmt w:val="lowerRoman"/>
+      <w:lvlText w:val="%3."/>
+      <w:lvlJc w:val="right"/>
+      <w:pPr>
+        <w:ind w:left="2160" w:hanging="180"/>
+      </w:pPr>
+    </w:lvl>
+    <w:lvl w:ilvl="3" w:tplc="0C09000F" w:tentative="1">
+      <w:start w:val="1"/>
+      <w:numFmt w:val="decimal"/>
+      <w:lvlText w:val="%4."/>
+      <w:lvlJc w:val="left"/>
+      <w:pPr>
+        <w:ind w:left="2880" w:hanging="360"/>
+      </w:pPr>
+    </w:lvl>
+    <w:lvl w:ilvl="4" w:tplc="0C090019" w:tentative="1">
+      <w:start w:val="1"/>
+      <w:numFmt w:val="lowerLetter"/>
+      <w:lvlText w:val="%5."/>
+      <w:lvlJc w:val="left"/>
+      <w:pPr>
+        <w:ind w:left="3600" w:hanging="360"/>
+      </w:pPr>
+    </w:lvl>
+    <w:lvl w:ilvl="5" w:tplc="0C09001B" w:tentative="1">
+      <w:start w:val="1"/>
+      <w:numFmt w:val="lowerRoman"/>
+      <w:lvlText w:val="%6."/>
+      <w:lvlJc w:val="right"/>
+      <w:pPr>
+        <w:ind w:left="4320" w:hanging="180"/>
+      </w:pPr>
+    </w:lvl>
+    <w:lvl w:ilvl="6" w:tplc="0C09000F" w:tentative="1">
+      <w:start w:val="1"/>
+      <w:numFmt w:val="decimal"/>
+      <w:lvlText w:val="%7."/>
+      <w:lvlJc w:val="left"/>
+      <w:pPr>
+        <w:ind w:left="5040" w:hanging="360"/>
+      </w:pPr>
+    </w:lvl>
+    <w:lvl w:ilvl="7" w:tplc="0C090019" w:tentative="1">
+      <w:start w:val="1"/>
+      <w:numFmt w:val="lowerLetter"/>
+      <w:lvlText w:val="%8."/>
+      <w:lvlJc w:val="left"/>
+      <w:pPr>
+        <w:ind w:left="5760" w:hanging="360"/>
+      </w:pPr>
+    </w:lvl>
+    <w:lvl w:ilvl="8" w:tplc="0C09001B" w:tentative="1">
+      <w:start w:val="1"/>
+      <w:numFmt w:val="lowerRoman"/>
+      <w:lvlText w:val="%9."/>
+      <w:lvlJc w:val="right"/>
+      <w:pPr>
+        <w:ind w:left="6480" w:hanging="180"/>
+      </w:pPr>
+    </w:lvl>
+  </w:abstractNum>
+  <w:abstractNum w:abstractNumId="1" w15:restartNumberingAfterBreak="0">
     <w:nsid w:val="09FF3125"/>
     <w:multiLevelType w:val="hybridMultilevel"/>
     <w:tmpl w:val="0B26044A"/>
@@ -6277,7 +8442,7 @@
       </w:rPr>
     </w:lvl>
   </w:abstractNum>
-  <w:abstractNum w:abstractNumId="1" w15:restartNumberingAfterBreak="0">
+  <w:abstractNum w:abstractNumId="2" w15:restartNumberingAfterBreak="0">
     <w:nsid w:val="0EDE0F60"/>
     <w:multiLevelType w:val="multilevel"/>
     <w:tmpl w:val="F3546084"/>
@@ -6426,7 +8591,7 @@
       </w:rPr>
     </w:lvl>
   </w:abstractNum>
-  <w:abstractNum w:abstractNumId="2" w15:restartNumberingAfterBreak="0">
+  <w:abstractNum w:abstractNumId="3" w15:restartNumberingAfterBreak="0">
     <w:nsid w:val="15660C5F"/>
     <w:multiLevelType w:val="multilevel"/>
     <w:tmpl w:val="821CFAD6"/>
@@ -6575,7 +8740,7 @@
       </w:rPr>
     </w:lvl>
   </w:abstractNum>
-  <w:abstractNum w:abstractNumId="3" w15:restartNumberingAfterBreak="0">
+  <w:abstractNum w:abstractNumId="4" w15:restartNumberingAfterBreak="0">
     <w:nsid w:val="4DC96E60"/>
     <w:multiLevelType w:val="multilevel"/>
     <w:tmpl w:val="62AAA32A"/>
@@ -6724,16 +8889,111 @@
       </w:rPr>
     </w:lvl>
   </w:abstractNum>
+  <w:abstractNum w:abstractNumId="5" w15:restartNumberingAfterBreak="0">
+    <w:nsid w:val="51F6152D"/>
+    <w:multiLevelType w:val="hybridMultilevel"/>
+    <w:tmpl w:val="9C60B604"/>
+    <w:lvl w:ilvl="0" w:tplc="7FDA6ABE">
+      <w:start w:val="1"/>
+      <w:numFmt w:val="decimal"/>
+      <w:lvlText w:val="%1."/>
+      <w:lvlJc w:val="left"/>
+      <w:pPr>
+        <w:ind w:left="720" w:hanging="360"/>
+      </w:pPr>
+      <w:rPr>
+        <w:rFonts w:hint="default"/>
+      </w:rPr>
+    </w:lvl>
+    <w:lvl w:ilvl="1" w:tplc="0C090019" w:tentative="1">
+      <w:start w:val="1"/>
+      <w:numFmt w:val="lowerLetter"/>
+      <w:lvlText w:val="%2."/>
+      <w:lvlJc w:val="left"/>
+      <w:pPr>
+        <w:ind w:left="1440" w:hanging="360"/>
+      </w:pPr>
+    </w:lvl>
+    <w:lvl w:ilvl="2" w:tplc="0C09001B" w:tentative="1">
+      <w:start w:val="1"/>
+      <w:numFmt w:val="lowerRoman"/>
+      <w:lvlText w:val="%3."/>
+      <w:lvlJc w:val="right"/>
+      <w:pPr>
+        <w:ind w:left="2160" w:hanging="180"/>
+      </w:pPr>
+    </w:lvl>
+    <w:lvl w:ilvl="3" w:tplc="0C09000F" w:tentative="1">
+      <w:start w:val="1"/>
+      <w:numFmt w:val="decimal"/>
+      <w:lvlText w:val="%4."/>
+      <w:lvlJc w:val="left"/>
+      <w:pPr>
+        <w:ind w:left="2880" w:hanging="360"/>
+      </w:pPr>
+    </w:lvl>
+    <w:lvl w:ilvl="4" w:tplc="0C090019" w:tentative="1">
+      <w:start w:val="1"/>
+      <w:numFmt w:val="lowerLetter"/>
+      <w:lvlText w:val="%5."/>
+      <w:lvlJc w:val="left"/>
+      <w:pPr>
+        <w:ind w:left="3600" w:hanging="360"/>
+      </w:pPr>
+    </w:lvl>
+    <w:lvl w:ilvl="5" w:tplc="0C09001B" w:tentative="1">
+      <w:start w:val="1"/>
+      <w:numFmt w:val="lowerRoman"/>
+      <w:lvlText w:val="%6."/>
+      <w:lvlJc w:val="right"/>
+      <w:pPr>
+        <w:ind w:left="4320" w:hanging="180"/>
+      </w:pPr>
+    </w:lvl>
+    <w:lvl w:ilvl="6" w:tplc="0C09000F" w:tentative="1">
+      <w:start w:val="1"/>
+      <w:numFmt w:val="decimal"/>
+      <w:lvlText w:val="%7."/>
+      <w:lvlJc w:val="left"/>
+      <w:pPr>
+        <w:ind w:left="5040" w:hanging="360"/>
+      </w:pPr>
+    </w:lvl>
+    <w:lvl w:ilvl="7" w:tplc="0C090019" w:tentative="1">
+      <w:start w:val="1"/>
+      <w:numFmt w:val="lowerLetter"/>
+      <w:lvlText w:val="%8."/>
+      <w:lvlJc w:val="left"/>
+      <w:pPr>
+        <w:ind w:left="5760" w:hanging="360"/>
+      </w:pPr>
+    </w:lvl>
+    <w:lvl w:ilvl="8" w:tplc="0C09001B" w:tentative="1">
+      <w:start w:val="1"/>
+      <w:numFmt w:val="lowerRoman"/>
+      <w:lvlText w:val="%9."/>
+      <w:lvlJc w:val="right"/>
+      <w:pPr>
+        <w:ind w:left="6480" w:hanging="180"/>
+      </w:pPr>
+    </w:lvl>
+  </w:abstractNum>
   <w:num w:numId="1" w16cid:durableId="405079275">
+    <w:abstractNumId w:val="4"/>
+  </w:num>
+  <w:num w:numId="2" w16cid:durableId="1830945112">
     <w:abstractNumId w:val="3"/>
   </w:num>
-  <w:num w:numId="2" w16cid:durableId="1830945112">
+  <w:num w:numId="3" w16cid:durableId="1229606155">
     <w:abstractNumId w:val="2"/>
   </w:num>
-  <w:num w:numId="3" w16cid:durableId="1229606155">
+  <w:num w:numId="4" w16cid:durableId="1119255310">
     <w:abstractNumId w:val="1"/>
   </w:num>
-  <w:num w:numId="4" w16cid:durableId="1119255310">
+  <w:num w:numId="5" w16cid:durableId="1046027780">
+    <w:abstractNumId w:val="5"/>
+  </w:num>
+  <w:num w:numId="6" w16cid:durableId="1720396450">
     <w:abstractNumId w:val="0"/>
   </w:num>
 </w:numbering>
@@ -7295,19 +9555,19 @@
 
 <file path=word/glossary/fontTable.xml><?xml version="1.0" encoding="utf-8"?>
 <w:fonts xmlns:mc="http://schemas.openxmlformats.org/markup-compatibility/2006" xmlns:r="http://schemas.openxmlformats.org/officeDocument/2006/relationships" xmlns:w="http://schemas.openxmlformats.org/wordprocessingml/2006/main" xmlns:w14="http://schemas.microsoft.com/office/word/2010/wordml" xmlns:w15="http://schemas.microsoft.com/office/word/2012/wordml" xmlns:w16cex="http://schemas.microsoft.com/office/word/2018/wordml/cex" xmlns:w16cid="http://schemas.microsoft.com/office/word/2016/wordml/cid" xmlns:w16="http://schemas.microsoft.com/office/word/2018/wordml" xmlns:w16sdtdh="http://schemas.microsoft.com/office/word/2020/wordml/sdtdatahash" xmlns:w16se="http://schemas.microsoft.com/office/word/2015/wordml/symex" mc:Ignorable="w14 w15 w16se w16cid w16 w16cex w16sdtdh">
+  <w:font w:name="Times New Roman">
+    <w:panose1 w:val="02020603050405020304"/>
+    <w:charset w:val="00"/>
+    <w:family w:val="roman"/>
+    <w:pitch w:val="variable"/>
+    <w:sig w:usb0="E0002EFF" w:usb1="C000785B" w:usb2="00000009" w:usb3="00000000" w:csb0="000001FF" w:csb1="00000000"/>
+  </w:font>
   <w:font w:name="Symbol">
     <w:panose1 w:val="05050102010706020507"/>
     <w:charset w:val="02"/>
     <w:family w:val="roman"/>
     <w:pitch w:val="variable"/>
     <w:sig w:usb0="00000000" w:usb1="10000000" w:usb2="00000000" w:usb3="00000000" w:csb0="80000000" w:csb1="00000000"/>
-  </w:font>
-  <w:font w:name="Times New Roman">
-    <w:panose1 w:val="02020603050405020304"/>
-    <w:charset w:val="00"/>
-    <w:family w:val="roman"/>
-    <w:pitch w:val="variable"/>
-    <w:sig w:usb0="E0002EFF" w:usb1="C000785B" w:usb2="00000009" w:usb3="00000000" w:csb0="000001FF" w:csb1="00000000"/>
   </w:font>
   <w:font w:name="Courier New">
     <w:panose1 w:val="02070309020205020404"/>
@@ -7363,11 +9623,11 @@
   </w:compat>
   <w:rsids>
     <w:rsidRoot w:val="004D3736"/>
-    <w:rsid w:val="001822F4"/>
     <w:rsid w:val="001B06F4"/>
     <w:rsid w:val="002C075D"/>
     <w:rsid w:val="004C1703"/>
     <w:rsid w:val="004D3736"/>
+    <w:rsid w:val="00577413"/>
     <w:rsid w:val="00582F53"/>
     <w:rsid w:val="005C09E3"/>
     <w:rsid w:val="007D1A81"/>

</xml_diff>

<commit_message>
Edited Chapter 1 of Thesis Draft
</commit_message>
<xml_diff>
--- a/Research_Project/MSc Research Project Reading Notes.docx
+++ b/Research_Project/MSc Research Project Reading Notes.docx
@@ -12812,49 +12812,14 @@
           <w:numId w:val="6"/>
         </w:numPr>
         <w:rPr>
-          <w:b/>
-          <w:bCs/>
-          <w:color w:val="FF0000"/>
-          <w:lang w:eastAsia="en-AU"/>
-        </w:rPr>
-      </w:pPr>
-      <w:r>
-        <w:rPr>
-          <w:b/>
-          <w:bCs/>
-          <w:color w:val="FF0000"/>
-          <w:lang w:eastAsia="en-AU"/>
-        </w:rPr>
-        <w:t>Need to plot signal selection curves for varying ALP masses (pending</w:t>
-      </w:r>
-      <w:r>
-        <w:rPr>
-          <w:b/>
-          <w:bCs/>
-          <w:color w:val="FF0000"/>
-          <w:lang w:eastAsia="en-AU"/>
-        </w:rPr>
-        <w:t xml:space="preserve">, </w:t>
-      </w:r>
-      <w:proofErr w:type="spellStart"/>
-      <w:r>
-        <w:rPr>
-          <w:b/>
-          <w:bCs/>
-          <w:color w:val="FF0000"/>
-          <w:lang w:eastAsia="en-AU"/>
-        </w:rPr>
-        <w:t>Ulrik</w:t>
-      </w:r>
-      <w:proofErr w:type="spellEnd"/>
-      <w:r>
-        <w:rPr>
-          <w:b/>
-          <w:bCs/>
-          <w:color w:val="FF0000"/>
-          <w:lang w:eastAsia="en-AU"/>
-        </w:rPr>
-        <w:t xml:space="preserve"> will consult expert and revert)</w:t>
+          <w:lang w:eastAsia="en-AU"/>
+        </w:rPr>
+      </w:pPr>
+      <w:r>
+        <w:rPr>
+          <w:lang w:eastAsia="en-AU"/>
+        </w:rPr>
+        <w:t xml:space="preserve">Plotted signal selection efficiency curves and estimated upper limit on branching fraction of </w:t>
       </w:r>
     </w:p>
     <w:p>

</xml_diff>

<commit_message>
Edited Experimental Methods Section
</commit_message>
<xml_diff>
--- a/Research_Project/MSc Research Project Reading Notes.docx
+++ b/Research_Project/MSc Research Project Reading Notes.docx
@@ -325,43 +325,7 @@
           <w:color w:val="000000"/>
           <w:lang w:eastAsia="en-AU"/>
         </w:rPr>
-        <w:t>$</w:t>
-      </w:r>
-      <w:proofErr w:type="spellStart"/>
-      <w:r>
-        <w:rPr>
-          <w:rFonts w:ascii="Calibri" w:eastAsia="Times New Roman" w:hAnsi="Calibri" w:cs="Calibri"/>
-          <w:color w:val="000000"/>
-          <w:lang w:eastAsia="en-AU"/>
-        </w:rPr>
-        <w:t>d’,s</w:t>
-      </w:r>
-      <w:proofErr w:type="spellEnd"/>
-      <w:r>
-        <w:rPr>
-          <w:rFonts w:ascii="Calibri" w:eastAsia="Times New Roman" w:hAnsi="Calibri" w:cs="Calibri"/>
-          <w:color w:val="000000"/>
-          <w:lang w:eastAsia="en-AU"/>
-        </w:rPr>
-        <w:t>’ and b’$ are linear combinations of $d, s$, and $b$, and $V_{CKM}$ represents the coupling strengths between the quarks ($V_{</w:t>
-      </w:r>
-      <w:proofErr w:type="spellStart"/>
-      <w:r>
-        <w:rPr>
-          <w:rFonts w:ascii="Calibri" w:eastAsia="Times New Roman" w:hAnsi="Calibri" w:cs="Calibri"/>
-          <w:color w:val="000000"/>
-          <w:lang w:eastAsia="en-AU"/>
-        </w:rPr>
-        <w:t>ud</w:t>
-      </w:r>
-      <w:proofErr w:type="spellEnd"/>
-      <w:r>
-        <w:rPr>
-          <w:rFonts w:ascii="Calibri" w:eastAsia="Times New Roman" w:hAnsi="Calibri" w:cs="Calibri"/>
-          <w:color w:val="000000"/>
-          <w:lang w:eastAsia="en-AU"/>
-        </w:rPr>
-        <w:t>}</w:t>
+        <w:t>$d’,s’ and b’$ are linear combinations of $d, s$, and $b$, and $V_{CKM}$ represents the coupling strengths between the quarks ($V_{ud}</w:t>
       </w:r>
       <w:r>
         <w:rPr>
@@ -377,43 +341,7 @@
           <w:color w:val="000000"/>
           <w:lang w:eastAsia="en-AU"/>
         </w:rPr>
-        <w:t>represents the coupling of $u$ to $d$ (</w:t>
-      </w:r>
-      <w:proofErr w:type="spellStart"/>
-      <w:r>
-        <w:rPr>
-          <w:rFonts w:ascii="Calibri" w:eastAsia="Times New Roman" w:hAnsi="Calibri" w:cs="Calibri"/>
-          <w:color w:val="000000"/>
-          <w:lang w:eastAsia="en-AU"/>
-        </w:rPr>
-        <w:t>i.e.$d</w:t>
-      </w:r>
-      <w:proofErr w:type="spellEnd"/>
-      <w:r>
-        <w:rPr>
-          <w:rFonts w:ascii="Calibri" w:eastAsia="Times New Roman" w:hAnsi="Calibri" w:cs="Calibri"/>
-          <w:color w:val="000000"/>
-          <w:lang w:eastAsia="en-AU"/>
-        </w:rPr>
-        <w:t>\</w:t>
-      </w:r>
-      <w:proofErr w:type="spellStart"/>
-      <w:r>
-        <w:rPr>
-          <w:rFonts w:ascii="Calibri" w:eastAsia="Times New Roman" w:hAnsi="Calibri" w:cs="Calibri"/>
-          <w:color w:val="000000"/>
-          <w:lang w:eastAsia="en-AU"/>
-        </w:rPr>
-        <w:t>rightarrow</w:t>
-      </w:r>
-      <w:proofErr w:type="spellEnd"/>
-      <w:r>
-        <w:rPr>
-          <w:rFonts w:ascii="Calibri" w:eastAsia="Times New Roman" w:hAnsi="Calibri" w:cs="Calibri"/>
-          <w:color w:val="000000"/>
-          <w:lang w:eastAsia="en-AU"/>
-        </w:rPr>
-        <w:t xml:space="preserve"> u + W^{-}$). </w:t>
+        <w:t xml:space="preserve">represents the coupling of $u$ to $d$ (i.e.$d\rightarrow u + W^{-}$). </w:t>
       </w:r>
       <w:r>
         <w:rPr>
@@ -649,31 +577,7 @@
           <w:u w:val="single"/>
           <w:lang w:eastAsia="en-AU"/>
         </w:rPr>
-        <w:t>Electroweak Penguin Decays (</w:t>
-      </w:r>
-      <w:proofErr w:type="spellStart"/>
-      <w:r>
-        <w:rPr>
-          <w:rFonts w:ascii="Calibri" w:eastAsia="Times New Roman" w:hAnsi="Calibri" w:cs="Calibri"/>
-          <w:b/>
-          <w:bCs/>
-          <w:color w:val="000000"/>
-          <w:u w:val="single"/>
-          <w:lang w:eastAsia="en-AU"/>
-        </w:rPr>
-        <w:t>Egede</w:t>
-      </w:r>
-      <w:proofErr w:type="spellEnd"/>
-      <w:r>
-        <w:rPr>
-          <w:rFonts w:ascii="Calibri" w:eastAsia="Times New Roman" w:hAnsi="Calibri" w:cs="Calibri"/>
-          <w:b/>
-          <w:bCs/>
-          <w:color w:val="000000"/>
-          <w:u w:val="single"/>
-          <w:lang w:eastAsia="en-AU"/>
-        </w:rPr>
-        <w:t xml:space="preserve"> et al.)</w:t>
+        <w:t>Electroweak Penguin Decays (Egede et al.)</w:t>
       </w:r>
     </w:p>
     <w:p>
@@ -710,43 +614,7 @@
           <w:color w:val="000000"/>
           <w:lang w:eastAsia="en-AU"/>
         </w:rPr>
-        <w:t>process and is forbidden in the SM at tree level. However, at one-loop level, the FCNC quark level process like $b\</w:t>
-      </w:r>
-      <w:proofErr w:type="spellStart"/>
-      <w:r>
-        <w:rPr>
-          <w:rFonts w:ascii="Calibri" w:eastAsia="Times New Roman" w:hAnsi="Calibri" w:cs="Calibri"/>
-          <w:color w:val="000000"/>
-          <w:lang w:eastAsia="en-AU"/>
-        </w:rPr>
-        <w:t>rightarrow</w:t>
-      </w:r>
-      <w:proofErr w:type="spellEnd"/>
-      <w:r>
-        <w:rPr>
-          <w:rFonts w:ascii="Calibri" w:eastAsia="Times New Roman" w:hAnsi="Calibri" w:cs="Calibri"/>
-          <w:color w:val="000000"/>
-          <w:lang w:eastAsia="en-AU"/>
-        </w:rPr>
-        <w:t xml:space="preserve"> s\gamma$ is permitted. Examples of such decays include $B^{0}\</w:t>
-      </w:r>
-      <w:proofErr w:type="spellStart"/>
-      <w:r>
-        <w:rPr>
-          <w:rFonts w:ascii="Calibri" w:eastAsia="Times New Roman" w:hAnsi="Calibri" w:cs="Calibri"/>
-          <w:color w:val="000000"/>
-          <w:lang w:eastAsia="en-AU"/>
-        </w:rPr>
-        <w:t>rightarrow</w:t>
-      </w:r>
-      <w:proofErr w:type="spellEnd"/>
-      <w:r>
-        <w:rPr>
-          <w:rFonts w:ascii="Calibri" w:eastAsia="Times New Roman" w:hAnsi="Calibri" w:cs="Calibri"/>
-          <w:color w:val="000000"/>
-          <w:lang w:eastAsia="en-AU"/>
-        </w:rPr>
-        <w:t xml:space="preserve"> K^{*0}\gamma$. Such decays which consist of either a lepton or a hard photon in the final state are referred to as </w:t>
+        <w:t xml:space="preserve">process and is forbidden in the SM at tree level. However, at one-loop level, the FCNC quark level process like $b\rightarrow s\gamma$ is permitted. Examples of such decays include $B^{0}\rightarrow K^{*0}\gamma$. Such decays which consist of either a lepton or a hard photon in the final state are referred to as </w:t>
       </w:r>
       <w:r>
         <w:rPr>
@@ -1311,61 +1179,7 @@
           <w:color w:val="000000"/>
           <w:lang w:eastAsia="en-AU"/>
         </w:rPr>
-        <w:t>Here, the operators $\</w:t>
-      </w:r>
-      <w:proofErr w:type="spellStart"/>
-      <w:r>
-        <w:rPr>
-          <w:rFonts w:ascii="Calibri" w:eastAsia="Times New Roman" w:hAnsi="Calibri" w:cs="Calibri"/>
-          <w:color w:val="000000"/>
-          <w:lang w:eastAsia="en-AU"/>
-        </w:rPr>
-        <w:t>mathcal</w:t>
-      </w:r>
-      <w:proofErr w:type="spellEnd"/>
-      <w:r>
-        <w:rPr>
-          <w:rFonts w:ascii="Calibri" w:eastAsia="Times New Roman" w:hAnsi="Calibri" w:cs="Calibri"/>
-          <w:color w:val="000000"/>
-          <w:lang w:eastAsia="en-AU"/>
-        </w:rPr>
-        <w:t>{O}_{</w:t>
-      </w:r>
-      <w:proofErr w:type="spellStart"/>
-      <w:r>
-        <w:rPr>
-          <w:rFonts w:ascii="Calibri" w:eastAsia="Times New Roman" w:hAnsi="Calibri" w:cs="Calibri"/>
-          <w:color w:val="000000"/>
-          <w:lang w:eastAsia="en-AU"/>
-        </w:rPr>
-        <w:t>i</w:t>
-      </w:r>
-      <w:proofErr w:type="spellEnd"/>
-      <w:r>
-        <w:rPr>
-          <w:rFonts w:ascii="Calibri" w:eastAsia="Times New Roman" w:hAnsi="Calibri" w:cs="Calibri"/>
-          <w:color w:val="000000"/>
-          <w:lang w:eastAsia="en-AU"/>
-        </w:rPr>
-        <w:t>}$ encode the low energy behaviour and the complex valued Wilson coefficients $C_{</w:t>
-      </w:r>
-      <w:proofErr w:type="spellStart"/>
-      <w:r>
-        <w:rPr>
-          <w:rFonts w:ascii="Calibri" w:eastAsia="Times New Roman" w:hAnsi="Calibri" w:cs="Calibri"/>
-          <w:color w:val="000000"/>
-          <w:lang w:eastAsia="en-AU"/>
-        </w:rPr>
-        <w:t>i</w:t>
-      </w:r>
-      <w:proofErr w:type="spellEnd"/>
-      <w:r>
-        <w:rPr>
-          <w:rFonts w:ascii="Calibri" w:eastAsia="Times New Roman" w:hAnsi="Calibri" w:cs="Calibri"/>
-          <w:color w:val="000000"/>
-          <w:lang w:eastAsia="en-AU"/>
-        </w:rPr>
-        <w:t xml:space="preserve">}$ characterise how these different operators contribute to the overall process. Any new physics will manifest itself through Wilson coefficients that have different values form those expected in the SM or through Wilson coefficients that correspond to completely new operators such as scalar, pseudoscalar or tensor currents. The contributions to the Wilson coefficients from NP depend on both the coupling constants between the NP particles and the SM particles, as well as the masses of the NP particles. The study of electroweak penguin decays cannot therefore </w:t>
+        <w:t xml:space="preserve">Here, the operators $\mathcal{O}_{i}$ encode the low energy behaviour and the complex valued Wilson coefficients $C_{i}$ characterise how these different operators contribute to the overall process. Any new physics will manifest itself through Wilson coefficients that have different values form those expected in the SM or through Wilson coefficients that correspond to completely new operators such as scalar, pseudoscalar or tensor currents. The contributions to the Wilson coefficients from NP depend on both the coupling constants between the NP particles and the SM particles, as well as the masses of the NP particles. The study of electroweak penguin decays cannot therefore </w:t>
       </w:r>
       <w:r>
         <w:rPr>
@@ -1551,18 +1365,8 @@
           <w:color w:val="000000"/>
           <w:lang w:eastAsia="en-AU"/>
         </w:rPr>
-        <w:t xml:space="preserve">The QCD </w:t>
-      </w:r>
-      <w:proofErr w:type="spellStart"/>
-      <w:r>
-        <w:rPr>
-          <w:rFonts w:ascii="Calibri" w:eastAsia="Times New Roman" w:hAnsi="Calibri" w:cs="Calibri"/>
-          <w:color w:val="000000"/>
-          <w:lang w:eastAsia="en-AU"/>
-        </w:rPr>
-        <w:t>Lagrangian</w:t>
-      </w:r>
-      <w:proofErr w:type="spellEnd"/>
+        <w:t>The QCD Lagrangian</w:t>
+      </w:r>
       <w:r>
         <w:rPr>
           <w:rFonts w:ascii="Calibri" w:eastAsia="Times New Roman" w:hAnsi="Calibri" w:cs="Calibri"/>
@@ -1901,25 +1705,7 @@
           <w:color w:val="000000"/>
           <w:lang w:eastAsia="en-AU"/>
         </w:rPr>
-        <w:t xml:space="preserve">For three light quarks (e.g. u, d, s), the aforementioned </w:t>
-      </w:r>
-      <w:proofErr w:type="spellStart"/>
-      <w:r>
-        <w:rPr>
-          <w:rFonts w:ascii="Calibri" w:eastAsia="Times New Roman" w:hAnsi="Calibri" w:cs="Calibri"/>
-          <w:color w:val="000000"/>
-          <w:lang w:eastAsia="en-AU"/>
-        </w:rPr>
-        <w:t>Lagrangian</w:t>
-      </w:r>
-      <w:proofErr w:type="spellEnd"/>
-      <w:r>
-        <w:rPr>
-          <w:rFonts w:ascii="Calibri" w:eastAsia="Times New Roman" w:hAnsi="Calibri" w:cs="Calibri"/>
-          <w:color w:val="000000"/>
-          <w:lang w:eastAsia="en-AU"/>
-        </w:rPr>
-        <w:t xml:space="preserve"> possesses a U(3) x U(3) symmetry </w:t>
+        <w:t xml:space="preserve">For three light quarks (e.g. u, d, s), the aforementioned Lagrangian possesses a U(3) x U(3) symmetry </w:t>
       </w:r>
       <w:r>
         <w:rPr>
@@ -2856,43 +2642,7 @@
           <w:color w:val="000000"/>
           <w:lang w:eastAsia="en-AU"/>
         </w:rPr>
-        <w:t>This term vanishes in the limit that $m\</w:t>
-      </w:r>
-      <w:proofErr w:type="spellStart"/>
-      <w:r>
-        <w:rPr>
-          <w:rFonts w:ascii="Calibri" w:eastAsia="Times New Roman" w:hAnsi="Calibri" w:cs="Calibri"/>
-          <w:color w:val="000000"/>
-          <w:lang w:eastAsia="en-AU"/>
-        </w:rPr>
-        <w:t>rightarrow</w:t>
-      </w:r>
-      <w:proofErr w:type="spellEnd"/>
-      <w:r>
-        <w:rPr>
-          <w:rFonts w:ascii="Calibri" w:eastAsia="Times New Roman" w:hAnsi="Calibri" w:cs="Calibri"/>
-          <w:color w:val="000000"/>
-          <w:lang w:eastAsia="en-AU"/>
-        </w:rPr>
-        <w:t xml:space="preserve"> 0$ (</w:t>
-      </w:r>
-      <w:proofErr w:type="spellStart"/>
-      <w:r>
-        <w:rPr>
-          <w:rFonts w:ascii="Calibri" w:eastAsia="Times New Roman" w:hAnsi="Calibri" w:cs="Calibri"/>
-          <w:color w:val="000000"/>
-          <w:lang w:eastAsia="en-AU"/>
-        </w:rPr>
-        <w:t>i.e</w:t>
-      </w:r>
-      <w:proofErr w:type="spellEnd"/>
-      <w:r>
-        <w:rPr>
-          <w:rFonts w:ascii="Calibri" w:eastAsia="Times New Roman" w:hAnsi="Calibri" w:cs="Calibri"/>
-          <w:color w:val="000000"/>
-          <w:lang w:eastAsia="en-AU"/>
-        </w:rPr>
-        <w:t xml:space="preserve"> the current is conserved in the limit that the quark mass</w:t>
+        <w:t>This term vanishes in the limit that $m\rightarrow 0$ (i.e the current is conserved in the limit that the quark mass</w:t>
       </w:r>
       <w:r>
         <w:rPr>
@@ -3241,43 +2991,7 @@
           <w:color w:val="000000"/>
           <w:lang w:eastAsia="en-AU"/>
         </w:rPr>
-        <w:t>. F and its dual are related by an exchange of $\</w:t>
-      </w:r>
-      <w:proofErr w:type="spellStart"/>
-      <w:r>
-        <w:rPr>
-          <w:rFonts w:ascii="Calibri" w:eastAsia="Times New Roman" w:hAnsi="Calibri" w:cs="Calibri"/>
-          <w:color w:val="000000"/>
-          <w:lang w:eastAsia="en-AU"/>
-        </w:rPr>
-        <w:t>vec</w:t>
-      </w:r>
-      <w:proofErr w:type="spellEnd"/>
-      <w:r>
-        <w:rPr>
-          <w:rFonts w:ascii="Calibri" w:eastAsia="Times New Roman" w:hAnsi="Calibri" w:cs="Calibri"/>
-          <w:color w:val="000000"/>
-          <w:lang w:eastAsia="en-AU"/>
-        </w:rPr>
-        <w:t>{E}$ and $\</w:t>
-      </w:r>
-      <w:proofErr w:type="spellStart"/>
-      <w:r>
-        <w:rPr>
-          <w:rFonts w:ascii="Calibri" w:eastAsia="Times New Roman" w:hAnsi="Calibri" w:cs="Calibri"/>
-          <w:color w:val="000000"/>
-          <w:lang w:eastAsia="en-AU"/>
-        </w:rPr>
-        <w:t>vec</w:t>
-      </w:r>
-      <w:proofErr w:type="spellEnd"/>
-      <w:r>
-        <w:rPr>
-          <w:rFonts w:ascii="Calibri" w:eastAsia="Times New Roman" w:hAnsi="Calibri" w:cs="Calibri"/>
-          <w:color w:val="000000"/>
-          <w:lang w:eastAsia="en-AU"/>
-        </w:rPr>
-        <w:t xml:space="preserve">{B}$ (electric and magnetic fields). </w:t>
+        <w:t xml:space="preserve">. F and its dual are related by an exchange of $\vec{E}$ and $\vec{B}$ (electric and magnetic fields). </w:t>
       </w:r>
     </w:p>
     <w:p>
@@ -3305,25 +3019,7 @@
           <w:color w:val="000000"/>
           <w:lang w:eastAsia="en-AU"/>
         </w:rPr>
-        <w:t xml:space="preserve">An additional term containing depending on an angle $\theta$ can be added to the QCD </w:t>
-      </w:r>
-      <w:proofErr w:type="spellStart"/>
-      <w:r>
-        <w:rPr>
-          <w:rFonts w:ascii="Calibri" w:eastAsia="Times New Roman" w:hAnsi="Calibri" w:cs="Calibri"/>
-          <w:color w:val="000000"/>
-          <w:lang w:eastAsia="en-AU"/>
-        </w:rPr>
-        <w:t>Lagrangian</w:t>
-      </w:r>
-      <w:proofErr w:type="spellEnd"/>
-      <w:r>
-        <w:rPr>
-          <w:rFonts w:ascii="Calibri" w:eastAsia="Times New Roman" w:hAnsi="Calibri" w:cs="Calibri"/>
-          <w:color w:val="000000"/>
-          <w:lang w:eastAsia="en-AU"/>
-        </w:rPr>
-        <w:t>, thereby leading to:</w:t>
+        <w:t>An additional term containing depending on an angle $\theta$ can be added to the QCD Lagrangian, thereby leading to:</w:t>
       </w:r>
     </w:p>
     <w:p>
@@ -3475,43 +3171,7 @@
           <w:color w:val="000000"/>
           <w:lang w:eastAsia="en-AU"/>
         </w:rPr>
-        <w:t>The interactions of ALPs with these SM particles preserves a global shift symmetry $a\</w:t>
-      </w:r>
-      <w:proofErr w:type="spellStart"/>
-      <w:r>
-        <w:rPr>
-          <w:rFonts w:ascii="Calibri" w:eastAsia="Times New Roman" w:hAnsi="Calibri" w:cs="Calibri"/>
-          <w:color w:val="000000"/>
-          <w:lang w:eastAsia="en-AU"/>
-        </w:rPr>
-        <w:t>rightarrow</w:t>
-      </w:r>
-      <w:proofErr w:type="spellEnd"/>
-      <w:r>
-        <w:rPr>
-          <w:rFonts w:ascii="Calibri" w:eastAsia="Times New Roman" w:hAnsi="Calibri" w:cs="Calibri"/>
-          <w:color w:val="000000"/>
-          <w:lang w:eastAsia="en-AU"/>
-        </w:rPr>
-        <w:t xml:space="preserve"> </w:t>
-      </w:r>
-      <w:proofErr w:type="spellStart"/>
-      <w:r>
-        <w:rPr>
-          <w:rFonts w:ascii="Calibri" w:eastAsia="Times New Roman" w:hAnsi="Calibri" w:cs="Calibri"/>
-          <w:color w:val="000000"/>
-          <w:lang w:eastAsia="en-AU"/>
-        </w:rPr>
-        <w:t>a+c</w:t>
-      </w:r>
-      <w:proofErr w:type="spellEnd"/>
-      <w:r>
-        <w:rPr>
-          <w:rFonts w:ascii="Calibri" w:eastAsia="Times New Roman" w:hAnsi="Calibri" w:cs="Calibri"/>
-          <w:color w:val="000000"/>
-          <w:lang w:eastAsia="en-AU"/>
-        </w:rPr>
-        <w:t xml:space="preserve">$, where $a$ represents the ALP field, and $c$ is a constant. </w:t>
+        <w:t xml:space="preserve">The interactions of ALPs with these SM particles preserves a global shift symmetry $a\rightarrow a+c$, where $a$ represents the ALP field, and $c$ is a constant. </w:t>
       </w:r>
       <w:r>
         <w:rPr>
@@ -3629,43 +3289,7 @@
           <w:color w:val="000000"/>
           <w:lang w:eastAsia="en-AU"/>
         </w:rPr>
-        <w:t>One can consider a minimal ALP (a) model with coupling $g_{</w:t>
-      </w:r>
-      <w:proofErr w:type="spellStart"/>
-      <w:r>
-        <w:rPr>
-          <w:rFonts w:ascii="Calibri" w:eastAsia="Times New Roman" w:hAnsi="Calibri" w:cs="Calibri"/>
-          <w:color w:val="000000"/>
-          <w:lang w:eastAsia="en-AU"/>
-        </w:rPr>
-        <w:t>aW</w:t>
-      </w:r>
-      <w:proofErr w:type="spellEnd"/>
-      <w:r>
-        <w:rPr>
-          <w:rFonts w:ascii="Calibri" w:eastAsia="Times New Roman" w:hAnsi="Calibri" w:cs="Calibri"/>
-          <w:color w:val="000000"/>
-          <w:lang w:eastAsia="en-AU"/>
-        </w:rPr>
-        <w:t xml:space="preserve">}$ to the SU(2)_{W} gauge-boson field strengths, $W^{b}_{\mu\nu}$, and </w:t>
-      </w:r>
-      <w:proofErr w:type="spellStart"/>
-      <w:r>
-        <w:rPr>
-          <w:rFonts w:ascii="Calibri" w:eastAsia="Times New Roman" w:hAnsi="Calibri" w:cs="Calibri"/>
-          <w:color w:val="000000"/>
-          <w:lang w:eastAsia="en-AU"/>
-        </w:rPr>
-        <w:t>Lagrangian</w:t>
-      </w:r>
-      <w:proofErr w:type="spellEnd"/>
-      <w:r>
-        <w:rPr>
-          <w:rFonts w:ascii="Calibri" w:eastAsia="Times New Roman" w:hAnsi="Calibri" w:cs="Calibri"/>
-          <w:color w:val="000000"/>
-          <w:lang w:eastAsia="en-AU"/>
-        </w:rPr>
-        <w:t>:</w:t>
+        <w:t>One can consider a minimal ALP (a) model with coupling $g_{aW}$ to the SU(2)_{W} gauge-boson field strengths, $W^{b}_{\mu\nu}$, and Lagrangian:</w:t>
       </w:r>
     </w:p>
     <w:p>
@@ -3898,43 +3522,7 @@
           <w:color w:val="000000"/>
           <w:lang w:eastAsia="en-AU"/>
         </w:rPr>
-        <w:t>$\tilde{W}^{b\mu\nu}$ is the dual field-strength tensor. This coupling leads to the production of ALPs at one-loop level in the process $B\</w:t>
-      </w:r>
-      <w:proofErr w:type="spellStart"/>
-      <w:r>
-        <w:rPr>
-          <w:rFonts w:ascii="Calibri" w:eastAsia="Times New Roman" w:hAnsi="Calibri" w:cs="Calibri"/>
-          <w:color w:val="000000"/>
-          <w:lang w:eastAsia="en-AU"/>
-        </w:rPr>
-        <w:t>rightarrow</w:t>
-      </w:r>
-      <w:proofErr w:type="spellEnd"/>
-      <w:r>
-        <w:rPr>
-          <w:rFonts w:ascii="Calibri" w:eastAsia="Times New Roman" w:hAnsi="Calibri" w:cs="Calibri"/>
-          <w:color w:val="000000"/>
-          <w:lang w:eastAsia="en-AU"/>
-        </w:rPr>
-        <w:t xml:space="preserve"> K^{*}a$, where the ALP is emitted from an internal $W^{\pm}$ boson. Electroweak symmetry breaking and the resulting gauge boson mixing generates an ALP coupling to a pair of photons, and the branching fraction for $a\</w:t>
-      </w:r>
-      <w:proofErr w:type="spellStart"/>
-      <w:r>
-        <w:rPr>
-          <w:rFonts w:ascii="Calibri" w:eastAsia="Times New Roman" w:hAnsi="Calibri" w:cs="Calibri"/>
-          <w:color w:val="000000"/>
-          <w:lang w:eastAsia="en-AU"/>
-        </w:rPr>
-        <w:t>rightarrow</w:t>
-      </w:r>
-      <w:proofErr w:type="spellEnd"/>
-      <w:r>
-        <w:rPr>
-          <w:rFonts w:ascii="Calibri" w:eastAsia="Times New Roman" w:hAnsi="Calibri" w:cs="Calibri"/>
-          <w:color w:val="000000"/>
-          <w:lang w:eastAsia="en-AU"/>
-        </w:rPr>
-        <w:t xml:space="preserve">\gamma\gamma$ is almost 100% </w:t>
+        <w:t xml:space="preserve">$\tilde{W}^{b\mu\nu}$ is the dual field-strength tensor. This coupling leads to the production of ALPs at one-loop level in the process $B\rightarrow K^{*}a$, where the ALP is emitted from an internal $W^{\pm}$ boson. Electroweak symmetry breaking and the resulting gauge boson mixing generates an ALP coupling to a pair of photons, and the branching fraction for $a\rightarrow\gamma\gamma$ is almost 100% </w:t>
       </w:r>
       <w:r>
         <w:rPr>
@@ -3967,154 +3555,44 @@
           <w:u w:val="single"/>
           <w:lang w:eastAsia="en-AU"/>
         </w:rPr>
-        <w:t>$B\</w:t>
-      </w:r>
-      <w:proofErr w:type="spellStart"/>
+        <w:t>$B\rightarrow K*A, A\rightarrow\gamma\gamma$ Decay Process</w:t>
+      </w:r>
+    </w:p>
+    <w:p>
+      <w:pPr>
+        <w:spacing w:line="240" w:lineRule="auto"/>
+        <w:textAlignment w:val="baseline"/>
+        <w:rPr>
+          <w:rFonts w:ascii="Calibri" w:eastAsia="Times New Roman" w:hAnsi="Calibri" w:cs="Calibri"/>
+          <w:color w:val="000000"/>
+          <w:lang w:eastAsia="en-AU"/>
+        </w:rPr>
+      </w:pPr>
+      <w:r>
+        <w:rPr>
+          <w:rFonts w:ascii="Calibri" w:eastAsia="Times New Roman" w:hAnsi="Calibri" w:cs="Calibri"/>
+          <w:color w:val="000000"/>
+          <w:lang w:eastAsia="en-AU"/>
+        </w:rPr>
+        <w:t xml:space="preserve">For the purposes of this decay, one can consider the model described in </w:t>
+      </w:r>
       <w:r>
         <w:rPr>
           <w:rFonts w:ascii="Calibri" w:eastAsia="Times New Roman" w:hAnsi="Calibri" w:cs="Calibri"/>
           <w:b/>
           <w:bCs/>
           <w:color w:val="000000"/>
-          <w:u w:val="single"/>
-          <w:lang w:eastAsia="en-AU"/>
-        </w:rPr>
-        <w:t>rightarrow</w:t>
-      </w:r>
-      <w:proofErr w:type="spellEnd"/>
-      <w:r>
-        <w:rPr>
-          <w:rFonts w:ascii="Calibri" w:eastAsia="Times New Roman" w:hAnsi="Calibri" w:cs="Calibri"/>
-          <w:b/>
-          <w:bCs/>
-          <w:color w:val="000000"/>
-          <w:u w:val="single"/>
-          <w:lang w:eastAsia="en-AU"/>
-        </w:rPr>
-        <w:t xml:space="preserve"> K*A, A\</w:t>
-      </w:r>
-      <w:proofErr w:type="spellStart"/>
-      <w:r>
-        <w:rPr>
-          <w:rFonts w:ascii="Calibri" w:eastAsia="Times New Roman" w:hAnsi="Calibri" w:cs="Calibri"/>
-          <w:b/>
-          <w:bCs/>
-          <w:color w:val="000000"/>
-          <w:u w:val="single"/>
-          <w:lang w:eastAsia="en-AU"/>
-        </w:rPr>
-        <w:t>rightarrow</w:t>
-      </w:r>
-      <w:proofErr w:type="spellEnd"/>
-      <w:r>
-        <w:rPr>
-          <w:rFonts w:ascii="Calibri" w:eastAsia="Times New Roman" w:hAnsi="Calibri" w:cs="Calibri"/>
-          <w:b/>
-          <w:bCs/>
-          <w:color w:val="000000"/>
-          <w:u w:val="single"/>
-          <w:lang w:eastAsia="en-AU"/>
-        </w:rPr>
-        <w:t>\gamma\gamma$ Decay Process</w:t>
-      </w:r>
-    </w:p>
-    <w:p>
-      <w:pPr>
-        <w:spacing w:line="240" w:lineRule="auto"/>
-        <w:textAlignment w:val="baseline"/>
-        <w:rPr>
-          <w:rFonts w:ascii="Calibri" w:eastAsia="Times New Roman" w:hAnsi="Calibri" w:cs="Calibri"/>
-          <w:color w:val="000000"/>
-          <w:lang w:eastAsia="en-AU"/>
-        </w:rPr>
-      </w:pPr>
-      <w:r>
-        <w:rPr>
-          <w:rFonts w:ascii="Calibri" w:eastAsia="Times New Roman" w:hAnsi="Calibri" w:cs="Calibri"/>
-          <w:color w:val="000000"/>
-          <w:lang w:eastAsia="en-AU"/>
-        </w:rPr>
-        <w:t xml:space="preserve">For the purposes of this decay, one can consider the model described in </w:t>
-      </w:r>
-      <w:r>
-        <w:rPr>
-          <w:rFonts w:ascii="Calibri" w:eastAsia="Times New Roman" w:hAnsi="Calibri" w:cs="Calibri"/>
-          <w:b/>
-          <w:bCs/>
-          <w:color w:val="000000"/>
-          <w:lang w:eastAsia="en-AU"/>
-        </w:rPr>
-        <w:t>(</w:t>
-      </w:r>
-      <w:proofErr w:type="spellStart"/>
-      <w:r>
-        <w:rPr>
-          <w:rFonts w:ascii="Calibri" w:eastAsia="Times New Roman" w:hAnsi="Calibri" w:cs="Calibri"/>
-          <w:b/>
-          <w:bCs/>
-          <w:color w:val="000000"/>
-          <w:lang w:eastAsia="en-AU"/>
-        </w:rPr>
-        <w:t>Tongyan</w:t>
-      </w:r>
-      <w:proofErr w:type="spellEnd"/>
-      <w:r>
-        <w:rPr>
-          <w:rFonts w:ascii="Calibri" w:eastAsia="Times New Roman" w:hAnsi="Calibri" w:cs="Calibri"/>
-          <w:b/>
-          <w:bCs/>
-          <w:color w:val="000000"/>
-          <w:lang w:eastAsia="en-AU"/>
-        </w:rPr>
-        <w:t xml:space="preserve">, Lin, </w:t>
-      </w:r>
-      <w:proofErr w:type="spellStart"/>
-      <w:r>
-        <w:rPr>
-          <w:rFonts w:ascii="Calibri" w:eastAsia="Times New Roman" w:hAnsi="Calibri" w:cs="Calibri"/>
-          <w:b/>
-          <w:bCs/>
-          <w:color w:val="000000"/>
-          <w:lang w:eastAsia="en-AU"/>
-        </w:rPr>
-        <w:t>Shuve</w:t>
-      </w:r>
-      <w:proofErr w:type="spellEnd"/>
-      <w:r>
-        <w:rPr>
-          <w:rFonts w:ascii="Calibri" w:eastAsia="Times New Roman" w:hAnsi="Calibri" w:cs="Calibri"/>
-          <w:b/>
-          <w:bCs/>
-          <w:color w:val="000000"/>
-          <w:lang w:eastAsia="en-AU"/>
-        </w:rPr>
-        <w:t xml:space="preserve"> paper)</w:t>
-      </w:r>
-      <w:r>
-        <w:rPr>
-          <w:rFonts w:ascii="Calibri" w:eastAsia="Times New Roman" w:hAnsi="Calibri" w:cs="Calibri"/>
-          <w:color w:val="000000"/>
-          <w:lang w:eastAsia="en-AU"/>
-        </w:rPr>
-        <w:t xml:space="preserve">, and thereby exploit the coupling of ALPs to W+- bosons, which can give rise to observable signatures. This ALP model possesses a zero coupling with gluons. The effective </w:t>
-      </w:r>
-      <w:proofErr w:type="spellStart"/>
-      <w:r>
-        <w:rPr>
-          <w:rFonts w:ascii="Calibri" w:eastAsia="Times New Roman" w:hAnsi="Calibri" w:cs="Calibri"/>
-          <w:color w:val="000000"/>
-          <w:lang w:eastAsia="en-AU"/>
-        </w:rPr>
-        <w:t>Lagrangian</w:t>
-      </w:r>
-      <w:proofErr w:type="spellEnd"/>
-      <w:r>
-        <w:rPr>
-          <w:rFonts w:ascii="Calibri" w:eastAsia="Times New Roman" w:hAnsi="Calibri" w:cs="Calibri"/>
-          <w:color w:val="000000"/>
-          <w:lang w:eastAsia="en-AU"/>
-        </w:rPr>
-        <w:t xml:space="preserve"> can be written as:</w:t>
+          <w:lang w:eastAsia="en-AU"/>
+        </w:rPr>
+        <w:t>(Tongyan, Lin, Shuve paper)</w:t>
+      </w:r>
+      <w:r>
+        <w:rPr>
+          <w:rFonts w:ascii="Calibri" w:eastAsia="Times New Roman" w:hAnsi="Calibri" w:cs="Calibri"/>
+          <w:color w:val="000000"/>
+          <w:lang w:eastAsia="en-AU"/>
+        </w:rPr>
+        <w:t>, and thereby exploit the coupling of ALPs to W+- bosons, which can give rise to observable signatures. This ALP model possesses a zero coupling with gluons. The effective Lagrangian can be written as:</w:t>
       </w:r>
     </w:p>
     <w:p>
@@ -4651,25 +4129,7 @@
           <w:color w:val="000000"/>
           <w:lang w:eastAsia="en-AU"/>
         </w:rPr>
-        <w:t xml:space="preserve">to pairs of gauge bosons (specifically photons), the following decay channels were deemed to be promising for the detection of ALPs at the </w:t>
-      </w:r>
-      <w:proofErr w:type="spellStart"/>
-      <w:r>
-        <w:rPr>
-          <w:rFonts w:ascii="Calibri" w:eastAsia="Times New Roman" w:hAnsi="Calibri" w:cs="Calibri"/>
-          <w:color w:val="000000"/>
-          <w:lang w:eastAsia="en-AU"/>
-        </w:rPr>
-        <w:t>LHCb</w:t>
-      </w:r>
-      <w:proofErr w:type="spellEnd"/>
-      <w:r>
-        <w:rPr>
-          <w:rFonts w:ascii="Calibri" w:eastAsia="Times New Roman" w:hAnsi="Calibri" w:cs="Calibri"/>
-          <w:color w:val="000000"/>
-          <w:lang w:eastAsia="en-AU"/>
-        </w:rPr>
-        <w:t>:</w:t>
+        <w:t>to pairs of gauge bosons (specifically photons), the following decay channels were deemed to be promising for the detection of ALPs at the LHCb:</w:t>
       </w:r>
     </w:p>
     <w:p>
@@ -5010,33 +4470,7 @@
           <w:color w:val="5A5A5A"/>
           <w:lang w:eastAsia="en-AU"/>
         </w:rPr>
-        <w:t xml:space="preserve">Chapter 2: The </w:t>
-      </w:r>
-      <w:proofErr w:type="spellStart"/>
-      <w:r>
-        <w:rPr>
-          <w:rFonts w:ascii="Calibri" w:eastAsia="Times New Roman" w:hAnsi="Calibri" w:cs="Calibri"/>
-          <w:b/>
-          <w:bCs/>
-          <w:i/>
-          <w:iCs/>
-          <w:color w:val="5A5A5A"/>
-          <w:lang w:eastAsia="en-AU"/>
-        </w:rPr>
-        <w:t>LHCb</w:t>
-      </w:r>
-      <w:proofErr w:type="spellEnd"/>
-      <w:r>
-        <w:rPr>
-          <w:rFonts w:ascii="Calibri" w:eastAsia="Times New Roman" w:hAnsi="Calibri" w:cs="Calibri"/>
-          <w:b/>
-          <w:bCs/>
-          <w:i/>
-          <w:iCs/>
-          <w:color w:val="5A5A5A"/>
-          <w:lang w:eastAsia="en-AU"/>
-        </w:rPr>
-        <w:t xml:space="preserve"> Detector</w:t>
+        <w:t>Chapter 2: The LHCb Detector</w:t>
       </w:r>
     </w:p>
     <w:p>
@@ -5055,25 +4489,7 @@
           <w:color w:val="000000"/>
           <w:lang w:eastAsia="en-AU"/>
         </w:rPr>
-        <w:t xml:space="preserve">The </w:t>
-      </w:r>
-      <w:proofErr w:type="spellStart"/>
-      <w:r>
-        <w:rPr>
-          <w:rFonts w:ascii="Calibri" w:eastAsia="Times New Roman" w:hAnsi="Calibri" w:cs="Calibri"/>
-          <w:color w:val="000000"/>
-          <w:lang w:eastAsia="en-AU"/>
-        </w:rPr>
-        <w:t>LHCb</w:t>
-      </w:r>
-      <w:proofErr w:type="spellEnd"/>
-      <w:r>
-        <w:rPr>
-          <w:rFonts w:ascii="Calibri" w:eastAsia="Times New Roman" w:hAnsi="Calibri" w:cs="Calibri"/>
-          <w:color w:val="000000"/>
-          <w:lang w:eastAsia="en-AU"/>
-        </w:rPr>
-        <w:t xml:space="preserve"> experiment is dedicated to heavy-flavour physics at the LHC. It seeks indirect evidence of new physics in CP violation and rare decays of beauty and charm hadrons. </w:t>
+        <w:t>The LHCb experiment is dedicated to heavy-flavour physics at the LHC. It seeks indirect evidence of new physics in CP violation and rare decays of beauty and charm hadrons. </w:t>
       </w:r>
     </w:p>
     <w:p>
@@ -5092,25 +4508,7 @@
           <w:color w:val="000000"/>
           <w:lang w:eastAsia="en-AU"/>
         </w:rPr>
-        <w:t xml:space="preserve">The extent of CP violation in the Standard Model weak interaction cannot explain the amount of matter in the universe. As a result, a new source of CP violation beyond the Standard Model is needed to solve the puzzle. The effect of such a source may be evident in heavy flavour physics. The </w:t>
-      </w:r>
-      <w:proofErr w:type="spellStart"/>
-      <w:r>
-        <w:rPr>
-          <w:rFonts w:ascii="Calibri" w:eastAsia="Times New Roman" w:hAnsi="Calibri" w:cs="Calibri"/>
-          <w:color w:val="000000"/>
-          <w:lang w:eastAsia="en-AU"/>
-        </w:rPr>
-        <w:t>LHCb</w:t>
-      </w:r>
-      <w:proofErr w:type="spellEnd"/>
-      <w:r>
-        <w:rPr>
-          <w:rFonts w:ascii="Calibri" w:eastAsia="Times New Roman" w:hAnsi="Calibri" w:cs="Calibri"/>
-          <w:color w:val="000000"/>
-          <w:lang w:eastAsia="en-AU"/>
-        </w:rPr>
-        <w:t xml:space="preserve"> intends to study the phenomenon of CP violation by analysing the higher statistics and various decay modes of the $B_{d}$, $B_{s}$ and $D$ mesons</w:t>
+        <w:t>The extent of CP violation in the Standard Model weak interaction cannot explain the amount of matter in the universe. As a result, a new source of CP violation beyond the Standard Model is needed to solve the puzzle. The effect of such a source may be evident in heavy flavour physics. The LHCb intends to study the phenomenon of CP violation by analysing the higher statistics and various decay modes of the $B_{d}$, $B_{s}$ and $D$ mesons</w:t>
       </w:r>
     </w:p>
     <w:p>
@@ -5129,61 +4527,7 @@
           <w:color w:val="000000"/>
           <w:lang w:eastAsia="en-AU"/>
         </w:rPr>
-        <w:t xml:space="preserve">The </w:t>
-      </w:r>
-      <w:proofErr w:type="spellStart"/>
-      <w:r>
-        <w:rPr>
-          <w:rFonts w:ascii="Calibri" w:eastAsia="Times New Roman" w:hAnsi="Calibri" w:cs="Calibri"/>
-          <w:color w:val="000000"/>
-          <w:lang w:eastAsia="en-AU"/>
-        </w:rPr>
-        <w:t>LHCb</w:t>
-      </w:r>
-      <w:proofErr w:type="spellEnd"/>
-      <w:r>
-        <w:rPr>
-          <w:rFonts w:ascii="Calibri" w:eastAsia="Times New Roman" w:hAnsi="Calibri" w:cs="Calibri"/>
-          <w:color w:val="000000"/>
-          <w:lang w:eastAsia="en-AU"/>
-        </w:rPr>
-        <w:t xml:space="preserve"> has a $b\bar{b}$ production cross-section of approximately 500 </w:t>
-      </w:r>
-      <w:proofErr w:type="spellStart"/>
-      <w:r>
-        <w:rPr>
-          <w:rFonts w:ascii="Calibri" w:eastAsia="Times New Roman" w:hAnsi="Calibri" w:cs="Calibri"/>
-          <w:color w:val="000000"/>
-          <w:lang w:eastAsia="en-AU"/>
-        </w:rPr>
-        <w:t>microbarn</w:t>
-      </w:r>
-      <w:proofErr w:type="spellEnd"/>
-      <w:r>
-        <w:rPr>
-          <w:rFonts w:ascii="Calibri" w:eastAsia="Times New Roman" w:hAnsi="Calibri" w:cs="Calibri"/>
-          <w:color w:val="000000"/>
-          <w:lang w:eastAsia="en-AU"/>
-        </w:rPr>
-        <w:t xml:space="preserve"> at an energy of 13 </w:t>
-      </w:r>
-      <w:proofErr w:type="spellStart"/>
-      <w:r>
-        <w:rPr>
-          <w:rFonts w:ascii="Calibri" w:eastAsia="Times New Roman" w:hAnsi="Calibri" w:cs="Calibri"/>
-          <w:color w:val="000000"/>
-          <w:lang w:eastAsia="en-AU"/>
-        </w:rPr>
-        <w:t>TeV</w:t>
-      </w:r>
-      <w:proofErr w:type="spellEnd"/>
-      <w:r>
-        <w:rPr>
-          <w:rFonts w:ascii="Calibri" w:eastAsia="Times New Roman" w:hAnsi="Calibri" w:cs="Calibri"/>
-          <w:color w:val="000000"/>
-          <w:lang w:eastAsia="en-AU"/>
-        </w:rPr>
-        <w:t>, and is therefore the most abundant source of B mesons in the world. It must therefore be able to exploit the large number of $b$ hadrons. As a result, its trigger must be sensitive to a variety of final states. Displaced vertex and high transverse momentum signatures are exploited in order to separate the decays of interest from the background. The momentum and invariant mass resolution of the detector is also required to be high in order to mitigate effects from the combinatorial background. Additionally, the identification of charged particles is essential in flavour physics experiments, in order to, for instance, isolate suppressed decays and for b-quark flavour tagging. The ability to detect photons and charged particles permits the reconstruction of radiative decays, as well as more common ones such as those containing $\pi^{0}$ and $\eta$ mesons in the final state. </w:t>
+        <w:t>The LHCb has a $b\bar{b}$ production cross-section of approximately 500 microbarn at an energy of 13 TeV, and is therefore the most abundant source of B mesons in the world. It must therefore be able to exploit the large number of $b$ hadrons. As a result, its trigger must be sensitive to a variety of final states. Displaced vertex and high transverse momentum signatures are exploited in order to separate the decays of interest from the background. The momentum and invariant mass resolution of the detector is also required to be high in order to mitigate effects from the combinatorial background. Additionally, the identification of charged particles is essential in flavour physics experiments, in order to, for instance, isolate suppressed decays and for b-quark flavour tagging. The ability to detect photons and charged particles permits the reconstruction of radiative decays, as well as more common ones such as those containing $\pi^{0}$ and $\eta$ mesons in the final state. </w:t>
       </w:r>
     </w:p>
     <w:p>
@@ -5202,97 +4546,7 @@
           <w:color w:val="000000"/>
           <w:lang w:eastAsia="en-AU"/>
         </w:rPr>
-        <w:t xml:space="preserve">Data taking at the </w:t>
-      </w:r>
-      <w:proofErr w:type="spellStart"/>
-      <w:r>
-        <w:rPr>
-          <w:rFonts w:ascii="Calibri" w:eastAsia="Times New Roman" w:hAnsi="Calibri" w:cs="Calibri"/>
-          <w:color w:val="000000"/>
-          <w:lang w:eastAsia="en-AU"/>
-        </w:rPr>
-        <w:t>LHCb</w:t>
-      </w:r>
-      <w:proofErr w:type="spellEnd"/>
-      <w:r>
-        <w:rPr>
-          <w:rFonts w:ascii="Calibri" w:eastAsia="Times New Roman" w:hAnsi="Calibri" w:cs="Calibri"/>
-          <w:color w:val="000000"/>
-          <w:lang w:eastAsia="en-AU"/>
-        </w:rPr>
-        <w:t xml:space="preserve"> detector is divided into fills and runs. A fill is a single period of collisions delimited by the announcement of stable beam conditions and the dumping of the beam by the </w:t>
-      </w:r>
-      <w:proofErr w:type="spellStart"/>
-      <w:r>
-        <w:rPr>
-          <w:rFonts w:ascii="Calibri" w:eastAsia="Times New Roman" w:hAnsi="Calibri" w:cs="Calibri"/>
-          <w:color w:val="000000"/>
-          <w:lang w:eastAsia="en-AU"/>
-        </w:rPr>
-        <w:t>LHCb</w:t>
-      </w:r>
-      <w:proofErr w:type="spellEnd"/>
-      <w:r>
-        <w:rPr>
-          <w:rFonts w:ascii="Calibri" w:eastAsia="Times New Roman" w:hAnsi="Calibri" w:cs="Calibri"/>
-          <w:color w:val="000000"/>
-          <w:lang w:eastAsia="en-AU"/>
-        </w:rPr>
-        <w:t xml:space="preserve">; a phase which typically lasts approximately 12 hours. A fill is further divided into runs, each of </w:t>
-      </w:r>
-      <w:proofErr w:type="spellStart"/>
-      <w:r>
-        <w:rPr>
-          <w:rFonts w:ascii="Calibri" w:eastAsia="Times New Roman" w:hAnsi="Calibri" w:cs="Calibri"/>
-          <w:color w:val="000000"/>
-          <w:lang w:eastAsia="en-AU"/>
-        </w:rPr>
-        <w:t>hich</w:t>
-      </w:r>
-      <w:proofErr w:type="spellEnd"/>
-      <w:r>
-        <w:rPr>
-          <w:rFonts w:ascii="Calibri" w:eastAsia="Times New Roman" w:hAnsi="Calibri" w:cs="Calibri"/>
-          <w:color w:val="000000"/>
-          <w:lang w:eastAsia="en-AU"/>
-        </w:rPr>
-        <w:t xml:space="preserve"> lasts a maximum of one </w:t>
-      </w:r>
-      <w:proofErr w:type="spellStart"/>
-      <w:r>
-        <w:rPr>
-          <w:rFonts w:ascii="Calibri" w:eastAsia="Times New Roman" w:hAnsi="Calibri" w:cs="Calibri"/>
-          <w:color w:val="000000"/>
-          <w:lang w:eastAsia="en-AU"/>
-        </w:rPr>
-        <w:t>hour.In</w:t>
-      </w:r>
-      <w:proofErr w:type="spellEnd"/>
-      <w:r>
-        <w:rPr>
-          <w:rFonts w:ascii="Calibri" w:eastAsia="Times New Roman" w:hAnsi="Calibri" w:cs="Calibri"/>
-          <w:color w:val="000000"/>
-          <w:lang w:eastAsia="en-AU"/>
-        </w:rPr>
-        <w:t xml:space="preserve"> order to benefit from the high event rate at the </w:t>
-      </w:r>
-      <w:proofErr w:type="spellStart"/>
-      <w:r>
-        <w:rPr>
-          <w:rFonts w:ascii="Calibri" w:eastAsia="Times New Roman" w:hAnsi="Calibri" w:cs="Calibri"/>
-          <w:color w:val="000000"/>
-          <w:lang w:eastAsia="en-AU"/>
-        </w:rPr>
-        <w:t>LHCb</w:t>
-      </w:r>
-      <w:proofErr w:type="spellEnd"/>
-      <w:r>
-        <w:rPr>
-          <w:rFonts w:ascii="Calibri" w:eastAsia="Times New Roman" w:hAnsi="Calibri" w:cs="Calibri"/>
-          <w:color w:val="000000"/>
-          <w:lang w:eastAsia="en-AU"/>
-        </w:rPr>
-        <w:t>, a high-bandwidth data acquisition system and a robust, and selective trigger system are essential. This chapter describes the key components of the experimental setup, as well as the processes relating to the acquisition and analysis of data from this experiment. </w:t>
+        <w:t>Data taking at the LHCb detector is divided into fills and runs. A fill is a single period of collisions delimited by the announcement of stable beam conditions and the dumping of the beam by the LHCb; a phase which typically lasts approximately 12 hours. A fill is further divided into runs, each of hich lasts a maximum of one hour.In order to benefit from the high event rate at the LHCb, a high-bandwidth data acquisition system and a robust, and selective trigger system are essential. This chapter describes the key components of the experimental setup, as well as the processes relating to the acquisition and analysis of data from this experiment. </w:t>
       </w:r>
     </w:p>
     <w:p>
@@ -5325,31 +4579,7 @@
           <w:u w:val="single"/>
           <w:lang w:eastAsia="en-AU"/>
         </w:rPr>
-        <w:t xml:space="preserve">Structure of the </w:t>
-      </w:r>
-      <w:proofErr w:type="spellStart"/>
-      <w:r>
-        <w:rPr>
-          <w:rFonts w:ascii="Calibri" w:eastAsia="Times New Roman" w:hAnsi="Calibri" w:cs="Calibri"/>
-          <w:b/>
-          <w:bCs/>
-          <w:color w:val="000000"/>
-          <w:u w:val="single"/>
-          <w:lang w:eastAsia="en-AU"/>
-        </w:rPr>
-        <w:t>LHCb</w:t>
-      </w:r>
-      <w:proofErr w:type="spellEnd"/>
-      <w:r>
-        <w:rPr>
-          <w:rFonts w:ascii="Calibri" w:eastAsia="Times New Roman" w:hAnsi="Calibri" w:cs="Calibri"/>
-          <w:b/>
-          <w:bCs/>
-          <w:color w:val="000000"/>
-          <w:u w:val="single"/>
-          <w:lang w:eastAsia="en-AU"/>
-        </w:rPr>
-        <w:t xml:space="preserve"> Detector</w:t>
+        <w:t>Structure of the LHCb Detector</w:t>
       </w:r>
     </w:p>
     <w:p>
@@ -5368,79 +4598,7 @@
           <w:color w:val="000000"/>
           <w:lang w:eastAsia="en-AU"/>
         </w:rPr>
-        <w:t xml:space="preserve">The </w:t>
-      </w:r>
-      <w:proofErr w:type="spellStart"/>
-      <w:r>
-        <w:rPr>
-          <w:rFonts w:ascii="Calibri" w:eastAsia="Times New Roman" w:hAnsi="Calibri" w:cs="Calibri"/>
-          <w:color w:val="000000"/>
-          <w:lang w:eastAsia="en-AU"/>
-        </w:rPr>
-        <w:t>LHCb</w:t>
-      </w:r>
-      <w:proofErr w:type="spellEnd"/>
-      <w:r>
-        <w:rPr>
-          <w:rFonts w:ascii="Calibri" w:eastAsia="Times New Roman" w:hAnsi="Calibri" w:cs="Calibri"/>
-          <w:color w:val="000000"/>
-          <w:lang w:eastAsia="en-AU"/>
-        </w:rPr>
-        <w:t xml:space="preserve"> is a single arm spectrometer with a forward angular coverage from approximately 10 </w:t>
-      </w:r>
-      <w:proofErr w:type="spellStart"/>
-      <w:r>
-        <w:rPr>
-          <w:rFonts w:ascii="Calibri" w:eastAsia="Times New Roman" w:hAnsi="Calibri" w:cs="Calibri"/>
-          <w:color w:val="000000"/>
-          <w:lang w:eastAsia="en-AU"/>
-        </w:rPr>
-        <w:t>mrad</w:t>
-      </w:r>
-      <w:proofErr w:type="spellEnd"/>
-      <w:r>
-        <w:rPr>
-          <w:rFonts w:ascii="Calibri" w:eastAsia="Times New Roman" w:hAnsi="Calibri" w:cs="Calibri"/>
-          <w:color w:val="000000"/>
-          <w:lang w:eastAsia="en-AU"/>
-        </w:rPr>
-        <w:t xml:space="preserve"> to 300 </w:t>
-      </w:r>
-      <w:proofErr w:type="spellStart"/>
-      <w:r>
-        <w:rPr>
-          <w:rFonts w:ascii="Calibri" w:eastAsia="Times New Roman" w:hAnsi="Calibri" w:cs="Calibri"/>
-          <w:color w:val="000000"/>
-          <w:lang w:eastAsia="en-AU"/>
-        </w:rPr>
-        <w:t>mrad</w:t>
-      </w:r>
-      <w:proofErr w:type="spellEnd"/>
-      <w:r>
-        <w:rPr>
-          <w:rFonts w:ascii="Calibri" w:eastAsia="Times New Roman" w:hAnsi="Calibri" w:cs="Calibri"/>
-          <w:color w:val="000000"/>
-          <w:lang w:eastAsia="en-AU"/>
-        </w:rPr>
-        <w:t xml:space="preserve"> in the bending (non-bending) plane and covering the </w:t>
-      </w:r>
-      <w:proofErr w:type="spellStart"/>
-      <w:r>
-        <w:rPr>
-          <w:rFonts w:ascii="Calibri" w:eastAsia="Times New Roman" w:hAnsi="Calibri" w:cs="Calibri"/>
-          <w:color w:val="000000"/>
-          <w:lang w:eastAsia="en-AU"/>
-        </w:rPr>
-        <w:t>pseudorapidity</w:t>
-      </w:r>
-      <w:proofErr w:type="spellEnd"/>
-      <w:r>
-        <w:rPr>
-          <w:rFonts w:ascii="Calibri" w:eastAsia="Times New Roman" w:hAnsi="Calibri" w:cs="Calibri"/>
-          <w:color w:val="000000"/>
-          <w:lang w:eastAsia="en-AU"/>
-        </w:rPr>
-        <w:t xml:space="preserve"> range between 2 and 5. The detector is designed such that the b and $\bar{b}$ hadrons are produced in the same forward or backward cone at high energies, and consists of a high-precision tracking system consisting of the following components:</w:t>
+        <w:t>The LHCb is a single arm spectrometer with a forward angular coverage from approximately 10 mrad to 300 mrad in the bending (non-bending) plane and covering the pseudorapidity range between 2 and 5. The detector is designed such that the b and $\bar{b}$ hadrons are produced in the same forward or backward cone at high energies, and consists of a high-precision tracking system consisting of the following components:</w:t>
       </w:r>
     </w:p>
     <w:p>
@@ -5559,25 +4717,7 @@
           <w:color w:val="000000"/>
           <w:lang w:eastAsia="en-AU"/>
         </w:rPr>
-        <w:t xml:space="preserve">These components are collectively referred to as T-stations. The tracking system provides a measurement of the momentum of charged particles with a relative uncertainty ranging between 0.5% to 1.0% at 200 GeV/c. The other key components that are responsible for measuring the properties of the particles that traverse the detector include the two ring imaging Cherenkov (RICH) detectors, and a calorimeter system comprising of a scintillating-pad (SPD) and </w:t>
-      </w:r>
-      <w:proofErr w:type="spellStart"/>
-      <w:r>
-        <w:rPr>
-          <w:rFonts w:ascii="Calibri" w:eastAsia="Times New Roman" w:hAnsi="Calibri" w:cs="Calibri"/>
-          <w:color w:val="000000"/>
-          <w:lang w:eastAsia="en-AU"/>
-        </w:rPr>
-        <w:t>preshower</w:t>
-      </w:r>
-      <w:proofErr w:type="spellEnd"/>
-      <w:r>
-        <w:rPr>
-          <w:rFonts w:ascii="Calibri" w:eastAsia="Times New Roman" w:hAnsi="Calibri" w:cs="Calibri"/>
-          <w:color w:val="000000"/>
-          <w:lang w:eastAsia="en-AU"/>
-        </w:rPr>
-        <w:t xml:space="preserve"> detectors (PS), as well as electromagnetic and hadronic calorimeters (ECAL and HCAL respectively). A system responsible for detecting muons is also present as part of the experimental setup. Each of the components are described in further detail below</w:t>
+        <w:t>These components are collectively referred to as T-stations. The tracking system provides a measurement of the momentum of charged particles with a relative uncertainty ranging between 0.5% to 1.0% at 200 GeV/c. The other key components that are responsible for measuring the properties of the particles that traverse the detector include the two ring imaging Cherenkov (RICH) detectors, and a calorimeter system comprising of a scintillating-pad (SPD) and preshower detectors (PS), as well as electromagnetic and hadronic calorimeters (ECAL and HCAL respectively). A system responsible for detecting muons is also present as part of the experimental setup. Each of the components are described in further detail below</w:t>
       </w:r>
     </w:p>
     <w:p>
@@ -5618,43 +4758,7 @@
           <w:color w:val="000000"/>
           <w:lang w:eastAsia="en-AU"/>
         </w:rPr>
-        <w:t xml:space="preserve">The VELO is a silicon microstrip detector that surrounds the proton-proton interaction region in the </w:t>
-      </w:r>
-      <w:proofErr w:type="spellStart"/>
-      <w:r>
-        <w:rPr>
-          <w:rFonts w:ascii="Calibri" w:eastAsia="Times New Roman" w:hAnsi="Calibri" w:cs="Calibri"/>
-          <w:color w:val="000000"/>
-          <w:lang w:eastAsia="en-AU"/>
-        </w:rPr>
-        <w:t>LHCb</w:t>
-      </w:r>
-      <w:proofErr w:type="spellEnd"/>
-      <w:r>
-        <w:rPr>
-          <w:rFonts w:ascii="Calibri" w:eastAsia="Times New Roman" w:hAnsi="Calibri" w:cs="Calibri"/>
-          <w:color w:val="000000"/>
-          <w:lang w:eastAsia="en-AU"/>
-        </w:rPr>
-        <w:t xml:space="preserve"> experiment. It provides measurements of track coordinates that enable the identification of the primary interaction and secondary vertices, which are characteristic of b and c-hadron decays. The VELO was designed to optimise the following aspects of the </w:t>
-      </w:r>
-      <w:proofErr w:type="spellStart"/>
-      <w:r>
-        <w:rPr>
-          <w:rFonts w:ascii="Calibri" w:eastAsia="Times New Roman" w:hAnsi="Calibri" w:cs="Calibri"/>
-          <w:color w:val="000000"/>
-          <w:lang w:eastAsia="en-AU"/>
-        </w:rPr>
-        <w:t>LHCb</w:t>
-      </w:r>
-      <w:proofErr w:type="spellEnd"/>
-      <w:r>
-        <w:rPr>
-          <w:rFonts w:ascii="Calibri" w:eastAsia="Times New Roman" w:hAnsi="Calibri" w:cs="Calibri"/>
-          <w:color w:val="000000"/>
-          <w:lang w:eastAsia="en-AU"/>
-        </w:rPr>
-        <w:t xml:space="preserve"> experiment:</w:t>
+        <w:t>The VELO is a silicon microstrip detector that surrounds the proton-proton interaction region in the LHCb experiment. It provides measurements of track coordinates that enable the identification of the primary interaction and secondary vertices, which are characteristic of b and c-hadron decays. The VELO was designed to optimise the following aspects of the LHCb experiment:</w:t>
       </w:r>
     </w:p>
     <w:p>
@@ -5687,79 +4791,7 @@
           <w:color w:val="000000"/>
           <w:lang w:eastAsia="en-AU"/>
         </w:rPr>
-        <w:t xml:space="preserve">The VELO is designed to cover the forward region such that all tracks inside the nominal </w:t>
-      </w:r>
-      <w:proofErr w:type="spellStart"/>
-      <w:r>
-        <w:rPr>
-          <w:rFonts w:ascii="Calibri" w:eastAsia="Times New Roman" w:hAnsi="Calibri" w:cs="Calibri"/>
-          <w:color w:val="000000"/>
-          <w:lang w:eastAsia="en-AU"/>
-        </w:rPr>
-        <w:t>LHCb</w:t>
-      </w:r>
-      <w:proofErr w:type="spellEnd"/>
-      <w:r>
-        <w:rPr>
-          <w:rFonts w:ascii="Calibri" w:eastAsia="Times New Roman" w:hAnsi="Calibri" w:cs="Calibri"/>
-          <w:color w:val="000000"/>
-          <w:lang w:eastAsia="en-AU"/>
-        </w:rPr>
-        <w:t xml:space="preserve"> acceptance of 15-300 </w:t>
-      </w:r>
-      <w:proofErr w:type="spellStart"/>
-      <w:r>
-        <w:rPr>
-          <w:rFonts w:ascii="Calibri" w:eastAsia="Times New Roman" w:hAnsi="Calibri" w:cs="Calibri"/>
-          <w:color w:val="000000"/>
-          <w:lang w:eastAsia="en-AU"/>
-        </w:rPr>
-        <w:t>mrad</w:t>
-      </w:r>
-      <w:proofErr w:type="spellEnd"/>
-      <w:r>
-        <w:rPr>
-          <w:rFonts w:ascii="Calibri" w:eastAsia="Times New Roman" w:hAnsi="Calibri" w:cs="Calibri"/>
-          <w:color w:val="000000"/>
-          <w:lang w:eastAsia="en-AU"/>
-        </w:rPr>
-        <w:t xml:space="preserve"> cross at least three VELO stations. In this way, the detector fully reconstructs roughly 27% of $b\bar{b}$ production for 7 </w:t>
-      </w:r>
-      <w:proofErr w:type="spellStart"/>
-      <w:r>
-        <w:rPr>
-          <w:rFonts w:ascii="Calibri" w:eastAsia="Times New Roman" w:hAnsi="Calibri" w:cs="Calibri"/>
-          <w:color w:val="000000"/>
-          <w:lang w:eastAsia="en-AU"/>
-        </w:rPr>
-        <w:t>TeV</w:t>
-      </w:r>
-      <w:proofErr w:type="spellEnd"/>
-      <w:r>
-        <w:rPr>
-          <w:rFonts w:ascii="Calibri" w:eastAsia="Times New Roman" w:hAnsi="Calibri" w:cs="Calibri"/>
-          <w:color w:val="000000"/>
-          <w:lang w:eastAsia="en-AU"/>
-        </w:rPr>
-        <w:t xml:space="preserve"> proton-proton centre of mass collisions, while covering just 1.8% of the solid angle. The VELO also reconstructs tracks in the forward and backward directions </w:t>
-      </w:r>
-      <w:proofErr w:type="spellStart"/>
-      <w:r>
-        <w:rPr>
-          <w:rFonts w:ascii="Calibri" w:eastAsia="Times New Roman" w:hAnsi="Calibri" w:cs="Calibri"/>
-          <w:color w:val="000000"/>
-          <w:lang w:eastAsia="en-AU"/>
-        </w:rPr>
-        <w:t>hich</w:t>
-      </w:r>
-      <w:proofErr w:type="spellEnd"/>
-      <w:r>
-        <w:rPr>
-          <w:rFonts w:ascii="Calibri" w:eastAsia="Times New Roman" w:hAnsi="Calibri" w:cs="Calibri"/>
-          <w:color w:val="000000"/>
-          <w:lang w:eastAsia="en-AU"/>
-        </w:rPr>
-        <w:t xml:space="preserve"> do not have momentum information, but are useful to improve the primary vertex reconstruction</w:t>
+        <w:t>The VELO is designed to cover the forward region such that all tracks inside the nominal LHCb acceptance of 15-300 mrad cross at least three VELO stations. In this way, the detector fully reconstructs roughly 27% of $b\bar{b}$ production for 7 TeV proton-proton centre of mass collisions, while covering just 1.8% of the solid angle. The VELO also reconstructs tracks in the forward and backward directions hich do not have momentum information, but are useful to improve the primary vertex reconstruction</w:t>
       </w:r>
     </w:p>
     <w:p>
@@ -5825,25 +4857,7 @@
           <w:color w:val="000000"/>
           <w:lang w:eastAsia="en-AU"/>
         </w:rPr>
-        <w:t xml:space="preserve"> </w:t>
-      </w:r>
-      <w:proofErr w:type="spellStart"/>
-      <w:r>
-        <w:rPr>
-          <w:rFonts w:ascii="Calibri" w:eastAsia="Times New Roman" w:hAnsi="Calibri" w:cs="Calibri"/>
-          <w:color w:val="000000"/>
-          <w:lang w:eastAsia="en-AU"/>
-        </w:rPr>
-        <w:t>LHCb</w:t>
-      </w:r>
-      <w:proofErr w:type="spellEnd"/>
-      <w:r>
-        <w:rPr>
-          <w:rFonts w:ascii="Calibri" w:eastAsia="Times New Roman" w:hAnsi="Calibri" w:cs="Calibri"/>
-          <w:color w:val="000000"/>
-          <w:lang w:eastAsia="en-AU"/>
-        </w:rPr>
-        <w:t xml:space="preserve"> has studied decay modes with up to six charged tracks in the final state. This relies on the highly efficient cluster reconstruction in the VELO since the track reconstruction efficiency losses are transmitted as the sixth power. The cluster reconstruction efficiency in the VELO is paramount, both for the selection of those tracks, as six measurements per track are required, and for efficient pattern recognition and fake track rejection. </w:t>
+        <w:t xml:space="preserve"> LHCb has studied decay modes with up to six charged tracks in the final state. This relies on the highly efficient cluster reconstruction in the VELO since the track reconstruction efficiency losses are transmitted as the sixth power. The cluster reconstruction efficiency in the VELO is paramount, both for the selection of those tracks, as six measurements per track are required, and for efficient pattern recognition and fake track rejection. </w:t>
       </w:r>
     </w:p>
     <w:p>
@@ -5876,25 +4890,7 @@
           <w:color w:val="000000"/>
           <w:lang w:eastAsia="en-AU"/>
         </w:rPr>
-        <w:t xml:space="preserve"> Excellent vertex resolution is essential to the </w:t>
-      </w:r>
-      <w:proofErr w:type="spellStart"/>
-      <w:r>
-        <w:rPr>
-          <w:rFonts w:ascii="Calibri" w:eastAsia="Times New Roman" w:hAnsi="Calibri" w:cs="Calibri"/>
-          <w:color w:val="000000"/>
-          <w:lang w:eastAsia="en-AU"/>
-        </w:rPr>
-        <w:t>LHCb</w:t>
-      </w:r>
-      <w:proofErr w:type="spellEnd"/>
-      <w:r>
-        <w:rPr>
-          <w:rFonts w:ascii="Calibri" w:eastAsia="Times New Roman" w:hAnsi="Calibri" w:cs="Calibri"/>
-          <w:color w:val="000000"/>
-          <w:lang w:eastAsia="en-AU"/>
-        </w:rPr>
-        <w:t xml:space="preserve"> physics programme. Most analyses rely heavily on selection cuts on the distance with which tracks approach the primary vertex (i.e. the impact parameter). The impact parameter resolution was optimised by positioning the VELO sensors as close to the LHC beam as permitted by safety consideration, having a small inter-strip pitch at the inside of the sensors, and minimising the amount of material traversed by a particle before the first measured hits in the VELO</w:t>
+        <w:t xml:space="preserve"> Excellent vertex resolution is essential to the LHCb physics programme. Most analyses rely heavily on selection cuts on the distance with which tracks approach the primary vertex (i.e. the impact parameter). The impact parameter resolution was optimised by positioning the VELO sensors as close to the LHC beam as permitted by safety consideration, having a small inter-strip pitch at the inside of the sensors, and minimising the amount of material traversed by a particle before the first measured hits in the VELO</w:t>
       </w:r>
     </w:p>
     <w:p>
@@ -5979,43 +4975,7 @@
           <w:color w:val="000000"/>
           <w:lang w:eastAsia="en-AU"/>
         </w:rPr>
-        <w:t xml:space="preserve">The two Ring Image Cherenkov (RICH) detectors, named RICH1 and RICH2 are responsible for the identification of charged hadrons (e.g. pions, kaons, and protons). RICH1 covers the low and intermediate momentum region (i.e. 2-40 GeV/c) over the full spectrometer angular acceptance of 25-300 </w:t>
-      </w:r>
-      <w:proofErr w:type="spellStart"/>
-      <w:r>
-        <w:rPr>
-          <w:rFonts w:ascii="Calibri" w:eastAsia="Times New Roman" w:hAnsi="Calibri" w:cs="Calibri"/>
-          <w:color w:val="000000"/>
-          <w:lang w:eastAsia="en-AU"/>
-        </w:rPr>
-        <w:t>mrad</w:t>
-      </w:r>
-      <w:proofErr w:type="spellEnd"/>
-      <w:r>
-        <w:rPr>
-          <w:rFonts w:ascii="Calibri" w:eastAsia="Times New Roman" w:hAnsi="Calibri" w:cs="Calibri"/>
-          <w:color w:val="000000"/>
-          <w:lang w:eastAsia="en-AU"/>
-        </w:rPr>
-        <w:t xml:space="preserve">, while RICH2 covers the high-momentum region 15-100 GeV/c over the angular range 15-120 </w:t>
-      </w:r>
-      <w:proofErr w:type="spellStart"/>
-      <w:r>
-        <w:rPr>
-          <w:rFonts w:ascii="Calibri" w:eastAsia="Times New Roman" w:hAnsi="Calibri" w:cs="Calibri"/>
-          <w:color w:val="000000"/>
-          <w:lang w:eastAsia="en-AU"/>
-        </w:rPr>
-        <w:t>mrad</w:t>
-      </w:r>
-      <w:proofErr w:type="spellEnd"/>
-      <w:r>
-        <w:rPr>
-          <w:rFonts w:ascii="Calibri" w:eastAsia="Times New Roman" w:hAnsi="Calibri" w:cs="Calibri"/>
-          <w:color w:val="000000"/>
-          <w:lang w:eastAsia="en-AU"/>
-        </w:rPr>
-        <w:t>.</w:t>
+        <w:t>The two Ring Image Cherenkov (RICH) detectors, named RICH1 and RICH2 are responsible for the identification of charged hadrons (e.g. pions, kaons, and protons). RICH1 covers the low and intermediate momentum region (i.e. 2-40 GeV/c) over the full spectrometer angular acceptance of 25-300 mrad, while RICH2 covers the high-momentum region 15-100 GeV/c over the angular range 15-120 mrad.</w:t>
       </w:r>
     </w:p>
     <w:p>
@@ -6645,133 +5605,7 @@
           <w:color w:val="000000"/>
           <w:lang w:eastAsia="en-AU"/>
         </w:rPr>
-        <w:t xml:space="preserve">Three regions have been labelled in the diagram below (inner, middle and outer), depending on the distance of the cells to the beam-pipe. The cell size is such that the SPD-PS-ECAL system is projective, as seen from the interaction point. In addition, the outer dimensions of the ECAL match </w:t>
-      </w:r>
-      <w:proofErr w:type="spellStart"/>
-      <w:r>
-        <w:rPr>
-          <w:rFonts w:ascii="Calibri" w:eastAsia="Times New Roman" w:hAnsi="Calibri" w:cs="Calibri"/>
-          <w:color w:val="000000"/>
-          <w:lang w:eastAsia="en-AU"/>
-        </w:rPr>
-        <w:t>projectively</w:t>
-      </w:r>
-      <w:proofErr w:type="spellEnd"/>
-      <w:r>
-        <w:rPr>
-          <w:rFonts w:ascii="Calibri" w:eastAsia="Times New Roman" w:hAnsi="Calibri" w:cs="Calibri"/>
-          <w:color w:val="000000"/>
-          <w:lang w:eastAsia="en-AU"/>
-        </w:rPr>
-        <w:t xml:space="preserve"> with those of the tracking system $\theta_{x} &lt; 300 </w:t>
-      </w:r>
-      <w:proofErr w:type="spellStart"/>
-      <w:r>
-        <w:rPr>
-          <w:rFonts w:ascii="Calibri" w:eastAsia="Times New Roman" w:hAnsi="Calibri" w:cs="Calibri"/>
-          <w:color w:val="000000"/>
-          <w:lang w:eastAsia="en-AU"/>
-        </w:rPr>
-        <w:t>mrad</w:t>
-      </w:r>
-      <w:proofErr w:type="spellEnd"/>
-      <w:r>
-        <w:rPr>
-          <w:rFonts w:ascii="Calibri" w:eastAsia="Times New Roman" w:hAnsi="Calibri" w:cs="Calibri"/>
-          <w:color w:val="000000"/>
-          <w:lang w:eastAsia="en-AU"/>
-        </w:rPr>
-        <w:t xml:space="preserve">$ and $\theta_{y} &lt; 250 </w:t>
-      </w:r>
-      <w:proofErr w:type="spellStart"/>
-      <w:r>
-        <w:rPr>
-          <w:rFonts w:ascii="Calibri" w:eastAsia="Times New Roman" w:hAnsi="Calibri" w:cs="Calibri"/>
-          <w:color w:val="000000"/>
-          <w:lang w:eastAsia="en-AU"/>
-        </w:rPr>
-        <w:t>mrad</w:t>
-      </w:r>
-      <w:proofErr w:type="spellEnd"/>
-      <w:r>
-        <w:rPr>
-          <w:rFonts w:ascii="Calibri" w:eastAsia="Times New Roman" w:hAnsi="Calibri" w:cs="Calibri"/>
-          <w:color w:val="000000"/>
-          <w:lang w:eastAsia="en-AU"/>
-        </w:rPr>
-        <w:t>$ while the inner angular acceptance of ECAL is limited to $\theta_{</w:t>
-      </w:r>
-      <w:proofErr w:type="spellStart"/>
-      <w:r>
-        <w:rPr>
-          <w:rFonts w:ascii="Calibri" w:eastAsia="Times New Roman" w:hAnsi="Calibri" w:cs="Calibri"/>
-          <w:color w:val="000000"/>
-          <w:lang w:eastAsia="en-AU"/>
-        </w:rPr>
-        <w:t>x,y</w:t>
-      </w:r>
-      <w:proofErr w:type="spellEnd"/>
-      <w:r>
-        <w:rPr>
-          <w:rFonts w:ascii="Calibri" w:eastAsia="Times New Roman" w:hAnsi="Calibri" w:cs="Calibri"/>
-          <w:color w:val="000000"/>
-          <w:lang w:eastAsia="en-AU"/>
-        </w:rPr>
-        <w:t xml:space="preserve">} &gt; 25 </w:t>
-      </w:r>
-      <w:proofErr w:type="spellStart"/>
-      <w:r>
-        <w:rPr>
-          <w:rFonts w:ascii="Calibri" w:eastAsia="Times New Roman" w:hAnsi="Calibri" w:cs="Calibri"/>
-          <w:color w:val="000000"/>
-          <w:lang w:eastAsia="en-AU"/>
-        </w:rPr>
-        <w:t>mrad</w:t>
-      </w:r>
-      <w:proofErr w:type="spellEnd"/>
-      <w:r>
-        <w:rPr>
-          <w:rFonts w:ascii="Calibri" w:eastAsia="Times New Roman" w:hAnsi="Calibri" w:cs="Calibri"/>
-          <w:color w:val="000000"/>
-          <w:lang w:eastAsia="en-AU"/>
-        </w:rPr>
-        <w:t xml:space="preserve">$ around the beam pipe, where $\theta_{x}$ and $\theta_{y}$ are the polar angles in the </w:t>
-      </w:r>
-      <w:proofErr w:type="spellStart"/>
-      <w:r>
-        <w:rPr>
-          <w:rFonts w:ascii="Calibri" w:eastAsia="Times New Roman" w:hAnsi="Calibri" w:cs="Calibri"/>
-          <w:color w:val="000000"/>
-          <w:lang w:eastAsia="en-AU"/>
-        </w:rPr>
-        <w:t>LHCb</w:t>
-      </w:r>
-      <w:proofErr w:type="spellEnd"/>
-      <w:r>
-        <w:rPr>
-          <w:rFonts w:ascii="Calibri" w:eastAsia="Times New Roman" w:hAnsi="Calibri" w:cs="Calibri"/>
-          <w:color w:val="000000"/>
-          <w:lang w:eastAsia="en-AU"/>
-        </w:rPr>
-        <w:t xml:space="preserve"> frame in which (</w:t>
-      </w:r>
-      <w:proofErr w:type="spellStart"/>
-      <w:r>
-        <w:rPr>
-          <w:rFonts w:ascii="Calibri" w:eastAsia="Times New Roman" w:hAnsi="Calibri" w:cs="Calibri"/>
-          <w:color w:val="000000"/>
-          <w:lang w:eastAsia="en-AU"/>
-        </w:rPr>
-        <w:t>x,y</w:t>
-      </w:r>
-      <w:proofErr w:type="spellEnd"/>
-      <w:r>
-        <w:rPr>
-          <w:rFonts w:ascii="Calibri" w:eastAsia="Times New Roman" w:hAnsi="Calibri" w:cs="Calibri"/>
-          <w:color w:val="000000"/>
-          <w:lang w:eastAsia="en-AU"/>
-        </w:rPr>
-        <w:t>) is the plane perpendicular to the beam axis. The ECAL front surface is located approximately 12.5 m from the interaction point.  The energy resolution of the ECAL for a given cell, measured with test-beam electrons is parameterised as:</w:t>
+        <w:t>Three regions have been labelled in the diagram below (inner, middle and outer), depending on the distance of the cells to the beam-pipe. The cell size is such that the SPD-PS-ECAL system is projective, as seen from the interaction point. In addition, the outer dimensions of the ECAL match projectively with those of the tracking system $\theta_{x} &lt; 300 mrad$ and $\theta_{y} &lt; 250 mrad$ while the inner angular acceptance of ECAL is limited to $\theta_{x,y} &gt; 25 mrad$ around the beam pipe, where $\theta_{x}$ and $\theta_{y}$ are the polar angles in the LHCb frame in which (x,y) is the plane perpendicular to the beam axis. The ECAL front surface is located approximately 12.5 m from the interaction point.  The energy resolution of the ECAL for a given cell, measured with test-beam electrons is parameterised as:</w:t>
       </w:r>
     </w:p>
     <w:p>
@@ -6801,25 +5635,7 @@
           <w:color w:val="000000"/>
           <w:lang w:eastAsia="en-AU"/>
         </w:rPr>
-        <w:t xml:space="preserve">Here, $E$ is the particle energy in GeV, $\theta$ is the angle between the beam axis and a line from the </w:t>
-      </w:r>
-      <w:proofErr w:type="spellStart"/>
-      <w:r>
-        <w:rPr>
-          <w:rFonts w:ascii="Calibri" w:eastAsia="Times New Roman" w:hAnsi="Calibri" w:cs="Calibri"/>
-          <w:color w:val="000000"/>
-          <w:lang w:eastAsia="en-AU"/>
-        </w:rPr>
-        <w:t>LHCb</w:t>
-      </w:r>
-      <w:proofErr w:type="spellEnd"/>
-      <w:r>
-        <w:rPr>
-          <w:rFonts w:ascii="Calibri" w:eastAsia="Times New Roman" w:hAnsi="Calibri" w:cs="Calibri"/>
-          <w:color w:val="000000"/>
-          <w:lang w:eastAsia="en-AU"/>
-        </w:rPr>
-        <w:t xml:space="preserve"> interaction point and the centre of the ECAL cell. The second contribution is the constant term (corresponding to mis-calibration, non-linearities, leakage, etc.) while the third one is due to the noise of the electronics, which is evaluated on average to 1.2 </w:t>
+        <w:t xml:space="preserve">Here, $E$ is the particle energy in GeV, $\theta$ is the angle between the beam axis and a line from the LHCb interaction point and the centre of the ECAL cell. The second contribution is the constant term (corresponding to mis-calibration, non-linearities, leakage, etc.) while the third one is due to the noise of the electronics, which is evaluated on average to 1.2 </w:t>
       </w:r>
       <w:r>
         <w:rPr>
@@ -7039,25 +5855,7 @@
           <w:color w:val="000000"/>
           <w:lang w:eastAsia="en-AU"/>
         </w:rPr>
-        <w:t xml:space="preserve">The </w:t>
-      </w:r>
-      <w:proofErr w:type="spellStart"/>
-      <w:r>
-        <w:rPr>
-          <w:rFonts w:ascii="Calibri" w:eastAsia="Times New Roman" w:hAnsi="Calibri" w:cs="Calibri"/>
-          <w:color w:val="000000"/>
-          <w:lang w:eastAsia="en-AU"/>
-        </w:rPr>
-        <w:t>LHCb</w:t>
-      </w:r>
-      <w:proofErr w:type="spellEnd"/>
-      <w:r>
-        <w:rPr>
-          <w:rFonts w:ascii="Calibri" w:eastAsia="Times New Roman" w:hAnsi="Calibri" w:cs="Calibri"/>
-          <w:color w:val="000000"/>
-          <w:lang w:eastAsia="en-AU"/>
-        </w:rPr>
-        <w:t xml:space="preserve"> dipole magnet is a </w:t>
+        <w:t xml:space="preserve">The LHCb dipole magnet is a </w:t>
       </w:r>
       <w:r>
         <w:rPr>
@@ -7099,43 +5897,7 @@
           <w:color w:val="000000"/>
           <w:lang w:eastAsia="en-AU"/>
         </w:rPr>
-        <w:t xml:space="preserve">The measurements cover the forward acceptance of $\pm 250$ </w:t>
-      </w:r>
-      <w:proofErr w:type="spellStart"/>
-      <w:r>
-        <w:rPr>
-          <w:rFonts w:ascii="Calibri" w:eastAsia="Times New Roman" w:hAnsi="Calibri" w:cs="Calibri"/>
-          <w:color w:val="000000"/>
-          <w:lang w:eastAsia="en-AU"/>
-        </w:rPr>
-        <w:t>mrad</w:t>
-      </w:r>
-      <w:proofErr w:type="spellEnd"/>
-      <w:r>
-        <w:rPr>
-          <w:rFonts w:ascii="Calibri" w:eastAsia="Times New Roman" w:hAnsi="Calibri" w:cs="Calibri"/>
-          <w:color w:val="000000"/>
-          <w:lang w:eastAsia="en-AU"/>
-        </w:rPr>
-        <w:t xml:space="preserve"> vertically and of $\pm 300 $ </w:t>
-      </w:r>
-      <w:proofErr w:type="spellStart"/>
-      <w:r>
-        <w:rPr>
-          <w:rFonts w:ascii="Calibri" w:eastAsia="Times New Roman" w:hAnsi="Calibri" w:cs="Calibri"/>
-          <w:color w:val="000000"/>
-          <w:lang w:eastAsia="en-AU"/>
-        </w:rPr>
-        <w:t>mrad</w:t>
-      </w:r>
-      <w:proofErr w:type="spellEnd"/>
-      <w:r>
-        <w:rPr>
-          <w:rFonts w:ascii="Calibri" w:eastAsia="Times New Roman" w:hAnsi="Calibri" w:cs="Calibri"/>
-          <w:color w:val="000000"/>
-          <w:lang w:eastAsia="en-AU"/>
-        </w:rPr>
-        <w:t xml:space="preserve"> horizontally. The magnet consists of saddle-shaped coils in a window-frame yoke with sloping poles in order to match the required detector acceptance, and has an integrated field of 4 Tm for tracks of 10 m length. This</w:t>
+        <w:t>The measurements cover the forward acceptance of $\pm 250$ mrad vertically and of $\pm 300 $ mrad horizontally. The magnet consists of saddle-shaped coils in a window-frame yoke with sloping poles in order to match the required detector acceptance, and has an integrated field of 4 Tm for tracks of 10 m length. This</w:t>
       </w:r>
       <w:r>
         <w:rPr>
@@ -7151,25 +5913,7 @@
           <w:color w:val="000000"/>
           <w:lang w:eastAsia="en-AU"/>
         </w:rPr>
-        <w:t xml:space="preserve">contains two identical coils of conical saddle shape, weighing 54 tons, that are placed symmetrically to each other. Each coil consists of 15 pancakes arranged in five triplets and produced of pure Al-99.7 hollow conductor in an annealed state with a central cooling tunnel of 25 mm diameter. Cast aluminium clamps are used to hold together the triplets making up the coils, and to support and centre the coils with respect to the measured mechanical axis of the iron poles with tolerances of several </w:t>
-      </w:r>
-      <w:proofErr w:type="spellStart"/>
-      <w:r>
-        <w:rPr>
-          <w:rFonts w:ascii="Calibri" w:eastAsia="Times New Roman" w:hAnsi="Calibri" w:cs="Calibri"/>
-          <w:color w:val="000000"/>
-          <w:lang w:eastAsia="en-AU"/>
-        </w:rPr>
-        <w:t>millimeters</w:t>
-      </w:r>
-      <w:proofErr w:type="spellEnd"/>
-      <w:r>
-        <w:rPr>
-          <w:rFonts w:ascii="Calibri" w:eastAsia="Times New Roman" w:hAnsi="Calibri" w:cs="Calibri"/>
-          <w:color w:val="000000"/>
-          <w:lang w:eastAsia="en-AU"/>
-        </w:rPr>
-        <w:t xml:space="preserve">. </w:t>
+        <w:t xml:space="preserve">contains two identical coils of conical saddle shape, weighing 54 tons, that are placed symmetrically to each other. Each coil consists of 15 pancakes arranged in five triplets and produced of pure Al-99.7 hollow conductor in an annealed state with a central cooling tunnel of 25 mm diameter. Cast aluminium clamps are used to hold together the triplets making up the coils, and to support and centre the coils with respect to the measured mechanical axis of the iron poles with tolerances of several millimeters. </w:t>
       </w:r>
     </w:p>
     <w:p>
@@ -7336,74 +6080,26 @@
           <w:u w:val="single"/>
           <w:lang w:eastAsia="en-AU"/>
         </w:rPr>
-        <w:t xml:space="preserve">The </w:t>
-      </w:r>
-      <w:proofErr w:type="spellStart"/>
-      <w:r>
-        <w:rPr>
-          <w:b/>
-          <w:bCs/>
-          <w:u w:val="single"/>
-          <w:lang w:eastAsia="en-AU"/>
-        </w:rPr>
-        <w:t>LHCb</w:t>
-      </w:r>
-      <w:proofErr w:type="spellEnd"/>
-      <w:r>
-        <w:rPr>
-          <w:b/>
-          <w:bCs/>
-          <w:u w:val="single"/>
-          <w:lang w:eastAsia="en-AU"/>
-        </w:rPr>
-        <w:t xml:space="preserve"> Data Flow</w:t>
-      </w:r>
-    </w:p>
-    <w:p>
-      <w:pPr>
-        <w:rPr>
-          <w:lang w:eastAsia="en-AU"/>
-        </w:rPr>
-      </w:pPr>
-      <w:r>
-        <w:rPr>
-          <w:lang w:eastAsia="en-AU"/>
-        </w:rPr>
-        <w:t xml:space="preserve">The </w:t>
-      </w:r>
-      <w:proofErr w:type="spellStart"/>
-      <w:r>
-        <w:rPr>
-          <w:lang w:eastAsia="en-AU"/>
-        </w:rPr>
-        <w:t>LHCb</w:t>
-      </w:r>
-      <w:proofErr w:type="spellEnd"/>
-      <w:r>
-        <w:rPr>
-          <w:lang w:eastAsia="en-AU"/>
-        </w:rPr>
-        <w:t xml:space="preserve"> is provided with approximately 40 million proton-proton collisions by the LHC every second. If all of this data were to be stored, one would be recording approximately 1 TB of data every second</w:t>
-      </w:r>
-      <w:r>
-        <w:rPr>
-          <w:lang w:eastAsia="en-AU"/>
-        </w:rPr>
-        <w:t xml:space="preserve"> (a large amount of data). The data needs to be filtered in order to keep only the events that contain something interesting. The </w:t>
-      </w:r>
-      <w:proofErr w:type="spellStart"/>
-      <w:r>
-        <w:rPr>
-          <w:lang w:eastAsia="en-AU"/>
-        </w:rPr>
-        <w:t>LHCb</w:t>
-      </w:r>
-      <w:proofErr w:type="spellEnd"/>
-      <w:r>
-        <w:rPr>
-          <w:lang w:eastAsia="en-AU"/>
-        </w:rPr>
-        <w:t xml:space="preserve"> data flow proceeds as follows:</w:t>
+        <w:t>The LHCb Data Flow</w:t>
+      </w:r>
+    </w:p>
+    <w:p>
+      <w:pPr>
+        <w:rPr>
+          <w:lang w:eastAsia="en-AU"/>
+        </w:rPr>
+      </w:pPr>
+      <w:r>
+        <w:rPr>
+          <w:lang w:eastAsia="en-AU"/>
+        </w:rPr>
+        <w:t>The LHCb is provided with approximately 40 million proton-proton collisions by the LHC every second. If all of this data were to be stored, one would be recording approximately 1 TB of data every second</w:t>
+      </w:r>
+      <w:r>
+        <w:rPr>
+          <w:lang w:eastAsia="en-AU"/>
+        </w:rPr>
+        <w:t xml:space="preserve"> (a large amount of data). The data needs to be filtered in order to keep only the events that contain something interesting. The LHCb data flow proceeds as follows:</w:t>
       </w:r>
     </w:p>
     <w:p>
@@ -7541,55 +6237,13 @@
         <w:rPr>
           <w:lang w:eastAsia="en-AU"/>
         </w:rPr>
-        <w:t>The simulation of proton-proton collisions, and the hadronization and decay of the resulting particles, are controlled by the Gauss application, which is responsible for calling the various Monte Carlo generators that are supported such as Pythia (</w:t>
-      </w:r>
-      <w:proofErr w:type="spellStart"/>
-      <w:r>
-        <w:rPr>
-          <w:lang w:eastAsia="en-AU"/>
-        </w:rPr>
-        <w:t>LHCb</w:t>
-      </w:r>
-      <w:proofErr w:type="spellEnd"/>
-      <w:r>
-        <w:rPr>
-          <w:lang w:eastAsia="en-AU"/>
-        </w:rPr>
-        <w:t xml:space="preserve"> default) and POWHEG, and for controlling </w:t>
-      </w:r>
-      <w:proofErr w:type="spellStart"/>
-      <w:r>
-        <w:rPr>
-          <w:lang w:eastAsia="en-AU"/>
-        </w:rPr>
-        <w:t>EvtGen</w:t>
-      </w:r>
-      <w:proofErr w:type="spellEnd"/>
-      <w:r>
-        <w:rPr>
-          <w:lang w:eastAsia="en-AU"/>
-        </w:rPr>
-        <w:t xml:space="preserve"> and Geant4.</w:t>
-      </w:r>
-      <w:r>
-        <w:rPr>
-          <w:lang w:eastAsia="en-AU"/>
-        </w:rPr>
-        <w:t xml:space="preserve"> </w:t>
-      </w:r>
-      <w:proofErr w:type="spellStart"/>
-      <w:r>
-        <w:rPr>
-          <w:lang w:eastAsia="en-AU"/>
-        </w:rPr>
-        <w:t>EvtGen</w:t>
-      </w:r>
-      <w:proofErr w:type="spellEnd"/>
-      <w:r>
-        <w:rPr>
-          <w:lang w:eastAsia="en-AU"/>
-        </w:rPr>
-        <w:t xml:space="preserve"> describes the decay of simulated particles, whilst Geant4 is used to simulate the propagation and interaction of particles through and with the detector</w:t>
+        <w:t>The simulation of proton-proton collisions, and the hadronization and decay of the resulting particles, are controlled by the Gauss application, which is responsible for calling the various Monte Carlo generators that are supported such as Pythia (LHCb default) and POWHEG, and for controlling EvtGen and Geant4.</w:t>
+      </w:r>
+      <w:r>
+        <w:rPr>
+          <w:lang w:eastAsia="en-AU"/>
+        </w:rPr>
+        <w:t xml:space="preserve"> EvtGen describes the decay of simulated particles, whilst Geant4 is used to simulate the propagation and interaction of particles through and with the detector</w:t>
       </w:r>
     </w:p>
     <w:p>
@@ -8248,21 +6902,7 @@
         <w:rPr>
           <w:lang w:eastAsia="en-AU"/>
         </w:rPr>
-        <w:t xml:space="preserve">Geant4 is an object-oriented simulation toolkit that has been developed to address the demand for large scale, accurate and comprehensive simulations of the particle detectors used in the experiments, owing to the escalating size, complexity and sensitivity of the detectors and </w:t>
-      </w:r>
-      <w:proofErr w:type="spellStart"/>
-      <w:r>
-        <w:rPr>
-          <w:lang w:eastAsia="en-AU"/>
-        </w:rPr>
-        <w:t>fueled</w:t>
-      </w:r>
-      <w:proofErr w:type="spellEnd"/>
-      <w:r>
-        <w:rPr>
-          <w:lang w:eastAsia="en-AU"/>
-        </w:rPr>
-        <w:t xml:space="preserve"> by the availability of moderate-cost, high-capacity computer systems on which larger and more complex simulations become possible. The toolkit provides a diverse, wide-ranging, yet cohesive set of software components which can be employed in a variety of settings. </w:t>
+        <w:t xml:space="preserve">Geant4 is an object-oriented simulation toolkit that has been developed to address the demand for large scale, accurate and comprehensive simulations of the particle detectors used in the experiments, owing to the escalating size, complexity and sensitivity of the detectors and fueled by the availability of moderate-cost, high-capacity computer systems on which larger and more complex simulations become possible. The toolkit provides a diverse, wide-ranging, yet cohesive set of software components which can be employed in a variety of settings. </w:t>
       </w:r>
     </w:p>
     <w:p>
@@ -8336,21 +6976,7 @@
         <w:rPr>
           <w:lang w:eastAsia="en-AU"/>
         </w:rPr>
-        <w:t xml:space="preserve">is transparent, and open to user validation. It should enable the user to comprehend, customise, and extend it in all domains. Its modular architecture should also allow the user to choose only the desired components. This leads to a hierarchical and modular structure for the toolkit as depicted in the diagram below (sub-domains are linked by a </w:t>
-      </w:r>
-      <w:proofErr w:type="spellStart"/>
-      <w:r>
-        <w:rPr>
-          <w:lang w:eastAsia="en-AU"/>
-        </w:rPr>
-        <w:t>uni</w:t>
-      </w:r>
-      <w:proofErr w:type="spellEnd"/>
-      <w:r>
-        <w:rPr>
-          <w:lang w:eastAsia="en-AU"/>
-        </w:rPr>
-        <w:t>-directional flow of dependencies). The key domains of the simulation of the passage of particles through matter are:</w:t>
+        <w:t>is transparent, and open to user validation. It should enable the user to comprehend, customise, and extend it in all domains. Its modular architecture should also allow the user to choose only the desired components. This leads to a hierarchical and modular structure for the toolkit as depicted in the diagram below (sub-domains are linked by a uni-directional flow of dependencies). The key domains of the simulation of the passage of particles through matter are:</w:t>
       </w:r>
     </w:p>
     <w:p>
@@ -8582,49 +7208,7 @@
         <w:rPr>
           <w:lang w:eastAsia="en-AU"/>
         </w:rPr>
-        <w:t xml:space="preserve">The Pythia program is a standard tool for the generation of high-energy collisions, comprising a coherent set of physics models for the evolution from a few-body hard process to a complex </w:t>
-      </w:r>
-      <w:proofErr w:type="spellStart"/>
-      <w:r>
-        <w:rPr>
-          <w:lang w:eastAsia="en-AU"/>
-        </w:rPr>
-        <w:t>multihadronic</w:t>
-      </w:r>
-      <w:proofErr w:type="spellEnd"/>
-      <w:r>
-        <w:rPr>
-          <w:lang w:eastAsia="en-AU"/>
-        </w:rPr>
-        <w:t xml:space="preserve"> final state. It contains a library of hard processes and models for initial and final-state </w:t>
-      </w:r>
-      <w:proofErr w:type="spellStart"/>
-      <w:r>
-        <w:rPr>
-          <w:lang w:eastAsia="en-AU"/>
-        </w:rPr>
-        <w:t>parton</w:t>
-      </w:r>
-      <w:proofErr w:type="spellEnd"/>
-      <w:r>
-        <w:rPr>
-          <w:lang w:eastAsia="en-AU"/>
-        </w:rPr>
-        <w:t xml:space="preserve"> showers, multiple </w:t>
-      </w:r>
-      <w:proofErr w:type="spellStart"/>
-      <w:r>
-        <w:rPr>
-          <w:lang w:eastAsia="en-AU"/>
-        </w:rPr>
-        <w:t>parton-parton</w:t>
-      </w:r>
-      <w:proofErr w:type="spellEnd"/>
-      <w:r>
-        <w:rPr>
-          <w:lang w:eastAsia="en-AU"/>
-        </w:rPr>
-        <w:t xml:space="preserve"> interactions, beam remnants, string fragmentation and particle decays. It also has a set of utilities and interfaces to external fragmentation and particle decays. It also has a set of utilities and interfaces to external programs. Pythia 8 represents a complete rewrite in C++, while its predecessors were written in Fortran</w:t>
+        <w:t>The Pythia program is a standard tool for the generation of high-energy collisions, comprising a coherent set of physics models for the evolution from a few-body hard process to a complex multihadronic final state. It contains a library of hard processes and models for initial and final-state parton showers, multiple parton-parton interactions, beam remnants, string fragmentation and particle decays. It also has a set of utilities and interfaces to external fragmentation and particle decays. It also has a set of utilities and interfaces to external programs. Pythia 8 represents a complete rewrite in C++, while its predecessors were written in Fortran</w:t>
       </w:r>
     </w:p>
     <w:p>
@@ -8650,21 +7234,7 @@
         <w:rPr>
           <w:lang w:eastAsia="en-AU"/>
         </w:rPr>
-        <w:t xml:space="preserve">The hard processes, </w:t>
-      </w:r>
-      <w:proofErr w:type="spellStart"/>
-      <w:r>
-        <w:rPr>
-          <w:lang w:eastAsia="en-AU"/>
-        </w:rPr>
-        <w:t>parton</w:t>
-      </w:r>
-      <w:proofErr w:type="spellEnd"/>
-      <w:r>
-        <w:rPr>
-          <w:lang w:eastAsia="en-AU"/>
-        </w:rPr>
-        <w:t xml:space="preserve"> showers, multiple interactions, beam remnants, and hadronization (i.e. the physics topics) that are to come together in a complete event generator can crudely be subdivided into three stages:</w:t>
+        <w:t>The hard processes, parton showers, multiple interactions, beam remnants, and hadronization (i.e. the physics topics) that are to come together in a complete event generator can crudely be subdivided into three stages:</w:t>
       </w:r>
     </w:p>
     <w:p>
@@ -8688,21 +7258,7 @@
         <w:rPr>
           <w:lang w:eastAsia="en-AU"/>
         </w:rPr>
-        <w:t xml:space="preserve">. Only a very small set of </w:t>
-      </w:r>
-      <w:proofErr w:type="spellStart"/>
-      <w:r>
-        <w:rPr>
-          <w:lang w:eastAsia="en-AU"/>
-        </w:rPr>
-        <w:t>partons</w:t>
-      </w:r>
-      <w:proofErr w:type="spellEnd"/>
-      <w:r>
-        <w:rPr>
-          <w:lang w:eastAsia="en-AU"/>
-        </w:rPr>
-        <w:t>/particles is defined at this level, such that the main aspects of the event structure are covered</w:t>
+        <w:t>. Only a very small set of partons/particles is defined at this level, such that the main aspects of the event structure are covered</w:t>
       </w:r>
     </w:p>
     <w:p>
@@ -8720,21 +7276,7 @@
         <w:rPr>
           <w:lang w:eastAsia="en-AU"/>
         </w:rPr>
-        <w:t xml:space="preserve">The generation of all subsequent activity on the partonic level, involving initial and final-state radiation, multiple </w:t>
-      </w:r>
-      <w:proofErr w:type="spellStart"/>
-      <w:r>
-        <w:rPr>
-          <w:lang w:eastAsia="en-AU"/>
-        </w:rPr>
-        <w:t>parton-parton</w:t>
-      </w:r>
-      <w:proofErr w:type="spellEnd"/>
-      <w:r>
-        <w:rPr>
-          <w:lang w:eastAsia="en-AU"/>
-        </w:rPr>
-        <w:t xml:space="preserve"> interactions and the structure of beam remnants. Much of the phenomena are under an (approximate) perturbative control., but nonperturbative physics aspects are also important. At the conclusion of this step, a realistic partonic structure has been obtained (e.g. with broadened jets and an underlying event activity)</w:t>
+        <w:t>The generation of all subsequent activity on the partonic level, involving initial and final-state radiation, multiple parton-parton interactions and the structure of beam remnants. Much of the phenomena are under an (approximate) perturbative control., but nonperturbative physics aspects are also important. At the conclusion of this step, a realistic partonic structure has been obtained (e.g. with broadened jets and an underlying event activity)</w:t>
       </w:r>
     </w:p>
     <w:p>
@@ -8752,21 +7294,7 @@
         <w:rPr>
           <w:lang w:eastAsia="en-AU"/>
         </w:rPr>
-        <w:t xml:space="preserve">The hadronization of this </w:t>
-      </w:r>
-      <w:proofErr w:type="spellStart"/>
-      <w:r>
-        <w:rPr>
-          <w:lang w:eastAsia="en-AU"/>
-        </w:rPr>
-        <w:t>parton</w:t>
-      </w:r>
-      <w:proofErr w:type="spellEnd"/>
-      <w:r>
-        <w:rPr>
-          <w:lang w:eastAsia="en-AU"/>
-        </w:rPr>
-        <w:t xml:space="preserve"> configuration by string fragmentation, followed by the decays of unstable particles. </w:t>
+        <w:t xml:space="preserve">The hadronization of this parton configuration by string fragmentation, followed by the decays of unstable particles. </w:t>
       </w:r>
       <w:r>
         <w:rPr>
@@ -8785,21 +7313,7 @@
         <w:rPr>
           <w:lang w:eastAsia="en-AU"/>
         </w:rPr>
-        <w:t xml:space="preserve">The three subdivisions of tasks are not rigid- </w:t>
-      </w:r>
-      <w:proofErr w:type="spellStart"/>
-      <w:r>
-        <w:rPr>
-          <w:lang w:eastAsia="en-AU"/>
-        </w:rPr>
-        <w:t>parton</w:t>
-      </w:r>
-      <w:proofErr w:type="spellEnd"/>
-      <w:r>
-        <w:rPr>
-          <w:lang w:eastAsia="en-AU"/>
-        </w:rPr>
-        <w:t xml:space="preserve"> distributions span and connect the first two steps. The structure of the Pythia 8 generator is based on this subdivision. This structure is shown below</w:t>
+        <w:t>The three subdivisions of tasks are not rigid- parton distributions span and connect the first two steps. The structure of the Pythia 8 generator is based on this subdivision. This structure is shown below</w:t>
       </w:r>
     </w:p>
     <w:p>
@@ -8874,76 +7388,20 @@
         <w:rPr>
           <w:lang w:eastAsia="en-AU"/>
         </w:rPr>
-        <w:t xml:space="preserve">The most important piece of information is that of the event record, which is represented by the ‘Event’ class, of which there are two objects, namely process (which only covers the few </w:t>
-      </w:r>
-      <w:proofErr w:type="spellStart"/>
-      <w:r>
-        <w:rPr>
-          <w:lang w:eastAsia="en-AU"/>
-        </w:rPr>
-        <w:t>partons</w:t>
-      </w:r>
-      <w:proofErr w:type="spellEnd"/>
-      <w:r>
-        <w:rPr>
-          <w:lang w:eastAsia="en-AU"/>
-        </w:rPr>
-        <w:t xml:space="preserve"> of the “hard” process of point 1), and another called event, which covers the full story from the incoming beams to the final hadrons. A small Info class keeps track of useful, unique information, such as the kinematic variables </w:t>
-      </w:r>
-      <w:proofErr w:type="spellStart"/>
-      <w:r>
-        <w:rPr>
-          <w:lang w:eastAsia="en-AU"/>
-        </w:rPr>
-        <w:t>fo</w:t>
-      </w:r>
-      <w:proofErr w:type="spellEnd"/>
-      <w:r>
-        <w:rPr>
-          <w:lang w:eastAsia="en-AU"/>
-        </w:rPr>
-        <w:t xml:space="preserve"> the hard process</w:t>
-      </w:r>
-    </w:p>
-    <w:p>
-      <w:pPr>
-        <w:rPr>
-          <w:lang w:eastAsia="en-AU"/>
-        </w:rPr>
-      </w:pPr>
-      <w:r>
-        <w:rPr>
-          <w:lang w:eastAsia="en-AU"/>
-        </w:rPr>
-        <w:t xml:space="preserve">There are also two incoming </w:t>
-      </w:r>
-      <w:proofErr w:type="spellStart"/>
-      <w:r>
-        <w:rPr>
-          <w:lang w:eastAsia="en-AU"/>
-        </w:rPr>
-        <w:t>BeamParticles</w:t>
-      </w:r>
-      <w:proofErr w:type="spellEnd"/>
-      <w:r>
-        <w:rPr>
-          <w:lang w:eastAsia="en-AU"/>
-        </w:rPr>
-        <w:t xml:space="preserve"> that keep track of the partonic content left in the beams after several interactions and initial-state radiations, and rescales </w:t>
-      </w:r>
-      <w:proofErr w:type="spellStart"/>
-      <w:r>
-        <w:rPr>
-          <w:lang w:eastAsia="en-AU"/>
-        </w:rPr>
-        <w:t>parton</w:t>
-      </w:r>
-      <w:proofErr w:type="spellEnd"/>
-      <w:r>
-        <w:rPr>
-          <w:lang w:eastAsia="en-AU"/>
-        </w:rPr>
-        <w:t xml:space="preserve"> distributions accordingly</w:t>
+        <w:t>The most important piece of information is that of the event record, which is represented by the ‘Event’ class, of which there are two objects, namely process (which only covers the few partons of the “hard” process of point 1), and another called event, which covers the full story from the incoming beams to the final hadrons. A small Info class keeps track of useful, unique information, such as the kinematic variables fo the hard process</w:t>
+      </w:r>
+    </w:p>
+    <w:p>
+      <w:pPr>
+        <w:rPr>
+          <w:lang w:eastAsia="en-AU"/>
+        </w:rPr>
+      </w:pPr>
+      <w:r>
+        <w:rPr>
+          <w:lang w:eastAsia="en-AU"/>
+        </w:rPr>
+        <w:t>There are also two incoming BeamParticles that keep track of the partonic content left in the beams after several interactions and initial-state radiations, and rescales parton distributions accordingly</w:t>
       </w:r>
     </w:p>
     <w:p>
@@ -8977,7 +7435,6 @@
         </w:rPr>
         <w:t xml:space="preserve">The Settings database keeps track of all integer, double, </w:t>
       </w:r>
-      <w:proofErr w:type="spellStart"/>
       <w:r>
         <w:rPr>
           <w:lang w:eastAsia="en-AU"/>
@@ -8988,42 +7445,7 @@
         <w:rPr>
           <w:lang w:eastAsia="en-AU"/>
         </w:rPr>
-        <w:t>oolean</w:t>
-      </w:r>
-      <w:proofErr w:type="spellEnd"/>
-      <w:r>
-        <w:rPr>
-          <w:lang w:eastAsia="en-AU"/>
-        </w:rPr>
-        <w:t xml:space="preserve">, and string </w:t>
-      </w:r>
-      <w:proofErr w:type="spellStart"/>
-      <w:r>
-        <w:rPr>
-          <w:lang w:eastAsia="en-AU"/>
-        </w:rPr>
-        <w:t>variabes</w:t>
-      </w:r>
-      <w:proofErr w:type="spellEnd"/>
-      <w:r>
-        <w:rPr>
-          <w:lang w:eastAsia="en-AU"/>
-        </w:rPr>
-        <w:t xml:space="preserve"> that can be changed by the user to steer the performance of Pythia, except that </w:t>
-      </w:r>
-      <w:proofErr w:type="spellStart"/>
-      <w:r>
-        <w:rPr>
-          <w:lang w:eastAsia="en-AU"/>
-        </w:rPr>
-        <w:t>ParticleDataTable</w:t>
-      </w:r>
-      <w:proofErr w:type="spellEnd"/>
-      <w:r>
-        <w:rPr>
-          <w:lang w:eastAsia="en-AU"/>
-        </w:rPr>
-        <w:t xml:space="preserve"> is its own separate database.</w:t>
+        <w:t>oolean, and string variabes that can be changed by the user to steer the performance of Pythia, except that ParticleDataTable is its own separate database.</w:t>
       </w:r>
     </w:p>
     <w:p>
@@ -9134,7 +7556,6 @@
           <w:lang w:eastAsia="en-AU"/>
         </w:rPr>
       </w:pPr>
-      <w:proofErr w:type="spellStart"/>
       <w:r>
         <w:rPr>
           <w:b/>
@@ -9144,33 +7565,18 @@
         </w:rPr>
         <w:t>EvtGen</w:t>
       </w:r>
-      <w:proofErr w:type="spellEnd"/>
-    </w:p>
-    <w:p>
-      <w:pPr>
-        <w:rPr>
-          <w:lang w:eastAsia="en-AU"/>
-        </w:rPr>
-      </w:pPr>
-      <w:r>
-        <w:rPr>
-          <w:lang w:eastAsia="en-AU"/>
-        </w:rPr>
-        <w:t xml:space="preserve">The </w:t>
-      </w:r>
-      <w:proofErr w:type="spellStart"/>
-      <w:r>
-        <w:rPr>
-          <w:lang w:eastAsia="en-AU"/>
-        </w:rPr>
-        <w:t>EvtGen</w:t>
-      </w:r>
-      <w:proofErr w:type="spellEnd"/>
-      <w:r>
-        <w:rPr>
-          <w:lang w:eastAsia="en-AU"/>
-        </w:rPr>
-        <w:t xml:space="preserve"> package is an event generator designed for the simulation of the physics of B decays. This package </w:t>
+    </w:p>
+    <w:p>
+      <w:pPr>
+        <w:rPr>
+          <w:lang w:eastAsia="en-AU"/>
+        </w:rPr>
+      </w:pPr>
+      <w:r>
+        <w:rPr>
+          <w:lang w:eastAsia="en-AU"/>
+        </w:rPr>
+        <w:t xml:space="preserve">The EvtGen package is an event generator designed for the simulation of the physics of B decays. This package </w:t>
       </w:r>
       <w:r>
         <w:rPr>
@@ -10568,23 +8974,7 @@
           <w:rFonts w:eastAsiaTheme="minorEastAsia"/>
           <w:lang w:eastAsia="en-AU"/>
         </w:rPr>
-        <w:t xml:space="preserve">The computation of the spin density matrices and the decay probability in the above example are performed by the </w:t>
-      </w:r>
-      <w:proofErr w:type="spellStart"/>
-      <w:r>
-        <w:rPr>
-          <w:rFonts w:eastAsiaTheme="minorEastAsia"/>
-          <w:lang w:eastAsia="en-AU"/>
-        </w:rPr>
-        <w:t>EvtGen</w:t>
-      </w:r>
-      <w:proofErr w:type="spellEnd"/>
-      <w:r>
-        <w:rPr>
-          <w:rFonts w:eastAsiaTheme="minorEastAsia"/>
-          <w:lang w:eastAsia="en-AU"/>
-        </w:rPr>
-        <w:t xml:space="preserve"> framework. Decay models, which implement a single node in a decay tree, must only </w:t>
+        <w:t xml:space="preserve">The computation of the spin density matrices and the decay probability in the above example are performed by the EvtGen framework. Decay models, which implement a single node in a decay tree, must only </w:t>
       </w:r>
       <w:r>
         <w:rPr>
@@ -11115,55 +9505,7 @@
           <w:rFonts w:eastAsiaTheme="minorEastAsia"/>
           <w:lang w:eastAsia="en-AU"/>
         </w:rPr>
-        <w:t xml:space="preserve">Various decay models are implemented in the </w:t>
-      </w:r>
-      <w:proofErr w:type="spellStart"/>
-      <w:r>
-        <w:rPr>
-          <w:rFonts w:eastAsiaTheme="minorEastAsia"/>
-          <w:lang w:eastAsia="en-AU"/>
-        </w:rPr>
-        <w:t>EvtGen</w:t>
-      </w:r>
-      <w:proofErr w:type="spellEnd"/>
-      <w:r>
-        <w:rPr>
-          <w:rFonts w:eastAsiaTheme="minorEastAsia"/>
-          <w:lang w:eastAsia="en-AU"/>
-        </w:rPr>
-        <w:t xml:space="preserve"> package, including those for specific CP violating channels, </w:t>
-      </w:r>
-      <w:proofErr w:type="spellStart"/>
-      <w:r>
-        <w:rPr>
-          <w:rFonts w:eastAsiaTheme="minorEastAsia"/>
-          <w:lang w:eastAsia="en-AU"/>
-        </w:rPr>
-        <w:t>Dalitz</w:t>
-      </w:r>
-      <w:proofErr w:type="spellEnd"/>
-      <w:r>
-        <w:rPr>
-          <w:rFonts w:eastAsiaTheme="minorEastAsia"/>
-          <w:lang w:eastAsia="en-AU"/>
-        </w:rPr>
-        <w:t xml:space="preserve"> decay models, mixing and </w:t>
-      </w:r>
-      <w:proofErr w:type="spellStart"/>
-      <w:r>
-        <w:rPr>
-          <w:rFonts w:eastAsiaTheme="minorEastAsia"/>
-          <w:lang w:eastAsia="en-AU"/>
-        </w:rPr>
-        <w:t>semileptonic</w:t>
-      </w:r>
-      <w:proofErr w:type="spellEnd"/>
-      <w:r>
-        <w:rPr>
-          <w:rFonts w:eastAsiaTheme="minorEastAsia"/>
-          <w:lang w:eastAsia="en-AU"/>
-        </w:rPr>
-        <w:t xml:space="preserve"> form factor models. Generic models handle either decays to specific sets of spin states, such as a pseudoscalar to a vector plus pseudoscalar, or other such models. Two body CP violating decays, including scalar-scalar, scalar-vector, scalar-tensor, and vector-vector final states have been implemented</w:t>
+        <w:t>Various decay models are implemented in the EvtGen package, including those for specific CP violating channels, Dalitz decay models, mixing and semileptonic form factor models. Generic models handle either decays to specific sets of spin states, such as a pseudoscalar to a vector plus pseudoscalar, or other such models. Two body CP violating decays, including scalar-scalar, scalar-vector, scalar-tensor, and vector-vector final states have been implemented</w:t>
       </w:r>
       <w:r>
         <w:rPr>
@@ -11252,48 +9594,23 @@
           <w:rFonts w:eastAsiaTheme="minorEastAsia"/>
           <w:lang w:eastAsia="en-AU"/>
         </w:rPr>
-        <w:t xml:space="preserve">, </w:t>
-      </w:r>
-      <w:proofErr w:type="spellStart"/>
-      <w:r>
+        <w:t>, transversity amplitudes are specified</w:t>
+      </w:r>
+    </w:p>
+    <w:p>
+      <w:pPr>
+        <w:ind w:left="360"/>
         <w:rPr>
           <w:rFonts w:eastAsiaTheme="minorEastAsia"/>
           <w:lang w:eastAsia="en-AU"/>
         </w:rPr>
-        <w:t>transversity</w:t>
-      </w:r>
-      <w:proofErr w:type="spellEnd"/>
+      </w:pPr>
       <w:r>
         <w:rPr>
           <w:rFonts w:eastAsiaTheme="minorEastAsia"/>
           <w:lang w:eastAsia="en-AU"/>
         </w:rPr>
-        <w:t xml:space="preserve"> amplitudes are specified</w:t>
-      </w:r>
-    </w:p>
-    <w:p>
-      <w:pPr>
-        <w:ind w:left="360"/>
-        <w:rPr>
-          <w:rFonts w:eastAsiaTheme="minorEastAsia"/>
-          <w:lang w:eastAsia="en-AU"/>
-        </w:rPr>
-      </w:pPr>
-      <w:proofErr w:type="spellStart"/>
-      <w:r>
-        <w:rPr>
-          <w:rFonts w:eastAsiaTheme="minorEastAsia"/>
-          <w:lang w:eastAsia="en-AU"/>
-        </w:rPr>
-        <w:t>Semileptonic</w:t>
-      </w:r>
-      <w:proofErr w:type="spellEnd"/>
-      <w:r>
-        <w:rPr>
-          <w:rFonts w:eastAsiaTheme="minorEastAsia"/>
-          <w:lang w:eastAsia="en-AU"/>
-        </w:rPr>
-        <w:t xml:space="preserve"> models include form-factor implementations for specific theoretical models, or more generic models, where the user specifies parameters for the form factors. For example, there is a model for </w:t>
+        <w:t xml:space="preserve">Semileptonic models include form-factor implementations for specific theoretical models, or more generic models, where the user specifies parameters for the form factors. For example, there is a model for </w:t>
       </w:r>
       <m:oMath>
         <m:r>
@@ -11501,23 +9818,7 @@
           <w:rFonts w:eastAsiaTheme="minorEastAsia"/>
           <w:lang w:eastAsia="en-AU"/>
         </w:rPr>
-        <w:t xml:space="preserve">The </w:t>
-      </w:r>
-      <w:proofErr w:type="spellStart"/>
-      <w:r>
-        <w:rPr>
-          <w:rFonts w:eastAsiaTheme="minorEastAsia"/>
-          <w:lang w:eastAsia="en-AU"/>
-        </w:rPr>
-        <w:t>EvtGen</w:t>
-      </w:r>
-      <w:proofErr w:type="spellEnd"/>
-      <w:r>
-        <w:rPr>
-          <w:rFonts w:eastAsiaTheme="minorEastAsia"/>
-          <w:lang w:eastAsia="en-AU"/>
-        </w:rPr>
-        <w:t xml:space="preserve"> generator has been designed to correctly simulate the angular and time-dependent distribution in sequential B decays. In order to implement a decay chain, the only the decay amplitude for each step in the chain is needed. This design is efficient and leads to reusable decay models. </w:t>
+        <w:t xml:space="preserve">The EvtGen generator has been designed to correctly simulate the angular and time-dependent distribution in sequential B decays. In order to implement a decay chain, the only the decay amplitude for each step in the chain is needed. This design is efficient and leads to reusable decay models. </w:t>
       </w:r>
     </w:p>
     <w:p>
@@ -11549,35 +9850,7 @@
         <w:rPr>
           <w:lang w:eastAsia="en-AU"/>
         </w:rPr>
-        <w:t xml:space="preserve">The </w:t>
-      </w:r>
-      <w:proofErr w:type="spellStart"/>
-      <w:r>
-        <w:rPr>
-          <w:lang w:eastAsia="en-AU"/>
-        </w:rPr>
-        <w:t>LHCb</w:t>
-      </w:r>
-      <w:proofErr w:type="spellEnd"/>
-      <w:r>
-        <w:rPr>
-          <w:lang w:eastAsia="en-AU"/>
-        </w:rPr>
-        <w:t xml:space="preserve"> simulation framework Gauss is built, as all the other </w:t>
-      </w:r>
-      <w:proofErr w:type="spellStart"/>
-      <w:r>
-        <w:rPr>
-          <w:lang w:eastAsia="en-AU"/>
-        </w:rPr>
-        <w:t>LHCb</w:t>
-      </w:r>
-      <w:proofErr w:type="spellEnd"/>
-      <w:r>
-        <w:rPr>
-          <w:lang w:eastAsia="en-AU"/>
-        </w:rPr>
-        <w:t xml:space="preserve"> software applications, using the general GAUDI data-processing framework. Gaudi helps in the configuration of algorithms and tools in the application. It also controls the flow of data in the event loop. The</w:t>
+        <w:t>The LHCb simulation framework Gauss is built, as all the other LHCb software applications, using the general GAUDI data-processing framework. Gaudi helps in the configuration of algorithms and tools in the application. It also controls the flow of data in the event loop. The</w:t>
       </w:r>
       <w:r>
         <w:rPr>
@@ -11619,35 +9892,7 @@
         <w:rPr>
           <w:lang w:eastAsia="en-AU"/>
         </w:rPr>
-        <w:t xml:space="preserve">o control the generation of collisions (in most cases, proton-proton collisions) with Pythia, where a specific </w:t>
-      </w:r>
-      <w:proofErr w:type="spellStart"/>
-      <w:r>
-        <w:rPr>
-          <w:lang w:eastAsia="en-AU"/>
-        </w:rPr>
-        <w:t>LHCb</w:t>
-      </w:r>
-      <w:proofErr w:type="spellEnd"/>
-      <w:r>
-        <w:rPr>
-          <w:lang w:eastAsia="en-AU"/>
-        </w:rPr>
-        <w:t xml:space="preserve"> configuration is used. Gauss then makes use of </w:t>
-      </w:r>
-      <w:proofErr w:type="spellStart"/>
-      <w:r>
-        <w:rPr>
-          <w:lang w:eastAsia="en-AU"/>
-        </w:rPr>
-        <w:t>EvtGen</w:t>
-      </w:r>
-      <w:proofErr w:type="spellEnd"/>
-      <w:r>
-        <w:rPr>
-          <w:lang w:eastAsia="en-AU"/>
-        </w:rPr>
-        <w:t xml:space="preserve"> in order to model the decays of unstable particles.</w:t>
+        <w:t>o control the generation of collisions (in most cases, proton-proton collisions) with Pythia, where a specific LHCb configuration is used. Gauss then makes use of EvtGen in order to model the decays of unstable particles.</w:t>
       </w:r>
     </w:p>
     <w:p>
@@ -12819,7 +11064,62 @@
         <w:rPr>
           <w:lang w:eastAsia="en-AU"/>
         </w:rPr>
-        <w:t xml:space="preserve">Plotted signal selection efficiency curves and estimated upper limit on branching fraction of </w:t>
+        <w:t>Plotted signal selection efficiency curves and estimated upper limit on branching fraction of</w:t>
+      </w:r>
+      <w:r>
+        <w:rPr>
+          <w:lang w:eastAsia="en-AU"/>
+        </w:rPr>
+        <w:t xml:space="preserve"> the decay mode of interest. </w:t>
+      </w:r>
+    </w:p>
+    <w:p>
+      <w:pPr>
+        <w:pStyle w:val="ListParagraph"/>
+        <w:numPr>
+          <w:ilvl w:val="0"/>
+          <w:numId w:val="6"/>
+        </w:numPr>
+        <w:rPr>
+          <w:lang w:eastAsia="en-AU"/>
+        </w:rPr>
+      </w:pPr>
+      <w:r>
+        <w:rPr>
+          <w:lang w:eastAsia="en-AU"/>
+        </w:rPr>
+        <w:t>Compared the decay mode to that of B -&gt; K+pi- pi0 and used the number of signal and background events to determine the BR that leads to a 5 sigma significance level</w:t>
+      </w:r>
+    </w:p>
+    <w:p>
+      <w:pPr>
+        <w:pStyle w:val="ListParagraph"/>
+        <w:numPr>
+          <w:ilvl w:val="0"/>
+          <w:numId w:val="6"/>
+        </w:numPr>
+        <w:rPr>
+          <w:lang w:eastAsia="en-AU"/>
+        </w:rPr>
+      </w:pPr>
+      <w:r>
+        <w:rPr>
+          <w:lang w:eastAsia="en-AU"/>
+        </w:rPr>
+        <w:t>Understand features of the a -&gt; gamma gamma branching fraction plot (including the reason for the dip in the curve in the intermediate mass range, and the width of the pi0 and eta background regions that have been excluded)</w:t>
+      </w:r>
+    </w:p>
+    <w:p>
+      <w:pPr>
+        <w:rPr>
+          <w:lang w:eastAsia="en-AU"/>
+        </w:rPr>
+      </w:pPr>
+      <w:r>
+        <w:rPr>
+          <w:lang w:eastAsia="en-AU"/>
+        </w:rPr>
+        <w:t xml:space="preserve"> </w:t>
       </w:r>
     </w:p>
     <w:p>

</xml_diff>

<commit_message>
Downloaded FeynGame and edited Ch 1 of lit rev
</commit_message>
<xml_diff>
--- a/Research_Project/MSc Research Project Reading Notes.docx
+++ b/Research_Project/MSc Research Project Reading Notes.docx
@@ -9966,6 +9966,637 @@
             </a:graphic>
           </wp:inline>
         </w:drawing>
+      </w:r>
+    </w:p>
+    <w:p>
+      <w:pPr>
+        <w:rPr>
+          <w:lang w:eastAsia="en-AU"/>
+        </w:rPr>
+      </w:pPr>
+    </w:p>
+    <w:p>
+      <w:pPr>
+        <w:rPr>
+          <w:lang w:eastAsia="en-AU"/>
+        </w:rPr>
+      </w:pPr>
+    </w:p>
+    <w:p>
+      <w:pPr>
+        <w:pStyle w:val="Subtitle"/>
+        <w:rPr>
+          <w:b/>
+          <w:bCs/>
+          <w:i/>
+          <w:iCs/>
+          <w:lang w:eastAsia="en-AU"/>
+        </w:rPr>
+      </w:pPr>
+      <w:r>
+        <w:rPr>
+          <w:b/>
+          <w:bCs/>
+          <w:i/>
+          <w:iCs/>
+          <w:lang w:eastAsia="en-AU"/>
+        </w:rPr>
+        <w:t>Notes from Papers</w:t>
+      </w:r>
+    </w:p>
+    <w:p>
+      <w:pPr>
+        <w:rPr>
+          <w:b/>
+          <w:bCs/>
+          <w:u w:val="single"/>
+          <w:lang w:eastAsia="en-AU"/>
+        </w:rPr>
+      </w:pPr>
+      <w:r>
+        <w:rPr>
+          <w:b/>
+          <w:bCs/>
+          <w:u w:val="single"/>
+          <w:lang w:eastAsia="en-AU"/>
+        </w:rPr>
+        <w:t>ALP to Diphoton Search Analysis</w:t>
+      </w:r>
+    </w:p>
+    <w:p>
+      <w:pPr>
+        <w:pStyle w:val="ListParagraph"/>
+        <w:numPr>
+          <w:ilvl w:val="0"/>
+          <w:numId w:val="16"/>
+        </w:numPr>
+        <w:rPr>
+          <w:rFonts w:eastAsiaTheme="minorEastAsia"/>
+          <w:lang w:eastAsia="en-AU"/>
+        </w:rPr>
+      </w:pPr>
+      <w:r>
+        <w:rPr>
+          <w:lang w:eastAsia="en-AU"/>
+        </w:rPr>
+        <w:t xml:space="preserve">2018 pp collision data collected at </w:t>
+      </w:r>
+      <m:oMath>
+        <m:rad>
+          <m:radPr>
+            <m:degHide m:val="1"/>
+            <m:ctrlPr>
+              <w:rPr>
+                <w:rFonts w:ascii="Cambria Math" w:hAnsi="Cambria Math"/>
+                <w:lang w:eastAsia="en-AU"/>
+              </w:rPr>
+            </m:ctrlPr>
+          </m:radPr>
+          <m:deg>
+            <m:ctrlPr>
+              <w:rPr>
+                <w:rFonts w:ascii="Cambria Math" w:hAnsi="Cambria Math"/>
+                <w:i/>
+                <w:lang w:eastAsia="en-AU"/>
+              </w:rPr>
+            </m:ctrlPr>
+          </m:deg>
+          <m:e>
+            <m:r>
+              <w:rPr>
+                <w:rFonts w:ascii="Cambria Math" w:hAnsi="Cambria Math"/>
+                <w:lang w:eastAsia="en-AU"/>
+              </w:rPr>
+              <m:t>s</m:t>
+            </m:r>
+          </m:e>
+        </m:rad>
+      </m:oMath>
+      <w:r>
+        <w:rPr>
+          <w:rFonts w:eastAsiaTheme="minorEastAsia"/>
+          <w:lang w:eastAsia="en-AU"/>
+        </w:rPr>
+        <w:t xml:space="preserve"> = 13 TeV, corresponding to an integrated luminosity of 2.07 fb^-1. </w:t>
+      </w:r>
+      <m:oMath>
+        <m:r>
+          <m:rPr>
+            <m:sty m:val="p"/>
+          </m:rPr>
+          <w:rPr>
+            <w:rFonts w:ascii="Cambria Math" w:eastAsiaTheme="minorEastAsia" w:hAnsi="Cambria Math"/>
+            <w:lang w:eastAsia="en-AU"/>
+          </w:rPr>
+          <m:t>γγ</m:t>
+        </m:r>
+      </m:oMath>
+      <w:r>
+        <w:rPr>
+          <w:rFonts w:eastAsiaTheme="minorEastAsia"/>
+          <w:lang w:eastAsia="en-AU"/>
+        </w:rPr>
+        <w:t xml:space="preserve"> spectrum scanned from 4.8 to 20 GeV/c^2</w:t>
+      </w:r>
+    </w:p>
+    <w:p>
+      <w:pPr>
+        <w:pStyle w:val="ListParagraph"/>
+        <w:numPr>
+          <w:ilvl w:val="0"/>
+          <w:numId w:val="16"/>
+        </w:numPr>
+        <w:rPr>
+          <w:rFonts w:eastAsiaTheme="minorEastAsia"/>
+          <w:lang w:eastAsia="en-AU"/>
+        </w:rPr>
+      </w:pPr>
+      <w:r>
+        <w:rPr>
+          <w:rFonts w:eastAsiaTheme="minorEastAsia"/>
+          <w:lang w:eastAsia="en-AU"/>
+        </w:rPr>
+        <w:t xml:space="preserve">Photons are only reconstructed in the calorimeters with the assumption of coming from the PV. Hence the kinematic topologies of </w:t>
+      </w:r>
+      <m:oMath>
+        <m:sSubSup>
+          <m:sSubSupPr>
+            <m:ctrlPr>
+              <w:rPr>
+                <w:rFonts w:ascii="Cambria Math" w:eastAsiaTheme="minorEastAsia" w:hAnsi="Cambria Math"/>
+                <w:i/>
+                <w:lang w:eastAsia="en-AU"/>
+              </w:rPr>
+            </m:ctrlPr>
+          </m:sSubSupPr>
+          <m:e>
+            <m:r>
+              <w:rPr>
+                <w:rFonts w:ascii="Cambria Math" w:eastAsiaTheme="minorEastAsia" w:hAnsi="Cambria Math"/>
+                <w:lang w:eastAsia="en-AU"/>
+              </w:rPr>
+              <m:t>B</m:t>
+            </m:r>
+          </m:e>
+          <m:sub>
+            <m:r>
+              <w:rPr>
+                <w:rFonts w:ascii="Cambria Math" w:eastAsiaTheme="minorEastAsia" w:hAnsi="Cambria Math"/>
+                <w:lang w:eastAsia="en-AU"/>
+              </w:rPr>
+              <m:t>s</m:t>
+            </m:r>
+          </m:sub>
+          <m:sup>
+            <m:d>
+              <m:dPr>
+                <m:ctrlPr>
+                  <w:rPr>
+                    <w:rFonts w:ascii="Cambria Math" w:eastAsiaTheme="minorEastAsia" w:hAnsi="Cambria Math"/>
+                    <w:i/>
+                    <w:lang w:eastAsia="en-AU"/>
+                  </w:rPr>
+                </m:ctrlPr>
+              </m:dPr>
+              <m:e>
+                <m:r>
+                  <w:rPr>
+                    <w:rFonts w:ascii="Cambria Math" w:eastAsiaTheme="minorEastAsia" w:hAnsi="Cambria Math"/>
+                    <w:lang w:eastAsia="en-AU"/>
+                  </w:rPr>
+                  <m:t>0</m:t>
+                </m:r>
+              </m:e>
+            </m:d>
+          </m:sup>
+        </m:sSubSup>
+        <m:r>
+          <m:rPr>
+            <m:sty m:val="p"/>
+          </m:rPr>
+          <w:rPr>
+            <w:rFonts w:ascii="Cambria Math" w:eastAsiaTheme="minorEastAsia" w:hAnsi="Cambria Math"/>
+            <w:lang w:eastAsia="en-AU"/>
+          </w:rPr>
+          <m:t>→γγ</m:t>
+        </m:r>
+      </m:oMath>
+      <w:r>
+        <w:rPr>
+          <w:rFonts w:eastAsiaTheme="minorEastAsia"/>
+          <w:lang w:eastAsia="en-AU"/>
+        </w:rPr>
+        <w:t xml:space="preserve"> and </w:t>
+      </w:r>
+      <m:oMath>
+        <m:sSub>
+          <m:sSubPr>
+            <m:ctrlPr>
+              <w:rPr>
+                <w:rFonts w:ascii="Cambria Math" w:eastAsiaTheme="minorEastAsia" w:hAnsi="Cambria Math"/>
+                <w:i/>
+                <w:lang w:eastAsia="en-AU"/>
+              </w:rPr>
+            </m:ctrlPr>
+          </m:sSubPr>
+          <m:e>
+            <m:r>
+              <w:rPr>
+                <w:rFonts w:ascii="Cambria Math" w:eastAsiaTheme="minorEastAsia" w:hAnsi="Cambria Math"/>
+                <w:lang w:eastAsia="en-AU"/>
+              </w:rPr>
+              <m:t>a</m:t>
+            </m:r>
+          </m:e>
+          <m:sub>
+            <m:r>
+              <w:rPr>
+                <w:rFonts w:ascii="Cambria Math" w:eastAsiaTheme="minorEastAsia" w:hAnsi="Cambria Math"/>
+                <w:lang w:eastAsia="en-AU"/>
+              </w:rPr>
+              <m:t>0</m:t>
+            </m:r>
+          </m:sub>
+        </m:sSub>
+        <m:r>
+          <m:rPr>
+            <m:sty m:val="p"/>
+          </m:rPr>
+          <w:rPr>
+            <w:rFonts w:ascii="Cambria Math" w:eastAsiaTheme="minorEastAsia" w:hAnsi="Cambria Math"/>
+            <w:lang w:eastAsia="en-AU"/>
+          </w:rPr>
+          <m:t>→γγ</m:t>
+        </m:r>
+      </m:oMath>
+      <w:r>
+        <w:rPr>
+          <w:rFonts w:eastAsiaTheme="minorEastAsia"/>
+          <w:lang w:eastAsia="en-AU"/>
+        </w:rPr>
+        <w:t xml:space="preserve"> are very similar and the search strategies are therefore identical. </w:t>
+      </w:r>
+    </w:p>
+    <w:p>
+      <w:pPr>
+        <w:pStyle w:val="ListParagraph"/>
+        <w:numPr>
+          <w:ilvl w:val="0"/>
+          <w:numId w:val="16"/>
+        </w:numPr>
+        <w:rPr>
+          <w:rFonts w:eastAsiaTheme="minorEastAsia"/>
+          <w:lang w:eastAsia="en-AU"/>
+        </w:rPr>
+      </w:pPr>
+      <w:r>
+        <w:rPr>
+          <w:rFonts w:eastAsiaTheme="minorEastAsia"/>
+          <w:lang w:eastAsia="en-AU"/>
+        </w:rPr>
+        <w:t>Simulated samples are used to determine efficiencies, investigate backgrounds and calibrate efficiencies</w:t>
+      </w:r>
+    </w:p>
+    <w:p>
+      <w:pPr>
+        <w:pStyle w:val="ListParagraph"/>
+        <w:numPr>
+          <w:ilvl w:val="0"/>
+          <w:numId w:val="16"/>
+        </w:numPr>
+        <w:rPr>
+          <w:rFonts w:eastAsiaTheme="minorEastAsia"/>
+          <w:lang w:eastAsia="en-AU"/>
+        </w:rPr>
+      </w:pPr>
+      <w:r>
+        <w:rPr>
+          <w:rFonts w:eastAsiaTheme="minorEastAsia"/>
+          <w:lang w:eastAsia="en-AU"/>
+        </w:rPr>
+        <w:t>ALP to diphoton selection consists of the trigger and stripping selections, and a multivariate classifier based on isolation variables, as well as fiducial requirements.</w:t>
+      </w:r>
+    </w:p>
+    <w:p>
+      <w:pPr>
+        <w:pStyle w:val="ListParagraph"/>
+        <w:numPr>
+          <w:ilvl w:val="0"/>
+          <w:numId w:val="16"/>
+        </w:numPr>
+        <w:rPr>
+          <w:rFonts w:eastAsiaTheme="minorEastAsia"/>
+          <w:lang w:eastAsia="en-AU"/>
+        </w:rPr>
+      </w:pPr>
+      <w:r>
+        <w:rPr>
+          <w:rFonts w:eastAsiaTheme="minorEastAsia"/>
+          <w:lang w:eastAsia="en-AU"/>
+        </w:rPr>
+        <w:t xml:space="preserve">Selection criteria for </w:t>
+      </w:r>
+      <m:oMath>
+        <m:sSub>
+          <m:sSubPr>
+            <m:ctrlPr>
+              <w:rPr>
+                <w:rFonts w:ascii="Cambria Math" w:eastAsiaTheme="minorEastAsia" w:hAnsi="Cambria Math"/>
+                <w:i/>
+                <w:lang w:eastAsia="en-AU"/>
+              </w:rPr>
+            </m:ctrlPr>
+          </m:sSubPr>
+          <m:e>
+            <m:r>
+              <w:rPr>
+                <w:rFonts w:ascii="Cambria Math" w:eastAsiaTheme="minorEastAsia" w:hAnsi="Cambria Math"/>
+                <w:lang w:eastAsia="en-AU"/>
+              </w:rPr>
+              <m:t>a</m:t>
+            </m:r>
+          </m:e>
+          <m:sub>
+            <m:r>
+              <w:rPr>
+                <w:rFonts w:ascii="Cambria Math" w:eastAsiaTheme="minorEastAsia" w:hAnsi="Cambria Math"/>
+                <w:lang w:eastAsia="en-AU"/>
+              </w:rPr>
+              <m:t>0</m:t>
+            </m:r>
+          </m:sub>
+        </m:sSub>
+        <m:r>
+          <m:rPr>
+            <m:sty m:val="p"/>
+          </m:rPr>
+          <w:rPr>
+            <w:rFonts w:ascii="Cambria Math" w:eastAsiaTheme="minorEastAsia" w:hAnsi="Cambria Math"/>
+            <w:lang w:eastAsia="en-AU"/>
+          </w:rPr>
+          <m:t>→γγ</m:t>
+        </m:r>
+      </m:oMath>
+      <w:r>
+        <w:rPr>
+          <w:rFonts w:eastAsiaTheme="minorEastAsia"/>
+          <w:lang w:eastAsia="en-AU"/>
+        </w:rPr>
+        <w:t xml:space="preserve"> are summarised in the table below:</w:t>
+      </w:r>
+    </w:p>
+    <w:p>
+      <w:pPr>
+        <w:ind w:left="360"/>
+        <w:rPr>
+          <w:b/>
+          <w:bCs/>
+          <w:u w:val="single"/>
+          <w:lang w:eastAsia="en-AU"/>
+        </w:rPr>
+      </w:pPr>
+      <w:r>
+        <w:rPr>
+          <w:b/>
+          <w:bCs/>
+          <w:u w:val="single"/>
+          <w:lang w:eastAsia="en-AU"/>
+        </w:rPr>
+        <w:drawing>
+          <wp:inline distT="0" distB="0" distL="0" distR="0" wp14:anchorId="762CA161" wp14:editId="709264A6">
+            <wp:extent cx="4975860" cy="3088275"/>
+            <wp:effectExtent l="0" t="0" r="0" b="0"/>
+            <wp:docPr id="20" name="Picture 20" descr="Graphical user interface, text, email&#10;&#10;Description automatically generated"/>
+            <wp:cNvGraphicFramePr>
+              <a:graphicFrameLocks xmlns:a="http://schemas.openxmlformats.org/drawingml/2006/main" noChangeAspect="1"/>
+            </wp:cNvGraphicFramePr>
+            <a:graphic xmlns:a="http://schemas.openxmlformats.org/drawingml/2006/main">
+              <a:graphicData uri="http://schemas.openxmlformats.org/drawingml/2006/picture">
+                <pic:pic xmlns:pic="http://schemas.openxmlformats.org/drawingml/2006/picture">
+                  <pic:nvPicPr>
+                    <pic:cNvPr id="20" name="Picture 20" descr="Graphical user interface, text, email&#10;&#10;Description automatically generated"/>
+                    <pic:cNvPicPr/>
+                  </pic:nvPicPr>
+                  <pic:blipFill>
+                    <a:blip r:embed="rId24"/>
+                    <a:stretch>
+                      <a:fillRect/>
+                    </a:stretch>
+                  </pic:blipFill>
+                  <pic:spPr>
+                    <a:xfrm>
+                      <a:off x="0" y="0"/>
+                      <a:ext cx="4978074" cy="3089649"/>
+                    </a:xfrm>
+                    <a:prstGeom prst="rect">
+                      <a:avLst/>
+                    </a:prstGeom>
+                  </pic:spPr>
+                </pic:pic>
+              </a:graphicData>
+            </a:graphic>
+          </wp:inline>
+        </w:drawing>
+      </w:r>
+    </w:p>
+    <w:p>
+      <w:pPr>
+        <w:jc w:val="center"/>
+        <w:rPr>
+          <w:rFonts w:eastAsiaTheme="minorEastAsia"/>
+          <w:lang w:eastAsia="en-AU"/>
+        </w:rPr>
+      </w:pPr>
+    </w:p>
+    <w:p>
+      <w:pPr>
+        <w:pStyle w:val="ListParagraph"/>
+        <w:numPr>
+          <w:ilvl w:val="0"/>
+          <w:numId w:val="17"/>
+        </w:numPr>
+        <w:rPr>
+          <w:b/>
+          <w:bCs/>
+          <w:u w:val="single"/>
+          <w:lang w:eastAsia="en-AU"/>
+        </w:rPr>
+      </w:pPr>
+      <w:r>
+        <w:rPr>
+          <w:lang w:eastAsia="en-AU"/>
+        </w:rPr>
+        <w:t>Online selection of diphotons is performed by multilayer perceptron</w:t>
+      </w:r>
+    </w:p>
+    <w:p>
+      <w:pPr>
+        <w:pStyle w:val="ListParagraph"/>
+        <w:numPr>
+          <w:ilvl w:val="0"/>
+          <w:numId w:val="17"/>
+        </w:numPr>
+        <w:rPr>
+          <w:b/>
+          <w:bCs/>
+          <w:u w:val="single"/>
+          <w:lang w:eastAsia="en-AU"/>
+        </w:rPr>
+      </w:pPr>
+      <w:r>
+        <w:rPr>
+          <w:lang w:eastAsia="en-AU"/>
+        </w:rPr>
+        <w:t>Background = MinBias pp collision data from 2017</w:t>
+      </w:r>
+    </w:p>
+    <w:p>
+      <w:pPr>
+        <w:pStyle w:val="ListParagraph"/>
+        <w:numPr>
+          <w:ilvl w:val="0"/>
+          <w:numId w:val="17"/>
+        </w:numPr>
+        <w:rPr>
+          <w:b/>
+          <w:bCs/>
+          <w:u w:val="single"/>
+          <w:lang w:eastAsia="en-AU"/>
+        </w:rPr>
+      </w:pPr>
+      <w:r>
+        <w:rPr>
+          <w:lang w:eastAsia="en-AU"/>
+        </w:rPr>
+        <w:t>Stripping selection = further kinematic requirements on the individual photons and the diphoton candidates, as well as PID requirements</w:t>
+      </w:r>
+    </w:p>
+    <w:p>
+      <w:pPr>
+        <w:pStyle w:val="ListParagraph"/>
+        <w:numPr>
+          <w:ilvl w:val="0"/>
+          <w:numId w:val="17"/>
+        </w:numPr>
+        <w:rPr>
+          <w:b/>
+          <w:bCs/>
+          <w:u w:val="single"/>
+          <w:lang w:eastAsia="en-AU"/>
+        </w:rPr>
+      </w:pPr>
+      <w:r>
+        <w:rPr>
+          <w:lang w:eastAsia="en-AU"/>
+        </w:rPr>
+        <w:t>Main offline selection = multivariate selection, prior to which signal candidates are vetoed on the basis of transverse momentum</w:t>
+      </w:r>
+      <w:r>
+        <w:rPr>
+          <w:lang w:eastAsia="en-AU"/>
+        </w:rPr>
+        <w:t xml:space="preserve"> (high masses = sizeable efficiency penalty, and signal becomes significantly harder to separate from background)</w:t>
+      </w:r>
+    </w:p>
+    <w:p>
+      <w:pPr>
+        <w:pStyle w:val="ListParagraph"/>
+        <w:numPr>
+          <w:ilvl w:val="0"/>
+          <w:numId w:val="17"/>
+        </w:numPr>
+        <w:rPr>
+          <w:b/>
+          <w:bCs/>
+          <w:u w:val="single"/>
+          <w:lang w:eastAsia="en-AU"/>
+        </w:rPr>
+      </w:pPr>
+      <w:r>
+        <w:rPr>
+          <w:lang w:eastAsia="en-AU"/>
+        </w:rPr>
+        <w:t>XGB boost classifier used to obtain higher signal to background discrimination. Chosen since it was simple to implement, and robust</w:t>
+      </w:r>
+      <w:r>
+        <w:rPr>
+          <w:lang w:eastAsia="en-AU"/>
+        </w:rPr>
+        <w:t>. The classifier is trained using the full ALP to diphoton simulation samples as signal proxy and a small subset of this sample as background</w:t>
+      </w:r>
+    </w:p>
+    <w:p>
+      <w:pPr>
+        <w:pStyle w:val="ListParagraph"/>
+        <w:numPr>
+          <w:ilvl w:val="0"/>
+          <w:numId w:val="17"/>
+        </w:numPr>
+        <w:rPr>
+          <w:rFonts w:eastAsiaTheme="minorEastAsia"/>
+          <w:b/>
+          <w:bCs/>
+          <w:u w:val="single"/>
+          <w:lang w:eastAsia="en-AU"/>
+        </w:rPr>
+      </w:pPr>
+      <w:r>
+        <w:rPr>
+          <w:lang w:eastAsia="en-AU"/>
+        </w:rPr>
+        <w:t xml:space="preserve">Choose </w:t>
+      </w:r>
+      <w:r>
+        <w:rPr>
+          <w:b/>
+          <w:bCs/>
+          <w:lang w:eastAsia="en-AU"/>
+        </w:rPr>
+        <w:t xml:space="preserve">cone isolation variables </w:t>
+      </w:r>
+      <w:r>
+        <w:rPr>
+          <w:lang w:eastAsia="en-AU"/>
+        </w:rPr>
+        <w:t xml:space="preserve">to discriminate between signal and background. They inspect the charged tracks in cones in </w:t>
+      </w:r>
+      <m:oMath>
+        <m:r>
+          <m:rPr>
+            <m:sty m:val="p"/>
+          </m:rPr>
+          <w:rPr>
+            <w:rFonts w:ascii="Cambria Math" w:hAnsi="Cambria Math"/>
+            <w:lang w:eastAsia="en-AU"/>
+          </w:rPr>
+          <m:t>η</m:t>
+        </m:r>
+      </m:oMath>
+      <w:r>
+        <w:rPr>
+          <w:rFonts w:eastAsiaTheme="minorEastAsia"/>
+          <w:lang w:eastAsia="en-AU"/>
+        </w:rPr>
+        <w:t xml:space="preserve"> and </w:t>
+      </w:r>
+      <m:oMath>
+        <m:r>
+          <m:rPr>
+            <m:sty m:val="p"/>
+          </m:rPr>
+          <w:rPr>
+            <w:rFonts w:ascii="Cambria Math" w:eastAsiaTheme="minorEastAsia" w:hAnsi="Cambria Math"/>
+            <w:lang w:eastAsia="en-AU"/>
+          </w:rPr>
+          <m:t>φ</m:t>
+        </m:r>
+      </m:oMath>
+      <w:r>
+        <w:rPr>
+          <w:rFonts w:eastAsiaTheme="minorEastAsia"/>
+          <w:lang w:eastAsia="en-AU"/>
+        </w:rPr>
+        <w:t xml:space="preserve"> of certain sizes around the diphoton candidate. The features explored are the numbers of charged tracks, sum of absolute and transverse momenta, and the asymmetry of the sum of the momenta and transverse momenta wrt the diphoton momentum and transverse momentum</w:t>
       </w:r>
     </w:p>
     <w:p>
@@ -11183,7 +11814,7 @@
           <w:numId w:val="4"/>
         </w:numPr>
       </w:pPr>
-      <w:hyperlink r:id="rId24" w:history="1">
+      <w:hyperlink r:id="rId25" w:history="1">
         <w:r>
           <w:rPr>
             <w:rStyle w:val="Hyperlink"/>
@@ -11642,6 +12273,119 @@
     </w:lvl>
   </w:abstractNum>
   <w:abstractNum w:abstractNumId="4" w15:restartNumberingAfterBreak="0">
+    <w:nsid w:val="0DB16790"/>
+    <w:multiLevelType w:val="hybridMultilevel"/>
+    <w:tmpl w:val="80A22A26"/>
+    <w:lvl w:ilvl="0" w:tplc="0C090001">
+      <w:start w:val="1"/>
+      <w:numFmt w:val="bullet"/>
+      <w:lvlText w:val=""/>
+      <w:lvlJc w:val="left"/>
+      <w:pPr>
+        <w:ind w:left="720" w:hanging="360"/>
+      </w:pPr>
+      <w:rPr>
+        <w:rFonts w:ascii="Symbol" w:hAnsi="Symbol" w:hint="default"/>
+      </w:rPr>
+    </w:lvl>
+    <w:lvl w:ilvl="1" w:tplc="0C090003" w:tentative="1">
+      <w:start w:val="1"/>
+      <w:numFmt w:val="bullet"/>
+      <w:lvlText w:val="o"/>
+      <w:lvlJc w:val="left"/>
+      <w:pPr>
+        <w:ind w:left="1440" w:hanging="360"/>
+      </w:pPr>
+      <w:rPr>
+        <w:rFonts w:ascii="Courier New" w:hAnsi="Courier New" w:cs="Courier New" w:hint="default"/>
+      </w:rPr>
+    </w:lvl>
+    <w:lvl w:ilvl="2" w:tplc="0C090005" w:tentative="1">
+      <w:start w:val="1"/>
+      <w:numFmt w:val="bullet"/>
+      <w:lvlText w:val=""/>
+      <w:lvlJc w:val="left"/>
+      <w:pPr>
+        <w:ind w:left="2160" w:hanging="360"/>
+      </w:pPr>
+      <w:rPr>
+        <w:rFonts w:ascii="Wingdings" w:hAnsi="Wingdings" w:hint="default"/>
+      </w:rPr>
+    </w:lvl>
+    <w:lvl w:ilvl="3" w:tplc="0C090001" w:tentative="1">
+      <w:start w:val="1"/>
+      <w:numFmt w:val="bullet"/>
+      <w:lvlText w:val=""/>
+      <w:lvlJc w:val="left"/>
+      <w:pPr>
+        <w:ind w:left="2880" w:hanging="360"/>
+      </w:pPr>
+      <w:rPr>
+        <w:rFonts w:ascii="Symbol" w:hAnsi="Symbol" w:hint="default"/>
+      </w:rPr>
+    </w:lvl>
+    <w:lvl w:ilvl="4" w:tplc="0C090003" w:tentative="1">
+      <w:start w:val="1"/>
+      <w:numFmt w:val="bullet"/>
+      <w:lvlText w:val="o"/>
+      <w:lvlJc w:val="left"/>
+      <w:pPr>
+        <w:ind w:left="3600" w:hanging="360"/>
+      </w:pPr>
+      <w:rPr>
+        <w:rFonts w:ascii="Courier New" w:hAnsi="Courier New" w:cs="Courier New" w:hint="default"/>
+      </w:rPr>
+    </w:lvl>
+    <w:lvl w:ilvl="5" w:tplc="0C090005" w:tentative="1">
+      <w:start w:val="1"/>
+      <w:numFmt w:val="bullet"/>
+      <w:lvlText w:val=""/>
+      <w:lvlJc w:val="left"/>
+      <w:pPr>
+        <w:ind w:left="4320" w:hanging="360"/>
+      </w:pPr>
+      <w:rPr>
+        <w:rFonts w:ascii="Wingdings" w:hAnsi="Wingdings" w:hint="default"/>
+      </w:rPr>
+    </w:lvl>
+    <w:lvl w:ilvl="6" w:tplc="0C090001" w:tentative="1">
+      <w:start w:val="1"/>
+      <w:numFmt w:val="bullet"/>
+      <w:lvlText w:val=""/>
+      <w:lvlJc w:val="left"/>
+      <w:pPr>
+        <w:ind w:left="5040" w:hanging="360"/>
+      </w:pPr>
+      <w:rPr>
+        <w:rFonts w:ascii="Symbol" w:hAnsi="Symbol" w:hint="default"/>
+      </w:rPr>
+    </w:lvl>
+    <w:lvl w:ilvl="7" w:tplc="0C090003" w:tentative="1">
+      <w:start w:val="1"/>
+      <w:numFmt w:val="bullet"/>
+      <w:lvlText w:val="o"/>
+      <w:lvlJc w:val="left"/>
+      <w:pPr>
+        <w:ind w:left="5760" w:hanging="360"/>
+      </w:pPr>
+      <w:rPr>
+        <w:rFonts w:ascii="Courier New" w:hAnsi="Courier New" w:cs="Courier New" w:hint="default"/>
+      </w:rPr>
+    </w:lvl>
+    <w:lvl w:ilvl="8" w:tplc="0C090005" w:tentative="1">
+      <w:start w:val="1"/>
+      <w:numFmt w:val="bullet"/>
+      <w:lvlText w:val=""/>
+      <w:lvlJc w:val="left"/>
+      <w:pPr>
+        <w:ind w:left="6480" w:hanging="360"/>
+      </w:pPr>
+      <w:rPr>
+        <w:rFonts w:ascii="Wingdings" w:hAnsi="Wingdings" w:hint="default"/>
+      </w:rPr>
+    </w:lvl>
+  </w:abstractNum>
+  <w:abstractNum w:abstractNumId="5" w15:restartNumberingAfterBreak="0">
     <w:nsid w:val="0EDE0F60"/>
     <w:multiLevelType w:val="multilevel"/>
     <w:tmpl w:val="F3546084"/>
@@ -11790,7 +12534,7 @@
       </w:rPr>
     </w:lvl>
   </w:abstractNum>
-  <w:abstractNum w:abstractNumId="5" w15:restartNumberingAfterBreak="0">
+  <w:abstractNum w:abstractNumId="6" w15:restartNumberingAfterBreak="0">
     <w:nsid w:val="15660C5F"/>
     <w:multiLevelType w:val="multilevel"/>
     <w:tmpl w:val="821CFAD6"/>
@@ -11939,7 +12683,7 @@
       </w:rPr>
     </w:lvl>
   </w:abstractNum>
-  <w:abstractNum w:abstractNumId="6" w15:restartNumberingAfterBreak="0">
+  <w:abstractNum w:abstractNumId="7" w15:restartNumberingAfterBreak="0">
     <w:nsid w:val="15A45FB9"/>
     <w:multiLevelType w:val="hybridMultilevel"/>
     <w:tmpl w:val="7770A5BC"/>
@@ -12028,7 +12772,7 @@
       </w:pPr>
     </w:lvl>
   </w:abstractNum>
-  <w:abstractNum w:abstractNumId="7" w15:restartNumberingAfterBreak="0">
+  <w:abstractNum w:abstractNumId="8" w15:restartNumberingAfterBreak="0">
     <w:nsid w:val="19800BFD"/>
     <w:multiLevelType w:val="hybridMultilevel"/>
     <w:tmpl w:val="1C1EFE38"/>
@@ -12141,7 +12885,7 @@
       </w:rPr>
     </w:lvl>
   </w:abstractNum>
-  <w:abstractNum w:abstractNumId="8" w15:restartNumberingAfterBreak="0">
+  <w:abstractNum w:abstractNumId="9" w15:restartNumberingAfterBreak="0">
     <w:nsid w:val="1D032E32"/>
     <w:multiLevelType w:val="hybridMultilevel"/>
     <w:tmpl w:val="C5E80068"/>
@@ -12254,7 +12998,7 @@
       </w:rPr>
     </w:lvl>
   </w:abstractNum>
-  <w:abstractNum w:abstractNumId="9" w15:restartNumberingAfterBreak="0">
+  <w:abstractNum w:abstractNumId="10" w15:restartNumberingAfterBreak="0">
     <w:nsid w:val="24395EFE"/>
     <w:multiLevelType w:val="hybridMultilevel"/>
     <w:tmpl w:val="F16C4AD2"/>
@@ -12367,7 +13111,7 @@
       </w:rPr>
     </w:lvl>
   </w:abstractNum>
-  <w:abstractNum w:abstractNumId="10" w15:restartNumberingAfterBreak="0">
+  <w:abstractNum w:abstractNumId="11" w15:restartNumberingAfterBreak="0">
     <w:nsid w:val="4DC96E60"/>
     <w:multiLevelType w:val="multilevel"/>
     <w:tmpl w:val="62AAA32A"/>
@@ -12516,7 +13260,7 @@
       </w:rPr>
     </w:lvl>
   </w:abstractNum>
-  <w:abstractNum w:abstractNumId="11" w15:restartNumberingAfterBreak="0">
+  <w:abstractNum w:abstractNumId="12" w15:restartNumberingAfterBreak="0">
     <w:nsid w:val="51F6152D"/>
     <w:multiLevelType w:val="hybridMultilevel"/>
     <w:tmpl w:val="9C60B604"/>
@@ -12605,7 +13349,120 @@
       </w:pPr>
     </w:lvl>
   </w:abstractNum>
-  <w:abstractNum w:abstractNumId="12" w15:restartNumberingAfterBreak="0">
+  <w:abstractNum w:abstractNumId="13" w15:restartNumberingAfterBreak="0">
+    <w:nsid w:val="56107DAD"/>
+    <w:multiLevelType w:val="hybridMultilevel"/>
+    <w:tmpl w:val="36BADF98"/>
+    <w:lvl w:ilvl="0" w:tplc="0C090001">
+      <w:start w:val="1"/>
+      <w:numFmt w:val="bullet"/>
+      <w:lvlText w:val=""/>
+      <w:lvlJc w:val="left"/>
+      <w:pPr>
+        <w:ind w:left="720" w:hanging="360"/>
+      </w:pPr>
+      <w:rPr>
+        <w:rFonts w:ascii="Symbol" w:hAnsi="Symbol" w:hint="default"/>
+      </w:rPr>
+    </w:lvl>
+    <w:lvl w:ilvl="1" w:tplc="0C090003" w:tentative="1">
+      <w:start w:val="1"/>
+      <w:numFmt w:val="bullet"/>
+      <w:lvlText w:val="o"/>
+      <w:lvlJc w:val="left"/>
+      <w:pPr>
+        <w:ind w:left="1440" w:hanging="360"/>
+      </w:pPr>
+      <w:rPr>
+        <w:rFonts w:ascii="Courier New" w:hAnsi="Courier New" w:cs="Courier New" w:hint="default"/>
+      </w:rPr>
+    </w:lvl>
+    <w:lvl w:ilvl="2" w:tplc="0C090005" w:tentative="1">
+      <w:start w:val="1"/>
+      <w:numFmt w:val="bullet"/>
+      <w:lvlText w:val=""/>
+      <w:lvlJc w:val="left"/>
+      <w:pPr>
+        <w:ind w:left="2160" w:hanging="360"/>
+      </w:pPr>
+      <w:rPr>
+        <w:rFonts w:ascii="Wingdings" w:hAnsi="Wingdings" w:hint="default"/>
+      </w:rPr>
+    </w:lvl>
+    <w:lvl w:ilvl="3" w:tplc="0C090001" w:tentative="1">
+      <w:start w:val="1"/>
+      <w:numFmt w:val="bullet"/>
+      <w:lvlText w:val=""/>
+      <w:lvlJc w:val="left"/>
+      <w:pPr>
+        <w:ind w:left="2880" w:hanging="360"/>
+      </w:pPr>
+      <w:rPr>
+        <w:rFonts w:ascii="Symbol" w:hAnsi="Symbol" w:hint="default"/>
+      </w:rPr>
+    </w:lvl>
+    <w:lvl w:ilvl="4" w:tplc="0C090003" w:tentative="1">
+      <w:start w:val="1"/>
+      <w:numFmt w:val="bullet"/>
+      <w:lvlText w:val="o"/>
+      <w:lvlJc w:val="left"/>
+      <w:pPr>
+        <w:ind w:left="3600" w:hanging="360"/>
+      </w:pPr>
+      <w:rPr>
+        <w:rFonts w:ascii="Courier New" w:hAnsi="Courier New" w:cs="Courier New" w:hint="default"/>
+      </w:rPr>
+    </w:lvl>
+    <w:lvl w:ilvl="5" w:tplc="0C090005" w:tentative="1">
+      <w:start w:val="1"/>
+      <w:numFmt w:val="bullet"/>
+      <w:lvlText w:val=""/>
+      <w:lvlJc w:val="left"/>
+      <w:pPr>
+        <w:ind w:left="4320" w:hanging="360"/>
+      </w:pPr>
+      <w:rPr>
+        <w:rFonts w:ascii="Wingdings" w:hAnsi="Wingdings" w:hint="default"/>
+      </w:rPr>
+    </w:lvl>
+    <w:lvl w:ilvl="6" w:tplc="0C090001" w:tentative="1">
+      <w:start w:val="1"/>
+      <w:numFmt w:val="bullet"/>
+      <w:lvlText w:val=""/>
+      <w:lvlJc w:val="left"/>
+      <w:pPr>
+        <w:ind w:left="5040" w:hanging="360"/>
+      </w:pPr>
+      <w:rPr>
+        <w:rFonts w:ascii="Symbol" w:hAnsi="Symbol" w:hint="default"/>
+      </w:rPr>
+    </w:lvl>
+    <w:lvl w:ilvl="7" w:tplc="0C090003" w:tentative="1">
+      <w:start w:val="1"/>
+      <w:numFmt w:val="bullet"/>
+      <w:lvlText w:val="o"/>
+      <w:lvlJc w:val="left"/>
+      <w:pPr>
+        <w:ind w:left="5760" w:hanging="360"/>
+      </w:pPr>
+      <w:rPr>
+        <w:rFonts w:ascii="Courier New" w:hAnsi="Courier New" w:cs="Courier New" w:hint="default"/>
+      </w:rPr>
+    </w:lvl>
+    <w:lvl w:ilvl="8" w:tplc="0C090005" w:tentative="1">
+      <w:start w:val="1"/>
+      <w:numFmt w:val="bullet"/>
+      <w:lvlText w:val=""/>
+      <w:lvlJc w:val="left"/>
+      <w:pPr>
+        <w:ind w:left="6480" w:hanging="360"/>
+      </w:pPr>
+      <w:rPr>
+        <w:rFonts w:ascii="Wingdings" w:hAnsi="Wingdings" w:hint="default"/>
+      </w:rPr>
+    </w:lvl>
+  </w:abstractNum>
+  <w:abstractNum w:abstractNumId="14" w15:restartNumberingAfterBreak="0">
     <w:nsid w:val="570B1BFA"/>
     <w:multiLevelType w:val="hybridMultilevel"/>
     <w:tmpl w:val="5B983E42"/>
@@ -12694,7 +13551,7 @@
       </w:pPr>
     </w:lvl>
   </w:abstractNum>
-  <w:abstractNum w:abstractNumId="13" w15:restartNumberingAfterBreak="0">
+  <w:abstractNum w:abstractNumId="15" w15:restartNumberingAfterBreak="0">
     <w:nsid w:val="602E0D4C"/>
     <w:multiLevelType w:val="hybridMultilevel"/>
     <w:tmpl w:val="D29071A6"/>
@@ -12806,7 +13663,7 @@
       </w:rPr>
     </w:lvl>
   </w:abstractNum>
-  <w:abstractNum w:abstractNumId="14" w15:restartNumberingAfterBreak="0">
+  <w:abstractNum w:abstractNumId="16" w15:restartNumberingAfterBreak="0">
     <w:nsid w:val="6FAC57E4"/>
     <w:multiLevelType w:val="hybridMultilevel"/>
     <w:tmpl w:val="09C63AF0"/>
@@ -12920,49 +13777,55 @@
     </w:lvl>
   </w:abstractNum>
   <w:num w:numId="1" w16cid:durableId="405079275">
-    <w:abstractNumId w:val="10"/>
+    <w:abstractNumId w:val="11"/>
   </w:num>
   <w:num w:numId="2" w16cid:durableId="1830945112">
-    <w:abstractNumId w:val="5"/>
+    <w:abstractNumId w:val="6"/>
   </w:num>
   <w:num w:numId="3" w16cid:durableId="1229606155">
-    <w:abstractNumId w:val="4"/>
+    <w:abstractNumId w:val="5"/>
   </w:num>
   <w:num w:numId="4" w16cid:durableId="1119255310">
     <w:abstractNumId w:val="3"/>
   </w:num>
   <w:num w:numId="5" w16cid:durableId="1046027780">
-    <w:abstractNumId w:val="11"/>
+    <w:abstractNumId w:val="12"/>
   </w:num>
   <w:num w:numId="6" w16cid:durableId="1720396450">
     <w:abstractNumId w:val="2"/>
   </w:num>
   <w:num w:numId="7" w16cid:durableId="2119762080">
-    <w:abstractNumId w:val="6"/>
+    <w:abstractNumId w:val="7"/>
   </w:num>
   <w:num w:numId="8" w16cid:durableId="864517985">
-    <w:abstractNumId w:val="12"/>
+    <w:abstractNumId w:val="14"/>
   </w:num>
   <w:num w:numId="9" w16cid:durableId="130752204">
-    <w:abstractNumId w:val="13"/>
+    <w:abstractNumId w:val="15"/>
   </w:num>
   <w:num w:numId="10" w16cid:durableId="1569876369">
-    <w:abstractNumId w:val="8"/>
+    <w:abstractNumId w:val="9"/>
   </w:num>
   <w:num w:numId="11" w16cid:durableId="879827555">
     <w:abstractNumId w:val="0"/>
   </w:num>
   <w:num w:numId="12" w16cid:durableId="1749384159">
-    <w:abstractNumId w:val="14"/>
+    <w:abstractNumId w:val="16"/>
   </w:num>
   <w:num w:numId="13" w16cid:durableId="730234838">
-    <w:abstractNumId w:val="7"/>
+    <w:abstractNumId w:val="8"/>
   </w:num>
   <w:num w:numId="14" w16cid:durableId="1230310610">
     <w:abstractNumId w:val="1"/>
   </w:num>
   <w:num w:numId="15" w16cid:durableId="179206146">
-    <w:abstractNumId w:val="9"/>
+    <w:abstractNumId w:val="10"/>
+  </w:num>
+  <w:num w:numId="16" w16cid:durableId="1437628494">
+    <w:abstractNumId w:val="4"/>
+  </w:num>
+  <w:num w:numId="17" w16cid:durableId="872619635">
+    <w:abstractNumId w:val="13"/>
   </w:num>
 </w:numbering>
 </file>

</xml_diff>

<commit_message>
Added CIPSS Content and edited Lit Rev
</commit_message>
<xml_diff>
--- a/Research_Project/MSc Research Project Reading Notes.docx
+++ b/Research_Project/MSc Research Project Reading Notes.docx
@@ -232,7 +232,43 @@
           <w:color w:val="000000"/>
           <w:lang w:eastAsia="en-AU"/>
         </w:rPr>
-        <w:t>The weak interaction, unlike its strong and electromagnetic counterparts, does not possess an associated “charge” (where the strong and EM forces possess colour, and electric charge respectively). There are two types of interactions which are mediated by the charged W bosons, and the neutral Z boson, named charged, and neutral current interactions respectively. Flavour is not conserved in charged weak interactions involving quarks due to the principle of quark confinement (i.e. quarks are always found in bound states). Quarks are ‘skewed’ for weak interactions (i.e. the weak force couples the following pairs):</w:t>
+        <w:t>The weak interaction, unlike its strong and electromagnetic counterparts, does not possess an associated “charge” (where the strong and EM forces possess colour, and electric charge respectively). There are two types of interactions which are mediated by the charged W bosons, and the neutral Z boson, named charged, and neutral current interactions respectively. Flavour is not conserved in charged weak interactions involving quarks due to the principle of quark confinement (</w:t>
+      </w:r>
+      <w:proofErr w:type="gramStart"/>
+      <w:r>
+        <w:rPr>
+          <w:rFonts w:ascii="Calibri" w:eastAsia="Times New Roman" w:hAnsi="Calibri" w:cs="Calibri"/>
+          <w:color w:val="000000"/>
+          <w:lang w:eastAsia="en-AU"/>
+        </w:rPr>
+        <w:t>i.e.</w:t>
+      </w:r>
+      <w:proofErr w:type="gramEnd"/>
+      <w:r>
+        <w:rPr>
+          <w:rFonts w:ascii="Calibri" w:eastAsia="Times New Roman" w:hAnsi="Calibri" w:cs="Calibri"/>
+          <w:color w:val="000000"/>
+          <w:lang w:eastAsia="en-AU"/>
+        </w:rPr>
+        <w:t xml:space="preserve"> quarks are always found in bound states). Quarks are ‘skewed’ for weak interactions (</w:t>
+      </w:r>
+      <w:proofErr w:type="gramStart"/>
+      <w:r>
+        <w:rPr>
+          <w:rFonts w:ascii="Calibri" w:eastAsia="Times New Roman" w:hAnsi="Calibri" w:cs="Calibri"/>
+          <w:color w:val="000000"/>
+          <w:lang w:eastAsia="en-AU"/>
+        </w:rPr>
+        <w:t>i.e.</w:t>
+      </w:r>
+      <w:proofErr w:type="gramEnd"/>
+      <w:r>
+        <w:rPr>
+          <w:rFonts w:ascii="Calibri" w:eastAsia="Times New Roman" w:hAnsi="Calibri" w:cs="Calibri"/>
+          <w:color w:val="000000"/>
+          <w:lang w:eastAsia="en-AU"/>
+        </w:rPr>
+        <w:t xml:space="preserve"> the weak force couples the following pairs):</w:t>
       </w:r>
     </w:p>
     <w:p>
@@ -325,7 +361,53 @@
           <w:color w:val="000000"/>
           <w:lang w:eastAsia="en-AU"/>
         </w:rPr>
-        <w:t>$d’,s’ and b’$ are linear combinations of $d, s$, and $b$, and $V_{CKM}$ represents the coupling strengths between the quarks ($V_{ud}</w:t>
+        <w:t>$</w:t>
+      </w:r>
+      <w:proofErr w:type="spellStart"/>
+      <w:r>
+        <w:rPr>
+          <w:rFonts w:ascii="Calibri" w:eastAsia="Times New Roman" w:hAnsi="Calibri" w:cs="Calibri"/>
+          <w:color w:val="000000"/>
+          <w:lang w:eastAsia="en-AU"/>
+        </w:rPr>
+        <w:t>d</w:t>
+      </w:r>
+      <w:proofErr w:type="gramStart"/>
+      <w:r>
+        <w:rPr>
+          <w:rFonts w:ascii="Calibri" w:eastAsia="Times New Roman" w:hAnsi="Calibri" w:cs="Calibri"/>
+          <w:color w:val="000000"/>
+          <w:lang w:eastAsia="en-AU"/>
+        </w:rPr>
+        <w:t>’,s</w:t>
+      </w:r>
+      <w:proofErr w:type="spellEnd"/>
+      <w:proofErr w:type="gramEnd"/>
+      <w:r>
+        <w:rPr>
+          <w:rFonts w:ascii="Calibri" w:eastAsia="Times New Roman" w:hAnsi="Calibri" w:cs="Calibri"/>
+          <w:color w:val="000000"/>
+          <w:lang w:eastAsia="en-AU"/>
+        </w:rPr>
+        <w:t>’ and b’$ are linear combinations of $d, s$, and $b$, and $V_{CKM}$ represents the coupling strengths between the quarks ($V_{</w:t>
+      </w:r>
+      <w:proofErr w:type="spellStart"/>
+      <w:r>
+        <w:rPr>
+          <w:rFonts w:ascii="Calibri" w:eastAsia="Times New Roman" w:hAnsi="Calibri" w:cs="Calibri"/>
+          <w:color w:val="000000"/>
+          <w:lang w:eastAsia="en-AU"/>
+        </w:rPr>
+        <w:t>ud</w:t>
+      </w:r>
+      <w:proofErr w:type="spellEnd"/>
+      <w:r>
+        <w:rPr>
+          <w:rFonts w:ascii="Calibri" w:eastAsia="Times New Roman" w:hAnsi="Calibri" w:cs="Calibri"/>
+          <w:color w:val="000000"/>
+          <w:lang w:eastAsia="en-AU"/>
+        </w:rPr>
+        <w:t>}</w:t>
       </w:r>
       <w:r>
         <w:rPr>
@@ -341,7 +423,43 @@
           <w:color w:val="000000"/>
           <w:lang w:eastAsia="en-AU"/>
         </w:rPr>
-        <w:t xml:space="preserve">represents the coupling of $u$ to $d$ (i.e.$d\rightarrow u + W^{-}$). </w:t>
+        <w:t>represents the coupling of $u$ to $d$ (</w:t>
+      </w:r>
+      <w:proofErr w:type="spellStart"/>
+      <w:r>
+        <w:rPr>
+          <w:rFonts w:ascii="Calibri" w:eastAsia="Times New Roman" w:hAnsi="Calibri" w:cs="Calibri"/>
+          <w:color w:val="000000"/>
+          <w:lang w:eastAsia="en-AU"/>
+        </w:rPr>
+        <w:t>i.e.$d</w:t>
+      </w:r>
+      <w:proofErr w:type="spellEnd"/>
+      <w:r>
+        <w:rPr>
+          <w:rFonts w:ascii="Calibri" w:eastAsia="Times New Roman" w:hAnsi="Calibri" w:cs="Calibri"/>
+          <w:color w:val="000000"/>
+          <w:lang w:eastAsia="en-AU"/>
+        </w:rPr>
+        <w:t>\</w:t>
+      </w:r>
+      <w:proofErr w:type="spellStart"/>
+      <w:r>
+        <w:rPr>
+          <w:rFonts w:ascii="Calibri" w:eastAsia="Times New Roman" w:hAnsi="Calibri" w:cs="Calibri"/>
+          <w:color w:val="000000"/>
+          <w:lang w:eastAsia="en-AU"/>
+        </w:rPr>
+        <w:t>rightarrow</w:t>
+      </w:r>
+      <w:proofErr w:type="spellEnd"/>
+      <w:r>
+        <w:rPr>
+          <w:rFonts w:ascii="Calibri" w:eastAsia="Times New Roman" w:hAnsi="Calibri" w:cs="Calibri"/>
+          <w:color w:val="000000"/>
+          <w:lang w:eastAsia="en-AU"/>
+        </w:rPr>
+        <w:t xml:space="preserve"> u + W^{-}$). </w:t>
       </w:r>
       <w:r>
         <w:rPr>
@@ -577,7 +695,31 @@
           <w:u w:val="single"/>
           <w:lang w:eastAsia="en-AU"/>
         </w:rPr>
-        <w:t>Electroweak Penguin Decays (Egede et al.)</w:t>
+        <w:t>Electroweak Penguin Decays (</w:t>
+      </w:r>
+      <w:proofErr w:type="spellStart"/>
+      <w:r>
+        <w:rPr>
+          <w:rFonts w:ascii="Calibri" w:eastAsia="Times New Roman" w:hAnsi="Calibri" w:cs="Calibri"/>
+          <w:b/>
+          <w:bCs/>
+          <w:color w:val="000000"/>
+          <w:u w:val="single"/>
+          <w:lang w:eastAsia="en-AU"/>
+        </w:rPr>
+        <w:t>Egede</w:t>
+      </w:r>
+      <w:proofErr w:type="spellEnd"/>
+      <w:r>
+        <w:rPr>
+          <w:rFonts w:ascii="Calibri" w:eastAsia="Times New Roman" w:hAnsi="Calibri" w:cs="Calibri"/>
+          <w:b/>
+          <w:bCs/>
+          <w:color w:val="000000"/>
+          <w:u w:val="single"/>
+          <w:lang w:eastAsia="en-AU"/>
+        </w:rPr>
+        <w:t xml:space="preserve"> et al.)</w:t>
       </w:r>
     </w:p>
     <w:p>
@@ -614,7 +756,61 @@
           <w:color w:val="000000"/>
           <w:lang w:eastAsia="en-AU"/>
         </w:rPr>
-        <w:t xml:space="preserve">process and is forbidden in the SM at tree level. However, at one-loop level, the FCNC quark level process like $b\rightarrow s\gamma$ is permitted. Examples of such decays include $B^{0}\rightarrow K^{*0}\gamma$. Such decays which consist of either a lepton or a hard photon in the final state are referred to as </w:t>
+        <w:t>process and is forbidden in the SM at tree level. However, at one-loop level, the FCNC quark level process like $b\</w:t>
+      </w:r>
+      <w:proofErr w:type="spellStart"/>
+      <w:r>
+        <w:rPr>
+          <w:rFonts w:ascii="Calibri" w:eastAsia="Times New Roman" w:hAnsi="Calibri" w:cs="Calibri"/>
+          <w:color w:val="000000"/>
+          <w:lang w:eastAsia="en-AU"/>
+        </w:rPr>
+        <w:t>rightarrow</w:t>
+      </w:r>
+      <w:proofErr w:type="spellEnd"/>
+      <w:r>
+        <w:rPr>
+          <w:rFonts w:ascii="Calibri" w:eastAsia="Times New Roman" w:hAnsi="Calibri" w:cs="Calibri"/>
+          <w:color w:val="000000"/>
+          <w:lang w:eastAsia="en-AU"/>
+        </w:rPr>
+        <w:t xml:space="preserve"> s\gamma$ is permitted. Examples of such decays include $B</w:t>
+      </w:r>
+      <w:proofErr w:type="gramStart"/>
+      <w:r>
+        <w:rPr>
+          <w:rFonts w:ascii="Calibri" w:eastAsia="Times New Roman" w:hAnsi="Calibri" w:cs="Calibri"/>
+          <w:color w:val="000000"/>
+          <w:lang w:eastAsia="en-AU"/>
+        </w:rPr>
+        <w:t>^{</w:t>
+      </w:r>
+      <w:proofErr w:type="gramEnd"/>
+      <w:r>
+        <w:rPr>
+          <w:rFonts w:ascii="Calibri" w:eastAsia="Times New Roman" w:hAnsi="Calibri" w:cs="Calibri"/>
+          <w:color w:val="000000"/>
+          <w:lang w:eastAsia="en-AU"/>
+        </w:rPr>
+        <w:t>0}\</w:t>
+      </w:r>
+      <w:proofErr w:type="spellStart"/>
+      <w:r>
+        <w:rPr>
+          <w:rFonts w:ascii="Calibri" w:eastAsia="Times New Roman" w:hAnsi="Calibri" w:cs="Calibri"/>
+          <w:color w:val="000000"/>
+          <w:lang w:eastAsia="en-AU"/>
+        </w:rPr>
+        <w:t>rightarrow</w:t>
+      </w:r>
+      <w:proofErr w:type="spellEnd"/>
+      <w:r>
+        <w:rPr>
+          <w:rFonts w:ascii="Calibri" w:eastAsia="Times New Roman" w:hAnsi="Calibri" w:cs="Calibri"/>
+          <w:color w:val="000000"/>
+          <w:lang w:eastAsia="en-AU"/>
+        </w:rPr>
+        <w:t xml:space="preserve"> K^{*0}\gamma$. Such decays which consist of either a lepton or a hard photon in the final state are referred to as </w:t>
       </w:r>
       <w:r>
         <w:rPr>
@@ -1179,7 +1375,61 @@
           <w:color w:val="000000"/>
           <w:lang w:eastAsia="en-AU"/>
         </w:rPr>
-        <w:t xml:space="preserve">Here, the operators $\mathcal{O}_{i}$ encode the low energy behaviour and the complex valued Wilson coefficients $C_{i}$ characterise how these different operators contribute to the overall process. Any new physics will manifest itself through Wilson coefficients that have different values form those expected in the SM or through Wilson coefficients that correspond to completely new operators such as scalar, pseudoscalar or tensor currents. The contributions to the Wilson coefficients from NP depend on both the coupling constants between the NP particles and the SM particles, as well as the masses of the NP particles. The study of electroweak penguin decays cannot therefore </w:t>
+        <w:t>Here, the operators $\</w:t>
+      </w:r>
+      <w:proofErr w:type="spellStart"/>
+      <w:r>
+        <w:rPr>
+          <w:rFonts w:ascii="Calibri" w:eastAsia="Times New Roman" w:hAnsi="Calibri" w:cs="Calibri"/>
+          <w:color w:val="000000"/>
+          <w:lang w:eastAsia="en-AU"/>
+        </w:rPr>
+        <w:t>mathcal</w:t>
+      </w:r>
+      <w:proofErr w:type="spellEnd"/>
+      <w:r>
+        <w:rPr>
+          <w:rFonts w:ascii="Calibri" w:eastAsia="Times New Roman" w:hAnsi="Calibri" w:cs="Calibri"/>
+          <w:color w:val="000000"/>
+          <w:lang w:eastAsia="en-AU"/>
+        </w:rPr>
+        <w:t>{O}_{</w:t>
+      </w:r>
+      <w:proofErr w:type="spellStart"/>
+      <w:r>
+        <w:rPr>
+          <w:rFonts w:ascii="Calibri" w:eastAsia="Times New Roman" w:hAnsi="Calibri" w:cs="Calibri"/>
+          <w:color w:val="000000"/>
+          <w:lang w:eastAsia="en-AU"/>
+        </w:rPr>
+        <w:t>i</w:t>
+      </w:r>
+      <w:proofErr w:type="spellEnd"/>
+      <w:r>
+        <w:rPr>
+          <w:rFonts w:ascii="Calibri" w:eastAsia="Times New Roman" w:hAnsi="Calibri" w:cs="Calibri"/>
+          <w:color w:val="000000"/>
+          <w:lang w:eastAsia="en-AU"/>
+        </w:rPr>
+        <w:t>}$ encode the low energy behaviour and the complex valued Wilson coefficients $C_{</w:t>
+      </w:r>
+      <w:proofErr w:type="spellStart"/>
+      <w:r>
+        <w:rPr>
+          <w:rFonts w:ascii="Calibri" w:eastAsia="Times New Roman" w:hAnsi="Calibri" w:cs="Calibri"/>
+          <w:color w:val="000000"/>
+          <w:lang w:eastAsia="en-AU"/>
+        </w:rPr>
+        <w:t>i</w:t>
+      </w:r>
+      <w:proofErr w:type="spellEnd"/>
+      <w:r>
+        <w:rPr>
+          <w:rFonts w:ascii="Calibri" w:eastAsia="Times New Roman" w:hAnsi="Calibri" w:cs="Calibri"/>
+          <w:color w:val="000000"/>
+          <w:lang w:eastAsia="en-AU"/>
+        </w:rPr>
+        <w:t xml:space="preserve">}$ characterise how these different operators contribute to the overall process. Any new physics will manifest itself through Wilson coefficients that have different values form those expected in the SM or through Wilson coefficients that correspond to completely new operators such as scalar, pseudoscalar or tensor currents. The contributions to the Wilson coefficients from NP depend on both the coupling constants between the NP particles and the SM particles, as well as the masses of the NP particles. The study of electroweak penguin decays cannot therefore </w:t>
       </w:r>
       <w:r>
         <w:rPr>
@@ -1287,7 +1537,25 @@
           <w:color w:val="000000"/>
           <w:lang w:eastAsia="en-AU"/>
         </w:rPr>
-        <w:t xml:space="preserve">violated in the weak theory is: the left-handed fields couple differently from the right-handed fields. </w:t>
+        <w:t xml:space="preserve">violated in the weak theory </w:t>
+      </w:r>
+      <w:proofErr w:type="gramStart"/>
+      <w:r>
+        <w:rPr>
+          <w:rFonts w:ascii="Calibri" w:eastAsia="Times New Roman" w:hAnsi="Calibri" w:cs="Calibri"/>
+          <w:color w:val="000000"/>
+          <w:lang w:eastAsia="en-AU"/>
+        </w:rPr>
+        <w:t>is:</w:t>
+      </w:r>
+      <w:proofErr w:type="gramEnd"/>
+      <w:r>
+        <w:rPr>
+          <w:rFonts w:ascii="Calibri" w:eastAsia="Times New Roman" w:hAnsi="Calibri" w:cs="Calibri"/>
+          <w:color w:val="000000"/>
+          <w:lang w:eastAsia="en-AU"/>
+        </w:rPr>
+        <w:t xml:space="preserve"> the left-handed fields couple differently from the right-handed fields. </w:t>
       </w:r>
       <w:r>
         <w:rPr>
@@ -1311,7 +1579,25 @@
           <w:color w:val="000000"/>
           <w:lang w:eastAsia="en-AU"/>
         </w:rPr>
-        <w:t xml:space="preserve"> It is also known that CP invariance (i.e. the invariance of a system under the combination of the aforementioned transformations) is violated by rare processes involving hadrons.</w:t>
+        <w:t xml:space="preserve"> It is also known that CP invariance (</w:t>
+      </w:r>
+      <w:proofErr w:type="gramStart"/>
+      <w:r>
+        <w:rPr>
+          <w:rFonts w:ascii="Calibri" w:eastAsia="Times New Roman" w:hAnsi="Calibri" w:cs="Calibri"/>
+          <w:color w:val="000000"/>
+          <w:lang w:eastAsia="en-AU"/>
+        </w:rPr>
+        <w:t>i.e.</w:t>
+      </w:r>
+      <w:proofErr w:type="gramEnd"/>
+      <w:r>
+        <w:rPr>
+          <w:rFonts w:ascii="Calibri" w:eastAsia="Times New Roman" w:hAnsi="Calibri" w:cs="Calibri"/>
+          <w:color w:val="000000"/>
+          <w:lang w:eastAsia="en-AU"/>
+        </w:rPr>
+        <w:t xml:space="preserve"> the invariance of a system under the combination of the aforementioned transformations) is violated by rare processes involving hadrons.</w:t>
       </w:r>
       <w:r>
         <w:rPr>
@@ -1337,7 +1623,25 @@
           <w:color w:val="000000"/>
           <w:lang w:eastAsia="en-AU"/>
         </w:rPr>
-        <w:t xml:space="preserve">which has been predicted by theory, but has not been experimentally observed. The absence of such an observation is known as the </w:t>
+        <w:t xml:space="preserve">which has been predicted by </w:t>
+      </w:r>
+      <w:proofErr w:type="gramStart"/>
+      <w:r>
+        <w:rPr>
+          <w:rFonts w:ascii="Calibri" w:eastAsia="Times New Roman" w:hAnsi="Calibri" w:cs="Calibri"/>
+          <w:color w:val="000000"/>
+          <w:lang w:eastAsia="en-AU"/>
+        </w:rPr>
+        <w:t>theory, but</w:t>
+      </w:r>
+      <w:proofErr w:type="gramEnd"/>
+      <w:r>
+        <w:rPr>
+          <w:rFonts w:ascii="Calibri" w:eastAsia="Times New Roman" w:hAnsi="Calibri" w:cs="Calibri"/>
+          <w:color w:val="000000"/>
+          <w:lang w:eastAsia="en-AU"/>
+        </w:rPr>
+        <w:t xml:space="preserve"> has not been experimentally observed. The absence of such an observation is known as the </w:t>
       </w:r>
       <w:r>
         <w:rPr>
@@ -1365,8 +1669,18 @@
           <w:color w:val="000000"/>
           <w:lang w:eastAsia="en-AU"/>
         </w:rPr>
-        <w:t>The QCD Lagrangian</w:t>
-      </w:r>
+        <w:t xml:space="preserve">The QCD </w:t>
+      </w:r>
+      <w:proofErr w:type="spellStart"/>
+      <w:r>
+        <w:rPr>
+          <w:rFonts w:ascii="Calibri" w:eastAsia="Times New Roman" w:hAnsi="Calibri" w:cs="Calibri"/>
+          <w:color w:val="000000"/>
+          <w:lang w:eastAsia="en-AU"/>
+        </w:rPr>
+        <w:t>Lagrangian</w:t>
+      </w:r>
+      <w:proofErr w:type="spellEnd"/>
       <w:r>
         <w:rPr>
           <w:rFonts w:ascii="Calibri" w:eastAsia="Times New Roman" w:hAnsi="Calibri" w:cs="Calibri"/>
@@ -1705,7 +2019,43 @@
           <w:color w:val="000000"/>
           <w:lang w:eastAsia="en-AU"/>
         </w:rPr>
-        <w:t xml:space="preserve">For three light quarks (e.g. u, d, s), the aforementioned Lagrangian possesses a U(3) x U(3) symmetry </w:t>
+        <w:t xml:space="preserve">For three light quarks (e.g. u, d, s), the aforementioned </w:t>
+      </w:r>
+      <w:proofErr w:type="spellStart"/>
+      <w:r>
+        <w:rPr>
+          <w:rFonts w:ascii="Calibri" w:eastAsia="Times New Roman" w:hAnsi="Calibri" w:cs="Calibri"/>
+          <w:color w:val="000000"/>
+          <w:lang w:eastAsia="en-AU"/>
+        </w:rPr>
+        <w:t>Lagrangian</w:t>
+      </w:r>
+      <w:proofErr w:type="spellEnd"/>
+      <w:r>
+        <w:rPr>
+          <w:rFonts w:ascii="Calibri" w:eastAsia="Times New Roman" w:hAnsi="Calibri" w:cs="Calibri"/>
+          <w:color w:val="000000"/>
+          <w:lang w:eastAsia="en-AU"/>
+        </w:rPr>
+        <w:t xml:space="preserve"> possesses a </w:t>
+      </w:r>
+      <w:proofErr w:type="gramStart"/>
+      <w:r>
+        <w:rPr>
+          <w:rFonts w:ascii="Calibri" w:eastAsia="Times New Roman" w:hAnsi="Calibri" w:cs="Calibri"/>
+          <w:color w:val="000000"/>
+          <w:lang w:eastAsia="en-AU"/>
+        </w:rPr>
+        <w:t>U(</w:t>
+      </w:r>
+      <w:proofErr w:type="gramEnd"/>
+      <w:r>
+        <w:rPr>
+          <w:rFonts w:ascii="Calibri" w:eastAsia="Times New Roman" w:hAnsi="Calibri" w:cs="Calibri"/>
+          <w:color w:val="000000"/>
+          <w:lang w:eastAsia="en-AU"/>
+        </w:rPr>
+        <w:t xml:space="preserve">3) x U(3) symmetry </w:t>
       </w:r>
       <w:r>
         <w:rPr>
@@ -1845,7 +2195,25 @@
           <w:color w:val="000000"/>
           <w:lang w:eastAsia="en-AU"/>
         </w:rPr>
-        <w:t xml:space="preserve">given that the masses of the quarks are neglected. The consideration of the mass would break this symmetry. SU(3) x SU(3) is </w:t>
+        <w:t xml:space="preserve">given that the masses of the quarks are neglected. The consideration of the mass would break this symmetry. </w:t>
+      </w:r>
+      <w:proofErr w:type="gramStart"/>
+      <w:r>
+        <w:rPr>
+          <w:rFonts w:ascii="Calibri" w:eastAsia="Times New Roman" w:hAnsi="Calibri" w:cs="Calibri"/>
+          <w:color w:val="000000"/>
+          <w:lang w:eastAsia="en-AU"/>
+        </w:rPr>
+        <w:t>SU(</w:t>
+      </w:r>
+      <w:proofErr w:type="gramEnd"/>
+      <w:r>
+        <w:rPr>
+          <w:rFonts w:ascii="Calibri" w:eastAsia="Times New Roman" w:hAnsi="Calibri" w:cs="Calibri"/>
+          <w:color w:val="000000"/>
+          <w:lang w:eastAsia="en-AU"/>
+        </w:rPr>
+        <w:t xml:space="preserve">3) x SU(3) is </w:t>
       </w:r>
       <w:r>
         <w:rPr>
@@ -2163,7 +2531,25 @@
           <w:color w:val="000000"/>
           <w:lang w:eastAsia="en-AU"/>
         </w:rPr>
-        <w:t xml:space="preserve">$c$ is a constant, $\Lambda$ represents a QCD scale and $\delta_{ff’}$ is the Kronecker delta. </w:t>
+        <w:t>$c$ is a constant, $\Lambda$ represents a QCD scale and $\delta_{ff</w:t>
+      </w:r>
+      <w:proofErr w:type="gramStart"/>
+      <w:r>
+        <w:rPr>
+          <w:rFonts w:ascii="Calibri" w:eastAsia="Times New Roman" w:hAnsi="Calibri" w:cs="Calibri"/>
+          <w:color w:val="000000"/>
+          <w:lang w:eastAsia="en-AU"/>
+        </w:rPr>
+        <w:t>’}$</w:t>
+      </w:r>
+      <w:proofErr w:type="gramEnd"/>
+      <w:r>
+        <w:rPr>
+          <w:rFonts w:ascii="Calibri" w:eastAsia="Times New Roman" w:hAnsi="Calibri" w:cs="Calibri"/>
+          <w:color w:val="000000"/>
+          <w:lang w:eastAsia="en-AU"/>
+        </w:rPr>
+        <w:t xml:space="preserve"> is the Kronecker delta. </w:t>
       </w:r>
       <w:r>
         <w:rPr>
@@ -2179,15 +2565,51 @@
           <w:color w:val="000000"/>
           <w:lang w:eastAsia="en-AU"/>
         </w:rPr>
-        <w:t>The above relation leads to an unbroken symmetry in the case where $U = V$ (i.e. $SU(3)_{V}$). This leads to 9 broken generators (and therefore 9 Goldstone bosons, namely the charged and neutral pions and kaons, the anti-kaon, and the eta</w:t>
-      </w:r>
-      <w:r>
-        <w:rPr>
-          <w:rFonts w:ascii="Calibri" w:eastAsia="Times New Roman" w:hAnsi="Calibri" w:cs="Calibri"/>
-          <w:color w:val="000000"/>
-          <w:lang w:eastAsia="en-AU"/>
-        </w:rPr>
-        <w:t xml:space="preserve">. The ninth boson appears to be missing, the only candidate for which at this stage is the $\eta’$ (with a mass of 958 MeV). For a relativistic field theory for scalars, the relevant mass parameter is $m^{2}$ (i.e. the mass of the $\eta’$ is large). </w:t>
+        <w:t>The above relation leads to an unbroken symmetry in the case where $U = V$ (i.e. $SU(</w:t>
+      </w:r>
+      <w:proofErr w:type="gramStart"/>
+      <w:r>
+        <w:rPr>
+          <w:rFonts w:ascii="Calibri" w:eastAsia="Times New Roman" w:hAnsi="Calibri" w:cs="Calibri"/>
+          <w:color w:val="000000"/>
+          <w:lang w:eastAsia="en-AU"/>
+        </w:rPr>
+        <w:t>3)_</w:t>
+      </w:r>
+      <w:proofErr w:type="gramEnd"/>
+      <w:r>
+        <w:rPr>
+          <w:rFonts w:ascii="Calibri" w:eastAsia="Times New Roman" w:hAnsi="Calibri" w:cs="Calibri"/>
+          <w:color w:val="000000"/>
+          <w:lang w:eastAsia="en-AU"/>
+        </w:rPr>
+        <w:t>{V}$). This leads to 9 broken generators (and therefore 9 Goldstone bosons, namely the charged and neutral pions and kaons, the anti-kaon, and the eta</w:t>
+      </w:r>
+      <w:r>
+        <w:rPr>
+          <w:rFonts w:ascii="Calibri" w:eastAsia="Times New Roman" w:hAnsi="Calibri" w:cs="Calibri"/>
+          <w:color w:val="000000"/>
+          <w:lang w:eastAsia="en-AU"/>
+        </w:rPr>
+        <w:t>. The ninth boson appears to be missing, the only candidate for which at this stage is the $\eta’$ (with a mass of 958 MeV). For a relativistic field theory for scalars, the relevant mass parameter is $m</w:t>
+      </w:r>
+      <w:proofErr w:type="gramStart"/>
+      <w:r>
+        <w:rPr>
+          <w:rFonts w:ascii="Calibri" w:eastAsia="Times New Roman" w:hAnsi="Calibri" w:cs="Calibri"/>
+          <w:color w:val="000000"/>
+          <w:lang w:eastAsia="en-AU"/>
+        </w:rPr>
+        <w:t>^{</w:t>
+      </w:r>
+      <w:proofErr w:type="gramEnd"/>
+      <w:r>
+        <w:rPr>
+          <w:rFonts w:ascii="Calibri" w:eastAsia="Times New Roman" w:hAnsi="Calibri" w:cs="Calibri"/>
+          <w:color w:val="000000"/>
+          <w:lang w:eastAsia="en-AU"/>
+        </w:rPr>
+        <w:t xml:space="preserve">2}$ (i.e. the mass of the $\eta’$ is large). </w:t>
       </w:r>
     </w:p>
     <w:p>
@@ -2642,7 +3064,43 @@
           <w:color w:val="000000"/>
           <w:lang w:eastAsia="en-AU"/>
         </w:rPr>
-        <w:t>This term vanishes in the limit that $m\rightarrow 0$ (i.e the current is conserved in the limit that the quark mass</w:t>
+        <w:t>This term vanishes in the limit that $m\</w:t>
+      </w:r>
+      <w:proofErr w:type="spellStart"/>
+      <w:r>
+        <w:rPr>
+          <w:rFonts w:ascii="Calibri" w:eastAsia="Times New Roman" w:hAnsi="Calibri" w:cs="Calibri"/>
+          <w:color w:val="000000"/>
+          <w:lang w:eastAsia="en-AU"/>
+        </w:rPr>
+        <w:t>rightarrow</w:t>
+      </w:r>
+      <w:proofErr w:type="spellEnd"/>
+      <w:r>
+        <w:rPr>
+          <w:rFonts w:ascii="Calibri" w:eastAsia="Times New Roman" w:hAnsi="Calibri" w:cs="Calibri"/>
+          <w:color w:val="000000"/>
+          <w:lang w:eastAsia="en-AU"/>
+        </w:rPr>
+        <w:t xml:space="preserve"> 0$ (</w:t>
+      </w:r>
+      <w:proofErr w:type="spellStart"/>
+      <w:r>
+        <w:rPr>
+          <w:rFonts w:ascii="Calibri" w:eastAsia="Times New Roman" w:hAnsi="Calibri" w:cs="Calibri"/>
+          <w:color w:val="000000"/>
+          <w:lang w:eastAsia="en-AU"/>
+        </w:rPr>
+        <w:t>i.e</w:t>
+      </w:r>
+      <w:proofErr w:type="spellEnd"/>
+      <w:r>
+        <w:rPr>
+          <w:rFonts w:ascii="Calibri" w:eastAsia="Times New Roman" w:hAnsi="Calibri" w:cs="Calibri"/>
+          <w:color w:val="000000"/>
+          <w:lang w:eastAsia="en-AU"/>
+        </w:rPr>
+        <w:t xml:space="preserve"> the current is conserved in the limit that the quark mass</w:t>
       </w:r>
       <w:r>
         <w:rPr>
@@ -2983,15 +3441,69 @@
           <w:color w:val="000000"/>
           <w:lang w:eastAsia="en-AU"/>
         </w:rPr>
-        <w:t>Here, $F_{\mu\nu}$ represents the QCD field strength and $\tilde{F} = \frac{1}{2}\epsilon_{\mu\nu\rho\sigma}F^{\rho\sigma}$</w:t>
-      </w:r>
-      <w:r>
-        <w:rPr>
-          <w:rFonts w:ascii="Calibri" w:eastAsia="Times New Roman" w:hAnsi="Calibri" w:cs="Calibri"/>
-          <w:color w:val="000000"/>
-          <w:lang w:eastAsia="en-AU"/>
-        </w:rPr>
-        <w:t xml:space="preserve">. F and its dual are related by an exchange of $\vec{E}$ and $\vec{B}$ (electric and magnetic fields). </w:t>
+        <w:t>Here, $F_{</w:t>
+      </w:r>
+      <w:proofErr w:type="gramStart"/>
+      <w:r>
+        <w:rPr>
+          <w:rFonts w:ascii="Calibri" w:eastAsia="Times New Roman" w:hAnsi="Calibri" w:cs="Calibri"/>
+          <w:color w:val="000000"/>
+          <w:lang w:eastAsia="en-AU"/>
+        </w:rPr>
+        <w:t>\mu\nu}$</w:t>
+      </w:r>
+      <w:proofErr w:type="gramEnd"/>
+      <w:r>
+        <w:rPr>
+          <w:rFonts w:ascii="Calibri" w:eastAsia="Times New Roman" w:hAnsi="Calibri" w:cs="Calibri"/>
+          <w:color w:val="000000"/>
+          <w:lang w:eastAsia="en-AU"/>
+        </w:rPr>
+        <w:t xml:space="preserve"> represents the QCD field strength and $\tilde{F} = \frac{1}{2}\epsilon_{\mu\nu\rho\sigma}F^{\rho\sigma}$</w:t>
+      </w:r>
+      <w:r>
+        <w:rPr>
+          <w:rFonts w:ascii="Calibri" w:eastAsia="Times New Roman" w:hAnsi="Calibri" w:cs="Calibri"/>
+          <w:color w:val="000000"/>
+          <w:lang w:eastAsia="en-AU"/>
+        </w:rPr>
+        <w:t>. F and its dual are related by an exchange of $\</w:t>
+      </w:r>
+      <w:proofErr w:type="spellStart"/>
+      <w:r>
+        <w:rPr>
+          <w:rFonts w:ascii="Calibri" w:eastAsia="Times New Roman" w:hAnsi="Calibri" w:cs="Calibri"/>
+          <w:color w:val="000000"/>
+          <w:lang w:eastAsia="en-AU"/>
+        </w:rPr>
+        <w:t>vec</w:t>
+      </w:r>
+      <w:proofErr w:type="spellEnd"/>
+      <w:r>
+        <w:rPr>
+          <w:rFonts w:ascii="Calibri" w:eastAsia="Times New Roman" w:hAnsi="Calibri" w:cs="Calibri"/>
+          <w:color w:val="000000"/>
+          <w:lang w:eastAsia="en-AU"/>
+        </w:rPr>
+        <w:t>{E}$ and $\</w:t>
+      </w:r>
+      <w:proofErr w:type="spellStart"/>
+      <w:r>
+        <w:rPr>
+          <w:rFonts w:ascii="Calibri" w:eastAsia="Times New Roman" w:hAnsi="Calibri" w:cs="Calibri"/>
+          <w:color w:val="000000"/>
+          <w:lang w:eastAsia="en-AU"/>
+        </w:rPr>
+        <w:t>vec</w:t>
+      </w:r>
+      <w:proofErr w:type="spellEnd"/>
+      <w:r>
+        <w:rPr>
+          <w:rFonts w:ascii="Calibri" w:eastAsia="Times New Roman" w:hAnsi="Calibri" w:cs="Calibri"/>
+          <w:color w:val="000000"/>
+          <w:lang w:eastAsia="en-AU"/>
+        </w:rPr>
+        <w:t xml:space="preserve">{B}$ (electric and magnetic fields). </w:t>
       </w:r>
     </w:p>
     <w:p>
@@ -3019,7 +3531,25 @@
           <w:color w:val="000000"/>
           <w:lang w:eastAsia="en-AU"/>
         </w:rPr>
-        <w:t>An additional term containing depending on an angle $\theta$ can be added to the QCD Lagrangian, thereby leading to:</w:t>
+        <w:t xml:space="preserve">An additional term containing depending on an angle $\theta$ can be added to the QCD </w:t>
+      </w:r>
+      <w:proofErr w:type="spellStart"/>
+      <w:r>
+        <w:rPr>
+          <w:rFonts w:ascii="Calibri" w:eastAsia="Times New Roman" w:hAnsi="Calibri" w:cs="Calibri"/>
+          <w:color w:val="000000"/>
+          <w:lang w:eastAsia="en-AU"/>
+        </w:rPr>
+        <w:t>Lagrangian</w:t>
+      </w:r>
+      <w:proofErr w:type="spellEnd"/>
+      <w:r>
+        <w:rPr>
+          <w:rFonts w:ascii="Calibri" w:eastAsia="Times New Roman" w:hAnsi="Calibri" w:cs="Calibri"/>
+          <w:color w:val="000000"/>
+          <w:lang w:eastAsia="en-AU"/>
+        </w:rPr>
+        <w:t>, thereby leading to:</w:t>
       </w:r>
     </w:p>
     <w:p>
@@ -3163,15 +3693,69 @@
           <w:color w:val="000000"/>
           <w:lang w:eastAsia="en-AU"/>
         </w:rPr>
-        <w:t xml:space="preserve">which are expected to be within the sub-eV regime, and hence very light, the masses of ALPs are not as constrained, meaning that these can be arbitrarily heavy. ALPs will always couple to photons and can hence be produced in photon-photon collisions. They could also couple to gluons, Z bosons, and Higgs bosons, as well as fermions (i.e. leptons and quarks). </w:t>
-      </w:r>
-      <w:r>
-        <w:rPr>
-          <w:rFonts w:ascii="Calibri" w:eastAsia="Times New Roman" w:hAnsi="Calibri" w:cs="Calibri"/>
-          <w:color w:val="000000"/>
-          <w:lang w:eastAsia="en-AU"/>
-        </w:rPr>
-        <w:t xml:space="preserve">The interactions of ALPs with these SM particles preserves a global shift symmetry $a\rightarrow a+c$, where $a$ represents the ALP field, and $c$ is a constant. </w:t>
+        <w:t>which are expected to be within the sub-eV regime, and hence very light, the masses of ALPs are not as constrained, meaning that these can be arbitrarily heavy. ALPs will always couple to photons and can hence be produced in photon-photon collisions. They could also couple to gluons, Z bosons, and Higgs bosons, as well as fermions (</w:t>
+      </w:r>
+      <w:proofErr w:type="gramStart"/>
+      <w:r>
+        <w:rPr>
+          <w:rFonts w:ascii="Calibri" w:eastAsia="Times New Roman" w:hAnsi="Calibri" w:cs="Calibri"/>
+          <w:color w:val="000000"/>
+          <w:lang w:eastAsia="en-AU"/>
+        </w:rPr>
+        <w:t>i.e.</w:t>
+      </w:r>
+      <w:proofErr w:type="gramEnd"/>
+      <w:r>
+        <w:rPr>
+          <w:rFonts w:ascii="Calibri" w:eastAsia="Times New Roman" w:hAnsi="Calibri" w:cs="Calibri"/>
+          <w:color w:val="000000"/>
+          <w:lang w:eastAsia="en-AU"/>
+        </w:rPr>
+        <w:t xml:space="preserve"> leptons and quarks). </w:t>
+      </w:r>
+      <w:r>
+        <w:rPr>
+          <w:rFonts w:ascii="Calibri" w:eastAsia="Times New Roman" w:hAnsi="Calibri" w:cs="Calibri"/>
+          <w:color w:val="000000"/>
+          <w:lang w:eastAsia="en-AU"/>
+        </w:rPr>
+        <w:t>The interactions of ALPs with these SM particles preserves a global shift symmetry $a\</w:t>
+      </w:r>
+      <w:proofErr w:type="spellStart"/>
+      <w:r>
+        <w:rPr>
+          <w:rFonts w:ascii="Calibri" w:eastAsia="Times New Roman" w:hAnsi="Calibri" w:cs="Calibri"/>
+          <w:color w:val="000000"/>
+          <w:lang w:eastAsia="en-AU"/>
+        </w:rPr>
+        <w:t>rightarrow</w:t>
+      </w:r>
+      <w:proofErr w:type="spellEnd"/>
+      <w:r>
+        <w:rPr>
+          <w:rFonts w:ascii="Calibri" w:eastAsia="Times New Roman" w:hAnsi="Calibri" w:cs="Calibri"/>
+          <w:color w:val="000000"/>
+          <w:lang w:eastAsia="en-AU"/>
+        </w:rPr>
+        <w:t xml:space="preserve"> </w:t>
+      </w:r>
+      <w:proofErr w:type="spellStart"/>
+      <w:r>
+        <w:rPr>
+          <w:rFonts w:ascii="Calibri" w:eastAsia="Times New Roman" w:hAnsi="Calibri" w:cs="Calibri"/>
+          <w:color w:val="000000"/>
+          <w:lang w:eastAsia="en-AU"/>
+        </w:rPr>
+        <w:t>a+c</w:t>
+      </w:r>
+      <w:proofErr w:type="spellEnd"/>
+      <w:r>
+        <w:rPr>
+          <w:rFonts w:ascii="Calibri" w:eastAsia="Times New Roman" w:hAnsi="Calibri" w:cs="Calibri"/>
+          <w:color w:val="000000"/>
+          <w:lang w:eastAsia="en-AU"/>
+        </w:rPr>
+        <w:t xml:space="preserve">$, where $a$ represents the ALP field, and $c$ is a constant. </w:t>
       </w:r>
       <w:r>
         <w:rPr>
@@ -3289,7 +3873,61 @@
           <w:color w:val="000000"/>
           <w:lang w:eastAsia="en-AU"/>
         </w:rPr>
-        <w:t>One can consider a minimal ALP (a) model with coupling $g_{aW}$ to the SU(2)_{W} gauge-boson field strengths, $W^{b}_{\mu\nu}$, and Lagrangian:</w:t>
+        <w:t>One can consider a minimal ALP (a) model with coupling $g_{</w:t>
+      </w:r>
+      <w:proofErr w:type="spellStart"/>
+      <w:r>
+        <w:rPr>
+          <w:rFonts w:ascii="Calibri" w:eastAsia="Times New Roman" w:hAnsi="Calibri" w:cs="Calibri"/>
+          <w:color w:val="000000"/>
+          <w:lang w:eastAsia="en-AU"/>
+        </w:rPr>
+        <w:t>aW</w:t>
+      </w:r>
+      <w:proofErr w:type="spellEnd"/>
+      <w:r>
+        <w:rPr>
+          <w:rFonts w:ascii="Calibri" w:eastAsia="Times New Roman" w:hAnsi="Calibri" w:cs="Calibri"/>
+          <w:color w:val="000000"/>
+          <w:lang w:eastAsia="en-AU"/>
+        </w:rPr>
+        <w:t>}$ to the SU(</w:t>
+      </w:r>
+      <w:proofErr w:type="gramStart"/>
+      <w:r>
+        <w:rPr>
+          <w:rFonts w:ascii="Calibri" w:eastAsia="Times New Roman" w:hAnsi="Calibri" w:cs="Calibri"/>
+          <w:color w:val="000000"/>
+          <w:lang w:eastAsia="en-AU"/>
+        </w:rPr>
+        <w:t>2)_</w:t>
+      </w:r>
+      <w:proofErr w:type="gramEnd"/>
+      <w:r>
+        <w:rPr>
+          <w:rFonts w:ascii="Calibri" w:eastAsia="Times New Roman" w:hAnsi="Calibri" w:cs="Calibri"/>
+          <w:color w:val="000000"/>
+          <w:lang w:eastAsia="en-AU"/>
+        </w:rPr>
+        <w:t xml:space="preserve">{W} gauge-boson field strengths, $W^{b}_{\mu\nu}$, and </w:t>
+      </w:r>
+      <w:proofErr w:type="spellStart"/>
+      <w:r>
+        <w:rPr>
+          <w:rFonts w:ascii="Calibri" w:eastAsia="Times New Roman" w:hAnsi="Calibri" w:cs="Calibri"/>
+          <w:color w:val="000000"/>
+          <w:lang w:eastAsia="en-AU"/>
+        </w:rPr>
+        <w:t>Lagrangian</w:t>
+      </w:r>
+      <w:proofErr w:type="spellEnd"/>
+      <w:r>
+        <w:rPr>
+          <w:rFonts w:ascii="Calibri" w:eastAsia="Times New Roman" w:hAnsi="Calibri" w:cs="Calibri"/>
+          <w:color w:val="000000"/>
+          <w:lang w:eastAsia="en-AU"/>
+        </w:rPr>
+        <w:t>:</w:t>
       </w:r>
     </w:p>
     <w:p>
@@ -3522,7 +4160,79 @@
           <w:color w:val="000000"/>
           <w:lang w:eastAsia="en-AU"/>
         </w:rPr>
-        <w:t xml:space="preserve">$\tilde{W}^{b\mu\nu}$ is the dual field-strength tensor. This coupling leads to the production of ALPs at one-loop level in the process $B\rightarrow K^{*}a$, where the ALP is emitted from an internal $W^{\pm}$ boson. Electroweak symmetry breaking and the resulting gauge boson mixing generates an ALP coupling to a pair of photons, and the branching fraction for $a\rightarrow\gamma\gamma$ is almost 100% </w:t>
+        <w:t>$\tilde{W}^{b</w:t>
+      </w:r>
+      <w:proofErr w:type="gramStart"/>
+      <w:r>
+        <w:rPr>
+          <w:rFonts w:ascii="Calibri" w:eastAsia="Times New Roman" w:hAnsi="Calibri" w:cs="Calibri"/>
+          <w:color w:val="000000"/>
+          <w:lang w:eastAsia="en-AU"/>
+        </w:rPr>
+        <w:t>\mu\nu}$</w:t>
+      </w:r>
+      <w:proofErr w:type="gramEnd"/>
+      <w:r>
+        <w:rPr>
+          <w:rFonts w:ascii="Calibri" w:eastAsia="Times New Roman" w:hAnsi="Calibri" w:cs="Calibri"/>
+          <w:color w:val="000000"/>
+          <w:lang w:eastAsia="en-AU"/>
+        </w:rPr>
+        <w:t xml:space="preserve"> is the dual field-strength tensor. This coupling leads to the production of ALPs at one-loop level in the process $B\</w:t>
+      </w:r>
+      <w:proofErr w:type="spellStart"/>
+      <w:r>
+        <w:rPr>
+          <w:rFonts w:ascii="Calibri" w:eastAsia="Times New Roman" w:hAnsi="Calibri" w:cs="Calibri"/>
+          <w:color w:val="000000"/>
+          <w:lang w:eastAsia="en-AU"/>
+        </w:rPr>
+        <w:t>rightarrow</w:t>
+      </w:r>
+      <w:proofErr w:type="spellEnd"/>
+      <w:r>
+        <w:rPr>
+          <w:rFonts w:ascii="Calibri" w:eastAsia="Times New Roman" w:hAnsi="Calibri" w:cs="Calibri"/>
+          <w:color w:val="000000"/>
+          <w:lang w:eastAsia="en-AU"/>
+        </w:rPr>
+        <w:t xml:space="preserve"> K</w:t>
+      </w:r>
+      <w:proofErr w:type="gramStart"/>
+      <w:r>
+        <w:rPr>
+          <w:rFonts w:ascii="Calibri" w:eastAsia="Times New Roman" w:hAnsi="Calibri" w:cs="Calibri"/>
+          <w:color w:val="000000"/>
+          <w:lang w:eastAsia="en-AU"/>
+        </w:rPr>
+        <w:t>^{</w:t>
+      </w:r>
+      <w:proofErr w:type="gramEnd"/>
+      <w:r>
+        <w:rPr>
+          <w:rFonts w:ascii="Calibri" w:eastAsia="Times New Roman" w:hAnsi="Calibri" w:cs="Calibri"/>
+          <w:color w:val="000000"/>
+          <w:lang w:eastAsia="en-AU"/>
+        </w:rPr>
+        <w:t>*}a$, where the ALP is emitted from an internal $W^{\pm}$ boson. Electroweak symmetry breaking and the resulting gauge boson mixing generates an ALP coupling to a pair of photons, and the branching fraction for $a\</w:t>
+      </w:r>
+      <w:proofErr w:type="spellStart"/>
+      <w:r>
+        <w:rPr>
+          <w:rFonts w:ascii="Calibri" w:eastAsia="Times New Roman" w:hAnsi="Calibri" w:cs="Calibri"/>
+          <w:color w:val="000000"/>
+          <w:lang w:eastAsia="en-AU"/>
+        </w:rPr>
+        <w:t>rightarrow</w:t>
+      </w:r>
+      <w:proofErr w:type="spellEnd"/>
+      <w:r>
+        <w:rPr>
+          <w:rFonts w:ascii="Calibri" w:eastAsia="Times New Roman" w:hAnsi="Calibri" w:cs="Calibri"/>
+          <w:color w:val="000000"/>
+          <w:lang w:eastAsia="en-AU"/>
+        </w:rPr>
+        <w:t xml:space="preserve">\gamma\gamma$ is almost 100% </w:t>
       </w:r>
       <w:r>
         <w:rPr>
@@ -3555,7 +4265,55 @@
           <w:u w:val="single"/>
           <w:lang w:eastAsia="en-AU"/>
         </w:rPr>
-        <w:t>$B\rightarrow K*A, A\rightarrow\gamma\gamma$ Decay Process</w:t>
+        <w:t>$B\</w:t>
+      </w:r>
+      <w:proofErr w:type="spellStart"/>
+      <w:r>
+        <w:rPr>
+          <w:rFonts w:ascii="Calibri" w:eastAsia="Times New Roman" w:hAnsi="Calibri" w:cs="Calibri"/>
+          <w:b/>
+          <w:bCs/>
+          <w:color w:val="000000"/>
+          <w:u w:val="single"/>
+          <w:lang w:eastAsia="en-AU"/>
+        </w:rPr>
+        <w:t>rightarrow</w:t>
+      </w:r>
+      <w:proofErr w:type="spellEnd"/>
+      <w:r>
+        <w:rPr>
+          <w:rFonts w:ascii="Calibri" w:eastAsia="Times New Roman" w:hAnsi="Calibri" w:cs="Calibri"/>
+          <w:b/>
+          <w:bCs/>
+          <w:color w:val="000000"/>
+          <w:u w:val="single"/>
+          <w:lang w:eastAsia="en-AU"/>
+        </w:rPr>
+        <w:t xml:space="preserve"> K*A, A\</w:t>
+      </w:r>
+      <w:proofErr w:type="spellStart"/>
+      <w:r>
+        <w:rPr>
+          <w:rFonts w:ascii="Calibri" w:eastAsia="Times New Roman" w:hAnsi="Calibri" w:cs="Calibri"/>
+          <w:b/>
+          <w:bCs/>
+          <w:color w:val="000000"/>
+          <w:u w:val="single"/>
+          <w:lang w:eastAsia="en-AU"/>
+        </w:rPr>
+        <w:t>rightarrow</w:t>
+      </w:r>
+      <w:proofErr w:type="spellEnd"/>
+      <w:r>
+        <w:rPr>
+          <w:rFonts w:ascii="Calibri" w:eastAsia="Times New Roman" w:hAnsi="Calibri" w:cs="Calibri"/>
+          <w:b/>
+          <w:bCs/>
+          <w:color w:val="000000"/>
+          <w:u w:val="single"/>
+          <w:lang w:eastAsia="en-AU"/>
+        </w:rPr>
+        <w:t>\gamma\gamma$ Decay Process</w:t>
       </w:r>
     </w:p>
     <w:p>
@@ -3584,15 +4342,77 @@
           <w:color w:val="000000"/>
           <w:lang w:eastAsia="en-AU"/>
         </w:rPr>
-        <w:t>(Tongyan, Lin, Shuve paper)</w:t>
-      </w:r>
-      <w:r>
-        <w:rPr>
-          <w:rFonts w:ascii="Calibri" w:eastAsia="Times New Roman" w:hAnsi="Calibri" w:cs="Calibri"/>
-          <w:color w:val="000000"/>
-          <w:lang w:eastAsia="en-AU"/>
-        </w:rPr>
-        <w:t>, and thereby exploit the coupling of ALPs to W+- bosons, which can give rise to observable signatures. This ALP model possesses a zero coupling with gluons. The effective Lagrangian can be written as:</w:t>
+        <w:t>(</w:t>
+      </w:r>
+      <w:proofErr w:type="spellStart"/>
+      <w:r>
+        <w:rPr>
+          <w:rFonts w:ascii="Calibri" w:eastAsia="Times New Roman" w:hAnsi="Calibri" w:cs="Calibri"/>
+          <w:b/>
+          <w:bCs/>
+          <w:color w:val="000000"/>
+          <w:lang w:eastAsia="en-AU"/>
+        </w:rPr>
+        <w:t>Tongyan</w:t>
+      </w:r>
+      <w:proofErr w:type="spellEnd"/>
+      <w:r>
+        <w:rPr>
+          <w:rFonts w:ascii="Calibri" w:eastAsia="Times New Roman" w:hAnsi="Calibri" w:cs="Calibri"/>
+          <w:b/>
+          <w:bCs/>
+          <w:color w:val="000000"/>
+          <w:lang w:eastAsia="en-AU"/>
+        </w:rPr>
+        <w:t xml:space="preserve">, Lin, </w:t>
+      </w:r>
+      <w:proofErr w:type="spellStart"/>
+      <w:r>
+        <w:rPr>
+          <w:rFonts w:ascii="Calibri" w:eastAsia="Times New Roman" w:hAnsi="Calibri" w:cs="Calibri"/>
+          <w:b/>
+          <w:bCs/>
+          <w:color w:val="000000"/>
+          <w:lang w:eastAsia="en-AU"/>
+        </w:rPr>
+        <w:t>Shuve</w:t>
+      </w:r>
+      <w:proofErr w:type="spellEnd"/>
+      <w:r>
+        <w:rPr>
+          <w:rFonts w:ascii="Calibri" w:eastAsia="Times New Roman" w:hAnsi="Calibri" w:cs="Calibri"/>
+          <w:b/>
+          <w:bCs/>
+          <w:color w:val="000000"/>
+          <w:lang w:eastAsia="en-AU"/>
+        </w:rPr>
+        <w:t xml:space="preserve"> paper)</w:t>
+      </w:r>
+      <w:r>
+        <w:rPr>
+          <w:rFonts w:ascii="Calibri" w:eastAsia="Times New Roman" w:hAnsi="Calibri" w:cs="Calibri"/>
+          <w:color w:val="000000"/>
+          <w:lang w:eastAsia="en-AU"/>
+        </w:rPr>
+        <w:t xml:space="preserve">, and thereby exploit the coupling of ALPs to W+- bosons, which can give rise to observable signatures. This ALP model possesses a zero coupling with gluons. The effective </w:t>
+      </w:r>
+      <w:proofErr w:type="spellStart"/>
+      <w:r>
+        <w:rPr>
+          <w:rFonts w:ascii="Calibri" w:eastAsia="Times New Roman" w:hAnsi="Calibri" w:cs="Calibri"/>
+          <w:color w:val="000000"/>
+          <w:lang w:eastAsia="en-AU"/>
+        </w:rPr>
+        <w:t>Lagrangian</w:t>
+      </w:r>
+      <w:proofErr w:type="spellEnd"/>
+      <w:r>
+        <w:rPr>
+          <w:rFonts w:ascii="Calibri" w:eastAsia="Times New Roman" w:hAnsi="Calibri" w:cs="Calibri"/>
+          <w:color w:val="000000"/>
+          <w:lang w:eastAsia="en-AU"/>
+        </w:rPr>
+        <w:t xml:space="preserve"> can be written as:</w:t>
       </w:r>
     </w:p>
     <w:p>
@@ -4020,7 +4840,25 @@
           <w:color w:val="000000"/>
           <w:lang w:eastAsia="en-AU"/>
         </w:rPr>
-        <w:t>Here, the $g_{aW}$ represents the coupling between the ALP field $a$ and the electroweak gauge boson field W ($\tilde{W}^{\mu\nu} = \epsilon^{\mu\nu\alpha\beta}W_{\alpha\beta}/2$)</w:t>
+        <w:t>Here, the $g_{aW}$ represents the coupling between the ALP field $a$ and the electroweak gauge boson field W ($\tilde{W}^{\mu\nu} = \epsilon^{</w:t>
+      </w:r>
+      <w:proofErr w:type="gramStart"/>
+      <w:r>
+        <w:rPr>
+          <w:rFonts w:ascii="Calibri" w:eastAsia="Times New Roman" w:hAnsi="Calibri" w:cs="Calibri"/>
+          <w:color w:val="000000"/>
+          <w:lang w:eastAsia="en-AU"/>
+        </w:rPr>
+        <w:t>\mu\nu\alpha\beta}W</w:t>
+      </w:r>
+      <w:proofErr w:type="gramEnd"/>
+      <w:r>
+        <w:rPr>
+          <w:rFonts w:ascii="Calibri" w:eastAsia="Times New Roman" w:hAnsi="Calibri" w:cs="Calibri"/>
+          <w:color w:val="000000"/>
+          <w:lang w:eastAsia="en-AU"/>
+        </w:rPr>
+        <w:t>_{\alpha\beta}/2$)</w:t>
       </w:r>
     </w:p>
     <w:p>
@@ -4102,7 +4940,25 @@
           <w:color w:val="000000"/>
           <w:lang w:eastAsia="en-AU"/>
         </w:rPr>
-        <w:t xml:space="preserve"> Such a process is forbidden at tree level, but is permitted at loop level (as illustrated in the diagram on the left). </w:t>
+        <w:t xml:space="preserve"> Such a process is forbidden at tree </w:t>
+      </w:r>
+      <w:proofErr w:type="gramStart"/>
+      <w:r>
+        <w:rPr>
+          <w:rFonts w:ascii="Calibri" w:eastAsia="Times New Roman" w:hAnsi="Calibri" w:cs="Calibri"/>
+          <w:color w:val="000000"/>
+          <w:lang w:eastAsia="en-AU"/>
+        </w:rPr>
+        <w:t>level, but</w:t>
+      </w:r>
+      <w:proofErr w:type="gramEnd"/>
+      <w:r>
+        <w:rPr>
+          <w:rFonts w:ascii="Calibri" w:eastAsia="Times New Roman" w:hAnsi="Calibri" w:cs="Calibri"/>
+          <w:color w:val="000000"/>
+          <w:lang w:eastAsia="en-AU"/>
+        </w:rPr>
+        <w:t xml:space="preserve"> is permitted at loop level (as illustrated in the diagram on the left). </w:t>
       </w:r>
     </w:p>
     <w:p>
@@ -4129,7 +4985,25 @@
           <w:color w:val="000000"/>
           <w:lang w:eastAsia="en-AU"/>
         </w:rPr>
-        <w:t>to pairs of gauge bosons (specifically photons), the following decay channels were deemed to be promising for the detection of ALPs at the LHCb:</w:t>
+        <w:t xml:space="preserve">to pairs of gauge bosons (specifically photons), the following decay channels were deemed to be promising for the detection of ALPs at the </w:t>
+      </w:r>
+      <w:proofErr w:type="spellStart"/>
+      <w:r>
+        <w:rPr>
+          <w:rFonts w:ascii="Calibri" w:eastAsia="Times New Roman" w:hAnsi="Calibri" w:cs="Calibri"/>
+          <w:color w:val="000000"/>
+          <w:lang w:eastAsia="en-AU"/>
+        </w:rPr>
+        <w:t>LHCb</w:t>
+      </w:r>
+      <w:proofErr w:type="spellEnd"/>
+      <w:r>
+        <w:rPr>
+          <w:rFonts w:ascii="Calibri" w:eastAsia="Times New Roman" w:hAnsi="Calibri" w:cs="Calibri"/>
+          <w:color w:val="000000"/>
+          <w:lang w:eastAsia="en-AU"/>
+        </w:rPr>
+        <w:t>:</w:t>
       </w:r>
     </w:p>
     <w:p>
@@ -4470,7 +5344,33 @@
           <w:color w:val="5A5A5A"/>
           <w:lang w:eastAsia="en-AU"/>
         </w:rPr>
-        <w:t>Chapter 2: The LHCb Detector</w:t>
+        <w:t xml:space="preserve">Chapter 2: The </w:t>
+      </w:r>
+      <w:proofErr w:type="spellStart"/>
+      <w:r>
+        <w:rPr>
+          <w:rFonts w:ascii="Calibri" w:eastAsia="Times New Roman" w:hAnsi="Calibri" w:cs="Calibri"/>
+          <w:b/>
+          <w:bCs/>
+          <w:i/>
+          <w:iCs/>
+          <w:color w:val="5A5A5A"/>
+          <w:lang w:eastAsia="en-AU"/>
+        </w:rPr>
+        <w:t>LHCb</w:t>
+      </w:r>
+      <w:proofErr w:type="spellEnd"/>
+      <w:r>
+        <w:rPr>
+          <w:rFonts w:ascii="Calibri" w:eastAsia="Times New Roman" w:hAnsi="Calibri" w:cs="Calibri"/>
+          <w:b/>
+          <w:bCs/>
+          <w:i/>
+          <w:iCs/>
+          <w:color w:val="5A5A5A"/>
+          <w:lang w:eastAsia="en-AU"/>
+        </w:rPr>
+        <w:t xml:space="preserve"> Detector</w:t>
       </w:r>
     </w:p>
     <w:p>
@@ -4489,7 +5389,25 @@
           <w:color w:val="000000"/>
           <w:lang w:eastAsia="en-AU"/>
         </w:rPr>
-        <w:t>The LHCb experiment is dedicated to heavy-flavour physics at the LHC. It seeks indirect evidence of new physics in CP violation and rare decays of beauty and charm hadrons. </w:t>
+        <w:t xml:space="preserve">The </w:t>
+      </w:r>
+      <w:proofErr w:type="spellStart"/>
+      <w:r>
+        <w:rPr>
+          <w:rFonts w:ascii="Calibri" w:eastAsia="Times New Roman" w:hAnsi="Calibri" w:cs="Calibri"/>
+          <w:color w:val="000000"/>
+          <w:lang w:eastAsia="en-AU"/>
+        </w:rPr>
+        <w:t>LHCb</w:t>
+      </w:r>
+      <w:proofErr w:type="spellEnd"/>
+      <w:r>
+        <w:rPr>
+          <w:rFonts w:ascii="Calibri" w:eastAsia="Times New Roman" w:hAnsi="Calibri" w:cs="Calibri"/>
+          <w:color w:val="000000"/>
+          <w:lang w:eastAsia="en-AU"/>
+        </w:rPr>
+        <w:t xml:space="preserve"> experiment is dedicated to heavy-flavour physics at the LHC. It seeks indirect evidence of new physics in CP violation and rare decays of beauty and charm hadrons. </w:t>
       </w:r>
     </w:p>
     <w:p>
@@ -4508,7 +5426,25 @@
           <w:color w:val="000000"/>
           <w:lang w:eastAsia="en-AU"/>
         </w:rPr>
-        <w:t>The extent of CP violation in the Standard Model weak interaction cannot explain the amount of matter in the universe. As a result, a new source of CP violation beyond the Standard Model is needed to solve the puzzle. The effect of such a source may be evident in heavy flavour physics. The LHCb intends to study the phenomenon of CP violation by analysing the higher statistics and various decay modes of the $B_{d}$, $B_{s}$ and $D$ mesons</w:t>
+        <w:t xml:space="preserve">The extent of CP violation in the Standard Model weak interaction cannot explain the amount of matter in the universe. As a result, a new source of CP violation beyond the Standard Model is needed to solve the puzzle. The effect of such a source may be evident in heavy flavour physics. The </w:t>
+      </w:r>
+      <w:proofErr w:type="spellStart"/>
+      <w:r>
+        <w:rPr>
+          <w:rFonts w:ascii="Calibri" w:eastAsia="Times New Roman" w:hAnsi="Calibri" w:cs="Calibri"/>
+          <w:color w:val="000000"/>
+          <w:lang w:eastAsia="en-AU"/>
+        </w:rPr>
+        <w:t>LHCb</w:t>
+      </w:r>
+      <w:proofErr w:type="spellEnd"/>
+      <w:r>
+        <w:rPr>
+          <w:rFonts w:ascii="Calibri" w:eastAsia="Times New Roman" w:hAnsi="Calibri" w:cs="Calibri"/>
+          <w:color w:val="000000"/>
+          <w:lang w:eastAsia="en-AU"/>
+        </w:rPr>
+        <w:t xml:space="preserve"> intends to study the phenomenon of CP violation by analysing the higher statistics and various decay modes of the $B_{d}$, $B_{s}$ and $D$ mesons</w:t>
       </w:r>
     </w:p>
     <w:p>
@@ -4527,7 +5463,71 @@
           <w:color w:val="000000"/>
           <w:lang w:eastAsia="en-AU"/>
         </w:rPr>
-        <w:t>The LHCb has a $b\bar{b}$ production cross-section of approximately 500 microbarn at an energy of 13 TeV, and is therefore the most abundant source of B mesons in the world. It must therefore be able to exploit the large number of $b$ hadrons. As a result, its trigger must be sensitive to a variety of final states. Displaced vertex and high transverse momentum signatures are exploited in order to separate the decays of interest from the background. The momentum and invariant mass resolution of the detector is also required to be high in order to mitigate effects from the combinatorial background. Additionally, the identification of charged particles is essential in flavour physics experiments, in order to, for instance, isolate suppressed decays and for b-quark flavour tagging. The ability to detect photons and charged particles permits the reconstruction of radiative decays, as well as more common ones such as those containing $\pi^{0}$ and $\eta$ mesons in the final state. </w:t>
+        <w:t xml:space="preserve">The </w:t>
+      </w:r>
+      <w:proofErr w:type="spellStart"/>
+      <w:r>
+        <w:rPr>
+          <w:rFonts w:ascii="Calibri" w:eastAsia="Times New Roman" w:hAnsi="Calibri" w:cs="Calibri"/>
+          <w:color w:val="000000"/>
+          <w:lang w:eastAsia="en-AU"/>
+        </w:rPr>
+        <w:t>LHCb</w:t>
+      </w:r>
+      <w:proofErr w:type="spellEnd"/>
+      <w:r>
+        <w:rPr>
+          <w:rFonts w:ascii="Calibri" w:eastAsia="Times New Roman" w:hAnsi="Calibri" w:cs="Calibri"/>
+          <w:color w:val="000000"/>
+          <w:lang w:eastAsia="en-AU"/>
+        </w:rPr>
+        <w:t xml:space="preserve"> has a $b\bar{b}$ production cross-section of approximately 500 </w:t>
+      </w:r>
+      <w:proofErr w:type="spellStart"/>
+      <w:r>
+        <w:rPr>
+          <w:rFonts w:ascii="Calibri" w:eastAsia="Times New Roman" w:hAnsi="Calibri" w:cs="Calibri"/>
+          <w:color w:val="000000"/>
+          <w:lang w:eastAsia="en-AU"/>
+        </w:rPr>
+        <w:t>microbarn</w:t>
+      </w:r>
+      <w:proofErr w:type="spellEnd"/>
+      <w:r>
+        <w:rPr>
+          <w:rFonts w:ascii="Calibri" w:eastAsia="Times New Roman" w:hAnsi="Calibri" w:cs="Calibri"/>
+          <w:color w:val="000000"/>
+          <w:lang w:eastAsia="en-AU"/>
+        </w:rPr>
+        <w:t xml:space="preserve"> at an energy of 13 </w:t>
+      </w:r>
+      <w:proofErr w:type="spellStart"/>
+      <w:proofErr w:type="gramStart"/>
+      <w:r>
+        <w:rPr>
+          <w:rFonts w:ascii="Calibri" w:eastAsia="Times New Roman" w:hAnsi="Calibri" w:cs="Calibri"/>
+          <w:color w:val="000000"/>
+          <w:lang w:eastAsia="en-AU"/>
+        </w:rPr>
+        <w:t>TeV</w:t>
+      </w:r>
+      <w:proofErr w:type="spellEnd"/>
+      <w:r>
+        <w:rPr>
+          <w:rFonts w:ascii="Calibri" w:eastAsia="Times New Roman" w:hAnsi="Calibri" w:cs="Calibri"/>
+          <w:color w:val="000000"/>
+          <w:lang w:eastAsia="en-AU"/>
+        </w:rPr>
+        <w:t>, and</w:t>
+      </w:r>
+      <w:proofErr w:type="gramEnd"/>
+      <w:r>
+        <w:rPr>
+          <w:rFonts w:ascii="Calibri" w:eastAsia="Times New Roman" w:hAnsi="Calibri" w:cs="Calibri"/>
+          <w:color w:val="000000"/>
+          <w:lang w:eastAsia="en-AU"/>
+        </w:rPr>
+        <w:t xml:space="preserve"> is therefore the most abundant source of B mesons in the world. It must therefore be able to exploit the large number of $b$ hadrons. As a result, its trigger must be sensitive to a variety of final states. Displaced vertex and high transverse momentum signatures are exploited in order to separate the decays of interest from the background. The momentum and invariant mass resolution of the detector is also required to be high in order to mitigate effects from the combinatorial background. Additionally, the identification of charged particles is essential in flavour physics experiments, in order to, for instance, isolate suppressed decays and for b-quark flavour tagging. The ability to detect photons and charged particles permits the reconstruction of radiative decays, as well as more common ones such as those containing $\pi^{0}$ and $\eta$ mesons in the final state. </w:t>
       </w:r>
     </w:p>
     <w:p>
@@ -4546,7 +5546,97 @@
           <w:color w:val="000000"/>
           <w:lang w:eastAsia="en-AU"/>
         </w:rPr>
-        <w:t>Data taking at the LHCb detector is divided into fills and runs. A fill is a single period of collisions delimited by the announcement of stable beam conditions and the dumping of the beam by the LHCb; a phase which typically lasts approximately 12 hours. A fill is further divided into runs, each of hich lasts a maximum of one hour.In order to benefit from the high event rate at the LHCb, a high-bandwidth data acquisition system and a robust, and selective trigger system are essential. This chapter describes the key components of the experimental setup, as well as the processes relating to the acquisition and analysis of data from this experiment. </w:t>
+        <w:t xml:space="preserve">Data taking at the </w:t>
+      </w:r>
+      <w:proofErr w:type="spellStart"/>
+      <w:r>
+        <w:rPr>
+          <w:rFonts w:ascii="Calibri" w:eastAsia="Times New Roman" w:hAnsi="Calibri" w:cs="Calibri"/>
+          <w:color w:val="000000"/>
+          <w:lang w:eastAsia="en-AU"/>
+        </w:rPr>
+        <w:t>LHCb</w:t>
+      </w:r>
+      <w:proofErr w:type="spellEnd"/>
+      <w:r>
+        <w:rPr>
+          <w:rFonts w:ascii="Calibri" w:eastAsia="Times New Roman" w:hAnsi="Calibri" w:cs="Calibri"/>
+          <w:color w:val="000000"/>
+          <w:lang w:eastAsia="en-AU"/>
+        </w:rPr>
+        <w:t xml:space="preserve"> detector is divided into fills and runs. A fill is a single period of collisions delimited by the announcement of stable beam conditions and the dumping of the beam by the </w:t>
+      </w:r>
+      <w:proofErr w:type="spellStart"/>
+      <w:r>
+        <w:rPr>
+          <w:rFonts w:ascii="Calibri" w:eastAsia="Times New Roman" w:hAnsi="Calibri" w:cs="Calibri"/>
+          <w:color w:val="000000"/>
+          <w:lang w:eastAsia="en-AU"/>
+        </w:rPr>
+        <w:t>LHCb</w:t>
+      </w:r>
+      <w:proofErr w:type="spellEnd"/>
+      <w:r>
+        <w:rPr>
+          <w:rFonts w:ascii="Calibri" w:eastAsia="Times New Roman" w:hAnsi="Calibri" w:cs="Calibri"/>
+          <w:color w:val="000000"/>
+          <w:lang w:eastAsia="en-AU"/>
+        </w:rPr>
+        <w:t xml:space="preserve">; a phase which typically lasts approximately 12 hours. A fill is further divided into runs, each of </w:t>
+      </w:r>
+      <w:proofErr w:type="spellStart"/>
+      <w:r>
+        <w:rPr>
+          <w:rFonts w:ascii="Calibri" w:eastAsia="Times New Roman" w:hAnsi="Calibri" w:cs="Calibri"/>
+          <w:color w:val="000000"/>
+          <w:lang w:eastAsia="en-AU"/>
+        </w:rPr>
+        <w:t>hich</w:t>
+      </w:r>
+      <w:proofErr w:type="spellEnd"/>
+      <w:r>
+        <w:rPr>
+          <w:rFonts w:ascii="Calibri" w:eastAsia="Times New Roman" w:hAnsi="Calibri" w:cs="Calibri"/>
+          <w:color w:val="000000"/>
+          <w:lang w:eastAsia="en-AU"/>
+        </w:rPr>
+        <w:t xml:space="preserve"> lasts a maximum of one </w:t>
+      </w:r>
+      <w:proofErr w:type="spellStart"/>
+      <w:r>
+        <w:rPr>
+          <w:rFonts w:ascii="Calibri" w:eastAsia="Times New Roman" w:hAnsi="Calibri" w:cs="Calibri"/>
+          <w:color w:val="000000"/>
+          <w:lang w:eastAsia="en-AU"/>
+        </w:rPr>
+        <w:t>hour.In</w:t>
+      </w:r>
+      <w:proofErr w:type="spellEnd"/>
+      <w:r>
+        <w:rPr>
+          <w:rFonts w:ascii="Calibri" w:eastAsia="Times New Roman" w:hAnsi="Calibri" w:cs="Calibri"/>
+          <w:color w:val="000000"/>
+          <w:lang w:eastAsia="en-AU"/>
+        </w:rPr>
+        <w:t xml:space="preserve"> order to benefit from the high event rate at the </w:t>
+      </w:r>
+      <w:proofErr w:type="spellStart"/>
+      <w:r>
+        <w:rPr>
+          <w:rFonts w:ascii="Calibri" w:eastAsia="Times New Roman" w:hAnsi="Calibri" w:cs="Calibri"/>
+          <w:color w:val="000000"/>
+          <w:lang w:eastAsia="en-AU"/>
+        </w:rPr>
+        <w:t>LHCb</w:t>
+      </w:r>
+      <w:proofErr w:type="spellEnd"/>
+      <w:r>
+        <w:rPr>
+          <w:rFonts w:ascii="Calibri" w:eastAsia="Times New Roman" w:hAnsi="Calibri" w:cs="Calibri"/>
+          <w:color w:val="000000"/>
+          <w:lang w:eastAsia="en-AU"/>
+        </w:rPr>
+        <w:t>, a high-bandwidth data acquisition system and a robust, and selective trigger system are essential. This chapter describes the key components of the experimental setup, as well as the processes relating to the acquisition and analysis of data from this experiment. </w:t>
       </w:r>
     </w:p>
     <w:p>
@@ -4579,7 +5669,31 @@
           <w:u w:val="single"/>
           <w:lang w:eastAsia="en-AU"/>
         </w:rPr>
-        <w:t>Structure of the LHCb Detector</w:t>
+        <w:t xml:space="preserve">Structure of the </w:t>
+      </w:r>
+      <w:proofErr w:type="spellStart"/>
+      <w:r>
+        <w:rPr>
+          <w:rFonts w:ascii="Calibri" w:eastAsia="Times New Roman" w:hAnsi="Calibri" w:cs="Calibri"/>
+          <w:b/>
+          <w:bCs/>
+          <w:color w:val="000000"/>
+          <w:u w:val="single"/>
+          <w:lang w:eastAsia="en-AU"/>
+        </w:rPr>
+        <w:t>LHCb</w:t>
+      </w:r>
+      <w:proofErr w:type="spellEnd"/>
+      <w:r>
+        <w:rPr>
+          <w:rFonts w:ascii="Calibri" w:eastAsia="Times New Roman" w:hAnsi="Calibri" w:cs="Calibri"/>
+          <w:b/>
+          <w:bCs/>
+          <w:color w:val="000000"/>
+          <w:u w:val="single"/>
+          <w:lang w:eastAsia="en-AU"/>
+        </w:rPr>
+        <w:t xml:space="preserve"> Detector</w:t>
       </w:r>
     </w:p>
     <w:p>
@@ -4598,7 +5712,79 @@
           <w:color w:val="000000"/>
           <w:lang w:eastAsia="en-AU"/>
         </w:rPr>
-        <w:t>The LHCb is a single arm spectrometer with a forward angular coverage from approximately 10 mrad to 300 mrad in the bending (non-bending) plane and covering the pseudorapidity range between 2 and 5. The detector is designed such that the b and $\bar{b}$ hadrons are produced in the same forward or backward cone at high energies, and consists of a high-precision tracking system consisting of the following components:</w:t>
+        <w:t xml:space="preserve">The </w:t>
+      </w:r>
+      <w:proofErr w:type="spellStart"/>
+      <w:r>
+        <w:rPr>
+          <w:rFonts w:ascii="Calibri" w:eastAsia="Times New Roman" w:hAnsi="Calibri" w:cs="Calibri"/>
+          <w:color w:val="000000"/>
+          <w:lang w:eastAsia="en-AU"/>
+        </w:rPr>
+        <w:t>LHCb</w:t>
+      </w:r>
+      <w:proofErr w:type="spellEnd"/>
+      <w:r>
+        <w:rPr>
+          <w:rFonts w:ascii="Calibri" w:eastAsia="Times New Roman" w:hAnsi="Calibri" w:cs="Calibri"/>
+          <w:color w:val="000000"/>
+          <w:lang w:eastAsia="en-AU"/>
+        </w:rPr>
+        <w:t xml:space="preserve"> is a single arm spectrometer with a forward angular coverage from approximately 10 </w:t>
+      </w:r>
+      <w:proofErr w:type="spellStart"/>
+      <w:r>
+        <w:rPr>
+          <w:rFonts w:ascii="Calibri" w:eastAsia="Times New Roman" w:hAnsi="Calibri" w:cs="Calibri"/>
+          <w:color w:val="000000"/>
+          <w:lang w:eastAsia="en-AU"/>
+        </w:rPr>
+        <w:t>mrad</w:t>
+      </w:r>
+      <w:proofErr w:type="spellEnd"/>
+      <w:r>
+        <w:rPr>
+          <w:rFonts w:ascii="Calibri" w:eastAsia="Times New Roman" w:hAnsi="Calibri" w:cs="Calibri"/>
+          <w:color w:val="000000"/>
+          <w:lang w:eastAsia="en-AU"/>
+        </w:rPr>
+        <w:t xml:space="preserve"> to 300 </w:t>
+      </w:r>
+      <w:proofErr w:type="spellStart"/>
+      <w:r>
+        <w:rPr>
+          <w:rFonts w:ascii="Calibri" w:eastAsia="Times New Roman" w:hAnsi="Calibri" w:cs="Calibri"/>
+          <w:color w:val="000000"/>
+          <w:lang w:eastAsia="en-AU"/>
+        </w:rPr>
+        <w:t>mrad</w:t>
+      </w:r>
+      <w:proofErr w:type="spellEnd"/>
+      <w:r>
+        <w:rPr>
+          <w:rFonts w:ascii="Calibri" w:eastAsia="Times New Roman" w:hAnsi="Calibri" w:cs="Calibri"/>
+          <w:color w:val="000000"/>
+          <w:lang w:eastAsia="en-AU"/>
+        </w:rPr>
+        <w:t xml:space="preserve"> in the bending (non-bending) plane and covering the </w:t>
+      </w:r>
+      <w:proofErr w:type="spellStart"/>
+      <w:r>
+        <w:rPr>
+          <w:rFonts w:ascii="Calibri" w:eastAsia="Times New Roman" w:hAnsi="Calibri" w:cs="Calibri"/>
+          <w:color w:val="000000"/>
+          <w:lang w:eastAsia="en-AU"/>
+        </w:rPr>
+        <w:t>pseudorapidity</w:t>
+      </w:r>
+      <w:proofErr w:type="spellEnd"/>
+      <w:r>
+        <w:rPr>
+          <w:rFonts w:ascii="Calibri" w:eastAsia="Times New Roman" w:hAnsi="Calibri" w:cs="Calibri"/>
+          <w:color w:val="000000"/>
+          <w:lang w:eastAsia="en-AU"/>
+        </w:rPr>
+        <w:t xml:space="preserve"> range between 2 and 5. The detector is designed such that the b and $\bar{b}$ hadrons are produced in the same forward or backward cone at high energies, and consists of a high-precision tracking system consisting of the following components:</w:t>
       </w:r>
     </w:p>
     <w:p>
@@ -4717,7 +5903,25 @@
           <w:color w:val="000000"/>
           <w:lang w:eastAsia="en-AU"/>
         </w:rPr>
-        <w:t>These components are collectively referred to as T-stations. The tracking system provides a measurement of the momentum of charged particles with a relative uncertainty ranging between 0.5% to 1.0% at 200 GeV/c. The other key components that are responsible for measuring the properties of the particles that traverse the detector include the two ring imaging Cherenkov (RICH) detectors, and a calorimeter system comprising of a scintillating-pad (SPD) and preshower detectors (PS), as well as electromagnetic and hadronic calorimeters (ECAL and HCAL respectively). A system responsible for detecting muons is also present as part of the experimental setup. Each of the components are described in further detail below</w:t>
+        <w:t xml:space="preserve">These components are collectively referred to as T-stations. The tracking system provides a measurement of the momentum of charged particles with a relative uncertainty ranging between 0.5% to 1.0% at 200 GeV/c. The other key components that are responsible for measuring the properties of the particles that traverse the detector include the two ring imaging Cherenkov (RICH) detectors, and a calorimeter system comprising of a scintillating-pad (SPD) and </w:t>
+      </w:r>
+      <w:proofErr w:type="spellStart"/>
+      <w:r>
+        <w:rPr>
+          <w:rFonts w:ascii="Calibri" w:eastAsia="Times New Roman" w:hAnsi="Calibri" w:cs="Calibri"/>
+          <w:color w:val="000000"/>
+          <w:lang w:eastAsia="en-AU"/>
+        </w:rPr>
+        <w:t>preshower</w:t>
+      </w:r>
+      <w:proofErr w:type="spellEnd"/>
+      <w:r>
+        <w:rPr>
+          <w:rFonts w:ascii="Calibri" w:eastAsia="Times New Roman" w:hAnsi="Calibri" w:cs="Calibri"/>
+          <w:color w:val="000000"/>
+          <w:lang w:eastAsia="en-AU"/>
+        </w:rPr>
+        <w:t xml:space="preserve"> detectors (PS), as well as electromagnetic and hadronic calorimeters (ECAL and HCAL respectively). A system responsible for detecting muons is also present as part of the experimental setup. Each of the components are described in further detail below</w:t>
       </w:r>
     </w:p>
     <w:p>
@@ -4758,7 +5962,43 @@
           <w:color w:val="000000"/>
           <w:lang w:eastAsia="en-AU"/>
         </w:rPr>
-        <w:t>The VELO is a silicon microstrip detector that surrounds the proton-proton interaction region in the LHCb experiment. It provides measurements of track coordinates that enable the identification of the primary interaction and secondary vertices, which are characteristic of b and c-hadron decays. The VELO was designed to optimise the following aspects of the LHCb experiment:</w:t>
+        <w:t xml:space="preserve">The VELO is a silicon microstrip detector that surrounds the proton-proton interaction region in the </w:t>
+      </w:r>
+      <w:proofErr w:type="spellStart"/>
+      <w:r>
+        <w:rPr>
+          <w:rFonts w:ascii="Calibri" w:eastAsia="Times New Roman" w:hAnsi="Calibri" w:cs="Calibri"/>
+          <w:color w:val="000000"/>
+          <w:lang w:eastAsia="en-AU"/>
+        </w:rPr>
+        <w:t>LHCb</w:t>
+      </w:r>
+      <w:proofErr w:type="spellEnd"/>
+      <w:r>
+        <w:rPr>
+          <w:rFonts w:ascii="Calibri" w:eastAsia="Times New Roman" w:hAnsi="Calibri" w:cs="Calibri"/>
+          <w:color w:val="000000"/>
+          <w:lang w:eastAsia="en-AU"/>
+        </w:rPr>
+        <w:t xml:space="preserve"> experiment. It provides measurements of track coordinates that enable the identification of the primary interaction and secondary vertices, which are characteristic of b and c-hadron decays. The VELO was designed to optimise the following aspects of the </w:t>
+      </w:r>
+      <w:proofErr w:type="spellStart"/>
+      <w:r>
+        <w:rPr>
+          <w:rFonts w:ascii="Calibri" w:eastAsia="Times New Roman" w:hAnsi="Calibri" w:cs="Calibri"/>
+          <w:color w:val="000000"/>
+          <w:lang w:eastAsia="en-AU"/>
+        </w:rPr>
+        <w:t>LHCb</w:t>
+      </w:r>
+      <w:proofErr w:type="spellEnd"/>
+      <w:r>
+        <w:rPr>
+          <w:rFonts w:ascii="Calibri" w:eastAsia="Times New Roman" w:hAnsi="Calibri" w:cs="Calibri"/>
+          <w:color w:val="000000"/>
+          <w:lang w:eastAsia="en-AU"/>
+        </w:rPr>
+        <w:t xml:space="preserve"> experiment:</w:t>
       </w:r>
     </w:p>
     <w:p>
@@ -4791,7 +6031,79 @@
           <w:color w:val="000000"/>
           <w:lang w:eastAsia="en-AU"/>
         </w:rPr>
-        <w:t>The VELO is designed to cover the forward region such that all tracks inside the nominal LHCb acceptance of 15-300 mrad cross at least three VELO stations. In this way, the detector fully reconstructs roughly 27% of $b\bar{b}$ production for 7 TeV proton-proton centre of mass collisions, while covering just 1.8% of the solid angle. The VELO also reconstructs tracks in the forward and backward directions hich do not have momentum information, but are useful to improve the primary vertex reconstruction</w:t>
+        <w:t xml:space="preserve">The VELO is designed to cover the forward region such that all tracks inside the nominal </w:t>
+      </w:r>
+      <w:proofErr w:type="spellStart"/>
+      <w:r>
+        <w:rPr>
+          <w:rFonts w:ascii="Calibri" w:eastAsia="Times New Roman" w:hAnsi="Calibri" w:cs="Calibri"/>
+          <w:color w:val="000000"/>
+          <w:lang w:eastAsia="en-AU"/>
+        </w:rPr>
+        <w:t>LHCb</w:t>
+      </w:r>
+      <w:proofErr w:type="spellEnd"/>
+      <w:r>
+        <w:rPr>
+          <w:rFonts w:ascii="Calibri" w:eastAsia="Times New Roman" w:hAnsi="Calibri" w:cs="Calibri"/>
+          <w:color w:val="000000"/>
+          <w:lang w:eastAsia="en-AU"/>
+        </w:rPr>
+        <w:t xml:space="preserve"> acceptance of 15-300 </w:t>
+      </w:r>
+      <w:proofErr w:type="spellStart"/>
+      <w:r>
+        <w:rPr>
+          <w:rFonts w:ascii="Calibri" w:eastAsia="Times New Roman" w:hAnsi="Calibri" w:cs="Calibri"/>
+          <w:color w:val="000000"/>
+          <w:lang w:eastAsia="en-AU"/>
+        </w:rPr>
+        <w:t>mrad</w:t>
+      </w:r>
+      <w:proofErr w:type="spellEnd"/>
+      <w:r>
+        <w:rPr>
+          <w:rFonts w:ascii="Calibri" w:eastAsia="Times New Roman" w:hAnsi="Calibri" w:cs="Calibri"/>
+          <w:color w:val="000000"/>
+          <w:lang w:eastAsia="en-AU"/>
+        </w:rPr>
+        <w:t xml:space="preserve"> cross at least three VELO stations. In this way, the detector fully reconstructs roughly 27% of $b\bar{b}$ production for 7 </w:t>
+      </w:r>
+      <w:proofErr w:type="spellStart"/>
+      <w:r>
+        <w:rPr>
+          <w:rFonts w:ascii="Calibri" w:eastAsia="Times New Roman" w:hAnsi="Calibri" w:cs="Calibri"/>
+          <w:color w:val="000000"/>
+          <w:lang w:eastAsia="en-AU"/>
+        </w:rPr>
+        <w:t>TeV</w:t>
+      </w:r>
+      <w:proofErr w:type="spellEnd"/>
+      <w:r>
+        <w:rPr>
+          <w:rFonts w:ascii="Calibri" w:eastAsia="Times New Roman" w:hAnsi="Calibri" w:cs="Calibri"/>
+          <w:color w:val="000000"/>
+          <w:lang w:eastAsia="en-AU"/>
+        </w:rPr>
+        <w:t xml:space="preserve"> proton-proton centre of mass collisions, while covering just 1.8% of the solid angle. The VELO also reconstructs tracks in the forward and backward directions </w:t>
+      </w:r>
+      <w:proofErr w:type="spellStart"/>
+      <w:r>
+        <w:rPr>
+          <w:rFonts w:ascii="Calibri" w:eastAsia="Times New Roman" w:hAnsi="Calibri" w:cs="Calibri"/>
+          <w:color w:val="000000"/>
+          <w:lang w:eastAsia="en-AU"/>
+        </w:rPr>
+        <w:t>hich</w:t>
+      </w:r>
+      <w:proofErr w:type="spellEnd"/>
+      <w:r>
+        <w:rPr>
+          <w:rFonts w:ascii="Calibri" w:eastAsia="Times New Roman" w:hAnsi="Calibri" w:cs="Calibri"/>
+          <w:color w:val="000000"/>
+          <w:lang w:eastAsia="en-AU"/>
+        </w:rPr>
+        <w:t xml:space="preserve"> do not have momentum information, but are useful to improve the primary vertex reconstruction</w:t>
       </w:r>
     </w:p>
     <w:p>
@@ -4857,7 +6169,25 @@
           <w:color w:val="000000"/>
           <w:lang w:eastAsia="en-AU"/>
         </w:rPr>
-        <w:t xml:space="preserve"> LHCb has studied decay modes with up to six charged tracks in the final state. This relies on the highly efficient cluster reconstruction in the VELO since the track reconstruction efficiency losses are transmitted as the sixth power. The cluster reconstruction efficiency in the VELO is paramount, both for the selection of those tracks, as six measurements per track are required, and for efficient pattern recognition and fake track rejection. </w:t>
+        <w:t xml:space="preserve"> </w:t>
+      </w:r>
+      <w:proofErr w:type="spellStart"/>
+      <w:r>
+        <w:rPr>
+          <w:rFonts w:ascii="Calibri" w:eastAsia="Times New Roman" w:hAnsi="Calibri" w:cs="Calibri"/>
+          <w:color w:val="000000"/>
+          <w:lang w:eastAsia="en-AU"/>
+        </w:rPr>
+        <w:t>LHCb</w:t>
+      </w:r>
+      <w:proofErr w:type="spellEnd"/>
+      <w:r>
+        <w:rPr>
+          <w:rFonts w:ascii="Calibri" w:eastAsia="Times New Roman" w:hAnsi="Calibri" w:cs="Calibri"/>
+          <w:color w:val="000000"/>
+          <w:lang w:eastAsia="en-AU"/>
+        </w:rPr>
+        <w:t xml:space="preserve"> has studied decay modes with up to six charged tracks in the final state. This relies on the highly efficient cluster reconstruction in the VELO since the track reconstruction efficiency losses are transmitted as the sixth power. The cluster reconstruction efficiency in the VELO is paramount, both for the selection of those tracks, as six measurements per track are required, and for efficient pattern recognition and fake track rejection. </w:t>
       </w:r>
     </w:p>
     <w:p>
@@ -4890,7 +6220,43 @@
           <w:color w:val="000000"/>
           <w:lang w:eastAsia="en-AU"/>
         </w:rPr>
-        <w:t xml:space="preserve"> Excellent vertex resolution is essential to the LHCb physics programme. Most analyses rely heavily on selection cuts on the distance with which tracks approach the primary vertex (i.e. the impact parameter). The impact parameter resolution was optimised by positioning the VELO sensors as close to the LHC beam as permitted by safety consideration, having a small inter-strip pitch at the inside of the sensors, and minimising the amount of material traversed by a particle before the first measured hits in the VELO</w:t>
+        <w:t xml:space="preserve"> Excellent vertex resolution is essential to the </w:t>
+      </w:r>
+      <w:proofErr w:type="spellStart"/>
+      <w:r>
+        <w:rPr>
+          <w:rFonts w:ascii="Calibri" w:eastAsia="Times New Roman" w:hAnsi="Calibri" w:cs="Calibri"/>
+          <w:color w:val="000000"/>
+          <w:lang w:eastAsia="en-AU"/>
+        </w:rPr>
+        <w:t>LHCb</w:t>
+      </w:r>
+      <w:proofErr w:type="spellEnd"/>
+      <w:r>
+        <w:rPr>
+          <w:rFonts w:ascii="Calibri" w:eastAsia="Times New Roman" w:hAnsi="Calibri" w:cs="Calibri"/>
+          <w:color w:val="000000"/>
+          <w:lang w:eastAsia="en-AU"/>
+        </w:rPr>
+        <w:t xml:space="preserve"> physics programme. Most analyses rely heavily on selection cuts on the distance with which tracks approach the primary vertex (</w:t>
+      </w:r>
+      <w:proofErr w:type="gramStart"/>
+      <w:r>
+        <w:rPr>
+          <w:rFonts w:ascii="Calibri" w:eastAsia="Times New Roman" w:hAnsi="Calibri" w:cs="Calibri"/>
+          <w:color w:val="000000"/>
+          <w:lang w:eastAsia="en-AU"/>
+        </w:rPr>
+        <w:t>i.e.</w:t>
+      </w:r>
+      <w:proofErr w:type="gramEnd"/>
+      <w:r>
+        <w:rPr>
+          <w:rFonts w:ascii="Calibri" w:eastAsia="Times New Roman" w:hAnsi="Calibri" w:cs="Calibri"/>
+          <w:color w:val="000000"/>
+          <w:lang w:eastAsia="en-AU"/>
+        </w:rPr>
+        <w:t xml:space="preserve"> the impact parameter). The impact parameter resolution was optimised by positioning the VELO sensors as close to the LHC beam as permitted by safety consideration, having a small inter-strip pitch at the inside of the sensors, and minimising the amount of material traversed by a particle before the first measured hits in the VELO</w:t>
       </w:r>
     </w:p>
     <w:p>
@@ -4923,7 +6289,25 @@
           <w:color w:val="000000"/>
           <w:lang w:eastAsia="en-AU"/>
         </w:rPr>
-        <w:t xml:space="preserve"> The decay time of a particle is obtained from the measurement of its flight distance in the VELO. This is necessary for lifetime requirements and, critically, for time-dependent measurements in the rapidly oscillating $B_{s}^{0}-B_{s}^{0}$ bar meson system</w:t>
+        <w:t xml:space="preserve"> The decay time of a particle is obtained from the measurement of its flight distance in the VELO. This is necessary for lifetime requirements and, critically, for time-dependent measurements in the rapidly oscillating $B_{s}^{0}-B_{s}</w:t>
+      </w:r>
+      <w:proofErr w:type="gramStart"/>
+      <w:r>
+        <w:rPr>
+          <w:rFonts w:ascii="Calibri" w:eastAsia="Times New Roman" w:hAnsi="Calibri" w:cs="Calibri"/>
+          <w:color w:val="000000"/>
+          <w:lang w:eastAsia="en-AU"/>
+        </w:rPr>
+        <w:t>^{</w:t>
+      </w:r>
+      <w:proofErr w:type="gramEnd"/>
+      <w:r>
+        <w:rPr>
+          <w:rFonts w:ascii="Calibri" w:eastAsia="Times New Roman" w:hAnsi="Calibri" w:cs="Calibri"/>
+          <w:color w:val="000000"/>
+          <w:lang w:eastAsia="en-AU"/>
+        </w:rPr>
+        <w:t>0}$ bar meson system</w:t>
       </w:r>
     </w:p>
     <w:p>
@@ -4975,7 +6359,79 @@
           <w:color w:val="000000"/>
           <w:lang w:eastAsia="en-AU"/>
         </w:rPr>
-        <w:t>The two Ring Image Cherenkov (RICH) detectors, named RICH1 and RICH2 are responsible for the identification of charged hadrons (e.g. pions, kaons, and protons). RICH1 covers the low and intermediate momentum region (i.e. 2-40 GeV/c) over the full spectrometer angular acceptance of 25-300 mrad, while RICH2 covers the high-momentum region 15-100 GeV/c over the angular range 15-120 mrad.</w:t>
+        <w:t>The two Ring Image Cherenkov (RICH) detectors, named RICH1 and RICH2 are responsible for the identification of charged hadrons (</w:t>
+      </w:r>
+      <w:proofErr w:type="gramStart"/>
+      <w:r>
+        <w:rPr>
+          <w:rFonts w:ascii="Calibri" w:eastAsia="Times New Roman" w:hAnsi="Calibri" w:cs="Calibri"/>
+          <w:color w:val="000000"/>
+          <w:lang w:eastAsia="en-AU"/>
+        </w:rPr>
+        <w:t>e.g.</w:t>
+      </w:r>
+      <w:proofErr w:type="gramEnd"/>
+      <w:r>
+        <w:rPr>
+          <w:rFonts w:ascii="Calibri" w:eastAsia="Times New Roman" w:hAnsi="Calibri" w:cs="Calibri"/>
+          <w:color w:val="000000"/>
+          <w:lang w:eastAsia="en-AU"/>
+        </w:rPr>
+        <w:t xml:space="preserve"> pions, kaons, and protons). RICH1 covers the low and intermediate momentum region (</w:t>
+      </w:r>
+      <w:proofErr w:type="gramStart"/>
+      <w:r>
+        <w:rPr>
+          <w:rFonts w:ascii="Calibri" w:eastAsia="Times New Roman" w:hAnsi="Calibri" w:cs="Calibri"/>
+          <w:color w:val="000000"/>
+          <w:lang w:eastAsia="en-AU"/>
+        </w:rPr>
+        <w:t>i.e.</w:t>
+      </w:r>
+      <w:proofErr w:type="gramEnd"/>
+      <w:r>
+        <w:rPr>
+          <w:rFonts w:ascii="Calibri" w:eastAsia="Times New Roman" w:hAnsi="Calibri" w:cs="Calibri"/>
+          <w:color w:val="000000"/>
+          <w:lang w:eastAsia="en-AU"/>
+        </w:rPr>
+        <w:t xml:space="preserve"> 2-40 GeV/c) over the full spectrometer angular acceptance of 25-300 </w:t>
+      </w:r>
+      <w:proofErr w:type="spellStart"/>
+      <w:r>
+        <w:rPr>
+          <w:rFonts w:ascii="Calibri" w:eastAsia="Times New Roman" w:hAnsi="Calibri" w:cs="Calibri"/>
+          <w:color w:val="000000"/>
+          <w:lang w:eastAsia="en-AU"/>
+        </w:rPr>
+        <w:t>mrad</w:t>
+      </w:r>
+      <w:proofErr w:type="spellEnd"/>
+      <w:r>
+        <w:rPr>
+          <w:rFonts w:ascii="Calibri" w:eastAsia="Times New Roman" w:hAnsi="Calibri" w:cs="Calibri"/>
+          <w:color w:val="000000"/>
+          <w:lang w:eastAsia="en-AU"/>
+        </w:rPr>
+        <w:t xml:space="preserve">, while RICH2 covers the high-momentum region 15-100 GeV/c over the angular range 15-120 </w:t>
+      </w:r>
+      <w:proofErr w:type="spellStart"/>
+      <w:r>
+        <w:rPr>
+          <w:rFonts w:ascii="Calibri" w:eastAsia="Times New Roman" w:hAnsi="Calibri" w:cs="Calibri"/>
+          <w:color w:val="000000"/>
+          <w:lang w:eastAsia="en-AU"/>
+        </w:rPr>
+        <w:t>mrad</w:t>
+      </w:r>
+      <w:proofErr w:type="spellEnd"/>
+      <w:r>
+        <w:rPr>
+          <w:rFonts w:ascii="Calibri" w:eastAsia="Times New Roman" w:hAnsi="Calibri" w:cs="Calibri"/>
+          <w:color w:val="000000"/>
+          <w:lang w:eastAsia="en-AU"/>
+        </w:rPr>
+        <w:t>.</w:t>
       </w:r>
     </w:p>
     <w:p>
@@ -4996,7 +6452,61 @@
           <w:color w:val="000000"/>
           <w:lang w:eastAsia="en-AU"/>
         </w:rPr>
-        <w:t xml:space="preserve">In order to limit its overall volume, RICH 1 is placed as close as possible to the interaction region, and is located immediately downstream of the VELO described above. RICH 2 on the other hand, is placed downstream of the magnet, since the high momentum tracks that it measures are less influenced by the magnetic field. Both detectors consist of entrance and exit windows that serve as links to the VELO and magnet respectively. These windows form a foam sandwich construction, and are skinned with carbon fibre and aluminium respectively. </w:t>
+        <w:t xml:space="preserve">In order to limit its overall volume, RICH 1 is placed as close as possible to the interaction </w:t>
+      </w:r>
+      <w:proofErr w:type="gramStart"/>
+      <w:r>
+        <w:rPr>
+          <w:rFonts w:ascii="Calibri" w:eastAsia="Times New Roman" w:hAnsi="Calibri" w:cs="Calibri"/>
+          <w:color w:val="000000"/>
+          <w:lang w:eastAsia="en-AU"/>
+        </w:rPr>
+        <w:t>region, and</w:t>
+      </w:r>
+      <w:proofErr w:type="gramEnd"/>
+      <w:r>
+        <w:rPr>
+          <w:rFonts w:ascii="Calibri" w:eastAsia="Times New Roman" w:hAnsi="Calibri" w:cs="Calibri"/>
+          <w:color w:val="000000"/>
+          <w:lang w:eastAsia="en-AU"/>
+        </w:rPr>
+        <w:t xml:space="preserve"> is located immediately downstream of the VELO described above. RICH 2 on the other hand, is placed downstream of the </w:t>
+      </w:r>
+      <w:proofErr w:type="gramStart"/>
+      <w:r>
+        <w:rPr>
+          <w:rFonts w:ascii="Calibri" w:eastAsia="Times New Roman" w:hAnsi="Calibri" w:cs="Calibri"/>
+          <w:color w:val="000000"/>
+          <w:lang w:eastAsia="en-AU"/>
+        </w:rPr>
+        <w:t>magnet, since</w:t>
+      </w:r>
+      <w:proofErr w:type="gramEnd"/>
+      <w:r>
+        <w:rPr>
+          <w:rFonts w:ascii="Calibri" w:eastAsia="Times New Roman" w:hAnsi="Calibri" w:cs="Calibri"/>
+          <w:color w:val="000000"/>
+          <w:lang w:eastAsia="en-AU"/>
+        </w:rPr>
+        <w:t xml:space="preserve"> the high momentum tracks that it measures are less influenced by the magnetic field. Both detectors consist of entrance and exit windows that serve as links to the VELO and magnet respectively. These windows form a foam sandwich </w:t>
+      </w:r>
+      <w:proofErr w:type="gramStart"/>
+      <w:r>
+        <w:rPr>
+          <w:rFonts w:ascii="Calibri" w:eastAsia="Times New Roman" w:hAnsi="Calibri" w:cs="Calibri"/>
+          <w:color w:val="000000"/>
+          <w:lang w:eastAsia="en-AU"/>
+        </w:rPr>
+        <w:t>construction, and</w:t>
+      </w:r>
+      <w:proofErr w:type="gramEnd"/>
+      <w:r>
+        <w:rPr>
+          <w:rFonts w:ascii="Calibri" w:eastAsia="Times New Roman" w:hAnsi="Calibri" w:cs="Calibri"/>
+          <w:color w:val="000000"/>
+          <w:lang w:eastAsia="en-AU"/>
+        </w:rPr>
+        <w:t xml:space="preserve"> are skinned with carbon fibre and aluminium respectively. </w:t>
       </w:r>
       <w:r>
         <w:rPr>
@@ -5112,7 +6622,43 @@
           <w:color w:val="000000"/>
           <w:lang w:eastAsia="en-AU"/>
         </w:rPr>
-        <w:t>Each cell of the ECAL and HCAL is equipped with a PMT and the corresponding FEB converts the signal to an energy value E, in order to obtain a constant dynamic range in transverse energy over the calorimeter plane. The transverse energy, $E_{T}$ is defined as $E_{T} = E\sin(\theta)$ where $\theta$ is the angle between the beam axis and a line from the interaction point to the centre of the cell. </w:t>
+        <w:t xml:space="preserve">Each cell of the ECAL and HCAL is equipped with a </w:t>
+      </w:r>
+      <w:proofErr w:type="gramStart"/>
+      <w:r>
+        <w:rPr>
+          <w:rFonts w:ascii="Calibri" w:eastAsia="Times New Roman" w:hAnsi="Calibri" w:cs="Calibri"/>
+          <w:color w:val="000000"/>
+          <w:lang w:eastAsia="en-AU"/>
+        </w:rPr>
+        <w:t>PMT</w:t>
+      </w:r>
+      <w:proofErr w:type="gramEnd"/>
+      <w:r>
+        <w:rPr>
+          <w:rFonts w:ascii="Calibri" w:eastAsia="Times New Roman" w:hAnsi="Calibri" w:cs="Calibri"/>
+          <w:color w:val="000000"/>
+          <w:lang w:eastAsia="en-AU"/>
+        </w:rPr>
+        <w:t xml:space="preserve"> and the corresponding FEB converts the signal to an energy value E, in order to obtain a constant dynamic range in transverse energy over the calorimeter plane. The transverse energy, $E_{T}$ is defined as $E_{T} = E\sin(\</w:t>
+      </w:r>
+      <w:proofErr w:type="gramStart"/>
+      <w:r>
+        <w:rPr>
+          <w:rFonts w:ascii="Calibri" w:eastAsia="Times New Roman" w:hAnsi="Calibri" w:cs="Calibri"/>
+          <w:color w:val="000000"/>
+          <w:lang w:eastAsia="en-AU"/>
+        </w:rPr>
+        <w:t>theta)$</w:t>
+      </w:r>
+      <w:proofErr w:type="gramEnd"/>
+      <w:r>
+        <w:rPr>
+          <w:rFonts w:ascii="Calibri" w:eastAsia="Times New Roman" w:hAnsi="Calibri" w:cs="Calibri"/>
+          <w:color w:val="000000"/>
+          <w:lang w:eastAsia="en-AU"/>
+        </w:rPr>
+        <w:t xml:space="preserve"> where $\theta$ is the angle between the beam axis and a line from the interaction point to the centre of the cell. </w:t>
       </w:r>
     </w:p>
     <w:p>
@@ -5150,7 +6696,43 @@
           <w:color w:val="000000"/>
           <w:lang w:eastAsia="en-AU"/>
         </w:rPr>
-        <w:t>The ECAL measures the transverse energy of electrons, photons and neutral pions for the L0 trigger, which is relevant to select B decays with an electron or photon in the final state The offline reconstruction and energy computation of neutral pions, electrons and photons also make use of the information from the PS detector. The HCAL provides a measurement of the transverse energy of hadrons for the L0 trigger in order to select a large variety of D and B decays with a charged hadron (e.g. a kaon, pion, or proton) in the final state. The SPD, PS, ECAL and HCAL are all used for offline particle identification</w:t>
+        <w:t xml:space="preserve">The ECAL measures the transverse energy of electrons, </w:t>
+      </w:r>
+      <w:proofErr w:type="gramStart"/>
+      <w:r>
+        <w:rPr>
+          <w:rFonts w:ascii="Calibri" w:eastAsia="Times New Roman" w:hAnsi="Calibri" w:cs="Calibri"/>
+          <w:color w:val="000000"/>
+          <w:lang w:eastAsia="en-AU"/>
+        </w:rPr>
+        <w:t>photons</w:t>
+      </w:r>
+      <w:proofErr w:type="gramEnd"/>
+      <w:r>
+        <w:rPr>
+          <w:rFonts w:ascii="Calibri" w:eastAsia="Times New Roman" w:hAnsi="Calibri" w:cs="Calibri"/>
+          <w:color w:val="000000"/>
+          <w:lang w:eastAsia="en-AU"/>
+        </w:rPr>
+        <w:t xml:space="preserve"> and neutral pions for the L0 trigger, which is relevant to select B decays with an electron or photon in the final state The offline reconstruction and energy computation of neutral pions, electrons and photons also make use of the information from the PS detector. The HCAL provides a measurement of the transverse energy of hadrons for the L0 trigger in order to select a large variety of D and B decays with a charged hadron (</w:t>
+      </w:r>
+      <w:proofErr w:type="gramStart"/>
+      <w:r>
+        <w:rPr>
+          <w:rFonts w:ascii="Calibri" w:eastAsia="Times New Roman" w:hAnsi="Calibri" w:cs="Calibri"/>
+          <w:color w:val="000000"/>
+          <w:lang w:eastAsia="en-AU"/>
+        </w:rPr>
+        <w:t>e.g.</w:t>
+      </w:r>
+      <w:proofErr w:type="gramEnd"/>
+      <w:r>
+        <w:rPr>
+          <w:rFonts w:ascii="Calibri" w:eastAsia="Times New Roman" w:hAnsi="Calibri" w:cs="Calibri"/>
+          <w:color w:val="000000"/>
+          <w:lang w:eastAsia="en-AU"/>
+        </w:rPr>
+        <w:t xml:space="preserve"> a kaon, pion, or proton) in the final state. The SPD, PS, ECAL and HCAL are all used for offline particle identification</w:t>
       </w:r>
     </w:p>
     <w:p>
@@ -5605,7 +7187,151 @@
           <w:color w:val="000000"/>
           <w:lang w:eastAsia="en-AU"/>
         </w:rPr>
-        <w:t>Three regions have been labelled in the diagram below (inner, middle and outer), depending on the distance of the cells to the beam-pipe. The cell size is such that the SPD-PS-ECAL system is projective, as seen from the interaction point. In addition, the outer dimensions of the ECAL match projectively with those of the tracking system $\theta_{x} &lt; 300 mrad$ and $\theta_{y} &lt; 250 mrad$ while the inner angular acceptance of ECAL is limited to $\theta_{x,y} &gt; 25 mrad$ around the beam pipe, where $\theta_{x}$ and $\theta_{y}$ are the polar angles in the LHCb frame in which (x,y) is the plane perpendicular to the beam axis. The ECAL front surface is located approximately 12.5 m from the interaction point.  The energy resolution of the ECAL for a given cell, measured with test-beam electrons is parameterised as:</w:t>
+        <w:t xml:space="preserve">Three regions have been labelled in the diagram below (inner, </w:t>
+      </w:r>
+      <w:proofErr w:type="gramStart"/>
+      <w:r>
+        <w:rPr>
+          <w:rFonts w:ascii="Calibri" w:eastAsia="Times New Roman" w:hAnsi="Calibri" w:cs="Calibri"/>
+          <w:color w:val="000000"/>
+          <w:lang w:eastAsia="en-AU"/>
+        </w:rPr>
+        <w:t>middle</w:t>
+      </w:r>
+      <w:proofErr w:type="gramEnd"/>
+      <w:r>
+        <w:rPr>
+          <w:rFonts w:ascii="Calibri" w:eastAsia="Times New Roman" w:hAnsi="Calibri" w:cs="Calibri"/>
+          <w:color w:val="000000"/>
+          <w:lang w:eastAsia="en-AU"/>
+        </w:rPr>
+        <w:t xml:space="preserve"> and outer), depending on the distance of the cells to the beam-pipe. The cell size is such that the SPD-PS-ECAL system is projective, as seen from the interaction point. In addition, the outer dimensions of the ECAL match </w:t>
+      </w:r>
+      <w:proofErr w:type="spellStart"/>
+      <w:r>
+        <w:rPr>
+          <w:rFonts w:ascii="Calibri" w:eastAsia="Times New Roman" w:hAnsi="Calibri" w:cs="Calibri"/>
+          <w:color w:val="000000"/>
+          <w:lang w:eastAsia="en-AU"/>
+        </w:rPr>
+        <w:t>projectively</w:t>
+      </w:r>
+      <w:proofErr w:type="spellEnd"/>
+      <w:r>
+        <w:rPr>
+          <w:rFonts w:ascii="Calibri" w:eastAsia="Times New Roman" w:hAnsi="Calibri" w:cs="Calibri"/>
+          <w:color w:val="000000"/>
+          <w:lang w:eastAsia="en-AU"/>
+        </w:rPr>
+        <w:t xml:space="preserve"> with those of the tracking system $\theta_{x} &lt; 300 </w:t>
+      </w:r>
+      <w:proofErr w:type="spellStart"/>
+      <w:r>
+        <w:rPr>
+          <w:rFonts w:ascii="Calibri" w:eastAsia="Times New Roman" w:hAnsi="Calibri" w:cs="Calibri"/>
+          <w:color w:val="000000"/>
+          <w:lang w:eastAsia="en-AU"/>
+        </w:rPr>
+        <w:t>mrad</w:t>
+      </w:r>
+      <w:proofErr w:type="spellEnd"/>
+      <w:r>
+        <w:rPr>
+          <w:rFonts w:ascii="Calibri" w:eastAsia="Times New Roman" w:hAnsi="Calibri" w:cs="Calibri"/>
+          <w:color w:val="000000"/>
+          <w:lang w:eastAsia="en-AU"/>
+        </w:rPr>
+        <w:t xml:space="preserve">$ and $\theta_{y} &lt; 250 </w:t>
+      </w:r>
+      <w:proofErr w:type="spellStart"/>
+      <w:r>
+        <w:rPr>
+          <w:rFonts w:ascii="Calibri" w:eastAsia="Times New Roman" w:hAnsi="Calibri" w:cs="Calibri"/>
+          <w:color w:val="000000"/>
+          <w:lang w:eastAsia="en-AU"/>
+        </w:rPr>
+        <w:t>mrad</w:t>
+      </w:r>
+      <w:proofErr w:type="spellEnd"/>
+      <w:r>
+        <w:rPr>
+          <w:rFonts w:ascii="Calibri" w:eastAsia="Times New Roman" w:hAnsi="Calibri" w:cs="Calibri"/>
+          <w:color w:val="000000"/>
+          <w:lang w:eastAsia="en-AU"/>
+        </w:rPr>
+        <w:t>$ while the inner angular acceptance of ECAL is limited to $\theta_{</w:t>
+      </w:r>
+      <w:proofErr w:type="spellStart"/>
+      <w:r>
+        <w:rPr>
+          <w:rFonts w:ascii="Calibri" w:eastAsia="Times New Roman" w:hAnsi="Calibri" w:cs="Calibri"/>
+          <w:color w:val="000000"/>
+          <w:lang w:eastAsia="en-AU"/>
+        </w:rPr>
+        <w:t>x,y</w:t>
+      </w:r>
+      <w:proofErr w:type="spellEnd"/>
+      <w:r>
+        <w:rPr>
+          <w:rFonts w:ascii="Calibri" w:eastAsia="Times New Roman" w:hAnsi="Calibri" w:cs="Calibri"/>
+          <w:color w:val="000000"/>
+          <w:lang w:eastAsia="en-AU"/>
+        </w:rPr>
+        <w:t xml:space="preserve">} &gt; 25 </w:t>
+      </w:r>
+      <w:proofErr w:type="spellStart"/>
+      <w:r>
+        <w:rPr>
+          <w:rFonts w:ascii="Calibri" w:eastAsia="Times New Roman" w:hAnsi="Calibri" w:cs="Calibri"/>
+          <w:color w:val="000000"/>
+          <w:lang w:eastAsia="en-AU"/>
+        </w:rPr>
+        <w:t>mrad</w:t>
+      </w:r>
+      <w:proofErr w:type="spellEnd"/>
+      <w:r>
+        <w:rPr>
+          <w:rFonts w:ascii="Calibri" w:eastAsia="Times New Roman" w:hAnsi="Calibri" w:cs="Calibri"/>
+          <w:color w:val="000000"/>
+          <w:lang w:eastAsia="en-AU"/>
+        </w:rPr>
+        <w:t xml:space="preserve">$ around the beam pipe, where $\theta_{x}$ and $\theta_{y}$ are the polar angles in the </w:t>
+      </w:r>
+      <w:proofErr w:type="spellStart"/>
+      <w:r>
+        <w:rPr>
+          <w:rFonts w:ascii="Calibri" w:eastAsia="Times New Roman" w:hAnsi="Calibri" w:cs="Calibri"/>
+          <w:color w:val="000000"/>
+          <w:lang w:eastAsia="en-AU"/>
+        </w:rPr>
+        <w:t>LHCb</w:t>
+      </w:r>
+      <w:proofErr w:type="spellEnd"/>
+      <w:r>
+        <w:rPr>
+          <w:rFonts w:ascii="Calibri" w:eastAsia="Times New Roman" w:hAnsi="Calibri" w:cs="Calibri"/>
+          <w:color w:val="000000"/>
+          <w:lang w:eastAsia="en-AU"/>
+        </w:rPr>
+        <w:t xml:space="preserve"> frame in which (</w:t>
+      </w:r>
+      <w:proofErr w:type="spellStart"/>
+      <w:r>
+        <w:rPr>
+          <w:rFonts w:ascii="Calibri" w:eastAsia="Times New Roman" w:hAnsi="Calibri" w:cs="Calibri"/>
+          <w:color w:val="000000"/>
+          <w:lang w:eastAsia="en-AU"/>
+        </w:rPr>
+        <w:t>x,y</w:t>
+      </w:r>
+      <w:proofErr w:type="spellEnd"/>
+      <w:r>
+        <w:rPr>
+          <w:rFonts w:ascii="Calibri" w:eastAsia="Times New Roman" w:hAnsi="Calibri" w:cs="Calibri"/>
+          <w:color w:val="000000"/>
+          <w:lang w:eastAsia="en-AU"/>
+        </w:rPr>
+        <w:t>) is the plane perpendicular to the beam axis. The ECAL front surface is located approximately 12.5 m from the interaction point.  The energy resolution of the ECAL for a given cell, measured with test-beam electrons is parameterised as:</w:t>
       </w:r>
     </w:p>
     <w:p>
@@ -5635,7 +7361,25 @@
           <w:color w:val="000000"/>
           <w:lang w:eastAsia="en-AU"/>
         </w:rPr>
-        <w:t xml:space="preserve">Here, $E$ is the particle energy in GeV, $\theta$ is the angle between the beam axis and a line from the LHCb interaction point and the centre of the ECAL cell. The second contribution is the constant term (corresponding to mis-calibration, non-linearities, leakage, etc.) while the third one is due to the noise of the electronics, which is evaluated on average to 1.2 </w:t>
+        <w:t xml:space="preserve">Here, $E$ is the particle energy in GeV, $\theta$ is the angle between the beam axis and a line from the </w:t>
+      </w:r>
+      <w:proofErr w:type="spellStart"/>
+      <w:r>
+        <w:rPr>
+          <w:rFonts w:ascii="Calibri" w:eastAsia="Times New Roman" w:hAnsi="Calibri" w:cs="Calibri"/>
+          <w:color w:val="000000"/>
+          <w:lang w:eastAsia="en-AU"/>
+        </w:rPr>
+        <w:t>LHCb</w:t>
+      </w:r>
+      <w:proofErr w:type="spellEnd"/>
+      <w:r>
+        <w:rPr>
+          <w:rFonts w:ascii="Calibri" w:eastAsia="Times New Roman" w:hAnsi="Calibri" w:cs="Calibri"/>
+          <w:color w:val="000000"/>
+          <w:lang w:eastAsia="en-AU"/>
+        </w:rPr>
+        <w:t xml:space="preserve"> interaction point and the centre of the ECAL cell. The second contribution is the constant term (corresponding to mis-calibration, non-linearities, leakage, etc.) while the third one is due to the noise of the electronics, which is evaluated on average to 1.2 </w:t>
       </w:r>
       <w:r>
         <w:rPr>
@@ -5855,7 +7599,25 @@
           <w:color w:val="000000"/>
           <w:lang w:eastAsia="en-AU"/>
         </w:rPr>
-        <w:t xml:space="preserve">The LHCb dipole magnet is a </w:t>
+        <w:t xml:space="preserve">The </w:t>
+      </w:r>
+      <w:proofErr w:type="spellStart"/>
+      <w:r>
+        <w:rPr>
+          <w:rFonts w:ascii="Calibri" w:eastAsia="Times New Roman" w:hAnsi="Calibri" w:cs="Calibri"/>
+          <w:color w:val="000000"/>
+          <w:lang w:eastAsia="en-AU"/>
+        </w:rPr>
+        <w:t>LHCb</w:t>
+      </w:r>
+      <w:proofErr w:type="spellEnd"/>
+      <w:r>
+        <w:rPr>
+          <w:rFonts w:ascii="Calibri" w:eastAsia="Times New Roman" w:hAnsi="Calibri" w:cs="Calibri"/>
+          <w:color w:val="000000"/>
+          <w:lang w:eastAsia="en-AU"/>
+        </w:rPr>
+        <w:t xml:space="preserve"> dipole magnet is a </w:t>
       </w:r>
       <w:r>
         <w:rPr>
@@ -5873,7 +7635,25 @@
           <w:color w:val="000000"/>
           <w:lang w:eastAsia="en-AU"/>
         </w:rPr>
-        <w:t>(i.e. it does not require cryogenic cooling) that consists of two trapezoidal coils bent at 45 degrees on the two transverse sides, arranged inside an iron yoke of window-frame configuration. It is responsible for the production of magnetic fields for momentum measurements</w:t>
+        <w:t>(</w:t>
+      </w:r>
+      <w:proofErr w:type="gramStart"/>
+      <w:r>
+        <w:rPr>
+          <w:rFonts w:ascii="Calibri" w:eastAsia="Times New Roman" w:hAnsi="Calibri" w:cs="Calibri"/>
+          <w:color w:val="000000"/>
+          <w:lang w:eastAsia="en-AU"/>
+        </w:rPr>
+        <w:t>i.e.</w:t>
+      </w:r>
+      <w:proofErr w:type="gramEnd"/>
+      <w:r>
+        <w:rPr>
+          <w:rFonts w:ascii="Calibri" w:eastAsia="Times New Roman" w:hAnsi="Calibri" w:cs="Calibri"/>
+          <w:color w:val="000000"/>
+          <w:lang w:eastAsia="en-AU"/>
+        </w:rPr>
+        <w:t xml:space="preserve"> it does not require cryogenic cooling) that consists of two trapezoidal coils bent at 45 degrees on the two transverse sides, arranged inside an iron yoke of window-frame configuration. It is responsible for the production of magnetic fields for momentum measurements</w:t>
       </w:r>
       <w:r>
         <w:rPr>
@@ -5897,7 +7677,61 @@
           <w:color w:val="000000"/>
           <w:lang w:eastAsia="en-AU"/>
         </w:rPr>
-        <w:t>The measurements cover the forward acceptance of $\pm 250$ mrad vertically and of $\pm 300 $ mrad horizontally. The magnet consists of saddle-shaped coils in a window-frame yoke with sloping poles in order to match the required detector acceptance, and has an integrated field of 4 Tm for tracks of 10 m length. This</w:t>
+        <w:t xml:space="preserve">The measurements cover the forward acceptance of $\pm 250$ </w:t>
+      </w:r>
+      <w:proofErr w:type="spellStart"/>
+      <w:r>
+        <w:rPr>
+          <w:rFonts w:ascii="Calibri" w:eastAsia="Times New Roman" w:hAnsi="Calibri" w:cs="Calibri"/>
+          <w:color w:val="000000"/>
+          <w:lang w:eastAsia="en-AU"/>
+        </w:rPr>
+        <w:t>mrad</w:t>
+      </w:r>
+      <w:proofErr w:type="spellEnd"/>
+      <w:r>
+        <w:rPr>
+          <w:rFonts w:ascii="Calibri" w:eastAsia="Times New Roman" w:hAnsi="Calibri" w:cs="Calibri"/>
+          <w:color w:val="000000"/>
+          <w:lang w:eastAsia="en-AU"/>
+        </w:rPr>
+        <w:t xml:space="preserve"> vertically and of $\pm 300 $ </w:t>
+      </w:r>
+      <w:proofErr w:type="spellStart"/>
+      <w:r>
+        <w:rPr>
+          <w:rFonts w:ascii="Calibri" w:eastAsia="Times New Roman" w:hAnsi="Calibri" w:cs="Calibri"/>
+          <w:color w:val="000000"/>
+          <w:lang w:eastAsia="en-AU"/>
+        </w:rPr>
+        <w:t>mrad</w:t>
+      </w:r>
+      <w:proofErr w:type="spellEnd"/>
+      <w:r>
+        <w:rPr>
+          <w:rFonts w:ascii="Calibri" w:eastAsia="Times New Roman" w:hAnsi="Calibri" w:cs="Calibri"/>
+          <w:color w:val="000000"/>
+          <w:lang w:eastAsia="en-AU"/>
+        </w:rPr>
+        <w:t xml:space="preserve"> horizontally. The magnet consists of saddle-shaped coils in a window-frame yoke with sloping poles in order to match the required detector </w:t>
+      </w:r>
+      <w:proofErr w:type="gramStart"/>
+      <w:r>
+        <w:rPr>
+          <w:rFonts w:ascii="Calibri" w:eastAsia="Times New Roman" w:hAnsi="Calibri" w:cs="Calibri"/>
+          <w:color w:val="000000"/>
+          <w:lang w:eastAsia="en-AU"/>
+        </w:rPr>
+        <w:t>acceptance, and</w:t>
+      </w:r>
+      <w:proofErr w:type="gramEnd"/>
+      <w:r>
+        <w:rPr>
+          <w:rFonts w:ascii="Calibri" w:eastAsia="Times New Roman" w:hAnsi="Calibri" w:cs="Calibri"/>
+          <w:color w:val="000000"/>
+          <w:lang w:eastAsia="en-AU"/>
+        </w:rPr>
+        <w:t xml:space="preserve"> has an integrated field of 4 Tm for tracks of 10 m length. This</w:t>
       </w:r>
       <w:r>
         <w:rPr>
@@ -5913,7 +7747,25 @@
           <w:color w:val="000000"/>
           <w:lang w:eastAsia="en-AU"/>
         </w:rPr>
-        <w:t xml:space="preserve">contains two identical coils of conical saddle shape, weighing 54 tons, that are placed symmetrically to each other. Each coil consists of 15 pancakes arranged in five triplets and produced of pure Al-99.7 hollow conductor in an annealed state with a central cooling tunnel of 25 mm diameter. Cast aluminium clamps are used to hold together the triplets making up the coils, and to support and centre the coils with respect to the measured mechanical axis of the iron poles with tolerances of several millimeters. </w:t>
+        <w:t xml:space="preserve">contains two identical coils of conical saddle shape, weighing 54 tons, that are placed symmetrically to each other. Each coil consists of 15 pancakes arranged in five triplets and produced of pure Al-99.7 hollow conductor in an annealed state with a central cooling tunnel of 25 mm diameter. Cast aluminium clamps are used to hold together the triplets making up the coils, and to support and centre the coils with respect to the measured mechanical axis of the iron poles with tolerances of several </w:t>
+      </w:r>
+      <w:proofErr w:type="spellStart"/>
+      <w:r>
+        <w:rPr>
+          <w:rFonts w:ascii="Calibri" w:eastAsia="Times New Roman" w:hAnsi="Calibri" w:cs="Calibri"/>
+          <w:color w:val="000000"/>
+          <w:lang w:eastAsia="en-AU"/>
+        </w:rPr>
+        <w:t>millimeters</w:t>
+      </w:r>
+      <w:proofErr w:type="spellEnd"/>
+      <w:r>
+        <w:rPr>
+          <w:rFonts w:ascii="Calibri" w:eastAsia="Times New Roman" w:hAnsi="Calibri" w:cs="Calibri"/>
+          <w:color w:val="000000"/>
+          <w:lang w:eastAsia="en-AU"/>
+        </w:rPr>
+        <w:t xml:space="preserve">. </w:t>
       </w:r>
     </w:p>
     <w:p>
@@ -5931,7 +7783,25 @@
           <w:color w:val="000000"/>
           <w:lang w:eastAsia="en-AU"/>
         </w:rPr>
-        <w:t>The magnet is operated via the Magnet Control System, which controls the power supply and monitors a number of operational parameters (e.g. temperatures, voltages, water flow, mechanical</w:t>
+        <w:t>The magnet is operated via the Magnet Control System, which controls the power supply and monitors a number of operational parameters (</w:t>
+      </w:r>
+      <w:proofErr w:type="gramStart"/>
+      <w:r>
+        <w:rPr>
+          <w:rFonts w:ascii="Calibri" w:eastAsia="Times New Roman" w:hAnsi="Calibri" w:cs="Calibri"/>
+          <w:color w:val="000000"/>
+          <w:lang w:eastAsia="en-AU"/>
+        </w:rPr>
+        <w:t>e.g.</w:t>
+      </w:r>
+      <w:proofErr w:type="gramEnd"/>
+      <w:r>
+        <w:rPr>
+          <w:rFonts w:ascii="Calibri" w:eastAsia="Times New Roman" w:hAnsi="Calibri" w:cs="Calibri"/>
+          <w:color w:val="000000"/>
+          <w:lang w:eastAsia="en-AU"/>
+        </w:rPr>
+        <w:t xml:space="preserve"> temperatures, voltages, water flow, mechanical</w:t>
       </w:r>
       <w:r>
         <w:rPr>
@@ -6080,26 +7950,74 @@
           <w:u w:val="single"/>
           <w:lang w:eastAsia="en-AU"/>
         </w:rPr>
-        <w:t>The LHCb Data Flow</w:t>
-      </w:r>
-    </w:p>
-    <w:p>
-      <w:pPr>
-        <w:rPr>
-          <w:lang w:eastAsia="en-AU"/>
-        </w:rPr>
-      </w:pPr>
-      <w:r>
-        <w:rPr>
-          <w:lang w:eastAsia="en-AU"/>
-        </w:rPr>
-        <w:t>The LHCb is provided with approximately 40 million proton-proton collisions by the LHC every second. If all of this data were to be stored, one would be recording approximately 1 TB of data every second</w:t>
-      </w:r>
-      <w:r>
-        <w:rPr>
-          <w:lang w:eastAsia="en-AU"/>
-        </w:rPr>
-        <w:t xml:space="preserve"> (a large amount of data). The data needs to be filtered in order to keep only the events that contain something interesting. The LHCb data flow proceeds as follows:</w:t>
+        <w:t xml:space="preserve">The </w:t>
+      </w:r>
+      <w:proofErr w:type="spellStart"/>
+      <w:r>
+        <w:rPr>
+          <w:b/>
+          <w:bCs/>
+          <w:u w:val="single"/>
+          <w:lang w:eastAsia="en-AU"/>
+        </w:rPr>
+        <w:t>LHCb</w:t>
+      </w:r>
+      <w:proofErr w:type="spellEnd"/>
+      <w:r>
+        <w:rPr>
+          <w:b/>
+          <w:bCs/>
+          <w:u w:val="single"/>
+          <w:lang w:eastAsia="en-AU"/>
+        </w:rPr>
+        <w:t xml:space="preserve"> Data Flow</w:t>
+      </w:r>
+    </w:p>
+    <w:p>
+      <w:pPr>
+        <w:rPr>
+          <w:lang w:eastAsia="en-AU"/>
+        </w:rPr>
+      </w:pPr>
+      <w:r>
+        <w:rPr>
+          <w:lang w:eastAsia="en-AU"/>
+        </w:rPr>
+        <w:t xml:space="preserve">The </w:t>
+      </w:r>
+      <w:proofErr w:type="spellStart"/>
+      <w:r>
+        <w:rPr>
+          <w:lang w:eastAsia="en-AU"/>
+        </w:rPr>
+        <w:t>LHCb</w:t>
+      </w:r>
+      <w:proofErr w:type="spellEnd"/>
+      <w:r>
+        <w:rPr>
+          <w:lang w:eastAsia="en-AU"/>
+        </w:rPr>
+        <w:t xml:space="preserve"> is provided with approximately 40 million proton-proton collisions by the LHC every second. If all of this data were to be stored, one would be recording approximately 1 TB of data every second</w:t>
+      </w:r>
+      <w:r>
+        <w:rPr>
+          <w:lang w:eastAsia="en-AU"/>
+        </w:rPr>
+        <w:t xml:space="preserve"> (a large amount of data). The data needs to be filtered in order to keep only the events that contain something interesting. The </w:t>
+      </w:r>
+      <w:proofErr w:type="spellStart"/>
+      <w:r>
+        <w:rPr>
+          <w:lang w:eastAsia="en-AU"/>
+        </w:rPr>
+        <w:t>LHCb</w:t>
+      </w:r>
+      <w:proofErr w:type="spellEnd"/>
+      <w:r>
+        <w:rPr>
+          <w:lang w:eastAsia="en-AU"/>
+        </w:rPr>
+        <w:t xml:space="preserve"> data flow proceeds as follows:</w:t>
       </w:r>
     </w:p>
     <w:p>
@@ -6173,7 +8091,21 @@
         <w:rPr>
           <w:lang w:eastAsia="en-AU"/>
         </w:rPr>
-        <w:t xml:space="preserve"> are suitable for analysis, but are not accessible to users due to computing restrictions. Data are filtered further through a set of selections called the </w:t>
+        <w:t xml:space="preserve"> are suitable for </w:t>
+      </w:r>
+      <w:proofErr w:type="gramStart"/>
+      <w:r>
+        <w:rPr>
+          <w:lang w:eastAsia="en-AU"/>
+        </w:rPr>
+        <w:t>analysis, but</w:t>
+      </w:r>
+      <w:proofErr w:type="gramEnd"/>
+      <w:r>
+        <w:rPr>
+          <w:lang w:eastAsia="en-AU"/>
+        </w:rPr>
+        <w:t xml:space="preserve"> are not accessible to users due to computing restrictions. Data are filtered further through a set of selections called the </w:t>
       </w:r>
       <w:r>
         <w:rPr>
@@ -6237,13 +8169,55 @@
         <w:rPr>
           <w:lang w:eastAsia="en-AU"/>
         </w:rPr>
-        <w:t>The simulation of proton-proton collisions, and the hadronization and decay of the resulting particles, are controlled by the Gauss application, which is responsible for calling the various Monte Carlo generators that are supported such as Pythia (LHCb default) and POWHEG, and for controlling EvtGen and Geant4.</w:t>
-      </w:r>
-      <w:r>
-        <w:rPr>
-          <w:lang w:eastAsia="en-AU"/>
-        </w:rPr>
-        <w:t xml:space="preserve"> EvtGen describes the decay of simulated particles, whilst Geant4 is used to simulate the propagation and interaction of particles through and with the detector</w:t>
+        <w:t>The simulation of proton-proton collisions, and the hadronization and decay of the resulting particles, are controlled by the Gauss application, which is responsible for calling the various Monte Carlo generators that are supported such as Pythia (</w:t>
+      </w:r>
+      <w:proofErr w:type="spellStart"/>
+      <w:r>
+        <w:rPr>
+          <w:lang w:eastAsia="en-AU"/>
+        </w:rPr>
+        <w:t>LHCb</w:t>
+      </w:r>
+      <w:proofErr w:type="spellEnd"/>
+      <w:r>
+        <w:rPr>
+          <w:lang w:eastAsia="en-AU"/>
+        </w:rPr>
+        <w:t xml:space="preserve"> default) and POWHEG, and for controlling </w:t>
+      </w:r>
+      <w:proofErr w:type="spellStart"/>
+      <w:r>
+        <w:rPr>
+          <w:lang w:eastAsia="en-AU"/>
+        </w:rPr>
+        <w:t>EvtGen</w:t>
+      </w:r>
+      <w:proofErr w:type="spellEnd"/>
+      <w:r>
+        <w:rPr>
+          <w:lang w:eastAsia="en-AU"/>
+        </w:rPr>
+        <w:t xml:space="preserve"> and Geant4.</w:t>
+      </w:r>
+      <w:r>
+        <w:rPr>
+          <w:lang w:eastAsia="en-AU"/>
+        </w:rPr>
+        <w:t xml:space="preserve"> </w:t>
+      </w:r>
+      <w:proofErr w:type="spellStart"/>
+      <w:r>
+        <w:rPr>
+          <w:lang w:eastAsia="en-AU"/>
+        </w:rPr>
+        <w:t>EvtGen</w:t>
+      </w:r>
+      <w:proofErr w:type="spellEnd"/>
+      <w:r>
+        <w:rPr>
+          <w:lang w:eastAsia="en-AU"/>
+        </w:rPr>
+        <w:t xml:space="preserve"> describes the decay of simulated particles, whilst Geant4 is used to simulate the propagation and interaction of particles through and with the detector</w:t>
       </w:r>
     </w:p>
     <w:p>
@@ -6464,7 +8438,21 @@
         <w:rPr>
           <w:lang w:eastAsia="en-AU"/>
         </w:rPr>
-        <w:t>illustrate the structure (i.e. class hierarchy) of the software:</w:t>
+        <w:t>illustrate the structure (</w:t>
+      </w:r>
+      <w:proofErr w:type="gramStart"/>
+      <w:r>
+        <w:rPr>
+          <w:lang w:eastAsia="en-AU"/>
+        </w:rPr>
+        <w:t>i.e.</w:t>
+      </w:r>
+      <w:proofErr w:type="gramEnd"/>
+      <w:r>
+        <w:rPr>
+          <w:lang w:eastAsia="en-AU"/>
+        </w:rPr>
+        <w:t xml:space="preserve"> class hierarchy) of the software:</w:t>
       </w:r>
     </w:p>
     <w:p>
@@ -6644,10 +8632,26 @@
     </w:p>
     <w:p>
       <w:r>
-        <w:t>The data objects needed by the abovementioned algorithms are organised in numerous transient data stores, depending on the nature of the data itself and its lifetime. The TES contains data that are valid only for the time that it takes to process one event. The Transient Detector Store contains data that describe various aspects of the behaviour of the detector (i.e. alignment) and generally have a lifetime that corresponds to the processing of many events</w:t>
-      </w:r>
-      <w:r>
-        <w:t xml:space="preserve">. The Transient Histogram Store contains statistical data, which typically have a lifetime corresponding to the data processed in a complete job. Although the stores behave slightly differently, particularly with respect to the data lifetime (e.g. the event data store is cleared for each event), their implementations have many things in common and are based on a common component </w:t>
+        <w:t>The data objects needed by the abovementioned algorithms are organised in numerous transient data stores, depending on the nature of the data itself and its lifetime. The TES contains data that are valid only for the time that it takes to process one event. The Transient Detector Store contains data that describe various aspects of the behaviour of the detector (</w:t>
+      </w:r>
+      <w:proofErr w:type="gramStart"/>
+      <w:r>
+        <w:t>i.e.</w:t>
+      </w:r>
+      <w:proofErr w:type="gramEnd"/>
+      <w:r>
+        <w:t xml:space="preserve"> alignment) and generally have a lifetime that corresponds to the processing of many events</w:t>
+      </w:r>
+      <w:r>
+        <w:t>. The Transient Histogram Store contains statistical data, which typically have a lifetime corresponding to the data processed in a complete job. Although the stores behave slightly differently, particularly with respect to the data lifetime (</w:t>
+      </w:r>
+      <w:proofErr w:type="gramStart"/>
+      <w:r>
+        <w:t>e.g.</w:t>
+      </w:r>
+      <w:proofErr w:type="gramEnd"/>
+      <w:r>
+        <w:t xml:space="preserve"> the event data store is cleared for each event), their implementations have many things in common and are based on a common component </w:t>
       </w:r>
     </w:p>
     <w:p>
@@ -6665,7 +8669,15 @@
     </w:p>
     <w:p>
       <w:r>
-        <w:t xml:space="preserve">The organisation of the data within the transient data stores is “tree-like”, similar to a Unix file system, thereby allowing data items that are logically related (e.g. Monte Carlo “truth” information), to be structured and grouped at run-time. Each node in the tree may contain either data members, or other nodes containing further groups of data members as shown in the figure below. As in a directory structure, each node is the </w:t>
+        <w:t>The organisation of the data within the transient data stores is “tree-like”, similar to a Unix file system, thereby allowing data items that are logically related (</w:t>
+      </w:r>
+      <w:proofErr w:type="gramStart"/>
+      <w:r>
+        <w:t>e.g.</w:t>
+      </w:r>
+      <w:proofErr w:type="gramEnd"/>
+      <w:r>
+        <w:t xml:space="preserve"> Monte Carlo “truth” information), to be structured and grouped at run-time. Each node in the tree may contain either data members, or other nodes containing further groups of data members as shown in the figure below. As in a directory structure, each node is the </w:t>
       </w:r>
       <w:r>
         <w:rPr>
@@ -6902,7 +8914,35 @@
         <w:rPr>
           <w:lang w:eastAsia="en-AU"/>
         </w:rPr>
-        <w:t xml:space="preserve">Geant4 is an object-oriented simulation toolkit that has been developed to address the demand for large scale, accurate and comprehensive simulations of the particle detectors used in the experiments, owing to the escalating size, complexity and sensitivity of the detectors and fueled by the availability of moderate-cost, high-capacity computer systems on which larger and more complex simulations become possible. The toolkit provides a diverse, wide-ranging, yet cohesive set of software components which can be employed in a variety of settings. </w:t>
+        <w:t xml:space="preserve">Geant4 is an object-oriented simulation toolkit that has been developed to address the demand for large scale, accurate and comprehensive simulations of the particle detectors used in the experiments, owing to the escalating size, complexity and sensitivity of the </w:t>
+      </w:r>
+      <w:proofErr w:type="gramStart"/>
+      <w:r>
+        <w:rPr>
+          <w:lang w:eastAsia="en-AU"/>
+        </w:rPr>
+        <w:t>detectors</w:t>
+      </w:r>
+      <w:proofErr w:type="gramEnd"/>
+      <w:r>
+        <w:rPr>
+          <w:lang w:eastAsia="en-AU"/>
+        </w:rPr>
+        <w:t xml:space="preserve"> and </w:t>
+      </w:r>
+      <w:proofErr w:type="spellStart"/>
+      <w:r>
+        <w:rPr>
+          <w:lang w:eastAsia="en-AU"/>
+        </w:rPr>
+        <w:t>fueled</w:t>
+      </w:r>
+      <w:proofErr w:type="spellEnd"/>
+      <w:r>
+        <w:rPr>
+          <w:lang w:eastAsia="en-AU"/>
+        </w:rPr>
+        <w:t xml:space="preserve"> by the availability of moderate-cost, high-capacity computer systems on which larger and more complex simulations become possible. The toolkit provides a diverse, wide-ranging, yet cohesive set of software components which can be employed in a variety of settings. </w:t>
       </w:r>
     </w:p>
     <w:p>
@@ -6976,7 +9016,21 @@
         <w:rPr>
           <w:lang w:eastAsia="en-AU"/>
         </w:rPr>
-        <w:t>is transparent, and open to user validation. It should enable the user to comprehend, customise, and extend it in all domains. Its modular architecture should also allow the user to choose only the desired components. This leads to a hierarchical and modular structure for the toolkit as depicted in the diagram below (sub-domains are linked by a uni-directional flow of dependencies). The key domains of the simulation of the passage of particles through matter are:</w:t>
+        <w:t xml:space="preserve">is transparent, and open to user validation. It should enable the user to comprehend, customise, and extend it in all domains. Its modular architecture should also allow the user to choose only the desired components. This leads to a hierarchical and modular structure for the toolkit as depicted in the diagram below (sub-domains are linked by a </w:t>
+      </w:r>
+      <w:proofErr w:type="spellStart"/>
+      <w:r>
+        <w:rPr>
+          <w:lang w:eastAsia="en-AU"/>
+        </w:rPr>
+        <w:t>uni</w:t>
+      </w:r>
+      <w:proofErr w:type="spellEnd"/>
+      <w:r>
+        <w:rPr>
+          <w:lang w:eastAsia="en-AU"/>
+        </w:rPr>
+        <w:t>-directional flow of dependencies). The key domains of the simulation of the passage of particles through matter are:</w:t>
       </w:r>
     </w:p>
     <w:p>
@@ -7208,7 +9262,49 @@
         <w:rPr>
           <w:lang w:eastAsia="en-AU"/>
         </w:rPr>
-        <w:t>The Pythia program is a standard tool for the generation of high-energy collisions, comprising a coherent set of physics models for the evolution from a few-body hard process to a complex multihadronic final state. It contains a library of hard processes and models for initial and final-state parton showers, multiple parton-parton interactions, beam remnants, string fragmentation and particle decays. It also has a set of utilities and interfaces to external fragmentation and particle decays. It also has a set of utilities and interfaces to external programs. Pythia 8 represents a complete rewrite in C++, while its predecessors were written in Fortran</w:t>
+        <w:t xml:space="preserve">The Pythia program is a standard tool for the generation of high-energy collisions, comprising a coherent set of physics models for the evolution from a few-body hard process to a complex </w:t>
+      </w:r>
+      <w:proofErr w:type="spellStart"/>
+      <w:r>
+        <w:rPr>
+          <w:lang w:eastAsia="en-AU"/>
+        </w:rPr>
+        <w:t>multihadronic</w:t>
+      </w:r>
+      <w:proofErr w:type="spellEnd"/>
+      <w:r>
+        <w:rPr>
+          <w:lang w:eastAsia="en-AU"/>
+        </w:rPr>
+        <w:t xml:space="preserve"> final state. It contains a library of hard processes and models for initial and final-state </w:t>
+      </w:r>
+      <w:proofErr w:type="spellStart"/>
+      <w:r>
+        <w:rPr>
+          <w:lang w:eastAsia="en-AU"/>
+        </w:rPr>
+        <w:t>parton</w:t>
+      </w:r>
+      <w:proofErr w:type="spellEnd"/>
+      <w:r>
+        <w:rPr>
+          <w:lang w:eastAsia="en-AU"/>
+        </w:rPr>
+        <w:t xml:space="preserve"> showers, multiple </w:t>
+      </w:r>
+      <w:proofErr w:type="spellStart"/>
+      <w:r>
+        <w:rPr>
+          <w:lang w:eastAsia="en-AU"/>
+        </w:rPr>
+        <w:t>parton-parton</w:t>
+      </w:r>
+      <w:proofErr w:type="spellEnd"/>
+      <w:r>
+        <w:rPr>
+          <w:lang w:eastAsia="en-AU"/>
+        </w:rPr>
+        <w:t xml:space="preserve"> interactions, beam remnants, string fragmentation and particle decays. It also has a set of utilities and interfaces to external fragmentation and particle decays. It also has a set of utilities and interfaces to external programs. Pythia 8 represents a complete rewrite in C++, while its predecessors were written in Fortran</w:t>
       </w:r>
     </w:p>
     <w:p>
@@ -7234,7 +9330,35 @@
         <w:rPr>
           <w:lang w:eastAsia="en-AU"/>
         </w:rPr>
-        <w:t>The hard processes, parton showers, multiple interactions, beam remnants, and hadronization (i.e. the physics topics) that are to come together in a complete event generator can crudely be subdivided into three stages:</w:t>
+        <w:t xml:space="preserve">The hard processes, </w:t>
+      </w:r>
+      <w:proofErr w:type="spellStart"/>
+      <w:r>
+        <w:rPr>
+          <w:lang w:eastAsia="en-AU"/>
+        </w:rPr>
+        <w:t>parton</w:t>
+      </w:r>
+      <w:proofErr w:type="spellEnd"/>
+      <w:r>
+        <w:rPr>
+          <w:lang w:eastAsia="en-AU"/>
+        </w:rPr>
+        <w:t xml:space="preserve"> showers, multiple interactions, beam remnants, and hadronization (</w:t>
+      </w:r>
+      <w:proofErr w:type="gramStart"/>
+      <w:r>
+        <w:rPr>
+          <w:lang w:eastAsia="en-AU"/>
+        </w:rPr>
+        <w:t>i.e.</w:t>
+      </w:r>
+      <w:proofErr w:type="gramEnd"/>
+      <w:r>
+        <w:rPr>
+          <w:lang w:eastAsia="en-AU"/>
+        </w:rPr>
+        <w:t xml:space="preserve"> the physics topics) that are to come together in a complete event generator can crudely be subdivided into three stages:</w:t>
       </w:r>
     </w:p>
     <w:p>
@@ -7258,7 +9382,21 @@
         <w:rPr>
           <w:lang w:eastAsia="en-AU"/>
         </w:rPr>
-        <w:t>. Only a very small set of partons/particles is defined at this level, such that the main aspects of the event structure are covered</w:t>
+        <w:t xml:space="preserve">. Only a very small set of </w:t>
+      </w:r>
+      <w:proofErr w:type="spellStart"/>
+      <w:r>
+        <w:rPr>
+          <w:lang w:eastAsia="en-AU"/>
+        </w:rPr>
+        <w:t>partons</w:t>
+      </w:r>
+      <w:proofErr w:type="spellEnd"/>
+      <w:r>
+        <w:rPr>
+          <w:lang w:eastAsia="en-AU"/>
+        </w:rPr>
+        <w:t>/particles is defined at this level, such that the main aspects of the event structure are covered</w:t>
       </w:r>
     </w:p>
     <w:p>
@@ -7276,7 +9414,35 @@
         <w:rPr>
           <w:lang w:eastAsia="en-AU"/>
         </w:rPr>
-        <w:t>The generation of all subsequent activity on the partonic level, involving initial and final-state radiation, multiple parton-parton interactions and the structure of beam remnants. Much of the phenomena are under an (approximate) perturbative control., but nonperturbative physics aspects are also important. At the conclusion of this step, a realistic partonic structure has been obtained (e.g. with broadened jets and an underlying event activity)</w:t>
+        <w:t xml:space="preserve">The generation of all subsequent activity on the partonic level, involving initial and final-state radiation, multiple </w:t>
+      </w:r>
+      <w:proofErr w:type="spellStart"/>
+      <w:r>
+        <w:rPr>
+          <w:lang w:eastAsia="en-AU"/>
+        </w:rPr>
+        <w:t>parton-parton</w:t>
+      </w:r>
+      <w:proofErr w:type="spellEnd"/>
+      <w:r>
+        <w:rPr>
+          <w:lang w:eastAsia="en-AU"/>
+        </w:rPr>
+        <w:t xml:space="preserve"> interactions and the structure of beam remnants. Much of the phenomena are under an (approximate) perturbative control., but nonperturbative physics aspects are also important. At the conclusion of this step, a realistic partonic structure has been obtained (</w:t>
+      </w:r>
+      <w:proofErr w:type="gramStart"/>
+      <w:r>
+        <w:rPr>
+          <w:lang w:eastAsia="en-AU"/>
+        </w:rPr>
+        <w:t>e.g.</w:t>
+      </w:r>
+      <w:proofErr w:type="gramEnd"/>
+      <w:r>
+        <w:rPr>
+          <w:lang w:eastAsia="en-AU"/>
+        </w:rPr>
+        <w:t xml:space="preserve"> with broadened jets and an underlying event activity)</w:t>
       </w:r>
     </w:p>
     <w:p>
@@ -7294,7 +9460,21 @@
         <w:rPr>
           <w:lang w:eastAsia="en-AU"/>
         </w:rPr>
-        <w:t xml:space="preserve">The hadronization of this parton configuration by string fragmentation, followed by the decays of unstable particles. </w:t>
+        <w:t xml:space="preserve">The hadronization of this </w:t>
+      </w:r>
+      <w:proofErr w:type="spellStart"/>
+      <w:r>
+        <w:rPr>
+          <w:lang w:eastAsia="en-AU"/>
+        </w:rPr>
+        <w:t>parton</w:t>
+      </w:r>
+      <w:proofErr w:type="spellEnd"/>
+      <w:r>
+        <w:rPr>
+          <w:lang w:eastAsia="en-AU"/>
+        </w:rPr>
+        <w:t xml:space="preserve"> configuration by string fragmentation, followed by the decays of unstable particles. </w:t>
       </w:r>
       <w:r>
         <w:rPr>
@@ -7313,7 +9493,21 @@
         <w:rPr>
           <w:lang w:eastAsia="en-AU"/>
         </w:rPr>
-        <w:t>The three subdivisions of tasks are not rigid- parton distributions span and connect the first two steps. The structure of the Pythia 8 generator is based on this subdivision. This structure is shown below</w:t>
+        <w:t xml:space="preserve">The three subdivisions of tasks are not rigid- </w:t>
+      </w:r>
+      <w:proofErr w:type="spellStart"/>
+      <w:r>
+        <w:rPr>
+          <w:lang w:eastAsia="en-AU"/>
+        </w:rPr>
+        <w:t>parton</w:t>
+      </w:r>
+      <w:proofErr w:type="spellEnd"/>
+      <w:r>
+        <w:rPr>
+          <w:lang w:eastAsia="en-AU"/>
+        </w:rPr>
+        <w:t xml:space="preserve"> distributions span and connect the first two steps. The structure of the Pythia 8 generator is based on this subdivision. This structure is shown below</w:t>
       </w:r>
     </w:p>
     <w:p>
@@ -7388,20 +9582,76 @@
         <w:rPr>
           <w:lang w:eastAsia="en-AU"/>
         </w:rPr>
-        <w:t>The most important piece of information is that of the event record, which is represented by the ‘Event’ class, of which there are two objects, namely process (which only covers the few partons of the “hard” process of point 1), and another called event, which covers the full story from the incoming beams to the final hadrons. A small Info class keeps track of useful, unique information, such as the kinematic variables fo the hard process</w:t>
-      </w:r>
-    </w:p>
-    <w:p>
-      <w:pPr>
-        <w:rPr>
-          <w:lang w:eastAsia="en-AU"/>
-        </w:rPr>
-      </w:pPr>
-      <w:r>
-        <w:rPr>
-          <w:lang w:eastAsia="en-AU"/>
-        </w:rPr>
-        <w:t>There are also two incoming BeamParticles that keep track of the partonic content left in the beams after several interactions and initial-state radiations, and rescales parton distributions accordingly</w:t>
+        <w:t xml:space="preserve">The most important piece of information is that of the event record, which is represented by the ‘Event’ class, of which there are two objects, namely process (which only covers the few </w:t>
+      </w:r>
+      <w:proofErr w:type="spellStart"/>
+      <w:r>
+        <w:rPr>
+          <w:lang w:eastAsia="en-AU"/>
+        </w:rPr>
+        <w:t>partons</w:t>
+      </w:r>
+      <w:proofErr w:type="spellEnd"/>
+      <w:r>
+        <w:rPr>
+          <w:lang w:eastAsia="en-AU"/>
+        </w:rPr>
+        <w:t xml:space="preserve"> of the “hard” process of point 1), and another called event, which covers the full story from the incoming beams to the final hadrons. A small Info class keeps track of useful, unique information, such as the kinematic variables </w:t>
+      </w:r>
+      <w:proofErr w:type="spellStart"/>
+      <w:r>
+        <w:rPr>
+          <w:lang w:eastAsia="en-AU"/>
+        </w:rPr>
+        <w:t>fo</w:t>
+      </w:r>
+      <w:proofErr w:type="spellEnd"/>
+      <w:r>
+        <w:rPr>
+          <w:lang w:eastAsia="en-AU"/>
+        </w:rPr>
+        <w:t xml:space="preserve"> the hard process</w:t>
+      </w:r>
+    </w:p>
+    <w:p>
+      <w:pPr>
+        <w:rPr>
+          <w:lang w:eastAsia="en-AU"/>
+        </w:rPr>
+      </w:pPr>
+      <w:r>
+        <w:rPr>
+          <w:lang w:eastAsia="en-AU"/>
+        </w:rPr>
+        <w:t xml:space="preserve">There are also two incoming </w:t>
+      </w:r>
+      <w:proofErr w:type="spellStart"/>
+      <w:r>
+        <w:rPr>
+          <w:lang w:eastAsia="en-AU"/>
+        </w:rPr>
+        <w:t>BeamParticles</w:t>
+      </w:r>
+      <w:proofErr w:type="spellEnd"/>
+      <w:r>
+        <w:rPr>
+          <w:lang w:eastAsia="en-AU"/>
+        </w:rPr>
+        <w:t xml:space="preserve"> that keep track of the partonic content left in the beams after several interactions and initial-state radiations, and rescales </w:t>
+      </w:r>
+      <w:proofErr w:type="spellStart"/>
+      <w:r>
+        <w:rPr>
+          <w:lang w:eastAsia="en-AU"/>
+        </w:rPr>
+        <w:t>parton</w:t>
+      </w:r>
+      <w:proofErr w:type="spellEnd"/>
+      <w:r>
+        <w:rPr>
+          <w:lang w:eastAsia="en-AU"/>
+        </w:rPr>
+        <w:t xml:space="preserve"> distributions accordingly</w:t>
       </w:r>
     </w:p>
     <w:p>
@@ -7433,8 +9683,23 @@
         <w:rPr>
           <w:lang w:eastAsia="en-AU"/>
         </w:rPr>
-        <w:t xml:space="preserve">The Settings database keeps track of all integer, double, </w:t>
-      </w:r>
+        <w:t xml:space="preserve">The Settings database keeps track of all </w:t>
+      </w:r>
+      <w:proofErr w:type="gramStart"/>
+      <w:r>
+        <w:rPr>
+          <w:lang w:eastAsia="en-AU"/>
+        </w:rPr>
+        <w:t>integer</w:t>
+      </w:r>
+      <w:proofErr w:type="gramEnd"/>
+      <w:r>
+        <w:rPr>
+          <w:lang w:eastAsia="en-AU"/>
+        </w:rPr>
+        <w:t xml:space="preserve">, double, </w:t>
+      </w:r>
+      <w:proofErr w:type="spellStart"/>
       <w:r>
         <w:rPr>
           <w:lang w:eastAsia="en-AU"/>
@@ -7445,7 +9710,42 @@
         <w:rPr>
           <w:lang w:eastAsia="en-AU"/>
         </w:rPr>
-        <w:t>oolean, and string variabes that can be changed by the user to steer the performance of Pythia, except that ParticleDataTable is its own separate database.</w:t>
+        <w:t>oolean</w:t>
+      </w:r>
+      <w:proofErr w:type="spellEnd"/>
+      <w:r>
+        <w:rPr>
+          <w:lang w:eastAsia="en-AU"/>
+        </w:rPr>
+        <w:t xml:space="preserve">, and string </w:t>
+      </w:r>
+      <w:proofErr w:type="spellStart"/>
+      <w:r>
+        <w:rPr>
+          <w:lang w:eastAsia="en-AU"/>
+        </w:rPr>
+        <w:t>variabes</w:t>
+      </w:r>
+      <w:proofErr w:type="spellEnd"/>
+      <w:r>
+        <w:rPr>
+          <w:lang w:eastAsia="en-AU"/>
+        </w:rPr>
+        <w:t xml:space="preserve"> that can be changed by the user to steer the performance of Pythia, except that </w:t>
+      </w:r>
+      <w:proofErr w:type="spellStart"/>
+      <w:r>
+        <w:rPr>
+          <w:lang w:eastAsia="en-AU"/>
+        </w:rPr>
+        <w:t>ParticleDataTable</w:t>
+      </w:r>
+      <w:proofErr w:type="spellEnd"/>
+      <w:r>
+        <w:rPr>
+          <w:lang w:eastAsia="en-AU"/>
+        </w:rPr>
+        <w:t xml:space="preserve"> is its own separate database.</w:t>
       </w:r>
     </w:p>
     <w:p>
@@ -7556,6 +9856,7 @@
           <w:lang w:eastAsia="en-AU"/>
         </w:rPr>
       </w:pPr>
+      <w:proofErr w:type="spellStart"/>
       <w:r>
         <w:rPr>
           <w:b/>
@@ -7565,18 +9866,33 @@
         </w:rPr>
         <w:t>EvtGen</w:t>
       </w:r>
-    </w:p>
-    <w:p>
-      <w:pPr>
-        <w:rPr>
-          <w:lang w:eastAsia="en-AU"/>
-        </w:rPr>
-      </w:pPr>
-      <w:r>
-        <w:rPr>
-          <w:lang w:eastAsia="en-AU"/>
-        </w:rPr>
-        <w:t xml:space="preserve">The EvtGen package is an event generator designed for the simulation of the physics of B decays. This package </w:t>
+      <w:proofErr w:type="spellEnd"/>
+    </w:p>
+    <w:p>
+      <w:pPr>
+        <w:rPr>
+          <w:lang w:eastAsia="en-AU"/>
+        </w:rPr>
+      </w:pPr>
+      <w:r>
+        <w:rPr>
+          <w:lang w:eastAsia="en-AU"/>
+        </w:rPr>
+        <w:t xml:space="preserve">The </w:t>
+      </w:r>
+      <w:proofErr w:type="spellStart"/>
+      <w:r>
+        <w:rPr>
+          <w:lang w:eastAsia="en-AU"/>
+        </w:rPr>
+        <w:t>EvtGen</w:t>
+      </w:r>
+      <w:proofErr w:type="spellEnd"/>
+      <w:r>
+        <w:rPr>
+          <w:lang w:eastAsia="en-AU"/>
+        </w:rPr>
+        <w:t xml:space="preserve"> package is an event generator designed for the simulation of the physics of B decays. This package </w:t>
       </w:r>
       <w:r>
         <w:rPr>
@@ -8550,7 +10866,23 @@
           <w:rFonts w:eastAsiaTheme="minorEastAsia"/>
           <w:lang w:eastAsia="en-AU"/>
         </w:rPr>
-        <w:t xml:space="preserve">Here, the scale factor (the first term) is proportional to the decay rate, and does not influence the angular distributions. The scale factor makes the maximum decay probability of each sub-decay independent of the full decay chain. </w:t>
+        <w:t xml:space="preserve">Here, the scale factor (the first term) is proportional to the decay </w:t>
+      </w:r>
+      <w:proofErr w:type="gramStart"/>
+      <w:r>
+        <w:rPr>
+          <w:rFonts w:eastAsiaTheme="minorEastAsia"/>
+          <w:lang w:eastAsia="en-AU"/>
+        </w:rPr>
+        <w:t>rate, and</w:t>
+      </w:r>
+      <w:proofErr w:type="gramEnd"/>
+      <w:r>
+        <w:rPr>
+          <w:rFonts w:eastAsiaTheme="minorEastAsia"/>
+          <w:lang w:eastAsia="en-AU"/>
+        </w:rPr>
+        <w:t xml:space="preserve"> does not influence the angular distributions. The scale factor makes the maximum decay probability of each sub-decay independent of the full decay chain. </w:t>
       </w:r>
     </w:p>
     <w:p>
@@ -8804,7 +11136,23 @@
           <w:rFonts w:eastAsiaTheme="minorEastAsia"/>
           <w:lang w:eastAsia="en-AU"/>
         </w:rPr>
-        <w:t>As with the other decays, kinematics are generated according to phase space and the accept-reject is based on the probability calculated as in the equation</w:t>
+        <w:t xml:space="preserve">As with the other decays, kinematics </w:t>
+      </w:r>
+      <w:proofErr w:type="gramStart"/>
+      <w:r>
+        <w:rPr>
+          <w:rFonts w:eastAsiaTheme="minorEastAsia"/>
+          <w:lang w:eastAsia="en-AU"/>
+        </w:rPr>
+        <w:t>are</w:t>
+      </w:r>
+      <w:proofErr w:type="gramEnd"/>
+      <w:r>
+        <w:rPr>
+          <w:rFonts w:eastAsiaTheme="minorEastAsia"/>
+          <w:lang w:eastAsia="en-AU"/>
+        </w:rPr>
+        <w:t xml:space="preserve"> generated according to phase space and the accept-reject is based on the probability calculated as in the equation</w:t>
       </w:r>
       <w:r>
         <w:rPr>
@@ -8974,7 +11322,23 @@
           <w:rFonts w:eastAsiaTheme="minorEastAsia"/>
           <w:lang w:eastAsia="en-AU"/>
         </w:rPr>
-        <w:t xml:space="preserve">The computation of the spin density matrices and the decay probability in the above example are performed by the EvtGen framework. Decay models, which implement a single node in a decay tree, must only </w:t>
+        <w:t xml:space="preserve">The computation of the spin density matrices and the decay probability in the above example are performed by the </w:t>
+      </w:r>
+      <w:proofErr w:type="spellStart"/>
+      <w:r>
+        <w:rPr>
+          <w:rFonts w:eastAsiaTheme="minorEastAsia"/>
+          <w:lang w:eastAsia="en-AU"/>
+        </w:rPr>
+        <w:t>EvtGen</w:t>
+      </w:r>
+      <w:proofErr w:type="spellEnd"/>
+      <w:r>
+        <w:rPr>
+          <w:rFonts w:eastAsiaTheme="minorEastAsia"/>
+          <w:lang w:eastAsia="en-AU"/>
+        </w:rPr>
+        <w:t xml:space="preserve"> framework. Decay models, which implement a single node in a decay tree, must only </w:t>
       </w:r>
       <w:r>
         <w:rPr>
@@ -9505,7 +11869,55 @@
           <w:rFonts w:eastAsiaTheme="minorEastAsia"/>
           <w:lang w:eastAsia="en-AU"/>
         </w:rPr>
-        <w:t>Various decay models are implemented in the EvtGen package, including those for specific CP violating channels, Dalitz decay models, mixing and semileptonic form factor models. Generic models handle either decays to specific sets of spin states, such as a pseudoscalar to a vector plus pseudoscalar, or other such models. Two body CP violating decays, including scalar-scalar, scalar-vector, scalar-tensor, and vector-vector final states have been implemented</w:t>
+        <w:t xml:space="preserve">Various decay models are implemented in the </w:t>
+      </w:r>
+      <w:proofErr w:type="spellStart"/>
+      <w:r>
+        <w:rPr>
+          <w:rFonts w:eastAsiaTheme="minorEastAsia"/>
+          <w:lang w:eastAsia="en-AU"/>
+        </w:rPr>
+        <w:t>EvtGen</w:t>
+      </w:r>
+      <w:proofErr w:type="spellEnd"/>
+      <w:r>
+        <w:rPr>
+          <w:rFonts w:eastAsiaTheme="minorEastAsia"/>
+          <w:lang w:eastAsia="en-AU"/>
+        </w:rPr>
+        <w:t xml:space="preserve"> package, including those for specific CP violating channels, </w:t>
+      </w:r>
+      <w:proofErr w:type="spellStart"/>
+      <w:r>
+        <w:rPr>
+          <w:rFonts w:eastAsiaTheme="minorEastAsia"/>
+          <w:lang w:eastAsia="en-AU"/>
+        </w:rPr>
+        <w:t>Dalitz</w:t>
+      </w:r>
+      <w:proofErr w:type="spellEnd"/>
+      <w:r>
+        <w:rPr>
+          <w:rFonts w:eastAsiaTheme="minorEastAsia"/>
+          <w:lang w:eastAsia="en-AU"/>
+        </w:rPr>
+        <w:t xml:space="preserve"> decay models, mixing and </w:t>
+      </w:r>
+      <w:proofErr w:type="spellStart"/>
+      <w:r>
+        <w:rPr>
+          <w:rFonts w:eastAsiaTheme="minorEastAsia"/>
+          <w:lang w:eastAsia="en-AU"/>
+        </w:rPr>
+        <w:t>semileptonic</w:t>
+      </w:r>
+      <w:proofErr w:type="spellEnd"/>
+      <w:r>
+        <w:rPr>
+          <w:rFonts w:eastAsiaTheme="minorEastAsia"/>
+          <w:lang w:eastAsia="en-AU"/>
+        </w:rPr>
+        <w:t xml:space="preserve"> form factor models. Generic models handle either decays to specific sets of spin states, such as a pseudoscalar to a vector plus pseudoscalar, or other such models. Two body CP violating decays, including scalar-scalar, scalar-vector, scalar-tensor, and vector-vector final states have been implemented</w:t>
       </w:r>
       <w:r>
         <w:rPr>
@@ -9594,7 +12006,23 @@
           <w:rFonts w:eastAsiaTheme="minorEastAsia"/>
           <w:lang w:eastAsia="en-AU"/>
         </w:rPr>
-        <w:t>, transversity amplitudes are specified</w:t>
+        <w:t xml:space="preserve">, </w:t>
+      </w:r>
+      <w:proofErr w:type="spellStart"/>
+      <w:r>
+        <w:rPr>
+          <w:rFonts w:eastAsiaTheme="minorEastAsia"/>
+          <w:lang w:eastAsia="en-AU"/>
+        </w:rPr>
+        <w:t>transversity</w:t>
+      </w:r>
+      <w:proofErr w:type="spellEnd"/>
+      <w:r>
+        <w:rPr>
+          <w:rFonts w:eastAsiaTheme="minorEastAsia"/>
+          <w:lang w:eastAsia="en-AU"/>
+        </w:rPr>
+        <w:t xml:space="preserve"> amplitudes are specified</w:t>
       </w:r>
     </w:p>
     <w:p>
@@ -9605,12 +12033,21 @@
           <w:lang w:eastAsia="en-AU"/>
         </w:rPr>
       </w:pPr>
+      <w:proofErr w:type="spellStart"/>
       <w:r>
         <w:rPr>
           <w:rFonts w:eastAsiaTheme="minorEastAsia"/>
           <w:lang w:eastAsia="en-AU"/>
         </w:rPr>
-        <w:t xml:space="preserve">Semileptonic models include form-factor implementations for specific theoretical models, or more generic models, where the user specifies parameters for the form factors. For example, there is a model for </w:t>
+        <w:t>Semileptonic</w:t>
+      </w:r>
+      <w:proofErr w:type="spellEnd"/>
+      <w:r>
+        <w:rPr>
+          <w:rFonts w:eastAsiaTheme="minorEastAsia"/>
+          <w:lang w:eastAsia="en-AU"/>
+        </w:rPr>
+        <w:t xml:space="preserve"> models include form-factor implementations for specific theoretical models, or more generic models, where the user specifies parameters for the form factors. For example, there is a model for </w:t>
       </w:r>
       <m:oMath>
         <m:r>
@@ -9818,7 +12255,23 @@
           <w:rFonts w:eastAsiaTheme="minorEastAsia"/>
           <w:lang w:eastAsia="en-AU"/>
         </w:rPr>
-        <w:t xml:space="preserve">The EvtGen generator has been designed to correctly simulate the angular and time-dependent distribution in sequential B decays. In order to implement a decay chain, the only the decay amplitude for each step in the chain is needed. This design is efficient and leads to reusable decay models. </w:t>
+        <w:t xml:space="preserve">The </w:t>
+      </w:r>
+      <w:proofErr w:type="spellStart"/>
+      <w:r>
+        <w:rPr>
+          <w:rFonts w:eastAsiaTheme="minorEastAsia"/>
+          <w:lang w:eastAsia="en-AU"/>
+        </w:rPr>
+        <w:t>EvtGen</w:t>
+      </w:r>
+      <w:proofErr w:type="spellEnd"/>
+      <w:r>
+        <w:rPr>
+          <w:rFonts w:eastAsiaTheme="minorEastAsia"/>
+          <w:lang w:eastAsia="en-AU"/>
+        </w:rPr>
+        <w:t xml:space="preserve"> generator has been designed to correctly simulate the angular and time-dependent distribution in sequential B decays. In order to implement a decay chain, the only the decay amplitude for each step in the chain is needed. This design is efficient and leads to reusable decay models. </w:t>
       </w:r>
     </w:p>
     <w:p>
@@ -9850,7 +12303,35 @@
         <w:rPr>
           <w:lang w:eastAsia="en-AU"/>
         </w:rPr>
-        <w:t>The LHCb simulation framework Gauss is built, as all the other LHCb software applications, using the general GAUDI data-processing framework. Gaudi helps in the configuration of algorithms and tools in the application. It also controls the flow of data in the event loop. The</w:t>
+        <w:t xml:space="preserve">The </w:t>
+      </w:r>
+      <w:proofErr w:type="spellStart"/>
+      <w:r>
+        <w:rPr>
+          <w:lang w:eastAsia="en-AU"/>
+        </w:rPr>
+        <w:t>LHCb</w:t>
+      </w:r>
+      <w:proofErr w:type="spellEnd"/>
+      <w:r>
+        <w:rPr>
+          <w:lang w:eastAsia="en-AU"/>
+        </w:rPr>
+        <w:t xml:space="preserve"> simulation framework Gauss is built, as all the other </w:t>
+      </w:r>
+      <w:proofErr w:type="spellStart"/>
+      <w:r>
+        <w:rPr>
+          <w:lang w:eastAsia="en-AU"/>
+        </w:rPr>
+        <w:t>LHCb</w:t>
+      </w:r>
+      <w:proofErr w:type="spellEnd"/>
+      <w:r>
+        <w:rPr>
+          <w:lang w:eastAsia="en-AU"/>
+        </w:rPr>
+        <w:t xml:space="preserve"> software applications, using the general GAUDI data-processing framework. Gaudi helps in the configuration of algorithms and tools in the application. It also controls the flow of data in the event loop. The</w:t>
       </w:r>
       <w:r>
         <w:rPr>
@@ -9892,7 +12373,35 @@
         <w:rPr>
           <w:lang w:eastAsia="en-AU"/>
         </w:rPr>
-        <w:t>o control the generation of collisions (in most cases, proton-proton collisions) with Pythia, where a specific LHCb configuration is used. Gauss then makes use of EvtGen in order to model the decays of unstable particles.</w:t>
+        <w:t xml:space="preserve">o control the generation of collisions (in most cases, proton-proton collisions) with Pythia, where a specific </w:t>
+      </w:r>
+      <w:proofErr w:type="spellStart"/>
+      <w:r>
+        <w:rPr>
+          <w:lang w:eastAsia="en-AU"/>
+        </w:rPr>
+        <w:t>LHCb</w:t>
+      </w:r>
+      <w:proofErr w:type="spellEnd"/>
+      <w:r>
+        <w:rPr>
+          <w:lang w:eastAsia="en-AU"/>
+        </w:rPr>
+        <w:t xml:space="preserve"> configuration is used. Gauss then makes use of </w:t>
+      </w:r>
+      <w:proofErr w:type="spellStart"/>
+      <w:r>
+        <w:rPr>
+          <w:lang w:eastAsia="en-AU"/>
+        </w:rPr>
+        <w:t>EvtGen</w:t>
+      </w:r>
+      <w:proofErr w:type="spellEnd"/>
+      <w:r>
+        <w:rPr>
+          <w:lang w:eastAsia="en-AU"/>
+        </w:rPr>
+        <w:t xml:space="preserve"> in order to model the decays of unstable particles.</w:t>
       </w:r>
     </w:p>
     <w:p>
@@ -10254,7 +12763,23 @@
           <w:rFonts w:eastAsiaTheme="minorEastAsia"/>
           <w:lang w:eastAsia="en-AU"/>
         </w:rPr>
-        <w:t>Simulated samples are used to determine efficiencies, investigate backgrounds and calibrate efficiencies</w:t>
+        <w:t xml:space="preserve">Simulated samples are used to determine efficiencies, investigate </w:t>
+      </w:r>
+      <w:proofErr w:type="gramStart"/>
+      <w:r>
+        <w:rPr>
+          <w:rFonts w:eastAsiaTheme="minorEastAsia"/>
+          <w:lang w:eastAsia="en-AU"/>
+        </w:rPr>
+        <w:t>backgrounds</w:t>
+      </w:r>
+      <w:proofErr w:type="gramEnd"/>
+      <w:r>
+        <w:rPr>
+          <w:rFonts w:eastAsiaTheme="minorEastAsia"/>
+          <w:lang w:eastAsia="en-AU"/>
+        </w:rPr>
+        <w:t xml:space="preserve"> and calibrate efficiencies</w:t>
       </w:r>
     </w:p>
     <w:p>
@@ -10359,6 +12884,7 @@
         <w:rPr>
           <w:b/>
           <w:bCs/>
+          <w:noProof/>
           <w:u w:val="single"/>
           <w:lang w:eastAsia="en-AU"/>
         </w:rPr>
@@ -10447,7 +12973,21 @@
         <w:rPr>
           <w:lang w:eastAsia="en-AU"/>
         </w:rPr>
-        <w:t>Background = MinBias pp collision data from 2017</w:t>
+        <w:t xml:space="preserve">Background = </w:t>
+      </w:r>
+      <w:proofErr w:type="spellStart"/>
+      <w:r>
+        <w:rPr>
+          <w:lang w:eastAsia="en-AU"/>
+        </w:rPr>
+        <w:t>MinBias</w:t>
+      </w:r>
+      <w:proofErr w:type="spellEnd"/>
+      <w:r>
+        <w:rPr>
+          <w:lang w:eastAsia="en-AU"/>
+        </w:rPr>
+        <w:t xml:space="preserve"> pp collision data from 2017</w:t>
       </w:r>
     </w:p>
     <w:p>
@@ -10596,7 +13136,23 @@
           <w:rFonts w:eastAsiaTheme="minorEastAsia"/>
           <w:lang w:eastAsia="en-AU"/>
         </w:rPr>
-        <w:t xml:space="preserve"> of certain sizes around the diphoton candidate. The features explored are the numbers of charged tracks, sum of absolute and transverse momenta, and the asymmetry of the sum of the momenta and transverse momenta wrt the diphoton momentum and transverse momentum</w:t>
+        <w:t xml:space="preserve"> of certain sizes around the diphoton candidate. The features explored are the numbers of charged tracks, sum of absolute and transverse momenta, and the asymmetry of the sum of the momenta and transverse momenta </w:t>
+      </w:r>
+      <w:proofErr w:type="spellStart"/>
+      <w:r>
+        <w:rPr>
+          <w:rFonts w:eastAsiaTheme="minorEastAsia"/>
+          <w:lang w:eastAsia="en-AU"/>
+        </w:rPr>
+        <w:t>wrt</w:t>
+      </w:r>
+      <w:proofErr w:type="spellEnd"/>
+      <w:r>
+        <w:rPr>
+          <w:rFonts w:eastAsiaTheme="minorEastAsia"/>
+          <w:lang w:eastAsia="en-AU"/>
+        </w:rPr>
+        <w:t xml:space="preserve"> the diphoton momentum and transverse momentum</w:t>
       </w:r>
     </w:p>
     <w:p>
@@ -11719,7 +14275,35 @@
         <w:rPr>
           <w:lang w:eastAsia="en-AU"/>
         </w:rPr>
-        <w:t>Compared the decay mode to that of B -&gt; K+pi- pi0 and used the number of signal and background events to determine the BR that leads to a 5 sigma significance level</w:t>
+        <w:t xml:space="preserve">Compared the decay mode to that of B -&gt; </w:t>
+      </w:r>
+      <w:proofErr w:type="spellStart"/>
+      <w:r>
+        <w:rPr>
+          <w:lang w:eastAsia="en-AU"/>
+        </w:rPr>
+        <w:t>K+pi</w:t>
+      </w:r>
+      <w:proofErr w:type="spellEnd"/>
+      <w:r>
+        <w:rPr>
+          <w:lang w:eastAsia="en-AU"/>
+        </w:rPr>
+        <w:t xml:space="preserve">- pi0 and used the number of signal and background events to determine the BR that leads to a </w:t>
+      </w:r>
+      <w:proofErr w:type="gramStart"/>
+      <w:r>
+        <w:rPr>
+          <w:lang w:eastAsia="en-AU"/>
+        </w:rPr>
+        <w:t>5 sigma</w:t>
+      </w:r>
+      <w:proofErr w:type="gramEnd"/>
+      <w:r>
+        <w:rPr>
+          <w:lang w:eastAsia="en-AU"/>
+        </w:rPr>
+        <w:t xml:space="preserve"> significance level</w:t>
       </w:r>
     </w:p>
     <w:p>
@@ -11737,20 +14321,570 @@
         <w:rPr>
           <w:lang w:eastAsia="en-AU"/>
         </w:rPr>
-        <w:t>Understand features of the a -&gt; gamma gamma branching fraction plot (including the reason for the dip in the curve in the intermediate mass range, and the width of the pi0 and eta background regions that have been excluded)</w:t>
-      </w:r>
-    </w:p>
-    <w:p>
-      <w:pPr>
-        <w:rPr>
-          <w:lang w:eastAsia="en-AU"/>
-        </w:rPr>
-      </w:pPr>
-      <w:r>
-        <w:rPr>
-          <w:lang w:eastAsia="en-AU"/>
-        </w:rPr>
-        <w:t xml:space="preserve"> </w:t>
+        <w:t xml:space="preserve">Understand features of the a -&gt; gamma </w:t>
+      </w:r>
+      <w:proofErr w:type="spellStart"/>
+      <w:r>
+        <w:rPr>
+          <w:lang w:eastAsia="en-AU"/>
+        </w:rPr>
+        <w:t>gamma</w:t>
+      </w:r>
+      <w:proofErr w:type="spellEnd"/>
+      <w:r>
+        <w:rPr>
+          <w:lang w:eastAsia="en-AU"/>
+        </w:rPr>
+        <w:t xml:space="preserve"> branching fraction plot (including the reason for the dip in the curve in the intermediate mass range, and the width of the pi0 and eta background regions that have been excluded)</w:t>
+      </w:r>
+    </w:p>
+    <w:p>
+      <w:pPr>
+        <w:pStyle w:val="ListParagraph"/>
+        <w:numPr>
+          <w:ilvl w:val="0"/>
+          <w:numId w:val="6"/>
+        </w:numPr>
+        <w:rPr>
+          <w:lang w:eastAsia="en-AU"/>
+        </w:rPr>
+      </w:pPr>
+      <w:r>
+        <w:rPr>
+          <w:lang w:eastAsia="en-AU"/>
+        </w:rPr>
+        <w:t>Deduced upper bound on the branching fraction of the diphoton decay mode</w:t>
+      </w:r>
+    </w:p>
+    <w:p>
+      <w:pPr>
+        <w:pStyle w:val="ListParagraph"/>
+        <w:numPr>
+          <w:ilvl w:val="0"/>
+          <w:numId w:val="6"/>
+        </w:numPr>
+        <w:rPr>
+          <w:lang w:eastAsia="en-AU"/>
+        </w:rPr>
+      </w:pPr>
+      <w:r>
+        <w:rPr>
+          <w:lang w:eastAsia="en-AU"/>
+        </w:rPr>
+        <w:t xml:space="preserve">Requested MC simulated data for the relevant decay mode after checking in the relevant </w:t>
+      </w:r>
+      <w:proofErr w:type="spellStart"/>
+      <w:r>
+        <w:rPr>
+          <w:lang w:eastAsia="en-AU"/>
+        </w:rPr>
+        <w:t>decfiles</w:t>
+      </w:r>
+      <w:proofErr w:type="spellEnd"/>
+      <w:r>
+        <w:rPr>
+          <w:lang w:eastAsia="en-AU"/>
+        </w:rPr>
+        <w:t xml:space="preserve"> and scripts to the CERN Gitlab repository</w:t>
+      </w:r>
+    </w:p>
+    <w:p>
+      <w:pPr>
+        <w:rPr>
+          <w:b/>
+          <w:bCs/>
+          <w:u w:val="single"/>
+          <w:lang w:eastAsia="en-AU"/>
+        </w:rPr>
+      </w:pPr>
+      <w:r>
+        <w:rPr>
+          <w:b/>
+          <w:bCs/>
+          <w:u w:val="single"/>
+          <w:lang w:eastAsia="en-AU"/>
+        </w:rPr>
+        <w:t>Single Photon Decay Mode Selection Criteria</w:t>
+      </w:r>
+      <w:r>
+        <w:rPr>
+          <w:b/>
+          <w:bCs/>
+          <w:u w:val="single"/>
+          <w:lang w:eastAsia="en-AU"/>
+        </w:rPr>
+        <w:t xml:space="preserve"> (From Analysis Note of 2012 paper)</w:t>
+      </w:r>
+    </w:p>
+    <w:p>
+      <w:pPr>
+        <w:pStyle w:val="ListParagraph"/>
+        <w:numPr>
+          <w:ilvl w:val="0"/>
+          <w:numId w:val="18"/>
+        </w:numPr>
+        <w:rPr>
+          <w:rFonts w:eastAsiaTheme="minorEastAsia"/>
+          <w:u w:val="single"/>
+          <w:lang w:eastAsia="en-AU"/>
+        </w:rPr>
+      </w:pPr>
+      <w:r>
+        <w:rPr>
+          <w:lang w:eastAsia="en-AU"/>
+        </w:rPr>
+        <w:t xml:space="preserve">L0 trigger threshold, </w:t>
+      </w:r>
+      <m:oMath>
+        <m:sSub>
+          <m:sSubPr>
+            <m:ctrlPr>
+              <w:rPr>
+                <w:rFonts w:ascii="Cambria Math" w:hAnsi="Cambria Math"/>
+                <w:i/>
+                <w:lang w:eastAsia="en-AU"/>
+              </w:rPr>
+            </m:ctrlPr>
+          </m:sSubPr>
+          <m:e>
+            <m:r>
+              <w:rPr>
+                <w:rFonts w:ascii="Cambria Math" w:hAnsi="Cambria Math"/>
+                <w:lang w:eastAsia="en-AU"/>
+              </w:rPr>
+              <m:t>E</m:t>
+            </m:r>
+          </m:e>
+          <m:sub>
+            <m:r>
+              <w:rPr>
+                <w:rFonts w:ascii="Cambria Math" w:hAnsi="Cambria Math"/>
+                <w:lang w:eastAsia="en-AU"/>
+              </w:rPr>
+              <m:t>T</m:t>
+            </m:r>
+          </m:sub>
+        </m:sSub>
+        <m:r>
+          <w:rPr>
+            <w:rFonts w:ascii="Cambria Math" w:hAnsi="Cambria Math"/>
+            <w:lang w:eastAsia="en-AU"/>
+          </w:rPr>
+          <m:t>&gt;2.5GeV</m:t>
+        </m:r>
+      </m:oMath>
+    </w:p>
+    <w:p>
+      <w:pPr>
+        <w:pStyle w:val="ListParagraph"/>
+        <w:numPr>
+          <w:ilvl w:val="0"/>
+          <w:numId w:val="18"/>
+        </w:numPr>
+        <w:rPr>
+          <w:rFonts w:eastAsiaTheme="minorEastAsia"/>
+          <w:u w:val="single"/>
+          <w:lang w:eastAsia="en-AU"/>
+        </w:rPr>
+      </w:pPr>
+      <w:r>
+        <w:rPr>
+          <w:lang w:eastAsia="en-AU"/>
+        </w:rPr>
+        <w:t xml:space="preserve">HLT1 = events are selected when a good track is reconstructed with IP </w:t>
+      </w:r>
+      <m:oMath>
+        <m:sSup>
+          <m:sSupPr>
+            <m:ctrlPr>
+              <w:rPr>
+                <w:rFonts w:ascii="Cambria Math" w:hAnsi="Cambria Math"/>
+                <w:i/>
+                <w:lang w:eastAsia="en-AU"/>
+              </w:rPr>
+            </m:ctrlPr>
+          </m:sSupPr>
+          <m:e>
+            <m:r>
+              <m:rPr>
+                <m:sty m:val="p"/>
+              </m:rPr>
+              <w:rPr>
+                <w:rFonts w:ascii="Cambria Math" w:hAnsi="Cambria Math"/>
+                <w:lang w:eastAsia="en-AU"/>
+              </w:rPr>
+              <m:t>χ</m:t>
+            </m:r>
+            <m:ctrlPr>
+              <w:rPr>
+                <w:rFonts w:ascii="Cambria Math" w:hAnsi="Cambria Math"/>
+                <w:lang w:eastAsia="en-AU"/>
+              </w:rPr>
+            </m:ctrlPr>
+          </m:e>
+          <m:sup>
+            <m:r>
+              <w:rPr>
+                <w:rFonts w:ascii="Cambria Math" w:hAnsi="Cambria Math"/>
+                <w:lang w:eastAsia="en-AU"/>
+              </w:rPr>
+              <m:t>2</m:t>
+            </m:r>
+          </m:sup>
+        </m:sSup>
+        <m:r>
+          <w:rPr>
+            <w:rFonts w:ascii="Cambria Math" w:hAnsi="Cambria Math"/>
+            <w:lang w:eastAsia="en-AU"/>
+          </w:rPr>
+          <m:t xml:space="preserve"> &gt; 16</m:t>
+        </m:r>
+      </m:oMath>
+      <w:r>
+        <w:rPr>
+          <w:rFonts w:eastAsiaTheme="minorEastAsia"/>
+          <w:lang w:eastAsia="en-AU"/>
+        </w:rPr>
+        <w:t xml:space="preserve"> and </w:t>
+      </w:r>
+      <m:oMath>
+        <m:sSub>
+          <m:sSubPr>
+            <m:ctrlPr>
+              <w:rPr>
+                <w:rFonts w:ascii="Cambria Math" w:eastAsiaTheme="minorEastAsia" w:hAnsi="Cambria Math"/>
+                <w:i/>
+                <w:lang w:eastAsia="en-AU"/>
+              </w:rPr>
+            </m:ctrlPr>
+          </m:sSubPr>
+          <m:e>
+            <m:r>
+              <w:rPr>
+                <w:rFonts w:ascii="Cambria Math" w:eastAsiaTheme="minorEastAsia" w:hAnsi="Cambria Math"/>
+                <w:lang w:eastAsia="en-AU"/>
+              </w:rPr>
+              <m:t>p</m:t>
+            </m:r>
+          </m:e>
+          <m:sub>
+            <m:r>
+              <w:rPr>
+                <w:rFonts w:ascii="Cambria Math" w:eastAsiaTheme="minorEastAsia" w:hAnsi="Cambria Math"/>
+                <w:lang w:eastAsia="en-AU"/>
+              </w:rPr>
+              <m:t>T</m:t>
+            </m:r>
+          </m:sub>
+        </m:sSub>
+      </m:oMath>
+      <w:r>
+        <w:rPr>
+          <w:rFonts w:eastAsiaTheme="minorEastAsia"/>
+          <w:lang w:eastAsia="en-AU"/>
+        </w:rPr>
+        <w:t xml:space="preserve"> &gt; 1.7 GeV if </w:t>
+      </w:r>
+      <m:oMath>
+        <m:sSub>
+          <m:sSubPr>
+            <m:ctrlPr>
+              <w:rPr>
+                <w:rFonts w:ascii="Cambria Math" w:eastAsiaTheme="minorEastAsia" w:hAnsi="Cambria Math"/>
+                <w:i/>
+                <w:lang w:eastAsia="en-AU"/>
+              </w:rPr>
+            </m:ctrlPr>
+          </m:sSubPr>
+          <m:e>
+            <m:r>
+              <w:rPr>
+                <w:rFonts w:ascii="Cambria Math" w:eastAsiaTheme="minorEastAsia" w:hAnsi="Cambria Math"/>
+                <w:lang w:eastAsia="en-AU"/>
+              </w:rPr>
+              <m:t>E</m:t>
+            </m:r>
+          </m:e>
+          <m:sub>
+            <m:r>
+              <w:rPr>
+                <w:rFonts w:ascii="Cambria Math" w:eastAsiaTheme="minorEastAsia" w:hAnsi="Cambria Math"/>
+                <w:lang w:eastAsia="en-AU"/>
+              </w:rPr>
+              <m:t>T</m:t>
+            </m:r>
+          </m:sub>
+        </m:sSub>
+      </m:oMath>
+      <w:r>
+        <w:rPr>
+          <w:rFonts w:eastAsiaTheme="minorEastAsia"/>
+          <w:lang w:eastAsia="en-AU"/>
+        </w:rPr>
+        <w:t xml:space="preserve"> &gt; 2.5 GeV or if </w:t>
+      </w:r>
+      <m:oMath>
+        <m:sSub>
+          <m:sSubPr>
+            <m:ctrlPr>
+              <w:rPr>
+                <w:rFonts w:ascii="Cambria Math" w:eastAsiaTheme="minorEastAsia" w:hAnsi="Cambria Math"/>
+                <w:i/>
+                <w:lang w:eastAsia="en-AU"/>
+              </w:rPr>
+            </m:ctrlPr>
+          </m:sSubPr>
+          <m:e>
+            <m:r>
+              <w:rPr>
+                <w:rFonts w:ascii="Cambria Math" w:eastAsiaTheme="minorEastAsia" w:hAnsi="Cambria Math"/>
+                <w:lang w:eastAsia="en-AU"/>
+              </w:rPr>
+              <m:t>p</m:t>
+            </m:r>
+          </m:e>
+          <m:sub>
+            <m:r>
+              <w:rPr>
+                <w:rFonts w:ascii="Cambria Math" w:eastAsiaTheme="minorEastAsia" w:hAnsi="Cambria Math"/>
+                <w:lang w:eastAsia="en-AU"/>
+              </w:rPr>
+              <m:t>T</m:t>
+            </m:r>
+          </m:sub>
+        </m:sSub>
+      </m:oMath>
+      <w:r>
+        <w:rPr>
+          <w:rFonts w:eastAsiaTheme="minorEastAsia"/>
+          <w:lang w:eastAsia="en-AU"/>
+        </w:rPr>
+        <w:t xml:space="preserve"> &gt; 1.2 GeV for </w:t>
+      </w:r>
+      <m:oMath>
+        <m:sSub>
+          <m:sSubPr>
+            <m:ctrlPr>
+              <w:rPr>
+                <w:rFonts w:ascii="Cambria Math" w:eastAsiaTheme="minorEastAsia" w:hAnsi="Cambria Math"/>
+                <w:i/>
+                <w:lang w:eastAsia="en-AU"/>
+              </w:rPr>
+            </m:ctrlPr>
+          </m:sSubPr>
+          <m:e>
+            <m:r>
+              <w:rPr>
+                <w:rFonts w:ascii="Cambria Math" w:eastAsiaTheme="minorEastAsia" w:hAnsi="Cambria Math"/>
+                <w:lang w:eastAsia="en-AU"/>
+              </w:rPr>
+              <m:t>E</m:t>
+            </m:r>
+          </m:e>
+          <m:sub>
+            <m:r>
+              <w:rPr>
+                <w:rFonts w:ascii="Cambria Math" w:eastAsiaTheme="minorEastAsia" w:hAnsi="Cambria Math"/>
+                <w:lang w:eastAsia="en-AU"/>
+              </w:rPr>
+              <m:t>T</m:t>
+            </m:r>
+          </m:sub>
+        </m:sSub>
+      </m:oMath>
+      <w:r>
+        <w:rPr>
+          <w:rFonts w:eastAsiaTheme="minorEastAsia"/>
+          <w:lang w:eastAsia="en-AU"/>
+        </w:rPr>
+        <w:t xml:space="preserve"> &gt; 4.2 GeV. 88% of candidates are thus explicitly triggered on the signal final state (TOS criteria)</w:t>
+      </w:r>
+    </w:p>
+    <w:p>
+      <w:pPr>
+        <w:pStyle w:val="ListParagraph"/>
+        <w:numPr>
+          <w:ilvl w:val="0"/>
+          <w:numId w:val="18"/>
+        </w:numPr>
+        <w:rPr>
+          <w:rFonts w:eastAsiaTheme="minorEastAsia"/>
+          <w:u w:val="single"/>
+          <w:lang w:eastAsia="en-AU"/>
+        </w:rPr>
+      </w:pPr>
+      <w:r>
+        <w:rPr>
+          <w:rFonts w:eastAsiaTheme="minorEastAsia"/>
+          <w:lang w:eastAsia="en-AU"/>
+        </w:rPr>
+        <w:t xml:space="preserve">Stripping is performed in an offline-like selection with looser cuts.  </w:t>
+      </w:r>
+    </w:p>
+    <w:p>
+      <w:pPr>
+        <w:pStyle w:val="ListParagraph"/>
+        <w:rPr>
+          <w:rFonts w:eastAsiaTheme="minorEastAsia"/>
+          <w:u w:val="single"/>
+          <w:lang w:eastAsia="en-AU"/>
+        </w:rPr>
+      </w:pPr>
+      <w:r>
+        <w:rPr>
+          <w:rFonts w:eastAsiaTheme="minorEastAsia"/>
+          <w:noProof/>
+          <w:u w:val="single"/>
+          <w:lang w:eastAsia="en-AU"/>
+        </w:rPr>
+        <w:drawing>
+          <wp:inline distT="0" distB="0" distL="0" distR="0" wp14:anchorId="302A3547" wp14:editId="17BA1DD1">
+            <wp:extent cx="4800600" cy="1827195"/>
+            <wp:effectExtent l="0" t="0" r="0" b="0"/>
+            <wp:docPr id="13" name="Picture 13"/>
+            <wp:cNvGraphicFramePr>
+              <a:graphicFrameLocks xmlns:a="http://schemas.openxmlformats.org/drawingml/2006/main" noChangeAspect="1"/>
+            </wp:cNvGraphicFramePr>
+            <a:graphic xmlns:a="http://schemas.openxmlformats.org/drawingml/2006/main">
+              <a:graphicData uri="http://schemas.openxmlformats.org/drawingml/2006/picture">
+                <pic:pic xmlns:pic="http://schemas.openxmlformats.org/drawingml/2006/picture">
+                  <pic:nvPicPr>
+                    <pic:cNvPr id="1" name=""/>
+                    <pic:cNvPicPr/>
+                  </pic:nvPicPr>
+                  <pic:blipFill>
+                    <a:blip r:embed="rId25"/>
+                    <a:stretch>
+                      <a:fillRect/>
+                    </a:stretch>
+                  </pic:blipFill>
+                  <pic:spPr>
+                    <a:xfrm>
+                      <a:off x="0" y="0"/>
+                      <a:ext cx="4803966" cy="1828476"/>
+                    </a:xfrm>
+                    <a:prstGeom prst="rect">
+                      <a:avLst/>
+                    </a:prstGeom>
+                  </pic:spPr>
+                </pic:pic>
+              </a:graphicData>
+            </a:graphic>
+          </wp:inline>
+        </w:drawing>
+      </w:r>
+    </w:p>
+    <w:p>
+      <w:pPr>
+        <w:pStyle w:val="ListParagraph"/>
+        <w:numPr>
+          <w:ilvl w:val="0"/>
+          <w:numId w:val="18"/>
+        </w:numPr>
+        <w:rPr>
+          <w:lang w:eastAsia="en-AU"/>
+        </w:rPr>
+      </w:pPr>
+      <w:r>
+        <w:rPr>
+          <w:lang w:eastAsia="en-AU"/>
+        </w:rPr>
+        <w:t xml:space="preserve">Numbers in parentheses represent the monitoring line cuts </w:t>
+      </w:r>
+    </w:p>
+    <w:p>
+      <w:pPr>
+        <w:pStyle w:val="ListParagraph"/>
+        <w:numPr>
+          <w:ilvl w:val="0"/>
+          <w:numId w:val="18"/>
+        </w:numPr>
+        <w:rPr>
+          <w:lang w:eastAsia="en-AU"/>
+        </w:rPr>
+      </w:pPr>
+      <w:r>
+        <w:rPr>
+          <w:lang w:eastAsia="en-AU"/>
+        </w:rPr>
+        <w:t xml:space="preserve">Two charged tracks used to construct the vector meson are required to have both </w:t>
+      </w:r>
+      <w:proofErr w:type="spellStart"/>
+      <w:r>
+        <w:rPr>
+          <w:lang w:eastAsia="en-AU"/>
+        </w:rPr>
+        <w:t>p_T</w:t>
+      </w:r>
+      <w:proofErr w:type="spellEnd"/>
+      <w:r>
+        <w:rPr>
+          <w:lang w:eastAsia="en-AU"/>
+        </w:rPr>
+        <w:t xml:space="preserve"> &gt; 500 MeV and at least one among them should have </w:t>
+      </w:r>
+      <w:proofErr w:type="spellStart"/>
+      <w:r>
+        <w:rPr>
+          <w:lang w:eastAsia="en-AU"/>
+        </w:rPr>
+        <w:t>p_T</w:t>
+      </w:r>
+      <w:proofErr w:type="spellEnd"/>
+      <w:r>
+        <w:rPr>
+          <w:lang w:eastAsia="en-AU"/>
+        </w:rPr>
+        <w:t xml:space="preserve"> &gt; 1200 MeV. These should also point away from all pp interaction vertices (IP chi^2 &gt; 25). </w:t>
+      </w:r>
+    </w:p>
+    <w:p>
+      <w:pPr>
+        <w:jc w:val="center"/>
+        <w:rPr>
+          <w:lang w:eastAsia="en-AU"/>
+        </w:rPr>
+      </w:pPr>
+      <w:r>
+        <w:rPr>
+          <w:noProof/>
+          <w:lang w:eastAsia="en-AU"/>
+        </w:rPr>
+        <w:drawing>
+          <wp:inline distT="0" distB="0" distL="0" distR="0" wp14:anchorId="0D9FA30C" wp14:editId="53DB7BA5">
+            <wp:extent cx="2956560" cy="3225338"/>
+            <wp:effectExtent l="0" t="0" r="0" b="0"/>
+            <wp:docPr id="21" name="Picture 21"/>
+            <wp:cNvGraphicFramePr>
+              <a:graphicFrameLocks xmlns:a="http://schemas.openxmlformats.org/drawingml/2006/main" noChangeAspect="1"/>
+            </wp:cNvGraphicFramePr>
+            <a:graphic xmlns:a="http://schemas.openxmlformats.org/drawingml/2006/main">
+              <a:graphicData uri="http://schemas.openxmlformats.org/drawingml/2006/picture">
+                <pic:pic xmlns:pic="http://schemas.openxmlformats.org/drawingml/2006/picture">
+                  <pic:nvPicPr>
+                    <pic:cNvPr id="1" name=""/>
+                    <pic:cNvPicPr/>
+                  </pic:nvPicPr>
+                  <pic:blipFill>
+                    <a:blip r:embed="rId26"/>
+                    <a:stretch>
+                      <a:fillRect/>
+                    </a:stretch>
+                  </pic:blipFill>
+                  <pic:spPr>
+                    <a:xfrm>
+                      <a:off x="0" y="0"/>
+                      <a:ext cx="2957793" cy="3226683"/>
+                    </a:xfrm>
+                    <a:prstGeom prst="rect">
+                      <a:avLst/>
+                    </a:prstGeom>
+                  </pic:spPr>
+                </pic:pic>
+              </a:graphicData>
+            </a:graphic>
+          </wp:inline>
+        </w:drawing>
       </w:r>
     </w:p>
     <w:p>
@@ -11814,7 +14948,7 @@
           <w:numId w:val="4"/>
         </w:numPr>
       </w:pPr>
-      <w:hyperlink r:id="rId25" w:history="1">
+      <w:hyperlink r:id="rId27" w:history="1">
         <w:r>
           <w:rPr>
             <w:rStyle w:val="Hyperlink"/>
@@ -12535,6 +15669,119 @@
     </w:lvl>
   </w:abstractNum>
   <w:abstractNum w:abstractNumId="6" w15:restartNumberingAfterBreak="0">
+    <w:nsid w:val="0EF32700"/>
+    <w:multiLevelType w:val="hybridMultilevel"/>
+    <w:tmpl w:val="61C2BB24"/>
+    <w:lvl w:ilvl="0" w:tplc="0C090001">
+      <w:start w:val="1"/>
+      <w:numFmt w:val="bullet"/>
+      <w:lvlText w:val=""/>
+      <w:lvlJc w:val="left"/>
+      <w:pPr>
+        <w:ind w:left="720" w:hanging="360"/>
+      </w:pPr>
+      <w:rPr>
+        <w:rFonts w:ascii="Symbol" w:hAnsi="Symbol" w:hint="default"/>
+      </w:rPr>
+    </w:lvl>
+    <w:lvl w:ilvl="1" w:tplc="0C090003" w:tentative="1">
+      <w:start w:val="1"/>
+      <w:numFmt w:val="bullet"/>
+      <w:lvlText w:val="o"/>
+      <w:lvlJc w:val="left"/>
+      <w:pPr>
+        <w:ind w:left="1440" w:hanging="360"/>
+      </w:pPr>
+      <w:rPr>
+        <w:rFonts w:ascii="Courier New" w:hAnsi="Courier New" w:cs="Courier New" w:hint="default"/>
+      </w:rPr>
+    </w:lvl>
+    <w:lvl w:ilvl="2" w:tplc="0C090005" w:tentative="1">
+      <w:start w:val="1"/>
+      <w:numFmt w:val="bullet"/>
+      <w:lvlText w:val=""/>
+      <w:lvlJc w:val="left"/>
+      <w:pPr>
+        <w:ind w:left="2160" w:hanging="360"/>
+      </w:pPr>
+      <w:rPr>
+        <w:rFonts w:ascii="Wingdings" w:hAnsi="Wingdings" w:hint="default"/>
+      </w:rPr>
+    </w:lvl>
+    <w:lvl w:ilvl="3" w:tplc="0C090001" w:tentative="1">
+      <w:start w:val="1"/>
+      <w:numFmt w:val="bullet"/>
+      <w:lvlText w:val=""/>
+      <w:lvlJc w:val="left"/>
+      <w:pPr>
+        <w:ind w:left="2880" w:hanging="360"/>
+      </w:pPr>
+      <w:rPr>
+        <w:rFonts w:ascii="Symbol" w:hAnsi="Symbol" w:hint="default"/>
+      </w:rPr>
+    </w:lvl>
+    <w:lvl w:ilvl="4" w:tplc="0C090003" w:tentative="1">
+      <w:start w:val="1"/>
+      <w:numFmt w:val="bullet"/>
+      <w:lvlText w:val="o"/>
+      <w:lvlJc w:val="left"/>
+      <w:pPr>
+        <w:ind w:left="3600" w:hanging="360"/>
+      </w:pPr>
+      <w:rPr>
+        <w:rFonts w:ascii="Courier New" w:hAnsi="Courier New" w:cs="Courier New" w:hint="default"/>
+      </w:rPr>
+    </w:lvl>
+    <w:lvl w:ilvl="5" w:tplc="0C090005" w:tentative="1">
+      <w:start w:val="1"/>
+      <w:numFmt w:val="bullet"/>
+      <w:lvlText w:val=""/>
+      <w:lvlJc w:val="left"/>
+      <w:pPr>
+        <w:ind w:left="4320" w:hanging="360"/>
+      </w:pPr>
+      <w:rPr>
+        <w:rFonts w:ascii="Wingdings" w:hAnsi="Wingdings" w:hint="default"/>
+      </w:rPr>
+    </w:lvl>
+    <w:lvl w:ilvl="6" w:tplc="0C090001" w:tentative="1">
+      <w:start w:val="1"/>
+      <w:numFmt w:val="bullet"/>
+      <w:lvlText w:val=""/>
+      <w:lvlJc w:val="left"/>
+      <w:pPr>
+        <w:ind w:left="5040" w:hanging="360"/>
+      </w:pPr>
+      <w:rPr>
+        <w:rFonts w:ascii="Symbol" w:hAnsi="Symbol" w:hint="default"/>
+      </w:rPr>
+    </w:lvl>
+    <w:lvl w:ilvl="7" w:tplc="0C090003" w:tentative="1">
+      <w:start w:val="1"/>
+      <w:numFmt w:val="bullet"/>
+      <w:lvlText w:val="o"/>
+      <w:lvlJc w:val="left"/>
+      <w:pPr>
+        <w:ind w:left="5760" w:hanging="360"/>
+      </w:pPr>
+      <w:rPr>
+        <w:rFonts w:ascii="Courier New" w:hAnsi="Courier New" w:cs="Courier New" w:hint="default"/>
+      </w:rPr>
+    </w:lvl>
+    <w:lvl w:ilvl="8" w:tplc="0C090005" w:tentative="1">
+      <w:start w:val="1"/>
+      <w:numFmt w:val="bullet"/>
+      <w:lvlText w:val=""/>
+      <w:lvlJc w:val="left"/>
+      <w:pPr>
+        <w:ind w:left="6480" w:hanging="360"/>
+      </w:pPr>
+      <w:rPr>
+        <w:rFonts w:ascii="Wingdings" w:hAnsi="Wingdings" w:hint="default"/>
+      </w:rPr>
+    </w:lvl>
+  </w:abstractNum>
+  <w:abstractNum w:abstractNumId="7" w15:restartNumberingAfterBreak="0">
     <w:nsid w:val="15660C5F"/>
     <w:multiLevelType w:val="multilevel"/>
     <w:tmpl w:val="821CFAD6"/>
@@ -12683,7 +15930,7 @@
       </w:rPr>
     </w:lvl>
   </w:abstractNum>
-  <w:abstractNum w:abstractNumId="7" w15:restartNumberingAfterBreak="0">
+  <w:abstractNum w:abstractNumId="8" w15:restartNumberingAfterBreak="0">
     <w:nsid w:val="15A45FB9"/>
     <w:multiLevelType w:val="hybridMultilevel"/>
     <w:tmpl w:val="7770A5BC"/>
@@ -12772,7 +16019,7 @@
       </w:pPr>
     </w:lvl>
   </w:abstractNum>
-  <w:abstractNum w:abstractNumId="8" w15:restartNumberingAfterBreak="0">
+  <w:abstractNum w:abstractNumId="9" w15:restartNumberingAfterBreak="0">
     <w:nsid w:val="19800BFD"/>
     <w:multiLevelType w:val="hybridMultilevel"/>
     <w:tmpl w:val="1C1EFE38"/>
@@ -12885,7 +16132,7 @@
       </w:rPr>
     </w:lvl>
   </w:abstractNum>
-  <w:abstractNum w:abstractNumId="9" w15:restartNumberingAfterBreak="0">
+  <w:abstractNum w:abstractNumId="10" w15:restartNumberingAfterBreak="0">
     <w:nsid w:val="1D032E32"/>
     <w:multiLevelType w:val="hybridMultilevel"/>
     <w:tmpl w:val="C5E80068"/>
@@ -12998,7 +16245,7 @@
       </w:rPr>
     </w:lvl>
   </w:abstractNum>
-  <w:abstractNum w:abstractNumId="10" w15:restartNumberingAfterBreak="0">
+  <w:abstractNum w:abstractNumId="11" w15:restartNumberingAfterBreak="0">
     <w:nsid w:val="24395EFE"/>
     <w:multiLevelType w:val="hybridMultilevel"/>
     <w:tmpl w:val="F16C4AD2"/>
@@ -13111,7 +16358,7 @@
       </w:rPr>
     </w:lvl>
   </w:abstractNum>
-  <w:abstractNum w:abstractNumId="11" w15:restartNumberingAfterBreak="0">
+  <w:abstractNum w:abstractNumId="12" w15:restartNumberingAfterBreak="0">
     <w:nsid w:val="4DC96E60"/>
     <w:multiLevelType w:val="multilevel"/>
     <w:tmpl w:val="62AAA32A"/>
@@ -13260,7 +16507,7 @@
       </w:rPr>
     </w:lvl>
   </w:abstractNum>
-  <w:abstractNum w:abstractNumId="12" w15:restartNumberingAfterBreak="0">
+  <w:abstractNum w:abstractNumId="13" w15:restartNumberingAfterBreak="0">
     <w:nsid w:val="51F6152D"/>
     <w:multiLevelType w:val="hybridMultilevel"/>
     <w:tmpl w:val="9C60B604"/>
@@ -13349,7 +16596,7 @@
       </w:pPr>
     </w:lvl>
   </w:abstractNum>
-  <w:abstractNum w:abstractNumId="13" w15:restartNumberingAfterBreak="0">
+  <w:abstractNum w:abstractNumId="14" w15:restartNumberingAfterBreak="0">
     <w:nsid w:val="56107DAD"/>
     <w:multiLevelType w:val="hybridMultilevel"/>
     <w:tmpl w:val="36BADF98"/>
@@ -13462,7 +16709,7 @@
       </w:rPr>
     </w:lvl>
   </w:abstractNum>
-  <w:abstractNum w:abstractNumId="14" w15:restartNumberingAfterBreak="0">
+  <w:abstractNum w:abstractNumId="15" w15:restartNumberingAfterBreak="0">
     <w:nsid w:val="570B1BFA"/>
     <w:multiLevelType w:val="hybridMultilevel"/>
     <w:tmpl w:val="5B983E42"/>
@@ -13551,7 +16798,7 @@
       </w:pPr>
     </w:lvl>
   </w:abstractNum>
-  <w:abstractNum w:abstractNumId="15" w15:restartNumberingAfterBreak="0">
+  <w:abstractNum w:abstractNumId="16" w15:restartNumberingAfterBreak="0">
     <w:nsid w:val="602E0D4C"/>
     <w:multiLevelType w:val="hybridMultilevel"/>
     <w:tmpl w:val="D29071A6"/>
@@ -13663,7 +16910,7 @@
       </w:rPr>
     </w:lvl>
   </w:abstractNum>
-  <w:abstractNum w:abstractNumId="16" w15:restartNumberingAfterBreak="0">
+  <w:abstractNum w:abstractNumId="17" w15:restartNumberingAfterBreak="0">
     <w:nsid w:val="6FAC57E4"/>
     <w:multiLevelType w:val="hybridMultilevel"/>
     <w:tmpl w:val="09C63AF0"/>
@@ -13777,10 +17024,10 @@
     </w:lvl>
   </w:abstractNum>
   <w:num w:numId="1" w16cid:durableId="405079275">
-    <w:abstractNumId w:val="11"/>
+    <w:abstractNumId w:val="12"/>
   </w:num>
   <w:num w:numId="2" w16cid:durableId="1830945112">
-    <w:abstractNumId w:val="6"/>
+    <w:abstractNumId w:val="7"/>
   </w:num>
   <w:num w:numId="3" w16cid:durableId="1229606155">
     <w:abstractNumId w:val="5"/>
@@ -13789,43 +17036,46 @@
     <w:abstractNumId w:val="3"/>
   </w:num>
   <w:num w:numId="5" w16cid:durableId="1046027780">
-    <w:abstractNumId w:val="12"/>
+    <w:abstractNumId w:val="13"/>
   </w:num>
   <w:num w:numId="6" w16cid:durableId="1720396450">
     <w:abstractNumId w:val="2"/>
   </w:num>
   <w:num w:numId="7" w16cid:durableId="2119762080">
-    <w:abstractNumId w:val="7"/>
+    <w:abstractNumId w:val="8"/>
   </w:num>
   <w:num w:numId="8" w16cid:durableId="864517985">
-    <w:abstractNumId w:val="14"/>
+    <w:abstractNumId w:val="15"/>
   </w:num>
   <w:num w:numId="9" w16cid:durableId="130752204">
-    <w:abstractNumId w:val="15"/>
+    <w:abstractNumId w:val="16"/>
   </w:num>
   <w:num w:numId="10" w16cid:durableId="1569876369">
-    <w:abstractNumId w:val="9"/>
+    <w:abstractNumId w:val="10"/>
   </w:num>
   <w:num w:numId="11" w16cid:durableId="879827555">
     <w:abstractNumId w:val="0"/>
   </w:num>
   <w:num w:numId="12" w16cid:durableId="1749384159">
-    <w:abstractNumId w:val="16"/>
+    <w:abstractNumId w:val="17"/>
   </w:num>
   <w:num w:numId="13" w16cid:durableId="730234838">
-    <w:abstractNumId w:val="8"/>
+    <w:abstractNumId w:val="9"/>
   </w:num>
   <w:num w:numId="14" w16cid:durableId="1230310610">
     <w:abstractNumId w:val="1"/>
   </w:num>
   <w:num w:numId="15" w16cid:durableId="179206146">
-    <w:abstractNumId w:val="10"/>
+    <w:abstractNumId w:val="11"/>
   </w:num>
   <w:num w:numId="16" w16cid:durableId="1437628494">
     <w:abstractNumId w:val="4"/>
   </w:num>
   <w:num w:numId="17" w16cid:durableId="872619635">
-    <w:abstractNumId w:val="13"/>
+    <w:abstractNumId w:val="14"/>
+  </w:num>
+  <w:num w:numId="18" w16cid:durableId="480273975">
+    <w:abstractNumId w:val="6"/>
   </w:num>
 </w:numbering>
 </file>

</xml_diff>